<commit_message>
added copyright and license info to kanban game
</commit_message>
<xml_diff>
--- a/Kanban Simulation Game/The Kanban Game.docx
+++ b/Kanban Simulation Game/The Kanban Game.docx
@@ -365,29 +365,26 @@
     </w:p>
     <w:p>
       <w:r>
-        <w:br w:type="page"/>
+        <w:t xml:space="preserve">The </w:t>
+      </w:r>
+      <w:r>
+        <w:t xml:space="preserve">Kanban </w:t>
+      </w:r>
+      <w:r>
+        <w:t xml:space="preserve">board, when </w:t>
+      </w:r>
+      <w:r>
+        <w:t>drawn on the game play area</w:t>
+      </w:r>
+      <w:r>
+        <w:t>, should resemble the following:</w:t>
       </w:r>
     </w:p>
     <w:p>
       <w:r>
-        <w:lastRenderedPageBreak/>
-        <w:t xml:space="preserve">The </w:t>
-      </w:r>
-      <w:r>
-        <w:t xml:space="preserve">Kanban </w:t>
-      </w:r>
-      <w:r>
-        <w:t xml:space="preserve">board, when </w:t>
-      </w:r>
-      <w:r>
-        <w:t>drawn on the game play area</w:t>
-      </w:r>
-      <w:r>
-        <w:t>, should resemble the following:</w:t>
-      </w:r>
-    </w:p>
-    <w:p>
-      <w:r>
+        <w:rPr>
+          <w:noProof/>
+        </w:rPr>
         <w:drawing>
           <wp:inline distT="0" distB="0" distL="0" distR="0">
             <wp:extent cx="5715000" cy="2819400"/>
@@ -2721,12 +2718,27 @@
         </w:drawing>
       </w:r>
     </w:p>
-    <w:p/>
+    <w:p>
+      <w:pPr>
+        <w:rPr>
+          <w:rFonts w:asciiTheme="majorHAnsi" w:eastAsiaTheme="majorEastAsia" w:hAnsiTheme="majorHAnsi" w:cstheme="majorBidi"/>
+          <w:b/>
+          <w:bCs/>
+          <w:color w:val="4F81BD" w:themeColor="accent1"/>
+          <w:sz w:val="26"/>
+          <w:szCs w:val="26"/>
+        </w:rPr>
+      </w:pPr>
+      <w:r>
+        <w:br w:type="page"/>
+      </w:r>
+    </w:p>
     <w:p>
       <w:pPr>
         <w:pStyle w:val="Heading2"/>
       </w:pPr>
       <w:r>
+        <w:lastRenderedPageBreak/>
         <w:t>Tracking Round And Roll Order</w:t>
       </w:r>
     </w:p>
@@ -2752,6 +2764,9 @@
     </w:p>
     <w:p>
       <w:r>
+        <w:rPr>
+          <w:noProof/>
+        </w:rPr>
         <w:drawing>
           <wp:inline distT="0" distB="0" distL="0" distR="0">
             <wp:extent cx="3515800" cy="1739444"/>
@@ -3479,25 +3494,9 @@
     </w:p>
     <w:p>
       <w:pPr>
-        <w:rPr>
-          <w:rFonts w:asciiTheme="majorHAnsi" w:eastAsiaTheme="majorEastAsia" w:hAnsiTheme="majorHAnsi" w:cstheme="majorBidi"/>
-          <w:b/>
-          <w:bCs/>
-          <w:color w:val="4F81BD" w:themeColor="accent1"/>
-          <w:sz w:val="26"/>
-          <w:szCs w:val="26"/>
-        </w:rPr>
-      </w:pPr>
-      <w:r>
-        <w:br w:type="page"/>
-      </w:r>
-    </w:p>
-    <w:p>
-      <w:pPr>
         <w:pStyle w:val="Heading2"/>
       </w:pPr>
       <w:r>
-        <w:lastRenderedPageBreak/>
         <w:t>Tracking Metrics</w:t>
       </w:r>
     </w:p>
@@ -3517,6 +3516,9 @@
     </w:p>
     <w:p>
       <w:r>
+        <w:rPr>
+          <w:noProof/>
+        </w:rPr>
         <w:drawing>
           <wp:inline distT="0" distB="0" distL="0" distR="0">
             <wp:extent cx="1763200" cy="1524000"/>
@@ -3873,8 +3875,107 @@
     </w:p>
     <w:p/>
     <w:p/>
+    <w:p>
+      <w:pPr>
+        <w:rPr>
+          <w:rFonts w:asciiTheme="majorHAnsi" w:eastAsiaTheme="majorEastAsia" w:hAnsiTheme="majorHAnsi" w:cstheme="majorBidi"/>
+          <w:b/>
+          <w:bCs/>
+          <w:color w:val="365F91" w:themeColor="accent1" w:themeShade="BF"/>
+          <w:sz w:val="28"/>
+          <w:szCs w:val="28"/>
+        </w:rPr>
+      </w:pPr>
+      <w:r>
+        <w:br w:type="page"/>
+      </w:r>
+    </w:p>
+    <w:p>
+      <w:pPr>
+        <w:pStyle w:val="Heading1"/>
+      </w:pPr>
+      <w:r>
+        <w:lastRenderedPageBreak/>
+        <w:t>Copyright and License Information</w:t>
+      </w:r>
+    </w:p>
+    <w:p>
+      <w:r>
+        <w:t>Copyright ©2009 Derick Bailey. All Rights Reserved.</w:t>
+      </w:r>
+    </w:p>
+    <w:p/>
+    <w:p>
+      <w:r>
+        <w:drawing>
+          <wp:inline distT="0" distB="0" distL="0" distR="0">
+            <wp:extent cx="838200" cy="295275"/>
+            <wp:effectExtent l="19050" t="0" r="0" b="0"/>
+            <wp:docPr id="6" name="Picture 1"/>
+            <wp:cNvGraphicFramePr>
+              <a:graphicFrameLocks xmlns:a="http://schemas.openxmlformats.org/drawingml/2006/main" noChangeAspect="1"/>
+            </wp:cNvGraphicFramePr>
+            <a:graphic xmlns:a="http://schemas.openxmlformats.org/drawingml/2006/main">
+              <a:graphicData uri="http://schemas.openxmlformats.org/drawingml/2006/picture">
+                <pic:pic xmlns:pic="http://schemas.openxmlformats.org/drawingml/2006/picture">
+                  <pic:nvPicPr>
+                    <pic:cNvPr id="0" name="Picture 1"/>
+                    <pic:cNvPicPr>
+                      <a:picLocks noChangeAspect="1" noChangeArrowheads="1"/>
+                    </pic:cNvPicPr>
+                  </pic:nvPicPr>
+                  <pic:blipFill>
+                    <a:blip r:embed="rId8"/>
+                    <a:srcRect/>
+                    <a:stretch>
+                      <a:fillRect/>
+                    </a:stretch>
+                  </pic:blipFill>
+                  <pic:spPr bwMode="auto">
+                    <a:xfrm>
+                      <a:off x="0" y="0"/>
+                      <a:ext cx="838200" cy="295275"/>
+                    </a:xfrm>
+                    <a:prstGeom prst="rect">
+                      <a:avLst/>
+                    </a:prstGeom>
+                    <a:noFill/>
+                    <a:ln w="9525">
+                      <a:noFill/>
+                      <a:miter lim="800000"/>
+                      <a:headEnd/>
+                      <a:tailEnd/>
+                    </a:ln>
+                  </pic:spPr>
+                </pic:pic>
+              </a:graphicData>
+            </a:graphic>
+          </wp:inline>
+        </w:drawing>
+      </w:r>
+    </w:p>
+    <w:p>
+      <w:r>
+        <w:t>The Kanban Game by Derick Bailey</w:t>
+      </w:r>
+      <w:r>
+        <w:t xml:space="preserve"> is licensed under a </w:t>
+      </w:r>
+      <w:hyperlink r:id="rId9" w:history="1">
+        <w:r>
+          <w:rPr>
+            <w:rStyle w:val="Hyperlink"/>
+          </w:rPr>
+          <w:t>Creative Commons Attribution-Share Alike 3.0 United States License</w:t>
+        </w:r>
+      </w:hyperlink>
+      <w:r>
+        <w:t>.</w:t>
+      </w:r>
+    </w:p>
+    <w:p/>
     <w:sectPr>
-      <w:footerReference w:type="default" r:id="rId8"/>
+      <w:footerReference w:type="default" r:id="rId10"/>
       <w:pgSz w:w="12240" w:h="15840"/>
       <w:pgMar w:top="1440" w:right="1440" w:bottom="1440" w:left="1440" w:header="720" w:footer="720" w:gutter="0"/>
       <w:cols w:space="720"/>
@@ -3963,7 +4064,7 @@
               <w:rPr>
                 <w:noProof/>
               </w:rPr>
-              <w:t>Introducing The Game</w:t>
+              <w:t>Copyright and License Information</w:t>
             </w:r>
           </w:fldSimple>
         </w:p>
@@ -3989,7 +4090,7 @@
                 <w:noProof/>
                 <w:color w:val="FFFFFF" w:themeColor="background1"/>
               </w:rPr>
-              <w:t>1</w:t>
+              <w:t>5</w:t>
             </w:r>
           </w:fldSimple>
         </w:p>
@@ -4309,6 +4410,7 @@
   <w:style w:type="paragraph" w:default="1" w:styleId="Normal">
     <w:name w:val="Normal"/>
     <w:qFormat/>
+    <w:rsid w:val="000526B4"/>
   </w:style>
   <w:style w:type="paragraph" w:styleId="Heading1">
     <w:name w:val="heading 1"/>
@@ -4382,6 +4484,7 @@
   <w:style w:type="character" w:default="1" w:styleId="DefaultParagraphFont">
     <w:name w:val="Default Paragraph Font"/>
     <w:uiPriority w:val="1"/>
+    <w:semiHidden/>
     <w:unhideWhenUsed/>
   </w:style>
   <w:style w:type="table" w:default="1" w:styleId="TableNormal">
@@ -4612,6 +4715,18 @@
     <w:uiPriority w:val="99"/>
     <w:rsid w:val="009F22EC"/>
   </w:style>
+  <w:style w:type="character" w:styleId="Hyperlink">
+    <w:name w:val="Hyperlink"/>
+    <w:basedOn w:val="DefaultParagraphFont"/>
+    <w:uiPriority w:val="99"/>
+    <w:semiHidden/>
+    <w:unhideWhenUsed/>
+    <w:rsid w:val="00B868E7"/>
+    <w:rPr>
+      <w:color w:val="0000FF"/>
+      <w:u w:val="single"/>
+    </w:rPr>
+  </w:style>
 </w:styles>
 </file>
 
@@ -4696,8 +4811,9 @@
     <w:panose1 w:val="020B0604030504040204"/>
     <w:charset w:val="00"/>
     <w:family w:val="swiss"/>
+    <w:notTrueType/>
     <w:pitch w:val="variable"/>
-    <w:sig w:usb0="E1002EFF" w:usb1="C000605B" w:usb2="00000029" w:usb3="00000000" w:csb0="000101FF" w:csb1="00000000"/>
+    <w:sig w:usb0="00000003" w:usb1="00000000" w:usb2="00000000" w:usb3="00000000" w:csb0="00000001" w:csb1="00000000"/>
   </w:font>
 </w:fonts>
 </file>
@@ -4713,6 +4829,7 @@
   <w:rsids>
     <w:rsidRoot w:val="00C82802"/>
     <w:rsid w:val="006B23CB"/>
+    <w:rsid w:val="00BB0495"/>
     <w:rsid w:val="00C82802"/>
   </w:rsids>
   <m:mathPr>
@@ -4894,6 +5011,7 @@
   <w:style w:type="paragraph" w:default="1" w:styleId="Normal">
     <w:name w:val="Normal"/>
     <w:qFormat/>
+    <w:rsid w:val="00BB0495"/>
   </w:style>
   <w:style w:type="character" w:default="1" w:styleId="DefaultParagraphFont">
     <w:name w:val="Default Paragraph Font"/>

</xml_diff>

<commit_message>
kanban game: additional work on the kanban game document, to describe how the game is set up and beginning to describe how the rounds are played.
</commit_message>
<xml_diff>
--- a/Kanban Simulation Game/The Kanban Game.docx
+++ b/Kanban Simulation Game/The Kanban Game.docx
@@ -21,11 +21,15 @@
         <w:t xml:space="preserve">Pull </w:t>
       </w:r>
       <w:r>
-        <w:t>and Team-based Change Management</w:t>
+        <w:t xml:space="preserve">and </w:t>
+      </w:r>
+      <w:r>
+        <w:t>Organizational</w:t>
+      </w:r>
+      <w:r>
+        <w:t xml:space="preserve"> Change Management</w:t>
       </w:r>
     </w:p>
-    <w:p/>
-    <w:p/>
     <w:p>
       <w:pPr>
         <w:jc w:val="center"/>
@@ -52,7 +56,7 @@
                     </pic:cNvPicPr>
                   </pic:nvPicPr>
                   <pic:blipFill>
-                    <a:blip r:embed="rId7"/>
+                    <a:blip r:embed="rId8"/>
                     <a:srcRect/>
                     <a:stretch>
                       <a:fillRect/>
@@ -81,69 +85,1182 @@
         </w:drawing>
       </w:r>
     </w:p>
+    <w:sdt>
+      <w:sdtPr>
+        <w:id w:val="8423415"/>
+        <w:docPartObj>
+          <w:docPartGallery w:val="Table of Contents"/>
+          <w:docPartUnique/>
+        </w:docPartObj>
+      </w:sdtPr>
+      <w:sdtEndPr>
+        <w:rPr>
+          <w:rFonts w:asciiTheme="minorHAnsi" w:eastAsiaTheme="minorEastAsia" w:hAnsiTheme="minorHAnsi" w:cstheme="minorBidi"/>
+          <w:b w:val="0"/>
+          <w:bCs w:val="0"/>
+          <w:color w:val="auto"/>
+          <w:sz w:val="22"/>
+          <w:szCs w:val="22"/>
+        </w:rPr>
+      </w:sdtEndPr>
+      <w:sdtContent>
+        <w:p>
+          <w:pPr>
+            <w:pStyle w:val="TOCHeading"/>
+          </w:pPr>
+          <w:r>
+            <w:t>Table of Contents</w:t>
+          </w:r>
+        </w:p>
+        <w:p>
+          <w:pPr>
+            <w:pStyle w:val="TOC1"/>
+            <w:tabs>
+              <w:tab w:val="right" w:leader="dot" w:pos="9350"/>
+            </w:tabs>
+            <w:rPr>
+              <w:noProof/>
+            </w:rPr>
+          </w:pPr>
+          <w:r>
+            <w:fldChar w:fldCharType="begin"/>
+          </w:r>
+          <w:r>
+            <w:instrText xml:space="preserve"> TOC \o "1-3" \h \z \u </w:instrText>
+          </w:r>
+          <w:r>
+            <w:fldChar w:fldCharType="separate"/>
+          </w:r>
+          <w:hyperlink w:anchor="_Toc240346067" w:history="1">
+            <w:r>
+              <w:rPr>
+                <w:rStyle w:val="Hyperlink"/>
+                <w:noProof/>
+              </w:rPr>
+              <w:t>Introducing the Game</w:t>
+            </w:r>
+            <w:r>
+              <w:rPr>
+                <w:noProof/>
+                <w:webHidden/>
+              </w:rPr>
+              <w:tab/>
+            </w:r>
+            <w:r>
+              <w:rPr>
+                <w:noProof/>
+                <w:webHidden/>
+              </w:rPr>
+              <w:fldChar w:fldCharType="begin"/>
+            </w:r>
+            <w:r>
+              <w:rPr>
+                <w:noProof/>
+                <w:webHidden/>
+              </w:rPr>
+              <w:instrText xml:space="preserve"> PAGEREF _Toc240346067 \h </w:instrText>
+            </w:r>
+            <w:r>
+              <w:rPr>
+                <w:noProof/>
+                <w:webHidden/>
+              </w:rPr>
+            </w:r>
+            <w:r>
+              <w:rPr>
+                <w:noProof/>
+                <w:webHidden/>
+              </w:rPr>
+              <w:fldChar w:fldCharType="separate"/>
+            </w:r>
+            <w:r>
+              <w:rPr>
+                <w:noProof/>
+                <w:webHidden/>
+              </w:rPr>
+              <w:t>2</w:t>
+            </w:r>
+            <w:r>
+              <w:rPr>
+                <w:noProof/>
+                <w:webHidden/>
+              </w:rPr>
+              <w:fldChar w:fldCharType="end"/>
+            </w:r>
+          </w:hyperlink>
+        </w:p>
+        <w:p>
+          <w:pPr>
+            <w:pStyle w:val="TOC1"/>
+            <w:tabs>
+              <w:tab w:val="right" w:leader="dot" w:pos="9350"/>
+            </w:tabs>
+            <w:rPr>
+              <w:noProof/>
+            </w:rPr>
+          </w:pPr>
+          <w:hyperlink w:anchor="_Toc240346068" w:history="1">
+            <w:r>
+              <w:rPr>
+                <w:rStyle w:val="Hyperlink"/>
+                <w:noProof/>
+              </w:rPr>
+              <w:t>Setting Up The Game</w:t>
+            </w:r>
+            <w:r>
+              <w:rPr>
+                <w:noProof/>
+                <w:webHidden/>
+              </w:rPr>
+              <w:tab/>
+            </w:r>
+            <w:r>
+              <w:rPr>
+                <w:noProof/>
+                <w:webHidden/>
+              </w:rPr>
+              <w:fldChar w:fldCharType="begin"/>
+            </w:r>
+            <w:r>
+              <w:rPr>
+                <w:noProof/>
+                <w:webHidden/>
+              </w:rPr>
+              <w:instrText xml:space="preserve"> PAGEREF _Toc240346068 \h </w:instrText>
+            </w:r>
+            <w:r>
+              <w:rPr>
+                <w:noProof/>
+                <w:webHidden/>
+              </w:rPr>
+            </w:r>
+            <w:r>
+              <w:rPr>
+                <w:noProof/>
+                <w:webHidden/>
+              </w:rPr>
+              <w:fldChar w:fldCharType="separate"/>
+            </w:r>
+            <w:r>
+              <w:rPr>
+                <w:noProof/>
+                <w:webHidden/>
+              </w:rPr>
+              <w:t>2</w:t>
+            </w:r>
+            <w:r>
+              <w:rPr>
+                <w:noProof/>
+                <w:webHidden/>
+              </w:rPr>
+              <w:fldChar w:fldCharType="end"/>
+            </w:r>
+          </w:hyperlink>
+        </w:p>
+        <w:p>
+          <w:pPr>
+            <w:pStyle w:val="TOC2"/>
+            <w:tabs>
+              <w:tab w:val="right" w:leader="dot" w:pos="9350"/>
+            </w:tabs>
+            <w:rPr>
+              <w:noProof/>
+            </w:rPr>
+          </w:pPr>
+          <w:hyperlink w:anchor="_Toc240346069" w:history="1">
+            <w:r>
+              <w:rPr>
+                <w:rStyle w:val="Hyperlink"/>
+                <w:noProof/>
+              </w:rPr>
+              <w:t>The Facilitator</w:t>
+            </w:r>
+            <w:r>
+              <w:rPr>
+                <w:noProof/>
+                <w:webHidden/>
+              </w:rPr>
+              <w:tab/>
+            </w:r>
+            <w:r>
+              <w:rPr>
+                <w:noProof/>
+                <w:webHidden/>
+              </w:rPr>
+              <w:fldChar w:fldCharType="begin"/>
+            </w:r>
+            <w:r>
+              <w:rPr>
+                <w:noProof/>
+                <w:webHidden/>
+              </w:rPr>
+              <w:instrText xml:space="preserve"> PAGEREF _Toc240346069 \h </w:instrText>
+            </w:r>
+            <w:r>
+              <w:rPr>
+                <w:noProof/>
+                <w:webHidden/>
+              </w:rPr>
+            </w:r>
+            <w:r>
+              <w:rPr>
+                <w:noProof/>
+                <w:webHidden/>
+              </w:rPr>
+              <w:fldChar w:fldCharType="separate"/>
+            </w:r>
+            <w:r>
+              <w:rPr>
+                <w:noProof/>
+                <w:webHidden/>
+              </w:rPr>
+              <w:t>2</w:t>
+            </w:r>
+            <w:r>
+              <w:rPr>
+                <w:noProof/>
+                <w:webHidden/>
+              </w:rPr>
+              <w:fldChar w:fldCharType="end"/>
+            </w:r>
+          </w:hyperlink>
+        </w:p>
+        <w:p>
+          <w:pPr>
+            <w:pStyle w:val="TOC2"/>
+            <w:tabs>
+              <w:tab w:val="right" w:leader="dot" w:pos="9350"/>
+            </w:tabs>
+            <w:rPr>
+              <w:noProof/>
+            </w:rPr>
+          </w:pPr>
+          <w:hyperlink w:anchor="_Toc240346070" w:history="1">
+            <w:r>
+              <w:rPr>
+                <w:rStyle w:val="Hyperlink"/>
+                <w:noProof/>
+              </w:rPr>
+              <w:t>The Participants</w:t>
+            </w:r>
+            <w:r>
+              <w:rPr>
+                <w:noProof/>
+                <w:webHidden/>
+              </w:rPr>
+              <w:tab/>
+            </w:r>
+            <w:r>
+              <w:rPr>
+                <w:noProof/>
+                <w:webHidden/>
+              </w:rPr>
+              <w:fldChar w:fldCharType="begin"/>
+            </w:r>
+            <w:r>
+              <w:rPr>
+                <w:noProof/>
+                <w:webHidden/>
+              </w:rPr>
+              <w:instrText xml:space="preserve"> PAGEREF _Toc240346070 \h </w:instrText>
+            </w:r>
+            <w:r>
+              <w:rPr>
+                <w:noProof/>
+                <w:webHidden/>
+              </w:rPr>
+            </w:r>
+            <w:r>
+              <w:rPr>
+                <w:noProof/>
+                <w:webHidden/>
+              </w:rPr>
+              <w:fldChar w:fldCharType="separate"/>
+            </w:r>
+            <w:r>
+              <w:rPr>
+                <w:noProof/>
+                <w:webHidden/>
+              </w:rPr>
+              <w:t>2</w:t>
+            </w:r>
+            <w:r>
+              <w:rPr>
+                <w:noProof/>
+                <w:webHidden/>
+              </w:rPr>
+              <w:fldChar w:fldCharType="end"/>
+            </w:r>
+          </w:hyperlink>
+        </w:p>
+        <w:p>
+          <w:pPr>
+            <w:pStyle w:val="TOC2"/>
+            <w:tabs>
+              <w:tab w:val="right" w:leader="dot" w:pos="9350"/>
+            </w:tabs>
+            <w:rPr>
+              <w:noProof/>
+            </w:rPr>
+          </w:pPr>
+          <w:hyperlink w:anchor="_Toc240346071" w:history="1">
+            <w:r>
+              <w:rPr>
+                <w:rStyle w:val="Hyperlink"/>
+                <w:noProof/>
+              </w:rPr>
+              <w:t>The Game Board</w:t>
+            </w:r>
+            <w:r>
+              <w:rPr>
+                <w:noProof/>
+                <w:webHidden/>
+              </w:rPr>
+              <w:tab/>
+            </w:r>
+            <w:r>
+              <w:rPr>
+                <w:noProof/>
+                <w:webHidden/>
+              </w:rPr>
+              <w:fldChar w:fldCharType="begin"/>
+            </w:r>
+            <w:r>
+              <w:rPr>
+                <w:noProof/>
+                <w:webHidden/>
+              </w:rPr>
+              <w:instrText xml:space="preserve"> PAGEREF _Toc240346071 \h </w:instrText>
+            </w:r>
+            <w:r>
+              <w:rPr>
+                <w:noProof/>
+                <w:webHidden/>
+              </w:rPr>
+            </w:r>
+            <w:r>
+              <w:rPr>
+                <w:noProof/>
+                <w:webHidden/>
+              </w:rPr>
+              <w:fldChar w:fldCharType="separate"/>
+            </w:r>
+            <w:r>
+              <w:rPr>
+                <w:noProof/>
+                <w:webHidden/>
+              </w:rPr>
+              <w:t>3</w:t>
+            </w:r>
+            <w:r>
+              <w:rPr>
+                <w:noProof/>
+                <w:webHidden/>
+              </w:rPr>
+              <w:fldChar w:fldCharType="end"/>
+            </w:r>
+          </w:hyperlink>
+        </w:p>
+        <w:p>
+          <w:pPr>
+            <w:pStyle w:val="TOC2"/>
+            <w:tabs>
+              <w:tab w:val="right" w:leader="dot" w:pos="9350"/>
+            </w:tabs>
+            <w:rPr>
+              <w:noProof/>
+            </w:rPr>
+          </w:pPr>
+          <w:hyperlink w:anchor="_Toc240346072" w:history="1">
+            <w:r>
+              <w:rPr>
+                <w:rStyle w:val="Hyperlink"/>
+                <w:noProof/>
+              </w:rPr>
+              <w:t>Tracking Round and Roll Order</w:t>
+            </w:r>
+            <w:r>
+              <w:rPr>
+                <w:noProof/>
+                <w:webHidden/>
+              </w:rPr>
+              <w:tab/>
+            </w:r>
+            <w:r>
+              <w:rPr>
+                <w:noProof/>
+                <w:webHidden/>
+              </w:rPr>
+              <w:fldChar w:fldCharType="begin"/>
+            </w:r>
+            <w:r>
+              <w:rPr>
+                <w:noProof/>
+                <w:webHidden/>
+              </w:rPr>
+              <w:instrText xml:space="preserve"> PAGEREF _Toc240346072 \h </w:instrText>
+            </w:r>
+            <w:r>
+              <w:rPr>
+                <w:noProof/>
+                <w:webHidden/>
+              </w:rPr>
+            </w:r>
+            <w:r>
+              <w:rPr>
+                <w:noProof/>
+                <w:webHidden/>
+              </w:rPr>
+              <w:fldChar w:fldCharType="separate"/>
+            </w:r>
+            <w:r>
+              <w:rPr>
+                <w:noProof/>
+                <w:webHidden/>
+              </w:rPr>
+              <w:t>4</w:t>
+            </w:r>
+            <w:r>
+              <w:rPr>
+                <w:noProof/>
+                <w:webHidden/>
+              </w:rPr>
+              <w:fldChar w:fldCharType="end"/>
+            </w:r>
+          </w:hyperlink>
+        </w:p>
+        <w:p>
+          <w:pPr>
+            <w:pStyle w:val="TOC2"/>
+            <w:tabs>
+              <w:tab w:val="right" w:leader="dot" w:pos="9350"/>
+            </w:tabs>
+            <w:rPr>
+              <w:noProof/>
+            </w:rPr>
+          </w:pPr>
+          <w:hyperlink w:anchor="_Toc240346073" w:history="1">
+            <w:r>
+              <w:rPr>
+                <w:rStyle w:val="Hyperlink"/>
+                <w:noProof/>
+              </w:rPr>
+              <w:t>Tracking Metrics</w:t>
+            </w:r>
+            <w:r>
+              <w:rPr>
+                <w:noProof/>
+                <w:webHidden/>
+              </w:rPr>
+              <w:tab/>
+            </w:r>
+            <w:r>
+              <w:rPr>
+                <w:noProof/>
+                <w:webHidden/>
+              </w:rPr>
+              <w:fldChar w:fldCharType="begin"/>
+            </w:r>
+            <w:r>
+              <w:rPr>
+                <w:noProof/>
+                <w:webHidden/>
+              </w:rPr>
+              <w:instrText xml:space="preserve"> PAGEREF _Toc240346073 \h </w:instrText>
+            </w:r>
+            <w:r>
+              <w:rPr>
+                <w:noProof/>
+                <w:webHidden/>
+              </w:rPr>
+            </w:r>
+            <w:r>
+              <w:rPr>
+                <w:noProof/>
+                <w:webHidden/>
+              </w:rPr>
+              <w:fldChar w:fldCharType="separate"/>
+            </w:r>
+            <w:r>
+              <w:rPr>
+                <w:noProof/>
+                <w:webHidden/>
+              </w:rPr>
+              <w:t>5</w:t>
+            </w:r>
+            <w:r>
+              <w:rPr>
+                <w:noProof/>
+                <w:webHidden/>
+              </w:rPr>
+              <w:fldChar w:fldCharType="end"/>
+            </w:r>
+          </w:hyperlink>
+        </w:p>
+        <w:p>
+          <w:pPr>
+            <w:pStyle w:val="TOC1"/>
+            <w:tabs>
+              <w:tab w:val="right" w:leader="dot" w:pos="9350"/>
+            </w:tabs>
+            <w:rPr>
+              <w:noProof/>
+            </w:rPr>
+          </w:pPr>
+          <w:hyperlink w:anchor="_Toc240346074" w:history="1">
+            <w:r>
+              <w:rPr>
+                <w:rStyle w:val="Hyperlink"/>
+                <w:noProof/>
+              </w:rPr>
+              <w:t>Playing the Game</w:t>
+            </w:r>
+            <w:r>
+              <w:rPr>
+                <w:noProof/>
+                <w:webHidden/>
+              </w:rPr>
+              <w:tab/>
+            </w:r>
+            <w:r>
+              <w:rPr>
+                <w:noProof/>
+                <w:webHidden/>
+              </w:rPr>
+              <w:fldChar w:fldCharType="begin"/>
+            </w:r>
+            <w:r>
+              <w:rPr>
+                <w:noProof/>
+                <w:webHidden/>
+              </w:rPr>
+              <w:instrText xml:space="preserve"> PAGEREF _Toc240346074 \h </w:instrText>
+            </w:r>
+            <w:r>
+              <w:rPr>
+                <w:noProof/>
+                <w:webHidden/>
+              </w:rPr>
+            </w:r>
+            <w:r>
+              <w:rPr>
+                <w:noProof/>
+                <w:webHidden/>
+              </w:rPr>
+              <w:fldChar w:fldCharType="separate"/>
+            </w:r>
+            <w:r>
+              <w:rPr>
+                <w:noProof/>
+                <w:webHidden/>
+              </w:rPr>
+              <w:t>6</w:t>
+            </w:r>
+            <w:r>
+              <w:rPr>
+                <w:noProof/>
+                <w:webHidden/>
+              </w:rPr>
+              <w:fldChar w:fldCharType="end"/>
+            </w:r>
+          </w:hyperlink>
+        </w:p>
+        <w:p>
+          <w:pPr>
+            <w:pStyle w:val="TOC2"/>
+            <w:tabs>
+              <w:tab w:val="right" w:leader="dot" w:pos="9350"/>
+            </w:tabs>
+            <w:rPr>
+              <w:noProof/>
+            </w:rPr>
+          </w:pPr>
+          <w:hyperlink w:anchor="_Toc240346075" w:history="1">
+            <w:r>
+              <w:rPr>
+                <w:rStyle w:val="Hyperlink"/>
+                <w:noProof/>
+              </w:rPr>
+              <w:t>The Goals of the Team</w:t>
+            </w:r>
+            <w:r>
+              <w:rPr>
+                <w:noProof/>
+                <w:webHidden/>
+              </w:rPr>
+              <w:tab/>
+            </w:r>
+            <w:r>
+              <w:rPr>
+                <w:noProof/>
+                <w:webHidden/>
+              </w:rPr>
+              <w:fldChar w:fldCharType="begin"/>
+            </w:r>
+            <w:r>
+              <w:rPr>
+                <w:noProof/>
+                <w:webHidden/>
+              </w:rPr>
+              <w:instrText xml:space="preserve"> PAGEREF _Toc240346075 \h </w:instrText>
+            </w:r>
+            <w:r>
+              <w:rPr>
+                <w:noProof/>
+                <w:webHidden/>
+              </w:rPr>
+            </w:r>
+            <w:r>
+              <w:rPr>
+                <w:noProof/>
+                <w:webHidden/>
+              </w:rPr>
+              <w:fldChar w:fldCharType="separate"/>
+            </w:r>
+            <w:r>
+              <w:rPr>
+                <w:noProof/>
+                <w:webHidden/>
+              </w:rPr>
+              <w:t>6</w:t>
+            </w:r>
+            <w:r>
+              <w:rPr>
+                <w:noProof/>
+                <w:webHidden/>
+              </w:rPr>
+              <w:fldChar w:fldCharType="end"/>
+            </w:r>
+          </w:hyperlink>
+        </w:p>
+        <w:p>
+          <w:pPr>
+            <w:pStyle w:val="TOC2"/>
+            <w:tabs>
+              <w:tab w:val="right" w:leader="dot" w:pos="9350"/>
+            </w:tabs>
+            <w:rPr>
+              <w:noProof/>
+            </w:rPr>
+          </w:pPr>
+          <w:hyperlink w:anchor="_Toc240346076" w:history="1">
+            <w:r>
+              <w:rPr>
+                <w:rStyle w:val="Hyperlink"/>
+                <w:noProof/>
+              </w:rPr>
+              <w:t>The Rules of the Game</w:t>
+            </w:r>
+            <w:r>
+              <w:rPr>
+                <w:noProof/>
+                <w:webHidden/>
+              </w:rPr>
+              <w:tab/>
+            </w:r>
+            <w:r>
+              <w:rPr>
+                <w:noProof/>
+                <w:webHidden/>
+              </w:rPr>
+              <w:fldChar w:fldCharType="begin"/>
+            </w:r>
+            <w:r>
+              <w:rPr>
+                <w:noProof/>
+                <w:webHidden/>
+              </w:rPr>
+              <w:instrText xml:space="preserve"> PAGEREF _Toc240346076 \h </w:instrText>
+            </w:r>
+            <w:r>
+              <w:rPr>
+                <w:noProof/>
+                <w:webHidden/>
+              </w:rPr>
+            </w:r>
+            <w:r>
+              <w:rPr>
+                <w:noProof/>
+                <w:webHidden/>
+              </w:rPr>
+              <w:fldChar w:fldCharType="separate"/>
+            </w:r>
+            <w:r>
+              <w:rPr>
+                <w:noProof/>
+                <w:webHidden/>
+              </w:rPr>
+              <w:t>6</w:t>
+            </w:r>
+            <w:r>
+              <w:rPr>
+                <w:noProof/>
+                <w:webHidden/>
+              </w:rPr>
+              <w:fldChar w:fldCharType="end"/>
+            </w:r>
+          </w:hyperlink>
+        </w:p>
+        <w:p>
+          <w:pPr>
+            <w:pStyle w:val="TOC2"/>
+            <w:tabs>
+              <w:tab w:val="right" w:leader="dot" w:pos="9350"/>
+            </w:tabs>
+            <w:rPr>
+              <w:noProof/>
+            </w:rPr>
+          </w:pPr>
+          <w:hyperlink w:anchor="_Toc240346077" w:history="1">
+            <w:r>
+              <w:rPr>
+                <w:rStyle w:val="Hyperlink"/>
+                <w:noProof/>
+              </w:rPr>
+              <w:t>Playing the Game in Rounds</w:t>
+            </w:r>
+            <w:r>
+              <w:rPr>
+                <w:noProof/>
+                <w:webHidden/>
+              </w:rPr>
+              <w:tab/>
+            </w:r>
+            <w:r>
+              <w:rPr>
+                <w:noProof/>
+                <w:webHidden/>
+              </w:rPr>
+              <w:fldChar w:fldCharType="begin"/>
+            </w:r>
+            <w:r>
+              <w:rPr>
+                <w:noProof/>
+                <w:webHidden/>
+              </w:rPr>
+              <w:instrText xml:space="preserve"> PAGEREF _Toc240346077 \h </w:instrText>
+            </w:r>
+            <w:r>
+              <w:rPr>
+                <w:noProof/>
+                <w:webHidden/>
+              </w:rPr>
+            </w:r>
+            <w:r>
+              <w:rPr>
+                <w:noProof/>
+                <w:webHidden/>
+              </w:rPr>
+              <w:fldChar w:fldCharType="separate"/>
+            </w:r>
+            <w:r>
+              <w:rPr>
+                <w:noProof/>
+                <w:webHidden/>
+              </w:rPr>
+              <w:t>6</w:t>
+            </w:r>
+            <w:r>
+              <w:rPr>
+                <w:noProof/>
+                <w:webHidden/>
+              </w:rPr>
+              <w:fldChar w:fldCharType="end"/>
+            </w:r>
+          </w:hyperlink>
+        </w:p>
+        <w:p>
+          <w:pPr>
+            <w:pStyle w:val="TOC3"/>
+            <w:tabs>
+              <w:tab w:val="right" w:leader="dot" w:pos="9350"/>
+            </w:tabs>
+            <w:rPr>
+              <w:noProof/>
+            </w:rPr>
+          </w:pPr>
+          <w:hyperlink w:anchor="_Toc240346078" w:history="1">
+            <w:r>
+              <w:rPr>
+                <w:rStyle w:val="Hyperlink"/>
+                <w:noProof/>
+              </w:rPr>
+              <w:t>The Round Begins</w:t>
+            </w:r>
+            <w:r>
+              <w:rPr>
+                <w:noProof/>
+                <w:webHidden/>
+              </w:rPr>
+              <w:tab/>
+            </w:r>
+            <w:r>
+              <w:rPr>
+                <w:noProof/>
+                <w:webHidden/>
+              </w:rPr>
+              <w:fldChar w:fldCharType="begin"/>
+            </w:r>
+            <w:r>
+              <w:rPr>
+                <w:noProof/>
+                <w:webHidden/>
+              </w:rPr>
+              <w:instrText xml:space="preserve"> PAGEREF _Toc240346078 \h </w:instrText>
+            </w:r>
+            <w:r>
+              <w:rPr>
+                <w:noProof/>
+                <w:webHidden/>
+              </w:rPr>
+            </w:r>
+            <w:r>
+              <w:rPr>
+                <w:noProof/>
+                <w:webHidden/>
+              </w:rPr>
+              <w:fldChar w:fldCharType="separate"/>
+            </w:r>
+            <w:r>
+              <w:rPr>
+                <w:noProof/>
+                <w:webHidden/>
+              </w:rPr>
+              <w:t>6</w:t>
+            </w:r>
+            <w:r>
+              <w:rPr>
+                <w:noProof/>
+                <w:webHidden/>
+              </w:rPr>
+              <w:fldChar w:fldCharType="end"/>
+            </w:r>
+          </w:hyperlink>
+        </w:p>
+        <w:p>
+          <w:pPr>
+            <w:pStyle w:val="TOC3"/>
+            <w:tabs>
+              <w:tab w:val="right" w:leader="dot" w:pos="9350"/>
+            </w:tabs>
+            <w:rPr>
+              <w:noProof/>
+            </w:rPr>
+          </w:pPr>
+          <w:hyperlink w:anchor="_Toc240346079" w:history="1">
+            <w:r>
+              <w:rPr>
+                <w:rStyle w:val="Hyperlink"/>
+                <w:noProof/>
+              </w:rPr>
+              <w:t>Decide What to Do</w:t>
+            </w:r>
+            <w:r>
+              <w:rPr>
+                <w:noProof/>
+                <w:webHidden/>
+              </w:rPr>
+              <w:tab/>
+            </w:r>
+            <w:r>
+              <w:rPr>
+                <w:noProof/>
+                <w:webHidden/>
+              </w:rPr>
+              <w:fldChar w:fldCharType="begin"/>
+            </w:r>
+            <w:r>
+              <w:rPr>
+                <w:noProof/>
+                <w:webHidden/>
+              </w:rPr>
+              <w:instrText xml:space="preserve"> PAGEREF _Toc240346079 \h </w:instrText>
+            </w:r>
+            <w:r>
+              <w:rPr>
+                <w:noProof/>
+                <w:webHidden/>
+              </w:rPr>
+            </w:r>
+            <w:r>
+              <w:rPr>
+                <w:noProof/>
+                <w:webHidden/>
+              </w:rPr>
+              <w:fldChar w:fldCharType="separate"/>
+            </w:r>
+            <w:r>
+              <w:rPr>
+                <w:noProof/>
+                <w:webHidden/>
+              </w:rPr>
+              <w:t>6</w:t>
+            </w:r>
+            <w:r>
+              <w:rPr>
+                <w:noProof/>
+                <w:webHidden/>
+              </w:rPr>
+              <w:fldChar w:fldCharType="end"/>
+            </w:r>
+          </w:hyperlink>
+        </w:p>
+        <w:p>
+          <w:pPr>
+            <w:pStyle w:val="TOC3"/>
+            <w:tabs>
+              <w:tab w:val="right" w:leader="dot" w:pos="9350"/>
+            </w:tabs>
+            <w:rPr>
+              <w:noProof/>
+            </w:rPr>
+          </w:pPr>
+          <w:hyperlink w:anchor="_Toc240346080" w:history="1">
+            <w:r>
+              <w:rPr>
+                <w:rStyle w:val="Hyperlink"/>
+                <w:noProof/>
+              </w:rPr>
+              <w:t>Pulling In Work</w:t>
+            </w:r>
+            <w:r>
+              <w:rPr>
+                <w:noProof/>
+                <w:webHidden/>
+              </w:rPr>
+              <w:tab/>
+            </w:r>
+            <w:r>
+              <w:rPr>
+                <w:noProof/>
+                <w:webHidden/>
+              </w:rPr>
+              <w:fldChar w:fldCharType="begin"/>
+            </w:r>
+            <w:r>
+              <w:rPr>
+                <w:noProof/>
+                <w:webHidden/>
+              </w:rPr>
+              <w:instrText xml:space="preserve"> PAGEREF _Toc240346080 \h </w:instrText>
+            </w:r>
+            <w:r>
+              <w:rPr>
+                <w:noProof/>
+                <w:webHidden/>
+              </w:rPr>
+            </w:r>
+            <w:r>
+              <w:rPr>
+                <w:noProof/>
+                <w:webHidden/>
+              </w:rPr>
+              <w:fldChar w:fldCharType="separate"/>
+            </w:r>
+            <w:r>
+              <w:rPr>
+                <w:noProof/>
+                <w:webHidden/>
+              </w:rPr>
+              <w:t>7</w:t>
+            </w:r>
+            <w:r>
+              <w:rPr>
+                <w:noProof/>
+                <w:webHidden/>
+              </w:rPr>
+              <w:fldChar w:fldCharType="end"/>
+            </w:r>
+          </w:hyperlink>
+        </w:p>
+        <w:p>
+          <w:pPr>
+            <w:pStyle w:val="TOC3"/>
+            <w:tabs>
+              <w:tab w:val="right" w:leader="dot" w:pos="9350"/>
+            </w:tabs>
+            <w:rPr>
+              <w:noProof/>
+            </w:rPr>
+          </w:pPr>
+          <w:hyperlink w:anchor="_Toc240346081" w:history="1">
+            <w:r>
+              <w:rPr>
+                <w:rStyle w:val="Hyperlink"/>
+                <w:noProof/>
+              </w:rPr>
+              <w:t>The Dice Rolls</w:t>
+            </w:r>
+            <w:r>
+              <w:rPr>
+                <w:noProof/>
+                <w:webHidden/>
+              </w:rPr>
+              <w:tab/>
+            </w:r>
+            <w:r>
+              <w:rPr>
+                <w:noProof/>
+                <w:webHidden/>
+              </w:rPr>
+              <w:fldChar w:fldCharType="begin"/>
+            </w:r>
+            <w:r>
+              <w:rPr>
+                <w:noProof/>
+                <w:webHidden/>
+              </w:rPr>
+              <w:instrText xml:space="preserve"> PAGEREF _Toc240346081 \h </w:instrText>
+            </w:r>
+            <w:r>
+              <w:rPr>
+                <w:noProof/>
+                <w:webHidden/>
+              </w:rPr>
+            </w:r>
+            <w:r>
+              <w:rPr>
+                <w:noProof/>
+                <w:webHidden/>
+              </w:rPr>
+              <w:fldChar w:fldCharType="separate"/>
+            </w:r>
+            <w:r>
+              <w:rPr>
+                <w:noProof/>
+                <w:webHidden/>
+              </w:rPr>
+              <w:t>7</w:t>
+            </w:r>
+            <w:r>
+              <w:rPr>
+                <w:noProof/>
+                <w:webHidden/>
+              </w:rPr>
+              <w:fldChar w:fldCharType="end"/>
+            </w:r>
+          </w:hyperlink>
+        </w:p>
+        <w:p>
+          <w:pPr>
+            <w:pStyle w:val="TOC1"/>
+            <w:tabs>
+              <w:tab w:val="right" w:leader="dot" w:pos="9350"/>
+            </w:tabs>
+            <w:rPr>
+              <w:noProof/>
+            </w:rPr>
+          </w:pPr>
+          <w:hyperlink w:anchor="_Toc240346082" w:history="1">
+            <w:r>
+              <w:rPr>
+                <w:rStyle w:val="Hyperlink"/>
+                <w:noProof/>
+              </w:rPr>
+              <w:t>Copyright and License Information</w:t>
+            </w:r>
+            <w:r>
+              <w:rPr>
+                <w:noProof/>
+                <w:webHidden/>
+              </w:rPr>
+              <w:tab/>
+            </w:r>
+            <w:r>
+              <w:rPr>
+                <w:noProof/>
+                <w:webHidden/>
+              </w:rPr>
+              <w:fldChar w:fldCharType="begin"/>
+            </w:r>
+            <w:r>
+              <w:rPr>
+                <w:noProof/>
+                <w:webHidden/>
+              </w:rPr>
+              <w:instrText xml:space="preserve"> PAGEREF _Toc240346082 \h </w:instrText>
+            </w:r>
+            <w:r>
+              <w:rPr>
+                <w:noProof/>
+                <w:webHidden/>
+              </w:rPr>
+            </w:r>
+            <w:r>
+              <w:rPr>
+                <w:noProof/>
+                <w:webHidden/>
+              </w:rPr>
+              <w:fldChar w:fldCharType="separate"/>
+            </w:r>
+            <w:r>
+              <w:rPr>
+                <w:noProof/>
+                <w:webHidden/>
+              </w:rPr>
+              <w:t>8</w:t>
+            </w:r>
+            <w:r>
+              <w:rPr>
+                <w:noProof/>
+                <w:webHidden/>
+              </w:rPr>
+              <w:fldChar w:fldCharType="end"/>
+            </w:r>
+          </w:hyperlink>
+        </w:p>
+        <w:p>
+          <w:r>
+            <w:lastRenderedPageBreak/>
+            <w:fldChar w:fldCharType="end"/>
+          </w:r>
+        </w:p>
+      </w:sdtContent>
+    </w:sdt>
     <w:p>
       <w:pPr>
-        <w:rPr>
-          <w:rFonts w:asciiTheme="majorHAnsi" w:eastAsiaTheme="majorEastAsia" w:hAnsiTheme="majorHAnsi" w:cstheme="majorBidi"/>
-          <w:b/>
-          <w:bCs/>
-          <w:color w:val="365F91" w:themeColor="accent1" w:themeShade="BF"/>
-          <w:sz w:val="28"/>
-          <w:szCs w:val="28"/>
-        </w:rPr>
+        <w:pStyle w:val="Heading1"/>
       </w:pPr>
+      <w:bookmarkStart w:id="0" w:name="_Toc240346067"/>
+      <w:r>
+        <w:t>Introducing t</w:t>
+      </w:r>
+      <w:r>
+        <w:t>he Game</w:t>
+      </w:r>
+      <w:bookmarkEnd w:id="0"/>
+    </w:p>
+    <w:p>
+      <w:r>
+        <w:t>The purpose of the game is to t</w:t>
+      </w:r>
+      <w:r>
+        <w:t>each the mechanics of a pull system, the benefits of limited WIP and getting things done, the importance of managing queues correctly, the metrics that should be captured in a pull system, how to use those metrics to enact effective change, and how a team can effectively self-organize to accomplish the goals</w:t>
+      </w:r>
     </w:p>
     <w:p>
       <w:pPr>
         <w:pStyle w:val="Heading1"/>
       </w:pPr>
-      <w:r>
-        <w:t>Introducing The Game</w:t>
-      </w:r>
-    </w:p>
-    <w:p>
-      <w:r>
-        <w:t>The purpose of the game is to t</w:t>
-      </w:r>
-      <w:r>
-        <w:t>each the mechanics of a pull system, the benefits of limited WIP and getting things done, the importance of managing queues correctly, the metrics that should be captured in a pull system, how to use those metrics to enact effective change, and how a team can effectively self-organize to accomplish the goals</w:t>
-      </w:r>
-    </w:p>
-    <w:p>
-      <w:pPr>
-        <w:rPr>
-          <w:rFonts w:asciiTheme="majorHAnsi" w:eastAsiaTheme="majorEastAsia" w:hAnsiTheme="majorHAnsi" w:cstheme="majorBidi"/>
-          <w:b/>
-          <w:bCs/>
-          <w:color w:val="365F91" w:themeColor="accent1" w:themeShade="BF"/>
-          <w:sz w:val="28"/>
-          <w:szCs w:val="28"/>
-        </w:rPr>
-      </w:pPr>
-      <w:r>
-        <w:br w:type="page"/>
-      </w:r>
-    </w:p>
-    <w:p>
-      <w:pPr>
-        <w:pStyle w:val="Heading1"/>
-      </w:pPr>
-      <w:r>
-        <w:lastRenderedPageBreak/>
+      <w:bookmarkStart w:id="1" w:name="_Toc240346068"/>
+      <w:r>
         <w:t>Setting Up</w:t>
       </w:r>
       <w:r>
         <w:t xml:space="preserve"> The Game</w:t>
       </w:r>
+      <w:bookmarkEnd w:id="1"/>
     </w:p>
     <w:p/>
     <w:p>
       <w:pPr>
         <w:pStyle w:val="Heading2"/>
       </w:pPr>
+      <w:bookmarkStart w:id="2" w:name="_Toc240346069"/>
       <w:r>
         <w:t>The Facilitator</w:t>
       </w:r>
+      <w:bookmarkEnd w:id="2"/>
     </w:p>
     <w:p>
       <w:r>
@@ -160,9 +1277,11 @@
       <w:pPr>
         <w:pStyle w:val="Heading2"/>
       </w:pPr>
+      <w:bookmarkStart w:id="3" w:name="_Toc240346070"/>
       <w:r>
         <w:t>The Participants</w:t>
       </w:r>
+      <w:bookmarkEnd w:id="3"/>
     </w:p>
     <w:p>
       <w:r>
@@ -188,9 +1307,11 @@
       <w:pPr>
         <w:pStyle w:val="Heading2"/>
       </w:pPr>
+      <w:bookmarkStart w:id="4" w:name="_Toc240346071"/>
       <w:r>
         <w:t>The Game Board</w:t>
       </w:r>
+      <w:bookmarkEnd w:id="4"/>
     </w:p>
     <w:p>
       <w:r>
@@ -217,6 +1338,7 @@
     </w:p>
     <w:p>
       <w:r>
+        <w:lastRenderedPageBreak/>
         <w:t xml:space="preserve">The game </w:t>
       </w:r>
       <w:r>
@@ -276,11 +1398,7 @@
         <w:t>Problem Definition</w:t>
       </w:r>
       <w:r>
-        <w:t xml:space="preserve">: the first ‘work’ step of the game. Represents anything from requirements gathering to analysis, and any other task that may be involved in understanding the problem to </w:t>
-      </w:r>
-      <w:r>
-        <w:lastRenderedPageBreak/>
-        <w:t>be solved. There should be a ‘Done’</w:t>
+        <w:t>: the first ‘work’ step of the game. Represents anything from requirements gathering to analysis, and any other task that may be involved in understanding the problem to be solved. There should be a ‘Done’</w:t>
       </w:r>
       <w:r>
         <w:t xml:space="preserve"> queue attached to this step, to hold work that has been completed and is ready for the next step</w:t>
@@ -385,6 +1503,7 @@
         <w:rPr>
           <w:noProof/>
         </w:rPr>
+        <w:lastRenderedPageBreak/>
         <w:drawing>
           <wp:inline distT="0" distB="0" distL="0" distR="0">
             <wp:extent cx="5715000" cy="2819400"/>
@@ -2729,37 +3848,36 @@
           <w:szCs w:val="26"/>
         </w:rPr>
       </w:pPr>
-      <w:r>
-        <w:br w:type="page"/>
-      </w:r>
     </w:p>
     <w:p>
       <w:pPr>
         <w:pStyle w:val="Heading2"/>
       </w:pPr>
-      <w:r>
-        <w:lastRenderedPageBreak/>
-        <w:t>Tracking Round And Roll Order</w:t>
-      </w:r>
+      <w:bookmarkStart w:id="5" w:name="_Toc240346072"/>
+      <w:r>
+        <w:t xml:space="preserve">Tracking Round </w:t>
+      </w:r>
+      <w:r>
+        <w:t>a</w:t>
+      </w:r>
+      <w:r>
+        <w:t>nd Roll Order</w:t>
+      </w:r>
+      <w:bookmarkEnd w:id="5"/>
     </w:p>
     <w:p>
       <w:r>
-        <w:t xml:space="preserve">Beside the Kanban board, an area should be marked off to keep track of the round number and the order of dice rolls for the participants. The purpose of the round # and dice roll order will be explained later, in </w:t>
-      </w:r>
-      <w:r>
-        <w:rPr>
-          <w:b/>
-        </w:rPr>
-        <w:t>Th</w:t>
-      </w:r>
-      <w:r>
-        <w:rPr>
-          <w:b/>
-        </w:rPr>
-        <w:t>e Rules Of The Game</w:t>
-      </w:r>
-      <w:r>
-        <w:t>.</w:t>
+        <w:t xml:space="preserve">Beside the Kanban board, an area should be marked off to keep track of the round number and the order of dice rolls for the participants. </w:t>
+      </w:r>
+    </w:p>
+    <w:p>
+      <w:r>
+        <w:t xml:space="preserve">The dice roll order is arbitrary. It does not matter who goes first and who goes last and the order is not tied to the specific functions (steps in the process) or activities that a given person may participate in during the game.  </w:t>
+      </w:r>
+    </w:p>
+    <w:p>
+      <w:r>
+        <w:t>Round # is used to calculate how long a work item has been in the system as a whole, as well as the individual steps. A round is started when the first person in the dice roll order is ready to roll the dice. A round ends when the last person in the dice roll order has rolled their dice and performed the appropriate actions.</w:t>
       </w:r>
     </w:p>
     <w:p>
@@ -3496,9 +4614,12 @@
       <w:pPr>
         <w:pStyle w:val="Heading2"/>
       </w:pPr>
-      <w:r>
+      <w:bookmarkStart w:id="6" w:name="_Toc240346073"/>
+      <w:r>
+        <w:lastRenderedPageBreak/>
         <w:t>Tracking Metrics</w:t>
       </w:r>
+      <w:bookmarkEnd w:id="6"/>
     </w:p>
     <w:p>
       <w:r>
@@ -3855,26 +4976,276 @@
     </w:p>
     <w:p>
       <w:pPr>
+        <w:rPr>
+          <w:rFonts w:asciiTheme="majorHAnsi" w:eastAsiaTheme="majorEastAsia" w:hAnsiTheme="majorHAnsi" w:cstheme="majorBidi"/>
+          <w:b/>
+          <w:bCs/>
+          <w:color w:val="365F91" w:themeColor="accent1" w:themeShade="BF"/>
+          <w:sz w:val="28"/>
+          <w:szCs w:val="28"/>
+        </w:rPr>
+      </w:pPr>
+      <w:r>
+        <w:br w:type="page"/>
+      </w:r>
+    </w:p>
+    <w:p>
+      <w:pPr>
         <w:pStyle w:val="Heading1"/>
       </w:pPr>
-      <w:r>
-        <w:t>The Rules</w:t>
-      </w:r>
-      <w:r>
-        <w:t xml:space="preserve"> Of The Game</w:t>
-      </w:r>
+      <w:bookmarkStart w:id="7" w:name="_Toc240346074"/>
+      <w:r>
+        <w:lastRenderedPageBreak/>
+        <w:t xml:space="preserve">Playing </w:t>
+      </w:r>
+      <w:r>
+        <w:t>t</w:t>
+      </w:r>
+      <w:r>
+        <w:t>he Game</w:t>
+      </w:r>
+      <w:bookmarkEnd w:id="7"/>
     </w:p>
     <w:p/>
     <w:p>
       <w:pPr>
-        <w:pStyle w:val="Heading1"/>
+        <w:pStyle w:val="Heading2"/>
       </w:pPr>
-      <w:r>
-        <w:t>Playing The Game</w:t>
+      <w:bookmarkStart w:id="8" w:name="_Toc240346075"/>
+      <w:r>
+        <w:t xml:space="preserve">The Goals </w:t>
+      </w:r>
+      <w:r>
+        <w:t>o</w:t>
+      </w:r>
+      <w:r>
+        <w:t xml:space="preserve">f </w:t>
+      </w:r>
+      <w:r>
+        <w:t>t</w:t>
+      </w:r>
+      <w:r>
+        <w:t>he Team</w:t>
+      </w:r>
+      <w:bookmarkEnd w:id="8"/>
+    </w:p>
+    <w:p>
+      <w:r>
+        <w:t xml:space="preserve">The primary goal of the team is to complete the work items with the lowest possible lead time per work item. </w:t>
+      </w:r>
+      <w:r>
+        <w:t>The team should focus on preventing bottlenecks from building up high WIP.</w:t>
+      </w:r>
+    </w:p>
+    <w:p>
+      <w:r>
+        <w:t>A</w:t>
+      </w:r>
+      <w:r>
+        <w:t>ddition</w:t>
+      </w:r>
+      <w:r>
+        <w:t>ally</w:t>
+      </w:r>
+      <w:r>
+        <w:t xml:space="preserve">, the </w:t>
+      </w:r>
+      <w:r>
+        <w:t>team should</w:t>
+      </w:r>
+      <w:r>
+        <w:t xml:space="preserve"> prevent resources from being starved for work as this causes unnecessary overhead</w:t>
+      </w:r>
+      <w:r>
+        <w:t xml:space="preserve"> on the team.</w:t>
       </w:r>
     </w:p>
     <w:p/>
+    <w:p>
+      <w:pPr>
+        <w:pStyle w:val="Heading2"/>
+      </w:pPr>
+      <w:bookmarkStart w:id="9" w:name="_Toc240346076"/>
+      <w:r>
+        <w:t>The Rules</w:t>
+      </w:r>
+      <w:r>
+        <w:t xml:space="preserve"> o</w:t>
+      </w:r>
+      <w:r>
+        <w:t xml:space="preserve">f </w:t>
+      </w:r>
+      <w:r>
+        <w:t>t</w:t>
+      </w:r>
+      <w:r>
+        <w:t>he Game</w:t>
+      </w:r>
+      <w:bookmarkEnd w:id="9"/>
+    </w:p>
+    <w:p>
+      <w:r>
+        <w:t xml:space="preserve">The basic rules of the game are </w:t>
+      </w:r>
+      <w:r>
+        <w:t xml:space="preserve">fairly </w:t>
+      </w:r>
+      <w:r>
+        <w:t>simple</w:t>
+      </w:r>
+      <w:r>
+        <w:t>:</w:t>
+      </w:r>
+    </w:p>
+    <w:p>
+      <w:pPr>
+        <w:pStyle w:val="ListParagraph"/>
+        <w:numPr>
+          <w:ilvl w:val="0"/>
+          <w:numId w:val="2"/>
+        </w:numPr>
+      </w:pPr>
+      <w:r>
+        <w:t>The team of participants decides how to organize to get work done and can reorganize at any given time, to facilitate getting work done more efficiently. Try to be ‘realistic’ about how the team is organized</w:t>
+      </w:r>
+    </w:p>
+    <w:p>
+      <w:pPr>
+        <w:pStyle w:val="ListParagraph"/>
+        <w:numPr>
+          <w:ilvl w:val="0"/>
+          <w:numId w:val="2"/>
+        </w:numPr>
+      </w:pPr>
+      <w:r>
+        <w:t>The team of participants decides on the WIP limits of each step and can change the WIP limits at any time, provided they can state reasons for the change. Try to be reasonable about the WIP limits.</w:t>
+      </w:r>
+    </w:p>
+    <w:p>
+      <w:pPr>
+        <w:pStyle w:val="ListParagraph"/>
+        <w:numPr>
+          <w:ilvl w:val="0"/>
+          <w:numId w:val="2"/>
+        </w:numPr>
+      </w:pPr>
+      <w:r>
+        <w:t>Don’t exceed the WIP limits of any given step</w:t>
+      </w:r>
+    </w:p>
     <w:p/>
+    <w:p>
+      <w:pPr>
+        <w:pStyle w:val="Heading2"/>
+      </w:pPr>
+      <w:bookmarkStart w:id="10" w:name="_Toc240346077"/>
+      <w:r>
+        <w:t>Playing t</w:t>
+      </w:r>
+      <w:r>
+        <w:t xml:space="preserve">he Game </w:t>
+      </w:r>
+      <w:r>
+        <w:t xml:space="preserve">in </w:t>
+      </w:r>
+      <w:r>
+        <w:t>Rounds</w:t>
+      </w:r>
+      <w:bookmarkEnd w:id="10"/>
+    </w:p>
+    <w:p>
+      <w:r>
+        <w:t xml:space="preserve">The game is played in rounds. The purpose of the rounds is to keep the game orderly and also to help generate the needed metrics.  </w:t>
+      </w:r>
+      <w:r>
+        <w:t>A rou</w:t>
+      </w:r>
+      <w:r>
+        <w:t xml:space="preserve">nd of the game is started when the first person on the Dice Roll Order is ready to roll the dice. </w:t>
+      </w:r>
+      <w:r>
+        <w:t>A round of the game ends when the last person on the Dice Roll Order has rolled their dice and performed the necessary actions.</w:t>
+      </w:r>
+    </w:p>
+    <w:p/>
+    <w:p>
+      <w:pPr>
+        <w:pStyle w:val="Heading3"/>
+      </w:pPr>
+      <w:bookmarkStart w:id="11" w:name="_Toc240346078"/>
+      <w:r>
+        <w:t>The Round Begins</w:t>
+      </w:r>
+      <w:bookmarkEnd w:id="11"/>
+    </w:p>
+    <w:p>
+      <w:r>
+        <w:t xml:space="preserve">At the beginning of each round, mark the current round number in the Round # area. </w:t>
+      </w:r>
+    </w:p>
+    <w:p/>
+    <w:p>
+      <w:pPr>
+        <w:pStyle w:val="Heading3"/>
+      </w:pPr>
+      <w:bookmarkStart w:id="12" w:name="_Toc240346079"/>
+      <w:r>
+        <w:t>Decide What t</w:t>
+      </w:r>
+      <w:r>
+        <w:t>o Do</w:t>
+      </w:r>
+      <w:bookmarkEnd w:id="12"/>
+    </w:p>
+    <w:p>
+      <w:r>
+        <w:t>The first person on the Dice Roll Order will decide which work item to work on, if any are available</w:t>
+      </w:r>
+      <w:r>
+        <w:t xml:space="preserve"> and if they have the capacity to do the work. If there are multiple work items available for the person to work on, the person should decide which item they are going to work on before rolling the dice. </w:t>
+      </w:r>
+    </w:p>
+    <w:p/>
+    <w:p>
+      <w:pPr>
+        <w:pStyle w:val="Heading3"/>
+      </w:pPr>
+      <w:bookmarkStart w:id="13" w:name="_Toc240346080"/>
+      <w:r>
+        <w:lastRenderedPageBreak/>
+        <w:t>Pulling In Work</w:t>
+      </w:r>
+      <w:bookmarkEnd w:id="13"/>
+    </w:p>
+    <w:p>
+      <w:r>
+        <w:t>If no work items are currently available for the person</w:t>
+      </w:r>
+      <w:r>
+        <w:t>, they may pull in a work item from the previous step’s ‘Done’ queue (or the ‘Ideation’ queue if the person is working on the first ‘Problem Definition’ step). If no work is available for the person to pull into their step, they lose their turn.</w:t>
+      </w:r>
+    </w:p>
+    <w:p/>
+    <w:p>
+      <w:pPr>
+        <w:pStyle w:val="Heading3"/>
+      </w:pPr>
+      <w:bookmarkStart w:id="14" w:name="_Toc240346081"/>
+      <w:r>
+        <w:t>The Dice Rolls</w:t>
+      </w:r>
+      <w:bookmarkEnd w:id="14"/>
+    </w:p>
+    <w:p>
+      <w:r>
+        <w:t xml:space="preserve">The person then rolls the dice and performs the appropriate actions. </w:t>
+      </w:r>
+    </w:p>
+    <w:p>
+      <w:r>
+        <w:t>There are multiple possible outcomes for any given dice roll, including ‘successful’ rolls, ‘failure’ rolls, and ‘Draw A Card’ rolls. Each of these outcomes has specific actions that need to be taken</w:t>
+      </w:r>
+    </w:p>
     <w:p>
       <w:pPr>
         <w:rPr>
@@ -3894,10 +5265,12 @@
       <w:pPr>
         <w:pStyle w:val="Heading1"/>
       </w:pPr>
+      <w:bookmarkStart w:id="15" w:name="_Toc240346082"/>
       <w:r>
         <w:lastRenderedPageBreak/>
         <w:t>Copyright and License Information</w:t>
       </w:r>
+      <w:bookmarkEnd w:id="15"/>
     </w:p>
     <w:p>
       <w:r>
@@ -3907,6 +5280,9 @@
     <w:p/>
     <w:p>
       <w:r>
+        <w:rPr>
+          <w:noProof/>
+        </w:rPr>
         <w:drawing>
           <wp:inline distT="0" distB="0" distL="0" distR="0">
             <wp:extent cx="838200" cy="295275"/>
@@ -3925,7 +5301,7 @@
                     </pic:cNvPicPr>
                   </pic:nvPicPr>
                   <pic:blipFill>
-                    <a:blip r:embed="rId8"/>
+                    <a:blip r:embed="rId9"/>
                     <a:srcRect/>
                     <a:stretch>
                       <a:fillRect/>
@@ -3961,7 +5337,7 @@
       <w:r>
         <w:t xml:space="preserve"> is licensed under a </w:t>
       </w:r>
-      <w:hyperlink r:id="rId9" w:history="1">
+      <w:hyperlink r:id="rId10" w:history="1">
         <w:r>
           <w:rPr>
             <w:rStyle w:val="Hyperlink"/>
@@ -3975,10 +5351,12 @@
     </w:p>
     <w:p/>
     <w:sectPr>
-      <w:footerReference w:type="default" r:id="rId10"/>
+      <w:footerReference w:type="default" r:id="rId11"/>
+      <w:footerReference w:type="first" r:id="rId12"/>
       <w:pgSz w:w="12240" w:h="15840"/>
       <w:pgMar w:top="1440" w:right="1440" w:bottom="1440" w:left="1440" w:header="720" w:footer="720" w:gutter="0"/>
       <w:cols w:space="720"/>
+      <w:titlePg/>
       <w:docGrid w:linePitch="360"/>
     </w:sectPr>
   </w:body>
@@ -4064,7 +5442,7 @@
               <w:rPr>
                 <w:noProof/>
               </w:rPr>
-              <w:t>Copyright and License Information</w:t>
+              <w:t>Introducing the Game</w:t>
             </w:r>
           </w:fldSimple>
         </w:p>
@@ -4090,7 +5468,94 @@
                 <w:noProof/>
                 <w:color w:val="FFFFFF" w:themeColor="background1"/>
               </w:rPr>
-              <w:t>5</w:t>
+              <w:t>2</w:t>
+            </w:r>
+          </w:fldSimple>
+        </w:p>
+      </w:tc>
+    </w:tr>
+  </w:tbl>
+  <w:p>
+    <w:pPr>
+      <w:pStyle w:val="Footer"/>
+    </w:pPr>
+  </w:p>
+</w:ftr>
+</file>
+
+<file path=word/footer2.xml><?xml version="1.0" encoding="utf-8"?>
+<w:ftr xmlns:ve="http://schemas.openxmlformats.org/markup-compatibility/2006" xmlns:o="urn:schemas-microsoft-com:office:office" xmlns:r="http://schemas.openxmlformats.org/officeDocument/2006/relationships" xmlns:m="http://schemas.openxmlformats.org/officeDocument/2006/math" xmlns:v="urn:schemas-microsoft-com:vml" xmlns:wp="http://schemas.openxmlformats.org/drawingml/2006/wordprocessingDrawing" xmlns:w10="urn:schemas-microsoft-com:office:word" xmlns:w="http://schemas.openxmlformats.org/wordprocessingml/2006/main" xmlns:wne="http://schemas.microsoft.com/office/word/2006/wordml">
+  <w:tbl>
+    <w:tblPr>
+      <w:tblW w:w="5000" w:type="pct"/>
+      <w:tblCellMar>
+        <w:top w:w="72" w:type="dxa"/>
+        <w:left w:w="115" w:type="dxa"/>
+        <w:bottom w:w="72" w:type="dxa"/>
+        <w:right w:w="115" w:type="dxa"/>
+      </w:tblCellMar>
+      <w:tblLook w:val="04A0"/>
+    </w:tblPr>
+    <w:tblGrid>
+      <w:gridCol w:w="8631"/>
+      <w:gridCol w:w="959"/>
+    </w:tblGrid>
+    <w:tr>
+      <w:tc>
+        <w:tcPr>
+          <w:tcW w:w="4500" w:type="pct"/>
+          <w:tcBorders>
+            <w:top w:val="single" w:sz="4" w:space="0" w:color="000000" w:themeColor="text1"/>
+          </w:tcBorders>
+        </w:tcPr>
+        <w:p>
+          <w:pPr>
+            <w:pStyle w:val="Footer"/>
+            <w:jc w:val="right"/>
+          </w:pPr>
+          <w:sdt>
+            <w:sdtPr>
+              <w:alias w:val="Company"/>
+              <w:id w:val="8423416"/>
+              <w:placeholder>
+                <w:docPart w:val="C1B70D918DE34510A981DF275BF47600"/>
+              </w:placeholder>
+              <w:dataBinding w:prefixMappings="xmlns:ns0='http://schemas.openxmlformats.org/officeDocument/2006/extended-properties'" w:xpath="/ns0:Properties[1]/ns0:Company[1]" w:storeItemID="{6668398D-A668-4E3E-A5EB-62B293D839F1}"/>
+              <w:text/>
+            </w:sdtPr>
+            <w:sdtContent>
+              <w:r>
+                <w:t>The Kanban Game</w:t>
+              </w:r>
+            </w:sdtContent>
+          </w:sdt>
+          <w:r>
+            <w:t xml:space="preserve"> |Table Of Contents</w:t>
+          </w:r>
+        </w:p>
+      </w:tc>
+      <w:tc>
+        <w:tcPr>
+          <w:tcW w:w="500" w:type="pct"/>
+          <w:tcBorders>
+            <w:top w:val="single" w:sz="4" w:space="0" w:color="C0504D" w:themeColor="accent2"/>
+          </w:tcBorders>
+          <w:shd w:val="clear" w:color="auto" w:fill="943634" w:themeFill="accent2" w:themeFillShade="BF"/>
+        </w:tcPr>
+        <w:p>
+          <w:pPr>
+            <w:pStyle w:val="Header"/>
+            <w:rPr>
+              <w:color w:val="FFFFFF" w:themeColor="background1"/>
+            </w:rPr>
+          </w:pPr>
+          <w:fldSimple w:instr=" PAGE   \* MERGEFORMAT ">
+            <w:r>
+              <w:rPr>
+                <w:noProof/>
+                <w:color w:val="FFFFFF" w:themeColor="background1"/>
+              </w:rPr>
+              <w:t>1</w:t>
             </w:r>
           </w:fldSimple>
         </w:p>
@@ -4245,8 +5710,97 @@
       </w:rPr>
     </w:lvl>
   </w:abstractNum>
+  <w:abstractNum w:abstractNumId="1">
+    <w:nsid w:val="5A8D098C"/>
+    <w:multiLevelType w:val="hybridMultilevel"/>
+    <w:tmpl w:val="E424C90C"/>
+    <w:lvl w:ilvl="0" w:tplc="0409000F">
+      <w:start w:val="1"/>
+      <w:numFmt w:val="decimal"/>
+      <w:lvlText w:val="%1."/>
+      <w:lvlJc w:val="left"/>
+      <w:pPr>
+        <w:ind w:left="720" w:hanging="360"/>
+      </w:pPr>
+    </w:lvl>
+    <w:lvl w:ilvl="1" w:tplc="04090019" w:tentative="1">
+      <w:start w:val="1"/>
+      <w:numFmt w:val="lowerLetter"/>
+      <w:lvlText w:val="%2."/>
+      <w:lvlJc w:val="left"/>
+      <w:pPr>
+        <w:ind w:left="1440" w:hanging="360"/>
+      </w:pPr>
+    </w:lvl>
+    <w:lvl w:ilvl="2" w:tplc="0409001B" w:tentative="1">
+      <w:start w:val="1"/>
+      <w:numFmt w:val="lowerRoman"/>
+      <w:lvlText w:val="%3."/>
+      <w:lvlJc w:val="right"/>
+      <w:pPr>
+        <w:ind w:left="2160" w:hanging="180"/>
+      </w:pPr>
+    </w:lvl>
+    <w:lvl w:ilvl="3" w:tplc="0409000F" w:tentative="1">
+      <w:start w:val="1"/>
+      <w:numFmt w:val="decimal"/>
+      <w:lvlText w:val="%4."/>
+      <w:lvlJc w:val="left"/>
+      <w:pPr>
+        <w:ind w:left="2880" w:hanging="360"/>
+      </w:pPr>
+    </w:lvl>
+    <w:lvl w:ilvl="4" w:tplc="04090019" w:tentative="1">
+      <w:start w:val="1"/>
+      <w:numFmt w:val="lowerLetter"/>
+      <w:lvlText w:val="%5."/>
+      <w:lvlJc w:val="left"/>
+      <w:pPr>
+        <w:ind w:left="3600" w:hanging="360"/>
+      </w:pPr>
+    </w:lvl>
+    <w:lvl w:ilvl="5" w:tplc="0409001B" w:tentative="1">
+      <w:start w:val="1"/>
+      <w:numFmt w:val="lowerRoman"/>
+      <w:lvlText w:val="%6."/>
+      <w:lvlJc w:val="right"/>
+      <w:pPr>
+        <w:ind w:left="4320" w:hanging="180"/>
+      </w:pPr>
+    </w:lvl>
+    <w:lvl w:ilvl="6" w:tplc="0409000F" w:tentative="1">
+      <w:start w:val="1"/>
+      <w:numFmt w:val="decimal"/>
+      <w:lvlText w:val="%7."/>
+      <w:lvlJc w:val="left"/>
+      <w:pPr>
+        <w:ind w:left="5040" w:hanging="360"/>
+      </w:pPr>
+    </w:lvl>
+    <w:lvl w:ilvl="7" w:tplc="04090019" w:tentative="1">
+      <w:start w:val="1"/>
+      <w:numFmt w:val="lowerLetter"/>
+      <w:lvlText w:val="%8."/>
+      <w:lvlJc w:val="left"/>
+      <w:pPr>
+        <w:ind w:left="5760" w:hanging="360"/>
+      </w:pPr>
+    </w:lvl>
+    <w:lvl w:ilvl="8" w:tplc="0409001B" w:tentative="1">
+      <w:start w:val="1"/>
+      <w:numFmt w:val="lowerRoman"/>
+      <w:lvlText w:val="%9."/>
+      <w:lvlJc w:val="right"/>
+      <w:pPr>
+        <w:ind w:left="6480" w:hanging="180"/>
+      </w:pPr>
+    </w:lvl>
+  </w:abstractNum>
   <w:num w:numId="1">
     <w:abstractNumId w:val="0"/>
+  </w:num>
+  <w:num w:numId="2">
+    <w:abstractNumId w:val="1"/>
   </w:num>
 </w:numbering>
 </file>
@@ -4719,13 +6273,63 @@
     <w:name w:val="Hyperlink"/>
     <w:basedOn w:val="DefaultParagraphFont"/>
     <w:uiPriority w:val="99"/>
-    <w:semiHidden/>
     <w:unhideWhenUsed/>
     <w:rsid w:val="00B868E7"/>
     <w:rPr>
       <w:color w:val="0000FF"/>
       <w:u w:val="single"/>
     </w:rPr>
+  </w:style>
+  <w:style w:type="paragraph" w:styleId="TOCHeading">
+    <w:name w:val="TOC Heading"/>
+    <w:basedOn w:val="Heading1"/>
+    <w:next w:val="Normal"/>
+    <w:uiPriority w:val="39"/>
+    <w:semiHidden/>
+    <w:unhideWhenUsed/>
+    <w:qFormat/>
+    <w:rsid w:val="0048500F"/>
+    <w:pPr>
+      <w:outlineLvl w:val="9"/>
+    </w:pPr>
+  </w:style>
+  <w:style w:type="paragraph" w:styleId="TOC1">
+    <w:name w:val="toc 1"/>
+    <w:basedOn w:val="Normal"/>
+    <w:next w:val="Normal"/>
+    <w:autoRedefine/>
+    <w:uiPriority w:val="39"/>
+    <w:unhideWhenUsed/>
+    <w:rsid w:val="0048500F"/>
+    <w:pPr>
+      <w:spacing w:after="100"/>
+    </w:pPr>
+  </w:style>
+  <w:style w:type="paragraph" w:styleId="TOC2">
+    <w:name w:val="toc 2"/>
+    <w:basedOn w:val="Normal"/>
+    <w:next w:val="Normal"/>
+    <w:autoRedefine/>
+    <w:uiPriority w:val="39"/>
+    <w:unhideWhenUsed/>
+    <w:rsid w:val="0048500F"/>
+    <w:pPr>
+      <w:spacing w:after="100"/>
+      <w:ind w:left="220"/>
+    </w:pPr>
+  </w:style>
+  <w:style w:type="paragraph" w:styleId="TOC3">
+    <w:name w:val="toc 3"/>
+    <w:basedOn w:val="Normal"/>
+    <w:next w:val="Normal"/>
+    <w:autoRedefine/>
+    <w:uiPriority w:val="39"/>
+    <w:unhideWhenUsed/>
+    <w:rsid w:val="00E8224A"/>
+    <w:pPr>
+      <w:spacing w:after="100"/>
+      <w:ind w:left="440"/>
+    </w:pPr>
   </w:style>
 </w:styles>
 </file>
@@ -4831,6 +6435,7 @@
     <w:rsid w:val="006B23CB"/>
     <w:rsid w:val="00BB0495"/>
     <w:rsid w:val="00C82802"/>
+    <w:rsid w:val="00FC2AA6"/>
   </w:rsids>
   <m:mathPr>
     <m:mathFont m:val="Cambria Math"/>
@@ -5048,6 +6653,10 @@
   <w:style w:type="paragraph" w:customStyle="1" w:styleId="9E9D4FD71631445C825524C49F4E438F">
     <w:name w:val="9E9D4FD71631445C825524C49F4E438F"/>
     <w:rsid w:val="00C82802"/>
+  </w:style>
+  <w:style w:type="paragraph" w:customStyle="1" w:styleId="C1B70D918DE34510A981DF275BF47600">
+    <w:name w:val="C1B70D918DE34510A981DF275BF47600"/>
+    <w:rsid w:val="00FC2AA6"/>
   </w:style>
 </w:styles>
 </file>
@@ -5339,4 +6948,16 @@
   <a:objectDefaults/>
   <a:extraClrSchemeLst/>
 </a:theme>
+</file>
+
+<file path=customXml/item1.xml><?xml version="1.0" encoding="utf-8"?>
+<b:Sources xmlns:b="http://schemas.openxmlformats.org/officeDocument/2006/bibliography" xmlns="http://schemas.openxmlformats.org/officeDocument/2006/bibliography" SelectedStyle="\APA.XSL" StyleName="APA"/>
+</file>
+
+<file path=customXml/itemProps1.xml><?xml version="1.0" encoding="utf-8"?>
+<ds:datastoreItem xmlns:ds="http://schemas.openxmlformats.org/officeDocument/2006/customXml" ds:itemID="{5AFD8518-A846-4320-AE47-6E7EB4DED9DD}">
+  <ds:schemaRefs>
+    <ds:schemaRef ds:uri="http://schemas.openxmlformats.org/officeDocument/2006/bibliography"/>
+  </ds:schemaRefs>
+</ds:datastoreItem>
 </file>
</xml_diff>

<commit_message>
kanban game: started adding work item cards to the doc, and created basic work item card illustration.
</commit_message>
<xml_diff>
--- a/Kanban Simulation Game/The Kanban Game.docx
+++ b/Kanban Simulation Game/The Kanban Game.docx
@@ -4974,6 +4974,2668 @@
         </w:drawing>
       </w:r>
     </w:p>
+    <w:p/>
+    <w:p>
+      <w:pPr>
+        <w:pStyle w:val="Heading2"/>
+      </w:pPr>
+      <w:r>
+        <w:t>The Work Item Cards</w:t>
+      </w:r>
+    </w:p>
+    <w:p>
+      <w:r>
+        <w:t>To simulate work in the system, work item cards should be created. These cards will contain information about how much work needs to be done for each step of the process, as well as metrics to show the performance of the team in each of the steps and for the system as a whole, concerning the individual work item.</w:t>
+      </w:r>
+    </w:p>
+    <w:p>
+      <w:r>
+        <w:t>The work item cards should be laid out on 5x7 index cards, horizontally, and should contain a column for each of the steps in the overall system process. Additionally, a final column for tallying the metrics for the card, after the card has completed its processing through the system, should be present.</w:t>
+      </w:r>
+    </w:p>
+    <w:p>
+      <w:r>
+        <w:drawing>
+          <wp:inline distT="0" distB="0" distL="0" distR="0">
+            <wp:extent cx="5029200" cy="2971800"/>
+            <wp:effectExtent l="0" t="0" r="0" b="0"/>
+            <wp:docPr id="3" name="Object 1"/>
+            <wp:cNvGraphicFramePr/>
+            <a:graphic xmlns:a="http://schemas.openxmlformats.org/drawingml/2006/main">
+              <a:graphicData uri="http://schemas.openxmlformats.org/drawingml/2006/lockedCanvas">
+                <lc:lockedCanvas xmlns:lc="http://schemas.openxmlformats.org/drawingml/2006/lockedCanvas">
+                  <a:nvGrpSpPr>
+                    <a:cNvPr id="0" name=""/>
+                    <a:cNvGrpSpPr/>
+                  </a:nvGrpSpPr>
+                  <a:grpSpPr>
+                    <a:xfrm>
+                      <a:off x="0" y="0"/>
+                      <a:ext cx="5029200" cy="2971800"/>
+                      <a:chOff x="1143000" y="1066800"/>
+                      <a:chExt cx="5029200" cy="2971800"/>
+                    </a:xfrm>
+                  </a:grpSpPr>
+                  <a:grpSp>
+                    <a:nvGrpSpPr>
+                      <a:cNvPr id="37" name="Group 36"/>
+                      <a:cNvGrpSpPr/>
+                    </a:nvGrpSpPr>
+                    <a:grpSpPr>
+                      <a:xfrm>
+                        <a:off x="1143000" y="1066800"/>
+                        <a:ext cx="5029200" cy="2971800"/>
+                        <a:chOff x="1143000" y="1066800"/>
+                        <a:chExt cx="5029200" cy="2971800"/>
+                      </a:xfrm>
+                    </a:grpSpPr>
+                    <a:sp>
+                      <a:nvSpPr>
+                        <a:cNvPr id="29" name="Rectangle 4"/>
+                        <a:cNvSpPr/>
+                      </a:nvSpPr>
+                      <a:spPr bwMode="auto">
+                        <a:xfrm>
+                          <a:off x="1143000" y="1066800"/>
+                          <a:ext cx="5029200" cy="2971800"/>
+                        </a:xfrm>
+                        <a:prstGeom prst="rect">
+                          <a:avLst/>
+                        </a:prstGeom>
+                      </a:spPr>
+                      <a:txSp>
+                        <a:txBody>
+                          <a:bodyPr anchor="t"/>
+                          <a:lstStyle>
+                            <a:defPPr>
+                              <a:defRPr lang="en-US"/>
+                            </a:defPPr>
+                            <a:lvl1pPr algn="l" rtl="0" fontAlgn="base">
+                              <a:spcBef>
+                                <a:spcPct val="0"/>
+                              </a:spcBef>
+                              <a:spcAft>
+                                <a:spcPct val="0"/>
+                              </a:spcAft>
+                              <a:defRPr kern="1200">
+                                <a:solidFill>
+                                  <a:schemeClr val="dk1"/>
+                                </a:solidFill>
+                                <a:latin typeface="+mn-lt"/>
+                                <a:ea typeface="+mn-ea"/>
+                                <a:cs typeface="+mn-cs"/>
+                              </a:defRPr>
+                            </a:lvl1pPr>
+                            <a:lvl2pPr marL="457200" algn="l" rtl="0" fontAlgn="base">
+                              <a:spcBef>
+                                <a:spcPct val="0"/>
+                              </a:spcBef>
+                              <a:spcAft>
+                                <a:spcPct val="0"/>
+                              </a:spcAft>
+                              <a:defRPr kern="1200">
+                                <a:solidFill>
+                                  <a:schemeClr val="dk1"/>
+                                </a:solidFill>
+                                <a:latin typeface="+mn-lt"/>
+                                <a:ea typeface="+mn-ea"/>
+                                <a:cs typeface="+mn-cs"/>
+                              </a:defRPr>
+                            </a:lvl2pPr>
+                            <a:lvl3pPr marL="914400" algn="l" rtl="0" fontAlgn="base">
+                              <a:spcBef>
+                                <a:spcPct val="0"/>
+                              </a:spcBef>
+                              <a:spcAft>
+                                <a:spcPct val="0"/>
+                              </a:spcAft>
+                              <a:defRPr kern="1200">
+                                <a:solidFill>
+                                  <a:schemeClr val="dk1"/>
+                                </a:solidFill>
+                                <a:latin typeface="+mn-lt"/>
+                                <a:ea typeface="+mn-ea"/>
+                                <a:cs typeface="+mn-cs"/>
+                              </a:defRPr>
+                            </a:lvl3pPr>
+                            <a:lvl4pPr marL="1371600" algn="l" rtl="0" fontAlgn="base">
+                              <a:spcBef>
+                                <a:spcPct val="0"/>
+                              </a:spcBef>
+                              <a:spcAft>
+                                <a:spcPct val="0"/>
+                              </a:spcAft>
+                              <a:defRPr kern="1200">
+                                <a:solidFill>
+                                  <a:schemeClr val="dk1"/>
+                                </a:solidFill>
+                                <a:latin typeface="+mn-lt"/>
+                                <a:ea typeface="+mn-ea"/>
+                                <a:cs typeface="+mn-cs"/>
+                              </a:defRPr>
+                            </a:lvl4pPr>
+                            <a:lvl5pPr marL="1828800" algn="l" rtl="0" fontAlgn="base">
+                              <a:spcBef>
+                                <a:spcPct val="0"/>
+                              </a:spcBef>
+                              <a:spcAft>
+                                <a:spcPct val="0"/>
+                              </a:spcAft>
+                              <a:defRPr kern="1200">
+                                <a:solidFill>
+                                  <a:schemeClr val="dk1"/>
+                                </a:solidFill>
+                                <a:latin typeface="+mn-lt"/>
+                                <a:ea typeface="+mn-ea"/>
+                                <a:cs typeface="+mn-cs"/>
+                              </a:defRPr>
+                            </a:lvl5pPr>
+                            <a:lvl6pPr marL="2286000" algn="l" defTabSz="914400" rtl="0" eaLnBrk="1" latinLnBrk="0" hangingPunct="1">
+                              <a:defRPr kern="1200">
+                                <a:solidFill>
+                                  <a:schemeClr val="dk1"/>
+                                </a:solidFill>
+                                <a:latin typeface="+mn-lt"/>
+                                <a:ea typeface="+mn-ea"/>
+                                <a:cs typeface="+mn-cs"/>
+                              </a:defRPr>
+                            </a:lvl6pPr>
+                            <a:lvl7pPr marL="2743200" algn="l" defTabSz="914400" rtl="0" eaLnBrk="1" latinLnBrk="0" hangingPunct="1">
+                              <a:defRPr kern="1200">
+                                <a:solidFill>
+                                  <a:schemeClr val="dk1"/>
+                                </a:solidFill>
+                                <a:latin typeface="+mn-lt"/>
+                                <a:ea typeface="+mn-ea"/>
+                                <a:cs typeface="+mn-cs"/>
+                              </a:defRPr>
+                            </a:lvl7pPr>
+                            <a:lvl8pPr marL="3200400" algn="l" defTabSz="914400" rtl="0" eaLnBrk="1" latinLnBrk="0" hangingPunct="1">
+                              <a:defRPr kern="1200">
+                                <a:solidFill>
+                                  <a:schemeClr val="dk1"/>
+                                </a:solidFill>
+                                <a:latin typeface="+mn-lt"/>
+                                <a:ea typeface="+mn-ea"/>
+                                <a:cs typeface="+mn-cs"/>
+                              </a:defRPr>
+                            </a:lvl8pPr>
+                            <a:lvl9pPr marL="3657600" algn="l" defTabSz="914400" rtl="0" eaLnBrk="1" latinLnBrk="0" hangingPunct="1">
+                              <a:defRPr kern="1200">
+                                <a:solidFill>
+                                  <a:schemeClr val="dk1"/>
+                                </a:solidFill>
+                                <a:latin typeface="+mn-lt"/>
+                                <a:ea typeface="+mn-ea"/>
+                                <a:cs typeface="+mn-cs"/>
+                              </a:defRPr>
+                            </a:lvl9pPr>
+                          </a:lstStyle>
+                          <a:p>
+                            <a:pPr algn="r" fontAlgn="auto">
+                              <a:spcBef>
+                                <a:spcPts val="0"/>
+                              </a:spcBef>
+                              <a:spcAft>
+                                <a:spcPts val="0"/>
+                              </a:spcAft>
+                              <a:defRPr/>
+                            </a:pPr>
+                            <a:endParaRPr lang="en-US" dirty="0"/>
+                          </a:p>
+                        </a:txBody>
+                        <a:useSpRect/>
+                      </a:txSp>
+                      <a:style>
+                        <a:lnRef idx="1">
+                          <a:schemeClr val="dk1"/>
+                        </a:lnRef>
+                        <a:fillRef idx="2">
+                          <a:schemeClr val="dk1"/>
+                        </a:fillRef>
+                        <a:effectRef idx="1">
+                          <a:schemeClr val="dk1"/>
+                        </a:effectRef>
+                        <a:fontRef idx="minor">
+                          <a:schemeClr val="dk1"/>
+                        </a:fontRef>
+                      </a:style>
+                    </a:sp>
+                    <a:sp>
+                      <a:nvSpPr>
+                        <a:cNvPr id="30" name="TextBox 29"/>
+                        <a:cNvSpPr txBox="1"/>
+                      </a:nvSpPr>
+                      <a:spPr>
+                        <a:xfrm>
+                          <a:off x="4572000" y="1066800"/>
+                          <a:ext cx="1245790" cy="307777"/>
+                        </a:xfrm>
+                        <a:prstGeom prst="rect">
+                          <a:avLst/>
+                        </a:prstGeom>
+                        <a:noFill/>
+                      </a:spPr>
+                      <a:txSp>
+                        <a:txBody>
+                          <a:bodyPr wrap="none" rtlCol="0">
+                            <a:spAutoFit/>
+                          </a:bodyPr>
+                          <a:lstStyle>
+                            <a:defPPr>
+                              <a:defRPr lang="en-US"/>
+                            </a:defPPr>
+                            <a:lvl1pPr algn="l" rtl="0" fontAlgn="base">
+                              <a:spcBef>
+                                <a:spcPct val="0"/>
+                              </a:spcBef>
+                              <a:spcAft>
+                                <a:spcPct val="0"/>
+                              </a:spcAft>
+                              <a:defRPr kern="1200">
+                                <a:solidFill>
+                                  <a:schemeClr val="tx1"/>
+                                </a:solidFill>
+                                <a:latin typeface="Arial" charset="0"/>
+                                <a:ea typeface="+mn-ea"/>
+                                <a:cs typeface="Arial" charset="0"/>
+                              </a:defRPr>
+                            </a:lvl1pPr>
+                            <a:lvl2pPr marL="457200" algn="l" rtl="0" fontAlgn="base">
+                              <a:spcBef>
+                                <a:spcPct val="0"/>
+                              </a:spcBef>
+                              <a:spcAft>
+                                <a:spcPct val="0"/>
+                              </a:spcAft>
+                              <a:defRPr kern="1200">
+                                <a:solidFill>
+                                  <a:schemeClr val="tx1"/>
+                                </a:solidFill>
+                                <a:latin typeface="Arial" charset="0"/>
+                                <a:ea typeface="+mn-ea"/>
+                                <a:cs typeface="Arial" charset="0"/>
+                              </a:defRPr>
+                            </a:lvl2pPr>
+                            <a:lvl3pPr marL="914400" algn="l" rtl="0" fontAlgn="base">
+                              <a:spcBef>
+                                <a:spcPct val="0"/>
+                              </a:spcBef>
+                              <a:spcAft>
+                                <a:spcPct val="0"/>
+                              </a:spcAft>
+                              <a:defRPr kern="1200">
+                                <a:solidFill>
+                                  <a:schemeClr val="tx1"/>
+                                </a:solidFill>
+                                <a:latin typeface="Arial" charset="0"/>
+                                <a:ea typeface="+mn-ea"/>
+                                <a:cs typeface="Arial" charset="0"/>
+                              </a:defRPr>
+                            </a:lvl3pPr>
+                            <a:lvl4pPr marL="1371600" algn="l" rtl="0" fontAlgn="base">
+                              <a:spcBef>
+                                <a:spcPct val="0"/>
+                              </a:spcBef>
+                              <a:spcAft>
+                                <a:spcPct val="0"/>
+                              </a:spcAft>
+                              <a:defRPr kern="1200">
+                                <a:solidFill>
+                                  <a:schemeClr val="tx1"/>
+                                </a:solidFill>
+                                <a:latin typeface="Arial" charset="0"/>
+                                <a:ea typeface="+mn-ea"/>
+                                <a:cs typeface="Arial" charset="0"/>
+                              </a:defRPr>
+                            </a:lvl4pPr>
+                            <a:lvl5pPr marL="1828800" algn="l" rtl="0" fontAlgn="base">
+                              <a:spcBef>
+                                <a:spcPct val="0"/>
+                              </a:spcBef>
+                              <a:spcAft>
+                                <a:spcPct val="0"/>
+                              </a:spcAft>
+                              <a:defRPr kern="1200">
+                                <a:solidFill>
+                                  <a:schemeClr val="tx1"/>
+                                </a:solidFill>
+                                <a:latin typeface="Arial" charset="0"/>
+                                <a:ea typeface="+mn-ea"/>
+                                <a:cs typeface="Arial" charset="0"/>
+                              </a:defRPr>
+                            </a:lvl5pPr>
+                            <a:lvl6pPr marL="2286000" algn="l" defTabSz="914400" rtl="0" eaLnBrk="1" latinLnBrk="0" hangingPunct="1">
+                              <a:defRPr kern="1200">
+                                <a:solidFill>
+                                  <a:schemeClr val="tx1"/>
+                                </a:solidFill>
+                                <a:latin typeface="Arial" charset="0"/>
+                                <a:ea typeface="+mn-ea"/>
+                                <a:cs typeface="Arial" charset="0"/>
+                              </a:defRPr>
+                            </a:lvl6pPr>
+                            <a:lvl7pPr marL="2743200" algn="l" defTabSz="914400" rtl="0" eaLnBrk="1" latinLnBrk="0" hangingPunct="1">
+                              <a:defRPr kern="1200">
+                                <a:solidFill>
+                                  <a:schemeClr val="tx1"/>
+                                </a:solidFill>
+                                <a:latin typeface="Arial" charset="0"/>
+                                <a:ea typeface="+mn-ea"/>
+                                <a:cs typeface="Arial" charset="0"/>
+                              </a:defRPr>
+                            </a:lvl7pPr>
+                            <a:lvl8pPr marL="3200400" algn="l" defTabSz="914400" rtl="0" eaLnBrk="1" latinLnBrk="0" hangingPunct="1">
+                              <a:defRPr kern="1200">
+                                <a:solidFill>
+                                  <a:schemeClr val="tx1"/>
+                                </a:solidFill>
+                                <a:latin typeface="Arial" charset="0"/>
+                                <a:ea typeface="+mn-ea"/>
+                                <a:cs typeface="Arial" charset="0"/>
+                              </a:defRPr>
+                            </a:lvl8pPr>
+                            <a:lvl9pPr marL="3657600" algn="l" defTabSz="914400" rtl="0" eaLnBrk="1" latinLnBrk="0" hangingPunct="1">
+                              <a:defRPr kern="1200">
+                                <a:solidFill>
+                                  <a:schemeClr val="tx1"/>
+                                </a:solidFill>
+                                <a:latin typeface="Arial" charset="0"/>
+                                <a:ea typeface="+mn-ea"/>
+                                <a:cs typeface="Arial" charset="0"/>
+                              </a:defRPr>
+                            </a:lvl9pPr>
+                          </a:lstStyle>
+                          <a:p>
+                            <a:r>
+                              <a:rPr lang="en-US" sz="1400" dirty="0" smtClean="0"/>
+                              <a:t>Work Item #: </a:t>
+                            </a:r>
+                            <a:endParaRPr lang="en-US" sz="1400" dirty="0"/>
+                          </a:p>
+                        </a:txBody>
+                        <a:useSpRect/>
+                      </a:txSp>
+                    </a:sp>
+                    <a:sp>
+                      <a:nvSpPr>
+                        <a:cNvPr id="22" name="Rectangle 21"/>
+                        <a:cNvSpPr/>
+                      </a:nvSpPr>
+                      <a:spPr bwMode="auto">
+                        <a:xfrm>
+                          <a:off x="1143000" y="1447800"/>
+                          <a:ext cx="1143000" cy="304800"/>
+                        </a:xfrm>
+                        <a:prstGeom prst="rect">
+                          <a:avLst/>
+                        </a:prstGeom>
+                      </a:spPr>
+                      <a:txSp>
+                        <a:txBody>
+                          <a:bodyPr anchor="t"/>
+                          <a:lstStyle>
+                            <a:defPPr>
+                              <a:defRPr lang="en-US"/>
+                            </a:defPPr>
+                            <a:lvl1pPr algn="l" rtl="0" fontAlgn="base">
+                              <a:spcBef>
+                                <a:spcPct val="0"/>
+                              </a:spcBef>
+                              <a:spcAft>
+                                <a:spcPct val="0"/>
+                              </a:spcAft>
+                              <a:defRPr kern="1200">
+                                <a:solidFill>
+                                  <a:schemeClr val="dk1"/>
+                                </a:solidFill>
+                                <a:latin typeface="+mn-lt"/>
+                                <a:ea typeface="+mn-ea"/>
+                                <a:cs typeface="+mn-cs"/>
+                              </a:defRPr>
+                            </a:lvl1pPr>
+                            <a:lvl2pPr marL="457200" algn="l" rtl="0" fontAlgn="base">
+                              <a:spcBef>
+                                <a:spcPct val="0"/>
+                              </a:spcBef>
+                              <a:spcAft>
+                                <a:spcPct val="0"/>
+                              </a:spcAft>
+                              <a:defRPr kern="1200">
+                                <a:solidFill>
+                                  <a:schemeClr val="dk1"/>
+                                </a:solidFill>
+                                <a:latin typeface="+mn-lt"/>
+                                <a:ea typeface="+mn-ea"/>
+                                <a:cs typeface="+mn-cs"/>
+                              </a:defRPr>
+                            </a:lvl2pPr>
+                            <a:lvl3pPr marL="914400" algn="l" rtl="0" fontAlgn="base">
+                              <a:spcBef>
+                                <a:spcPct val="0"/>
+                              </a:spcBef>
+                              <a:spcAft>
+                                <a:spcPct val="0"/>
+                              </a:spcAft>
+                              <a:defRPr kern="1200">
+                                <a:solidFill>
+                                  <a:schemeClr val="dk1"/>
+                                </a:solidFill>
+                                <a:latin typeface="+mn-lt"/>
+                                <a:ea typeface="+mn-ea"/>
+                                <a:cs typeface="+mn-cs"/>
+                              </a:defRPr>
+                            </a:lvl3pPr>
+                            <a:lvl4pPr marL="1371600" algn="l" rtl="0" fontAlgn="base">
+                              <a:spcBef>
+                                <a:spcPct val="0"/>
+                              </a:spcBef>
+                              <a:spcAft>
+                                <a:spcPct val="0"/>
+                              </a:spcAft>
+                              <a:defRPr kern="1200">
+                                <a:solidFill>
+                                  <a:schemeClr val="dk1"/>
+                                </a:solidFill>
+                                <a:latin typeface="+mn-lt"/>
+                                <a:ea typeface="+mn-ea"/>
+                                <a:cs typeface="+mn-cs"/>
+                              </a:defRPr>
+                            </a:lvl4pPr>
+                            <a:lvl5pPr marL="1828800" algn="l" rtl="0" fontAlgn="base">
+                              <a:spcBef>
+                                <a:spcPct val="0"/>
+                              </a:spcBef>
+                              <a:spcAft>
+                                <a:spcPct val="0"/>
+                              </a:spcAft>
+                              <a:defRPr kern="1200">
+                                <a:solidFill>
+                                  <a:schemeClr val="dk1"/>
+                                </a:solidFill>
+                                <a:latin typeface="+mn-lt"/>
+                                <a:ea typeface="+mn-ea"/>
+                                <a:cs typeface="+mn-cs"/>
+                              </a:defRPr>
+                            </a:lvl5pPr>
+                            <a:lvl6pPr marL="2286000" algn="l" defTabSz="914400" rtl="0" eaLnBrk="1" latinLnBrk="0" hangingPunct="1">
+                              <a:defRPr kern="1200">
+                                <a:solidFill>
+                                  <a:schemeClr val="dk1"/>
+                                </a:solidFill>
+                                <a:latin typeface="+mn-lt"/>
+                                <a:ea typeface="+mn-ea"/>
+                                <a:cs typeface="+mn-cs"/>
+                              </a:defRPr>
+                            </a:lvl6pPr>
+                            <a:lvl7pPr marL="2743200" algn="l" defTabSz="914400" rtl="0" eaLnBrk="1" latinLnBrk="0" hangingPunct="1">
+                              <a:defRPr kern="1200">
+                                <a:solidFill>
+                                  <a:schemeClr val="dk1"/>
+                                </a:solidFill>
+                                <a:latin typeface="+mn-lt"/>
+                                <a:ea typeface="+mn-ea"/>
+                                <a:cs typeface="+mn-cs"/>
+                              </a:defRPr>
+                            </a:lvl7pPr>
+                            <a:lvl8pPr marL="3200400" algn="l" defTabSz="914400" rtl="0" eaLnBrk="1" latinLnBrk="0" hangingPunct="1">
+                              <a:defRPr kern="1200">
+                                <a:solidFill>
+                                  <a:schemeClr val="dk1"/>
+                                </a:solidFill>
+                                <a:latin typeface="+mn-lt"/>
+                                <a:ea typeface="+mn-ea"/>
+                                <a:cs typeface="+mn-cs"/>
+                              </a:defRPr>
+                            </a:lvl8pPr>
+                            <a:lvl9pPr marL="3657600" algn="l" defTabSz="914400" rtl="0" eaLnBrk="1" latinLnBrk="0" hangingPunct="1">
+                              <a:defRPr kern="1200">
+                                <a:solidFill>
+                                  <a:schemeClr val="dk1"/>
+                                </a:solidFill>
+                                <a:latin typeface="+mn-lt"/>
+                                <a:ea typeface="+mn-ea"/>
+                                <a:cs typeface="+mn-cs"/>
+                              </a:defRPr>
+                            </a:lvl9pPr>
+                          </a:lstStyle>
+                          <a:p>
+                            <a:pPr algn="ctr" fontAlgn="auto">
+                              <a:spcBef>
+                                <a:spcPts val="0"/>
+                              </a:spcBef>
+                              <a:spcAft>
+                                <a:spcPts val="0"/>
+                              </a:spcAft>
+                              <a:defRPr/>
+                            </a:pPr>
+                            <a:r>
+                              <a:rPr lang="en-US" sz="1200" dirty="0" smtClean="0"/>
+                              <a:t>Prob. Def.</a:t>
+                            </a:r>
+                            <a:endParaRPr lang="en-US" sz="1200" dirty="0"/>
+                          </a:p>
+                        </a:txBody>
+                        <a:useSpRect/>
+                      </a:txSp>
+                      <a:style>
+                        <a:lnRef idx="1">
+                          <a:schemeClr val="dk1"/>
+                        </a:lnRef>
+                        <a:fillRef idx="2">
+                          <a:schemeClr val="dk1"/>
+                        </a:fillRef>
+                        <a:effectRef idx="1">
+                          <a:schemeClr val="dk1"/>
+                        </a:effectRef>
+                        <a:fontRef idx="minor">
+                          <a:schemeClr val="dk1"/>
+                        </a:fontRef>
+                      </a:style>
+                    </a:sp>
+                    <a:sp>
+                      <a:nvSpPr>
+                        <a:cNvPr id="23" name="Rectangle 12"/>
+                        <a:cNvSpPr/>
+                      </a:nvSpPr>
+                      <a:spPr bwMode="auto">
+                        <a:xfrm>
+                          <a:off x="1143000" y="1752600"/>
+                          <a:ext cx="1143000" cy="1143000"/>
+                        </a:xfrm>
+                        <a:prstGeom prst="rect">
+                          <a:avLst/>
+                        </a:prstGeom>
+                      </a:spPr>
+                      <a:txSp>
+                        <a:txBody>
+                          <a:bodyPr anchor="t"/>
+                          <a:lstStyle>
+                            <a:defPPr>
+                              <a:defRPr lang="en-US"/>
+                            </a:defPPr>
+                            <a:lvl1pPr algn="l" rtl="0" fontAlgn="base">
+                              <a:spcBef>
+                                <a:spcPct val="0"/>
+                              </a:spcBef>
+                              <a:spcAft>
+                                <a:spcPct val="0"/>
+                              </a:spcAft>
+                              <a:defRPr kern="1200">
+                                <a:solidFill>
+                                  <a:schemeClr val="dk1"/>
+                                </a:solidFill>
+                                <a:latin typeface="+mn-lt"/>
+                                <a:ea typeface="+mn-ea"/>
+                                <a:cs typeface="+mn-cs"/>
+                              </a:defRPr>
+                            </a:lvl1pPr>
+                            <a:lvl2pPr marL="457200" algn="l" rtl="0" fontAlgn="base">
+                              <a:spcBef>
+                                <a:spcPct val="0"/>
+                              </a:spcBef>
+                              <a:spcAft>
+                                <a:spcPct val="0"/>
+                              </a:spcAft>
+                              <a:defRPr kern="1200">
+                                <a:solidFill>
+                                  <a:schemeClr val="dk1"/>
+                                </a:solidFill>
+                                <a:latin typeface="+mn-lt"/>
+                                <a:ea typeface="+mn-ea"/>
+                                <a:cs typeface="+mn-cs"/>
+                              </a:defRPr>
+                            </a:lvl2pPr>
+                            <a:lvl3pPr marL="914400" algn="l" rtl="0" fontAlgn="base">
+                              <a:spcBef>
+                                <a:spcPct val="0"/>
+                              </a:spcBef>
+                              <a:spcAft>
+                                <a:spcPct val="0"/>
+                              </a:spcAft>
+                              <a:defRPr kern="1200">
+                                <a:solidFill>
+                                  <a:schemeClr val="dk1"/>
+                                </a:solidFill>
+                                <a:latin typeface="+mn-lt"/>
+                                <a:ea typeface="+mn-ea"/>
+                                <a:cs typeface="+mn-cs"/>
+                              </a:defRPr>
+                            </a:lvl3pPr>
+                            <a:lvl4pPr marL="1371600" algn="l" rtl="0" fontAlgn="base">
+                              <a:spcBef>
+                                <a:spcPct val="0"/>
+                              </a:spcBef>
+                              <a:spcAft>
+                                <a:spcPct val="0"/>
+                              </a:spcAft>
+                              <a:defRPr kern="1200">
+                                <a:solidFill>
+                                  <a:schemeClr val="dk1"/>
+                                </a:solidFill>
+                                <a:latin typeface="+mn-lt"/>
+                                <a:ea typeface="+mn-ea"/>
+                                <a:cs typeface="+mn-cs"/>
+                              </a:defRPr>
+                            </a:lvl4pPr>
+                            <a:lvl5pPr marL="1828800" algn="l" rtl="0" fontAlgn="base">
+                              <a:spcBef>
+                                <a:spcPct val="0"/>
+                              </a:spcBef>
+                              <a:spcAft>
+                                <a:spcPct val="0"/>
+                              </a:spcAft>
+                              <a:defRPr kern="1200">
+                                <a:solidFill>
+                                  <a:schemeClr val="dk1"/>
+                                </a:solidFill>
+                                <a:latin typeface="+mn-lt"/>
+                                <a:ea typeface="+mn-ea"/>
+                                <a:cs typeface="+mn-cs"/>
+                              </a:defRPr>
+                            </a:lvl5pPr>
+                            <a:lvl6pPr marL="2286000" algn="l" defTabSz="914400" rtl="0" eaLnBrk="1" latinLnBrk="0" hangingPunct="1">
+                              <a:defRPr kern="1200">
+                                <a:solidFill>
+                                  <a:schemeClr val="dk1"/>
+                                </a:solidFill>
+                                <a:latin typeface="+mn-lt"/>
+                                <a:ea typeface="+mn-ea"/>
+                                <a:cs typeface="+mn-cs"/>
+                              </a:defRPr>
+                            </a:lvl6pPr>
+                            <a:lvl7pPr marL="2743200" algn="l" defTabSz="914400" rtl="0" eaLnBrk="1" latinLnBrk="0" hangingPunct="1">
+                              <a:defRPr kern="1200">
+                                <a:solidFill>
+                                  <a:schemeClr val="dk1"/>
+                                </a:solidFill>
+                                <a:latin typeface="+mn-lt"/>
+                                <a:ea typeface="+mn-ea"/>
+                                <a:cs typeface="+mn-cs"/>
+                              </a:defRPr>
+                            </a:lvl7pPr>
+                            <a:lvl8pPr marL="3200400" algn="l" defTabSz="914400" rtl="0" eaLnBrk="1" latinLnBrk="0" hangingPunct="1">
+                              <a:defRPr kern="1200">
+                                <a:solidFill>
+                                  <a:schemeClr val="dk1"/>
+                                </a:solidFill>
+                                <a:latin typeface="+mn-lt"/>
+                                <a:ea typeface="+mn-ea"/>
+                                <a:cs typeface="+mn-cs"/>
+                              </a:defRPr>
+                            </a:lvl8pPr>
+                            <a:lvl9pPr marL="3657600" algn="l" defTabSz="914400" rtl="0" eaLnBrk="1" latinLnBrk="0" hangingPunct="1">
+                              <a:defRPr kern="1200">
+                                <a:solidFill>
+                                  <a:schemeClr val="dk1"/>
+                                </a:solidFill>
+                                <a:latin typeface="+mn-lt"/>
+                                <a:ea typeface="+mn-ea"/>
+                                <a:cs typeface="+mn-cs"/>
+                              </a:defRPr>
+                            </a:lvl9pPr>
+                          </a:lstStyle>
+                          <a:p>
+                            <a:pPr algn="ctr" fontAlgn="auto">
+                              <a:spcBef>
+                                <a:spcPts val="0"/>
+                              </a:spcBef>
+                              <a:spcAft>
+                                <a:spcPts val="0"/>
+                              </a:spcAft>
+                              <a:defRPr/>
+                            </a:pPr>
+                            <a:r>
+                              <a:rPr lang="en-US" sz="1000" dirty="0" smtClean="0"/>
+                              <a:t>Required # of Successful Rolls</a:t>
+                            </a:r>
+                            <a:endParaRPr lang="en-US" sz="1000" dirty="0"/>
+                          </a:p>
+                        </a:txBody>
+                        <a:useSpRect/>
+                      </a:txSp>
+                      <a:style>
+                        <a:lnRef idx="1">
+                          <a:schemeClr val="dk1"/>
+                        </a:lnRef>
+                        <a:fillRef idx="2">
+                          <a:schemeClr val="dk1"/>
+                        </a:fillRef>
+                        <a:effectRef idx="1">
+                          <a:schemeClr val="dk1"/>
+                        </a:effectRef>
+                        <a:fontRef idx="minor">
+                          <a:schemeClr val="dk1"/>
+                        </a:fontRef>
+                      </a:style>
+                    </a:sp>
+                    <a:sp>
+                      <a:nvSpPr>
+                        <a:cNvPr id="24" name="Rectangle 23"/>
+                        <a:cNvSpPr/>
+                      </a:nvSpPr>
+                      <a:spPr bwMode="auto">
+                        <a:xfrm>
+                          <a:off x="1143000" y="2895600"/>
+                          <a:ext cx="1143000" cy="1143000"/>
+                        </a:xfrm>
+                        <a:prstGeom prst="rect">
+                          <a:avLst/>
+                        </a:prstGeom>
+                      </a:spPr>
+                      <a:txSp>
+                        <a:txBody>
+                          <a:bodyPr/>
+                          <a:lstStyle>
+                            <a:defPPr>
+                              <a:defRPr lang="en-US"/>
+                            </a:defPPr>
+                            <a:lvl1pPr algn="l" rtl="0" fontAlgn="base">
+                              <a:spcBef>
+                                <a:spcPct val="0"/>
+                              </a:spcBef>
+                              <a:spcAft>
+                                <a:spcPct val="0"/>
+                              </a:spcAft>
+                              <a:defRPr kern="1200">
+                                <a:solidFill>
+                                  <a:schemeClr val="dk1"/>
+                                </a:solidFill>
+                                <a:latin typeface="+mn-lt"/>
+                                <a:ea typeface="+mn-ea"/>
+                                <a:cs typeface="+mn-cs"/>
+                              </a:defRPr>
+                            </a:lvl1pPr>
+                            <a:lvl2pPr marL="457200" algn="l" rtl="0" fontAlgn="base">
+                              <a:spcBef>
+                                <a:spcPct val="0"/>
+                              </a:spcBef>
+                              <a:spcAft>
+                                <a:spcPct val="0"/>
+                              </a:spcAft>
+                              <a:defRPr kern="1200">
+                                <a:solidFill>
+                                  <a:schemeClr val="dk1"/>
+                                </a:solidFill>
+                                <a:latin typeface="+mn-lt"/>
+                                <a:ea typeface="+mn-ea"/>
+                                <a:cs typeface="+mn-cs"/>
+                              </a:defRPr>
+                            </a:lvl2pPr>
+                            <a:lvl3pPr marL="914400" algn="l" rtl="0" fontAlgn="base">
+                              <a:spcBef>
+                                <a:spcPct val="0"/>
+                              </a:spcBef>
+                              <a:spcAft>
+                                <a:spcPct val="0"/>
+                              </a:spcAft>
+                              <a:defRPr kern="1200">
+                                <a:solidFill>
+                                  <a:schemeClr val="dk1"/>
+                                </a:solidFill>
+                                <a:latin typeface="+mn-lt"/>
+                                <a:ea typeface="+mn-ea"/>
+                                <a:cs typeface="+mn-cs"/>
+                              </a:defRPr>
+                            </a:lvl3pPr>
+                            <a:lvl4pPr marL="1371600" algn="l" rtl="0" fontAlgn="base">
+                              <a:spcBef>
+                                <a:spcPct val="0"/>
+                              </a:spcBef>
+                              <a:spcAft>
+                                <a:spcPct val="0"/>
+                              </a:spcAft>
+                              <a:defRPr kern="1200">
+                                <a:solidFill>
+                                  <a:schemeClr val="dk1"/>
+                                </a:solidFill>
+                                <a:latin typeface="+mn-lt"/>
+                                <a:ea typeface="+mn-ea"/>
+                                <a:cs typeface="+mn-cs"/>
+                              </a:defRPr>
+                            </a:lvl4pPr>
+                            <a:lvl5pPr marL="1828800" algn="l" rtl="0" fontAlgn="base">
+                              <a:spcBef>
+                                <a:spcPct val="0"/>
+                              </a:spcBef>
+                              <a:spcAft>
+                                <a:spcPct val="0"/>
+                              </a:spcAft>
+                              <a:defRPr kern="1200">
+                                <a:solidFill>
+                                  <a:schemeClr val="dk1"/>
+                                </a:solidFill>
+                                <a:latin typeface="+mn-lt"/>
+                                <a:ea typeface="+mn-ea"/>
+                                <a:cs typeface="+mn-cs"/>
+                              </a:defRPr>
+                            </a:lvl5pPr>
+                            <a:lvl6pPr marL="2286000" algn="l" defTabSz="914400" rtl="0" eaLnBrk="1" latinLnBrk="0" hangingPunct="1">
+                              <a:defRPr kern="1200">
+                                <a:solidFill>
+                                  <a:schemeClr val="dk1"/>
+                                </a:solidFill>
+                                <a:latin typeface="+mn-lt"/>
+                                <a:ea typeface="+mn-ea"/>
+                                <a:cs typeface="+mn-cs"/>
+                              </a:defRPr>
+                            </a:lvl6pPr>
+                            <a:lvl7pPr marL="2743200" algn="l" defTabSz="914400" rtl="0" eaLnBrk="1" latinLnBrk="0" hangingPunct="1">
+                              <a:defRPr kern="1200">
+                                <a:solidFill>
+                                  <a:schemeClr val="dk1"/>
+                                </a:solidFill>
+                                <a:latin typeface="+mn-lt"/>
+                                <a:ea typeface="+mn-ea"/>
+                                <a:cs typeface="+mn-cs"/>
+                              </a:defRPr>
+                            </a:lvl7pPr>
+                            <a:lvl8pPr marL="3200400" algn="l" defTabSz="914400" rtl="0" eaLnBrk="1" latinLnBrk="0" hangingPunct="1">
+                              <a:defRPr kern="1200">
+                                <a:solidFill>
+                                  <a:schemeClr val="dk1"/>
+                                </a:solidFill>
+                                <a:latin typeface="+mn-lt"/>
+                                <a:ea typeface="+mn-ea"/>
+                                <a:cs typeface="+mn-cs"/>
+                              </a:defRPr>
+                            </a:lvl8pPr>
+                            <a:lvl9pPr marL="3657600" algn="l" defTabSz="914400" rtl="0" eaLnBrk="1" latinLnBrk="0" hangingPunct="1">
+                              <a:defRPr kern="1200">
+                                <a:solidFill>
+                                  <a:schemeClr val="dk1"/>
+                                </a:solidFill>
+                                <a:latin typeface="+mn-lt"/>
+                                <a:ea typeface="+mn-ea"/>
+                                <a:cs typeface="+mn-cs"/>
+                              </a:defRPr>
+                            </a:lvl9pPr>
+                          </a:lstStyle>
+                          <a:p>
+                            <a:pPr algn="ctr" fontAlgn="auto">
+                              <a:spcBef>
+                                <a:spcPts val="0"/>
+                              </a:spcBef>
+                              <a:spcAft>
+                                <a:spcPts val="0"/>
+                              </a:spcAft>
+                              <a:defRPr/>
+                            </a:pPr>
+                            <a:r>
+                              <a:rPr lang="en-US" sz="1000" dirty="0" smtClean="0"/>
+                              <a:t>Successful Rolls</a:t>
+                            </a:r>
+                            <a:endParaRPr lang="en-US" sz="1000" dirty="0"/>
+                          </a:p>
+                        </a:txBody>
+                        <a:useSpRect/>
+                      </a:txSp>
+                      <a:style>
+                        <a:lnRef idx="1">
+                          <a:schemeClr val="dk1"/>
+                        </a:lnRef>
+                        <a:fillRef idx="2">
+                          <a:schemeClr val="dk1"/>
+                        </a:fillRef>
+                        <a:effectRef idx="1">
+                          <a:schemeClr val="dk1"/>
+                        </a:effectRef>
+                        <a:fontRef idx="minor">
+                          <a:schemeClr val="dk1"/>
+                        </a:fontRef>
+                      </a:style>
+                    </a:sp>
+                    <a:sp>
+                      <a:nvSpPr>
+                        <a:cNvPr id="17" name="Rectangle 16"/>
+                        <a:cNvSpPr/>
+                      </a:nvSpPr>
+                      <a:spPr bwMode="auto">
+                        <a:xfrm>
+                          <a:off x="2286000" y="1447800"/>
+                          <a:ext cx="1143000" cy="304800"/>
+                        </a:xfrm>
+                        <a:prstGeom prst="rect">
+                          <a:avLst/>
+                        </a:prstGeom>
+                      </a:spPr>
+                      <a:txSp>
+                        <a:txBody>
+                          <a:bodyPr anchor="t"/>
+                          <a:lstStyle>
+                            <a:defPPr>
+                              <a:defRPr lang="en-US"/>
+                            </a:defPPr>
+                            <a:lvl1pPr algn="l" rtl="0" fontAlgn="base">
+                              <a:spcBef>
+                                <a:spcPct val="0"/>
+                              </a:spcBef>
+                              <a:spcAft>
+                                <a:spcPct val="0"/>
+                              </a:spcAft>
+                              <a:defRPr kern="1200">
+                                <a:solidFill>
+                                  <a:schemeClr val="dk1"/>
+                                </a:solidFill>
+                                <a:latin typeface="+mn-lt"/>
+                                <a:ea typeface="+mn-ea"/>
+                                <a:cs typeface="+mn-cs"/>
+                              </a:defRPr>
+                            </a:lvl1pPr>
+                            <a:lvl2pPr marL="457200" algn="l" rtl="0" fontAlgn="base">
+                              <a:spcBef>
+                                <a:spcPct val="0"/>
+                              </a:spcBef>
+                              <a:spcAft>
+                                <a:spcPct val="0"/>
+                              </a:spcAft>
+                              <a:defRPr kern="1200">
+                                <a:solidFill>
+                                  <a:schemeClr val="dk1"/>
+                                </a:solidFill>
+                                <a:latin typeface="+mn-lt"/>
+                                <a:ea typeface="+mn-ea"/>
+                                <a:cs typeface="+mn-cs"/>
+                              </a:defRPr>
+                            </a:lvl2pPr>
+                            <a:lvl3pPr marL="914400" algn="l" rtl="0" fontAlgn="base">
+                              <a:spcBef>
+                                <a:spcPct val="0"/>
+                              </a:spcBef>
+                              <a:spcAft>
+                                <a:spcPct val="0"/>
+                              </a:spcAft>
+                              <a:defRPr kern="1200">
+                                <a:solidFill>
+                                  <a:schemeClr val="dk1"/>
+                                </a:solidFill>
+                                <a:latin typeface="+mn-lt"/>
+                                <a:ea typeface="+mn-ea"/>
+                                <a:cs typeface="+mn-cs"/>
+                              </a:defRPr>
+                            </a:lvl3pPr>
+                            <a:lvl4pPr marL="1371600" algn="l" rtl="0" fontAlgn="base">
+                              <a:spcBef>
+                                <a:spcPct val="0"/>
+                              </a:spcBef>
+                              <a:spcAft>
+                                <a:spcPct val="0"/>
+                              </a:spcAft>
+                              <a:defRPr kern="1200">
+                                <a:solidFill>
+                                  <a:schemeClr val="dk1"/>
+                                </a:solidFill>
+                                <a:latin typeface="+mn-lt"/>
+                                <a:ea typeface="+mn-ea"/>
+                                <a:cs typeface="+mn-cs"/>
+                              </a:defRPr>
+                            </a:lvl4pPr>
+                            <a:lvl5pPr marL="1828800" algn="l" rtl="0" fontAlgn="base">
+                              <a:spcBef>
+                                <a:spcPct val="0"/>
+                              </a:spcBef>
+                              <a:spcAft>
+                                <a:spcPct val="0"/>
+                              </a:spcAft>
+                              <a:defRPr kern="1200">
+                                <a:solidFill>
+                                  <a:schemeClr val="dk1"/>
+                                </a:solidFill>
+                                <a:latin typeface="+mn-lt"/>
+                                <a:ea typeface="+mn-ea"/>
+                                <a:cs typeface="+mn-cs"/>
+                              </a:defRPr>
+                            </a:lvl5pPr>
+                            <a:lvl6pPr marL="2286000" algn="l" defTabSz="914400" rtl="0" eaLnBrk="1" latinLnBrk="0" hangingPunct="1">
+                              <a:defRPr kern="1200">
+                                <a:solidFill>
+                                  <a:schemeClr val="dk1"/>
+                                </a:solidFill>
+                                <a:latin typeface="+mn-lt"/>
+                                <a:ea typeface="+mn-ea"/>
+                                <a:cs typeface="+mn-cs"/>
+                              </a:defRPr>
+                            </a:lvl6pPr>
+                            <a:lvl7pPr marL="2743200" algn="l" defTabSz="914400" rtl="0" eaLnBrk="1" latinLnBrk="0" hangingPunct="1">
+                              <a:defRPr kern="1200">
+                                <a:solidFill>
+                                  <a:schemeClr val="dk1"/>
+                                </a:solidFill>
+                                <a:latin typeface="+mn-lt"/>
+                                <a:ea typeface="+mn-ea"/>
+                                <a:cs typeface="+mn-cs"/>
+                              </a:defRPr>
+                            </a:lvl7pPr>
+                            <a:lvl8pPr marL="3200400" algn="l" defTabSz="914400" rtl="0" eaLnBrk="1" latinLnBrk="0" hangingPunct="1">
+                              <a:defRPr kern="1200">
+                                <a:solidFill>
+                                  <a:schemeClr val="dk1"/>
+                                </a:solidFill>
+                                <a:latin typeface="+mn-lt"/>
+                                <a:ea typeface="+mn-ea"/>
+                                <a:cs typeface="+mn-cs"/>
+                              </a:defRPr>
+                            </a:lvl8pPr>
+                            <a:lvl9pPr marL="3657600" algn="l" defTabSz="914400" rtl="0" eaLnBrk="1" latinLnBrk="0" hangingPunct="1">
+                              <a:defRPr kern="1200">
+                                <a:solidFill>
+                                  <a:schemeClr val="dk1"/>
+                                </a:solidFill>
+                                <a:latin typeface="+mn-lt"/>
+                                <a:ea typeface="+mn-ea"/>
+                                <a:cs typeface="+mn-cs"/>
+                              </a:defRPr>
+                            </a:lvl9pPr>
+                          </a:lstStyle>
+                          <a:p>
+                            <a:pPr algn="ctr" fontAlgn="auto">
+                              <a:spcBef>
+                                <a:spcPts val="0"/>
+                              </a:spcBef>
+                              <a:spcAft>
+                                <a:spcPts val="0"/>
+                              </a:spcAft>
+                              <a:defRPr/>
+                            </a:pPr>
+                            <a:r>
+                              <a:rPr lang="en-US" sz="1200" dirty="0" smtClean="0"/>
+                              <a:t>Sol. Def.</a:t>
+                            </a:r>
+                            <a:endParaRPr lang="en-US" sz="1200" dirty="0"/>
+                          </a:p>
+                        </a:txBody>
+                        <a:useSpRect/>
+                      </a:txSp>
+                      <a:style>
+                        <a:lnRef idx="1">
+                          <a:schemeClr val="dk1"/>
+                        </a:lnRef>
+                        <a:fillRef idx="2">
+                          <a:schemeClr val="dk1"/>
+                        </a:fillRef>
+                        <a:effectRef idx="1">
+                          <a:schemeClr val="dk1"/>
+                        </a:effectRef>
+                        <a:fontRef idx="minor">
+                          <a:schemeClr val="dk1"/>
+                        </a:fontRef>
+                      </a:style>
+                    </a:sp>
+                    <a:sp>
+                      <a:nvSpPr>
+                        <a:cNvPr id="12" name="Rectangle 11"/>
+                        <a:cNvSpPr/>
+                      </a:nvSpPr>
+                      <a:spPr bwMode="auto">
+                        <a:xfrm>
+                          <a:off x="3429000" y="1447800"/>
+                          <a:ext cx="1143000" cy="304800"/>
+                        </a:xfrm>
+                        <a:prstGeom prst="rect">
+                          <a:avLst/>
+                        </a:prstGeom>
+                      </a:spPr>
+                      <a:txSp>
+                        <a:txBody>
+                          <a:bodyPr anchor="t"/>
+                          <a:lstStyle>
+                            <a:defPPr>
+                              <a:defRPr lang="en-US"/>
+                            </a:defPPr>
+                            <a:lvl1pPr algn="l" rtl="0" fontAlgn="base">
+                              <a:spcBef>
+                                <a:spcPct val="0"/>
+                              </a:spcBef>
+                              <a:spcAft>
+                                <a:spcPct val="0"/>
+                              </a:spcAft>
+                              <a:defRPr kern="1200">
+                                <a:solidFill>
+                                  <a:schemeClr val="dk1"/>
+                                </a:solidFill>
+                                <a:latin typeface="+mn-lt"/>
+                                <a:ea typeface="+mn-ea"/>
+                                <a:cs typeface="+mn-cs"/>
+                              </a:defRPr>
+                            </a:lvl1pPr>
+                            <a:lvl2pPr marL="457200" algn="l" rtl="0" fontAlgn="base">
+                              <a:spcBef>
+                                <a:spcPct val="0"/>
+                              </a:spcBef>
+                              <a:spcAft>
+                                <a:spcPct val="0"/>
+                              </a:spcAft>
+                              <a:defRPr kern="1200">
+                                <a:solidFill>
+                                  <a:schemeClr val="dk1"/>
+                                </a:solidFill>
+                                <a:latin typeface="+mn-lt"/>
+                                <a:ea typeface="+mn-ea"/>
+                                <a:cs typeface="+mn-cs"/>
+                              </a:defRPr>
+                            </a:lvl2pPr>
+                            <a:lvl3pPr marL="914400" algn="l" rtl="0" fontAlgn="base">
+                              <a:spcBef>
+                                <a:spcPct val="0"/>
+                              </a:spcBef>
+                              <a:spcAft>
+                                <a:spcPct val="0"/>
+                              </a:spcAft>
+                              <a:defRPr kern="1200">
+                                <a:solidFill>
+                                  <a:schemeClr val="dk1"/>
+                                </a:solidFill>
+                                <a:latin typeface="+mn-lt"/>
+                                <a:ea typeface="+mn-ea"/>
+                                <a:cs typeface="+mn-cs"/>
+                              </a:defRPr>
+                            </a:lvl3pPr>
+                            <a:lvl4pPr marL="1371600" algn="l" rtl="0" fontAlgn="base">
+                              <a:spcBef>
+                                <a:spcPct val="0"/>
+                              </a:spcBef>
+                              <a:spcAft>
+                                <a:spcPct val="0"/>
+                              </a:spcAft>
+                              <a:defRPr kern="1200">
+                                <a:solidFill>
+                                  <a:schemeClr val="dk1"/>
+                                </a:solidFill>
+                                <a:latin typeface="+mn-lt"/>
+                                <a:ea typeface="+mn-ea"/>
+                                <a:cs typeface="+mn-cs"/>
+                              </a:defRPr>
+                            </a:lvl4pPr>
+                            <a:lvl5pPr marL="1828800" algn="l" rtl="0" fontAlgn="base">
+                              <a:spcBef>
+                                <a:spcPct val="0"/>
+                              </a:spcBef>
+                              <a:spcAft>
+                                <a:spcPct val="0"/>
+                              </a:spcAft>
+                              <a:defRPr kern="1200">
+                                <a:solidFill>
+                                  <a:schemeClr val="dk1"/>
+                                </a:solidFill>
+                                <a:latin typeface="+mn-lt"/>
+                                <a:ea typeface="+mn-ea"/>
+                                <a:cs typeface="+mn-cs"/>
+                              </a:defRPr>
+                            </a:lvl5pPr>
+                            <a:lvl6pPr marL="2286000" algn="l" defTabSz="914400" rtl="0" eaLnBrk="1" latinLnBrk="0" hangingPunct="1">
+                              <a:defRPr kern="1200">
+                                <a:solidFill>
+                                  <a:schemeClr val="dk1"/>
+                                </a:solidFill>
+                                <a:latin typeface="+mn-lt"/>
+                                <a:ea typeface="+mn-ea"/>
+                                <a:cs typeface="+mn-cs"/>
+                              </a:defRPr>
+                            </a:lvl6pPr>
+                            <a:lvl7pPr marL="2743200" algn="l" defTabSz="914400" rtl="0" eaLnBrk="1" latinLnBrk="0" hangingPunct="1">
+                              <a:defRPr kern="1200">
+                                <a:solidFill>
+                                  <a:schemeClr val="dk1"/>
+                                </a:solidFill>
+                                <a:latin typeface="+mn-lt"/>
+                                <a:ea typeface="+mn-ea"/>
+                                <a:cs typeface="+mn-cs"/>
+                              </a:defRPr>
+                            </a:lvl7pPr>
+                            <a:lvl8pPr marL="3200400" algn="l" defTabSz="914400" rtl="0" eaLnBrk="1" latinLnBrk="0" hangingPunct="1">
+                              <a:defRPr kern="1200">
+                                <a:solidFill>
+                                  <a:schemeClr val="dk1"/>
+                                </a:solidFill>
+                                <a:latin typeface="+mn-lt"/>
+                                <a:ea typeface="+mn-ea"/>
+                                <a:cs typeface="+mn-cs"/>
+                              </a:defRPr>
+                            </a:lvl8pPr>
+                            <a:lvl9pPr marL="3657600" algn="l" defTabSz="914400" rtl="0" eaLnBrk="1" latinLnBrk="0" hangingPunct="1">
+                              <a:defRPr kern="1200">
+                                <a:solidFill>
+                                  <a:schemeClr val="dk1"/>
+                                </a:solidFill>
+                                <a:latin typeface="+mn-lt"/>
+                                <a:ea typeface="+mn-ea"/>
+                                <a:cs typeface="+mn-cs"/>
+                              </a:defRPr>
+                            </a:lvl9pPr>
+                          </a:lstStyle>
+                          <a:p>
+                            <a:pPr algn="ctr" fontAlgn="auto">
+                              <a:spcBef>
+                                <a:spcPts val="0"/>
+                              </a:spcBef>
+                              <a:spcAft>
+                                <a:spcPts val="0"/>
+                              </a:spcAft>
+                              <a:defRPr/>
+                            </a:pPr>
+                            <a:r>
+                              <a:rPr lang="en-US" sz="1200" smtClean="0"/>
+                              <a:t>Demo</a:t>
+                            </a:r>
+                            <a:endParaRPr lang="en-US" sz="1200" dirty="0"/>
+                          </a:p>
+                        </a:txBody>
+                        <a:useSpRect/>
+                      </a:txSp>
+                      <a:style>
+                        <a:lnRef idx="1">
+                          <a:schemeClr val="dk1"/>
+                        </a:lnRef>
+                        <a:fillRef idx="2">
+                          <a:schemeClr val="dk1"/>
+                        </a:fillRef>
+                        <a:effectRef idx="1">
+                          <a:schemeClr val="dk1"/>
+                        </a:effectRef>
+                        <a:fontRef idx="minor">
+                          <a:schemeClr val="dk1"/>
+                        </a:fontRef>
+                      </a:style>
+                    </a:sp>
+                    <a:sp>
+                      <a:nvSpPr>
+                        <a:cNvPr id="25" name="Rectangle 24"/>
+                        <a:cNvSpPr/>
+                      </a:nvSpPr>
+                      <a:spPr bwMode="auto">
+                        <a:xfrm>
+                          <a:off x="4572000" y="1447800"/>
+                          <a:ext cx="1600200" cy="304800"/>
+                        </a:xfrm>
+                        <a:prstGeom prst="rect">
+                          <a:avLst/>
+                        </a:prstGeom>
+                      </a:spPr>
+                      <a:txSp>
+                        <a:txBody>
+                          <a:bodyPr anchor="t"/>
+                          <a:lstStyle>
+                            <a:defPPr>
+                              <a:defRPr lang="en-US"/>
+                            </a:defPPr>
+                            <a:lvl1pPr algn="l" rtl="0" fontAlgn="base">
+                              <a:spcBef>
+                                <a:spcPct val="0"/>
+                              </a:spcBef>
+                              <a:spcAft>
+                                <a:spcPct val="0"/>
+                              </a:spcAft>
+                              <a:defRPr kern="1200">
+                                <a:solidFill>
+                                  <a:schemeClr val="dk1"/>
+                                </a:solidFill>
+                                <a:latin typeface="+mn-lt"/>
+                                <a:ea typeface="+mn-ea"/>
+                                <a:cs typeface="+mn-cs"/>
+                              </a:defRPr>
+                            </a:lvl1pPr>
+                            <a:lvl2pPr marL="457200" algn="l" rtl="0" fontAlgn="base">
+                              <a:spcBef>
+                                <a:spcPct val="0"/>
+                              </a:spcBef>
+                              <a:spcAft>
+                                <a:spcPct val="0"/>
+                              </a:spcAft>
+                              <a:defRPr kern="1200">
+                                <a:solidFill>
+                                  <a:schemeClr val="dk1"/>
+                                </a:solidFill>
+                                <a:latin typeface="+mn-lt"/>
+                                <a:ea typeface="+mn-ea"/>
+                                <a:cs typeface="+mn-cs"/>
+                              </a:defRPr>
+                            </a:lvl2pPr>
+                            <a:lvl3pPr marL="914400" algn="l" rtl="0" fontAlgn="base">
+                              <a:spcBef>
+                                <a:spcPct val="0"/>
+                              </a:spcBef>
+                              <a:spcAft>
+                                <a:spcPct val="0"/>
+                              </a:spcAft>
+                              <a:defRPr kern="1200">
+                                <a:solidFill>
+                                  <a:schemeClr val="dk1"/>
+                                </a:solidFill>
+                                <a:latin typeface="+mn-lt"/>
+                                <a:ea typeface="+mn-ea"/>
+                                <a:cs typeface="+mn-cs"/>
+                              </a:defRPr>
+                            </a:lvl3pPr>
+                            <a:lvl4pPr marL="1371600" algn="l" rtl="0" fontAlgn="base">
+                              <a:spcBef>
+                                <a:spcPct val="0"/>
+                              </a:spcBef>
+                              <a:spcAft>
+                                <a:spcPct val="0"/>
+                              </a:spcAft>
+                              <a:defRPr kern="1200">
+                                <a:solidFill>
+                                  <a:schemeClr val="dk1"/>
+                                </a:solidFill>
+                                <a:latin typeface="+mn-lt"/>
+                                <a:ea typeface="+mn-ea"/>
+                                <a:cs typeface="+mn-cs"/>
+                              </a:defRPr>
+                            </a:lvl4pPr>
+                            <a:lvl5pPr marL="1828800" algn="l" rtl="0" fontAlgn="base">
+                              <a:spcBef>
+                                <a:spcPct val="0"/>
+                              </a:spcBef>
+                              <a:spcAft>
+                                <a:spcPct val="0"/>
+                              </a:spcAft>
+                              <a:defRPr kern="1200">
+                                <a:solidFill>
+                                  <a:schemeClr val="dk1"/>
+                                </a:solidFill>
+                                <a:latin typeface="+mn-lt"/>
+                                <a:ea typeface="+mn-ea"/>
+                                <a:cs typeface="+mn-cs"/>
+                              </a:defRPr>
+                            </a:lvl5pPr>
+                            <a:lvl6pPr marL="2286000" algn="l" defTabSz="914400" rtl="0" eaLnBrk="1" latinLnBrk="0" hangingPunct="1">
+                              <a:defRPr kern="1200">
+                                <a:solidFill>
+                                  <a:schemeClr val="dk1"/>
+                                </a:solidFill>
+                                <a:latin typeface="+mn-lt"/>
+                                <a:ea typeface="+mn-ea"/>
+                                <a:cs typeface="+mn-cs"/>
+                              </a:defRPr>
+                            </a:lvl6pPr>
+                            <a:lvl7pPr marL="2743200" algn="l" defTabSz="914400" rtl="0" eaLnBrk="1" latinLnBrk="0" hangingPunct="1">
+                              <a:defRPr kern="1200">
+                                <a:solidFill>
+                                  <a:schemeClr val="dk1"/>
+                                </a:solidFill>
+                                <a:latin typeface="+mn-lt"/>
+                                <a:ea typeface="+mn-ea"/>
+                                <a:cs typeface="+mn-cs"/>
+                              </a:defRPr>
+                            </a:lvl7pPr>
+                            <a:lvl8pPr marL="3200400" algn="l" defTabSz="914400" rtl="0" eaLnBrk="1" latinLnBrk="0" hangingPunct="1">
+                              <a:defRPr kern="1200">
+                                <a:solidFill>
+                                  <a:schemeClr val="dk1"/>
+                                </a:solidFill>
+                                <a:latin typeface="+mn-lt"/>
+                                <a:ea typeface="+mn-ea"/>
+                                <a:cs typeface="+mn-cs"/>
+                              </a:defRPr>
+                            </a:lvl8pPr>
+                            <a:lvl9pPr marL="3657600" algn="l" defTabSz="914400" rtl="0" eaLnBrk="1" latinLnBrk="0" hangingPunct="1">
+                              <a:defRPr kern="1200">
+                                <a:solidFill>
+                                  <a:schemeClr val="dk1"/>
+                                </a:solidFill>
+                                <a:latin typeface="+mn-lt"/>
+                                <a:ea typeface="+mn-ea"/>
+                                <a:cs typeface="+mn-cs"/>
+                              </a:defRPr>
+                            </a:lvl9pPr>
+                          </a:lstStyle>
+                          <a:p>
+                            <a:pPr algn="ctr" fontAlgn="auto">
+                              <a:spcBef>
+                                <a:spcPts val="0"/>
+                              </a:spcBef>
+                              <a:spcAft>
+                                <a:spcPts val="0"/>
+                              </a:spcAft>
+                              <a:defRPr/>
+                            </a:pPr>
+                            <a:r>
+                              <a:rPr lang="en-US" sz="1200" dirty="0" smtClean="0"/>
+                              <a:t>Metrics</a:t>
+                            </a:r>
+                            <a:endParaRPr lang="en-US" sz="1200" dirty="0"/>
+                          </a:p>
+                        </a:txBody>
+                        <a:useSpRect/>
+                      </a:txSp>
+                      <a:style>
+                        <a:lnRef idx="1">
+                          <a:schemeClr val="dk1"/>
+                        </a:lnRef>
+                        <a:fillRef idx="2">
+                          <a:schemeClr val="dk1"/>
+                        </a:fillRef>
+                        <a:effectRef idx="1">
+                          <a:schemeClr val="dk1"/>
+                        </a:effectRef>
+                        <a:fontRef idx="minor">
+                          <a:schemeClr val="dk1"/>
+                        </a:fontRef>
+                      </a:style>
+                    </a:sp>
+                    <a:sp>
+                      <a:nvSpPr>
+                        <a:cNvPr id="33" name="Rectangle 12"/>
+                        <a:cNvSpPr/>
+                      </a:nvSpPr>
+                      <a:spPr bwMode="auto">
+                        <a:xfrm>
+                          <a:off x="2286000" y="1752600"/>
+                          <a:ext cx="1143000" cy="1143000"/>
+                        </a:xfrm>
+                        <a:prstGeom prst="rect">
+                          <a:avLst/>
+                        </a:prstGeom>
+                      </a:spPr>
+                      <a:txSp>
+                        <a:txBody>
+                          <a:bodyPr anchor="t"/>
+                          <a:lstStyle>
+                            <a:defPPr>
+                              <a:defRPr lang="en-US"/>
+                            </a:defPPr>
+                            <a:lvl1pPr algn="l" rtl="0" fontAlgn="base">
+                              <a:spcBef>
+                                <a:spcPct val="0"/>
+                              </a:spcBef>
+                              <a:spcAft>
+                                <a:spcPct val="0"/>
+                              </a:spcAft>
+                              <a:defRPr kern="1200">
+                                <a:solidFill>
+                                  <a:schemeClr val="dk1"/>
+                                </a:solidFill>
+                                <a:latin typeface="+mn-lt"/>
+                                <a:ea typeface="+mn-ea"/>
+                                <a:cs typeface="+mn-cs"/>
+                              </a:defRPr>
+                            </a:lvl1pPr>
+                            <a:lvl2pPr marL="457200" algn="l" rtl="0" fontAlgn="base">
+                              <a:spcBef>
+                                <a:spcPct val="0"/>
+                              </a:spcBef>
+                              <a:spcAft>
+                                <a:spcPct val="0"/>
+                              </a:spcAft>
+                              <a:defRPr kern="1200">
+                                <a:solidFill>
+                                  <a:schemeClr val="dk1"/>
+                                </a:solidFill>
+                                <a:latin typeface="+mn-lt"/>
+                                <a:ea typeface="+mn-ea"/>
+                                <a:cs typeface="+mn-cs"/>
+                              </a:defRPr>
+                            </a:lvl2pPr>
+                            <a:lvl3pPr marL="914400" algn="l" rtl="0" fontAlgn="base">
+                              <a:spcBef>
+                                <a:spcPct val="0"/>
+                              </a:spcBef>
+                              <a:spcAft>
+                                <a:spcPct val="0"/>
+                              </a:spcAft>
+                              <a:defRPr kern="1200">
+                                <a:solidFill>
+                                  <a:schemeClr val="dk1"/>
+                                </a:solidFill>
+                                <a:latin typeface="+mn-lt"/>
+                                <a:ea typeface="+mn-ea"/>
+                                <a:cs typeface="+mn-cs"/>
+                              </a:defRPr>
+                            </a:lvl3pPr>
+                            <a:lvl4pPr marL="1371600" algn="l" rtl="0" fontAlgn="base">
+                              <a:spcBef>
+                                <a:spcPct val="0"/>
+                              </a:spcBef>
+                              <a:spcAft>
+                                <a:spcPct val="0"/>
+                              </a:spcAft>
+                              <a:defRPr kern="1200">
+                                <a:solidFill>
+                                  <a:schemeClr val="dk1"/>
+                                </a:solidFill>
+                                <a:latin typeface="+mn-lt"/>
+                                <a:ea typeface="+mn-ea"/>
+                                <a:cs typeface="+mn-cs"/>
+                              </a:defRPr>
+                            </a:lvl4pPr>
+                            <a:lvl5pPr marL="1828800" algn="l" rtl="0" fontAlgn="base">
+                              <a:spcBef>
+                                <a:spcPct val="0"/>
+                              </a:spcBef>
+                              <a:spcAft>
+                                <a:spcPct val="0"/>
+                              </a:spcAft>
+                              <a:defRPr kern="1200">
+                                <a:solidFill>
+                                  <a:schemeClr val="dk1"/>
+                                </a:solidFill>
+                                <a:latin typeface="+mn-lt"/>
+                                <a:ea typeface="+mn-ea"/>
+                                <a:cs typeface="+mn-cs"/>
+                              </a:defRPr>
+                            </a:lvl5pPr>
+                            <a:lvl6pPr marL="2286000" algn="l" defTabSz="914400" rtl="0" eaLnBrk="1" latinLnBrk="0" hangingPunct="1">
+                              <a:defRPr kern="1200">
+                                <a:solidFill>
+                                  <a:schemeClr val="dk1"/>
+                                </a:solidFill>
+                                <a:latin typeface="+mn-lt"/>
+                                <a:ea typeface="+mn-ea"/>
+                                <a:cs typeface="+mn-cs"/>
+                              </a:defRPr>
+                            </a:lvl6pPr>
+                            <a:lvl7pPr marL="2743200" algn="l" defTabSz="914400" rtl="0" eaLnBrk="1" latinLnBrk="0" hangingPunct="1">
+                              <a:defRPr kern="1200">
+                                <a:solidFill>
+                                  <a:schemeClr val="dk1"/>
+                                </a:solidFill>
+                                <a:latin typeface="+mn-lt"/>
+                                <a:ea typeface="+mn-ea"/>
+                                <a:cs typeface="+mn-cs"/>
+                              </a:defRPr>
+                            </a:lvl7pPr>
+                            <a:lvl8pPr marL="3200400" algn="l" defTabSz="914400" rtl="0" eaLnBrk="1" latinLnBrk="0" hangingPunct="1">
+                              <a:defRPr kern="1200">
+                                <a:solidFill>
+                                  <a:schemeClr val="dk1"/>
+                                </a:solidFill>
+                                <a:latin typeface="+mn-lt"/>
+                                <a:ea typeface="+mn-ea"/>
+                                <a:cs typeface="+mn-cs"/>
+                              </a:defRPr>
+                            </a:lvl8pPr>
+                            <a:lvl9pPr marL="3657600" algn="l" defTabSz="914400" rtl="0" eaLnBrk="1" latinLnBrk="0" hangingPunct="1">
+                              <a:defRPr kern="1200">
+                                <a:solidFill>
+                                  <a:schemeClr val="dk1"/>
+                                </a:solidFill>
+                                <a:latin typeface="+mn-lt"/>
+                                <a:ea typeface="+mn-ea"/>
+                                <a:cs typeface="+mn-cs"/>
+                              </a:defRPr>
+                            </a:lvl9pPr>
+                          </a:lstStyle>
+                          <a:p>
+                            <a:pPr algn="ctr" fontAlgn="auto">
+                              <a:spcBef>
+                                <a:spcPts val="0"/>
+                              </a:spcBef>
+                              <a:spcAft>
+                                <a:spcPts val="0"/>
+                              </a:spcAft>
+                              <a:defRPr/>
+                            </a:pPr>
+                            <a:r>
+                              <a:rPr lang="en-US" sz="1000" dirty="0" smtClean="0"/>
+                              <a:t>Required # of Successful Rolls</a:t>
+                            </a:r>
+                            <a:endParaRPr lang="en-US" sz="1000" dirty="0"/>
+                          </a:p>
+                        </a:txBody>
+                        <a:useSpRect/>
+                      </a:txSp>
+                      <a:style>
+                        <a:lnRef idx="1">
+                          <a:schemeClr val="dk1"/>
+                        </a:lnRef>
+                        <a:fillRef idx="2">
+                          <a:schemeClr val="dk1"/>
+                        </a:fillRef>
+                        <a:effectRef idx="1">
+                          <a:schemeClr val="dk1"/>
+                        </a:effectRef>
+                        <a:fontRef idx="minor">
+                          <a:schemeClr val="dk1"/>
+                        </a:fontRef>
+                      </a:style>
+                    </a:sp>
+                    <a:sp>
+                      <a:nvSpPr>
+                        <a:cNvPr id="34" name="Rectangle 33"/>
+                        <a:cNvSpPr/>
+                      </a:nvSpPr>
+                      <a:spPr bwMode="auto">
+                        <a:xfrm>
+                          <a:off x="2286000" y="2895600"/>
+                          <a:ext cx="1143000" cy="1143000"/>
+                        </a:xfrm>
+                        <a:prstGeom prst="rect">
+                          <a:avLst/>
+                        </a:prstGeom>
+                      </a:spPr>
+                      <a:txSp>
+                        <a:txBody>
+                          <a:bodyPr/>
+                          <a:lstStyle>
+                            <a:defPPr>
+                              <a:defRPr lang="en-US"/>
+                            </a:defPPr>
+                            <a:lvl1pPr algn="l" rtl="0" fontAlgn="base">
+                              <a:spcBef>
+                                <a:spcPct val="0"/>
+                              </a:spcBef>
+                              <a:spcAft>
+                                <a:spcPct val="0"/>
+                              </a:spcAft>
+                              <a:defRPr kern="1200">
+                                <a:solidFill>
+                                  <a:schemeClr val="dk1"/>
+                                </a:solidFill>
+                                <a:latin typeface="+mn-lt"/>
+                                <a:ea typeface="+mn-ea"/>
+                                <a:cs typeface="+mn-cs"/>
+                              </a:defRPr>
+                            </a:lvl1pPr>
+                            <a:lvl2pPr marL="457200" algn="l" rtl="0" fontAlgn="base">
+                              <a:spcBef>
+                                <a:spcPct val="0"/>
+                              </a:spcBef>
+                              <a:spcAft>
+                                <a:spcPct val="0"/>
+                              </a:spcAft>
+                              <a:defRPr kern="1200">
+                                <a:solidFill>
+                                  <a:schemeClr val="dk1"/>
+                                </a:solidFill>
+                                <a:latin typeface="+mn-lt"/>
+                                <a:ea typeface="+mn-ea"/>
+                                <a:cs typeface="+mn-cs"/>
+                              </a:defRPr>
+                            </a:lvl2pPr>
+                            <a:lvl3pPr marL="914400" algn="l" rtl="0" fontAlgn="base">
+                              <a:spcBef>
+                                <a:spcPct val="0"/>
+                              </a:spcBef>
+                              <a:spcAft>
+                                <a:spcPct val="0"/>
+                              </a:spcAft>
+                              <a:defRPr kern="1200">
+                                <a:solidFill>
+                                  <a:schemeClr val="dk1"/>
+                                </a:solidFill>
+                                <a:latin typeface="+mn-lt"/>
+                                <a:ea typeface="+mn-ea"/>
+                                <a:cs typeface="+mn-cs"/>
+                              </a:defRPr>
+                            </a:lvl3pPr>
+                            <a:lvl4pPr marL="1371600" algn="l" rtl="0" fontAlgn="base">
+                              <a:spcBef>
+                                <a:spcPct val="0"/>
+                              </a:spcBef>
+                              <a:spcAft>
+                                <a:spcPct val="0"/>
+                              </a:spcAft>
+                              <a:defRPr kern="1200">
+                                <a:solidFill>
+                                  <a:schemeClr val="dk1"/>
+                                </a:solidFill>
+                                <a:latin typeface="+mn-lt"/>
+                                <a:ea typeface="+mn-ea"/>
+                                <a:cs typeface="+mn-cs"/>
+                              </a:defRPr>
+                            </a:lvl4pPr>
+                            <a:lvl5pPr marL="1828800" algn="l" rtl="0" fontAlgn="base">
+                              <a:spcBef>
+                                <a:spcPct val="0"/>
+                              </a:spcBef>
+                              <a:spcAft>
+                                <a:spcPct val="0"/>
+                              </a:spcAft>
+                              <a:defRPr kern="1200">
+                                <a:solidFill>
+                                  <a:schemeClr val="dk1"/>
+                                </a:solidFill>
+                                <a:latin typeface="+mn-lt"/>
+                                <a:ea typeface="+mn-ea"/>
+                                <a:cs typeface="+mn-cs"/>
+                              </a:defRPr>
+                            </a:lvl5pPr>
+                            <a:lvl6pPr marL="2286000" algn="l" defTabSz="914400" rtl="0" eaLnBrk="1" latinLnBrk="0" hangingPunct="1">
+                              <a:defRPr kern="1200">
+                                <a:solidFill>
+                                  <a:schemeClr val="dk1"/>
+                                </a:solidFill>
+                                <a:latin typeface="+mn-lt"/>
+                                <a:ea typeface="+mn-ea"/>
+                                <a:cs typeface="+mn-cs"/>
+                              </a:defRPr>
+                            </a:lvl6pPr>
+                            <a:lvl7pPr marL="2743200" algn="l" defTabSz="914400" rtl="0" eaLnBrk="1" latinLnBrk="0" hangingPunct="1">
+                              <a:defRPr kern="1200">
+                                <a:solidFill>
+                                  <a:schemeClr val="dk1"/>
+                                </a:solidFill>
+                                <a:latin typeface="+mn-lt"/>
+                                <a:ea typeface="+mn-ea"/>
+                                <a:cs typeface="+mn-cs"/>
+                              </a:defRPr>
+                            </a:lvl7pPr>
+                            <a:lvl8pPr marL="3200400" algn="l" defTabSz="914400" rtl="0" eaLnBrk="1" latinLnBrk="0" hangingPunct="1">
+                              <a:defRPr kern="1200">
+                                <a:solidFill>
+                                  <a:schemeClr val="dk1"/>
+                                </a:solidFill>
+                                <a:latin typeface="+mn-lt"/>
+                                <a:ea typeface="+mn-ea"/>
+                                <a:cs typeface="+mn-cs"/>
+                              </a:defRPr>
+                            </a:lvl8pPr>
+                            <a:lvl9pPr marL="3657600" algn="l" defTabSz="914400" rtl="0" eaLnBrk="1" latinLnBrk="0" hangingPunct="1">
+                              <a:defRPr kern="1200">
+                                <a:solidFill>
+                                  <a:schemeClr val="dk1"/>
+                                </a:solidFill>
+                                <a:latin typeface="+mn-lt"/>
+                                <a:ea typeface="+mn-ea"/>
+                                <a:cs typeface="+mn-cs"/>
+                              </a:defRPr>
+                            </a:lvl9pPr>
+                          </a:lstStyle>
+                          <a:p>
+                            <a:pPr algn="ctr" fontAlgn="auto">
+                              <a:spcBef>
+                                <a:spcPts val="0"/>
+                              </a:spcBef>
+                              <a:spcAft>
+                                <a:spcPts val="0"/>
+                              </a:spcAft>
+                              <a:defRPr/>
+                            </a:pPr>
+                            <a:r>
+                              <a:rPr lang="en-US" sz="1000" dirty="0" smtClean="0"/>
+                              <a:t>Successful Rolls</a:t>
+                            </a:r>
+                            <a:endParaRPr lang="en-US" sz="1000" dirty="0"/>
+                          </a:p>
+                        </a:txBody>
+                        <a:useSpRect/>
+                      </a:txSp>
+                      <a:style>
+                        <a:lnRef idx="1">
+                          <a:schemeClr val="dk1"/>
+                        </a:lnRef>
+                        <a:fillRef idx="2">
+                          <a:schemeClr val="dk1"/>
+                        </a:fillRef>
+                        <a:effectRef idx="1">
+                          <a:schemeClr val="dk1"/>
+                        </a:effectRef>
+                        <a:fontRef idx="minor">
+                          <a:schemeClr val="dk1"/>
+                        </a:fontRef>
+                      </a:style>
+                    </a:sp>
+                    <a:sp>
+                      <a:nvSpPr>
+                        <a:cNvPr id="35" name="Rectangle 12"/>
+                        <a:cNvSpPr/>
+                      </a:nvSpPr>
+                      <a:spPr bwMode="auto">
+                        <a:xfrm>
+                          <a:off x="3429000" y="1752600"/>
+                          <a:ext cx="1143000" cy="1143000"/>
+                        </a:xfrm>
+                        <a:prstGeom prst="rect">
+                          <a:avLst/>
+                        </a:prstGeom>
+                      </a:spPr>
+                      <a:txSp>
+                        <a:txBody>
+                          <a:bodyPr anchor="t"/>
+                          <a:lstStyle>
+                            <a:defPPr>
+                              <a:defRPr lang="en-US"/>
+                            </a:defPPr>
+                            <a:lvl1pPr algn="l" rtl="0" fontAlgn="base">
+                              <a:spcBef>
+                                <a:spcPct val="0"/>
+                              </a:spcBef>
+                              <a:spcAft>
+                                <a:spcPct val="0"/>
+                              </a:spcAft>
+                              <a:defRPr kern="1200">
+                                <a:solidFill>
+                                  <a:schemeClr val="dk1"/>
+                                </a:solidFill>
+                                <a:latin typeface="+mn-lt"/>
+                                <a:ea typeface="+mn-ea"/>
+                                <a:cs typeface="+mn-cs"/>
+                              </a:defRPr>
+                            </a:lvl1pPr>
+                            <a:lvl2pPr marL="457200" algn="l" rtl="0" fontAlgn="base">
+                              <a:spcBef>
+                                <a:spcPct val="0"/>
+                              </a:spcBef>
+                              <a:spcAft>
+                                <a:spcPct val="0"/>
+                              </a:spcAft>
+                              <a:defRPr kern="1200">
+                                <a:solidFill>
+                                  <a:schemeClr val="dk1"/>
+                                </a:solidFill>
+                                <a:latin typeface="+mn-lt"/>
+                                <a:ea typeface="+mn-ea"/>
+                                <a:cs typeface="+mn-cs"/>
+                              </a:defRPr>
+                            </a:lvl2pPr>
+                            <a:lvl3pPr marL="914400" algn="l" rtl="0" fontAlgn="base">
+                              <a:spcBef>
+                                <a:spcPct val="0"/>
+                              </a:spcBef>
+                              <a:spcAft>
+                                <a:spcPct val="0"/>
+                              </a:spcAft>
+                              <a:defRPr kern="1200">
+                                <a:solidFill>
+                                  <a:schemeClr val="dk1"/>
+                                </a:solidFill>
+                                <a:latin typeface="+mn-lt"/>
+                                <a:ea typeface="+mn-ea"/>
+                                <a:cs typeface="+mn-cs"/>
+                              </a:defRPr>
+                            </a:lvl3pPr>
+                            <a:lvl4pPr marL="1371600" algn="l" rtl="0" fontAlgn="base">
+                              <a:spcBef>
+                                <a:spcPct val="0"/>
+                              </a:spcBef>
+                              <a:spcAft>
+                                <a:spcPct val="0"/>
+                              </a:spcAft>
+                              <a:defRPr kern="1200">
+                                <a:solidFill>
+                                  <a:schemeClr val="dk1"/>
+                                </a:solidFill>
+                                <a:latin typeface="+mn-lt"/>
+                                <a:ea typeface="+mn-ea"/>
+                                <a:cs typeface="+mn-cs"/>
+                              </a:defRPr>
+                            </a:lvl4pPr>
+                            <a:lvl5pPr marL="1828800" algn="l" rtl="0" fontAlgn="base">
+                              <a:spcBef>
+                                <a:spcPct val="0"/>
+                              </a:spcBef>
+                              <a:spcAft>
+                                <a:spcPct val="0"/>
+                              </a:spcAft>
+                              <a:defRPr kern="1200">
+                                <a:solidFill>
+                                  <a:schemeClr val="dk1"/>
+                                </a:solidFill>
+                                <a:latin typeface="+mn-lt"/>
+                                <a:ea typeface="+mn-ea"/>
+                                <a:cs typeface="+mn-cs"/>
+                              </a:defRPr>
+                            </a:lvl5pPr>
+                            <a:lvl6pPr marL="2286000" algn="l" defTabSz="914400" rtl="0" eaLnBrk="1" latinLnBrk="0" hangingPunct="1">
+                              <a:defRPr kern="1200">
+                                <a:solidFill>
+                                  <a:schemeClr val="dk1"/>
+                                </a:solidFill>
+                                <a:latin typeface="+mn-lt"/>
+                                <a:ea typeface="+mn-ea"/>
+                                <a:cs typeface="+mn-cs"/>
+                              </a:defRPr>
+                            </a:lvl6pPr>
+                            <a:lvl7pPr marL="2743200" algn="l" defTabSz="914400" rtl="0" eaLnBrk="1" latinLnBrk="0" hangingPunct="1">
+                              <a:defRPr kern="1200">
+                                <a:solidFill>
+                                  <a:schemeClr val="dk1"/>
+                                </a:solidFill>
+                                <a:latin typeface="+mn-lt"/>
+                                <a:ea typeface="+mn-ea"/>
+                                <a:cs typeface="+mn-cs"/>
+                              </a:defRPr>
+                            </a:lvl7pPr>
+                            <a:lvl8pPr marL="3200400" algn="l" defTabSz="914400" rtl="0" eaLnBrk="1" latinLnBrk="0" hangingPunct="1">
+                              <a:defRPr kern="1200">
+                                <a:solidFill>
+                                  <a:schemeClr val="dk1"/>
+                                </a:solidFill>
+                                <a:latin typeface="+mn-lt"/>
+                                <a:ea typeface="+mn-ea"/>
+                                <a:cs typeface="+mn-cs"/>
+                              </a:defRPr>
+                            </a:lvl8pPr>
+                            <a:lvl9pPr marL="3657600" algn="l" defTabSz="914400" rtl="0" eaLnBrk="1" latinLnBrk="0" hangingPunct="1">
+                              <a:defRPr kern="1200">
+                                <a:solidFill>
+                                  <a:schemeClr val="dk1"/>
+                                </a:solidFill>
+                                <a:latin typeface="+mn-lt"/>
+                                <a:ea typeface="+mn-ea"/>
+                                <a:cs typeface="+mn-cs"/>
+                              </a:defRPr>
+                            </a:lvl9pPr>
+                          </a:lstStyle>
+                          <a:p>
+                            <a:pPr algn="ctr" fontAlgn="auto">
+                              <a:spcBef>
+                                <a:spcPts val="0"/>
+                              </a:spcBef>
+                              <a:spcAft>
+                                <a:spcPts val="0"/>
+                              </a:spcAft>
+                              <a:defRPr/>
+                            </a:pPr>
+                            <a:r>
+                              <a:rPr lang="en-US" sz="1000" dirty="0" smtClean="0"/>
+                              <a:t>Required # of Successful Rolls</a:t>
+                            </a:r>
+                            <a:endParaRPr lang="en-US" sz="1000" dirty="0"/>
+                          </a:p>
+                        </a:txBody>
+                        <a:useSpRect/>
+                      </a:txSp>
+                      <a:style>
+                        <a:lnRef idx="1">
+                          <a:schemeClr val="dk1"/>
+                        </a:lnRef>
+                        <a:fillRef idx="2">
+                          <a:schemeClr val="dk1"/>
+                        </a:fillRef>
+                        <a:effectRef idx="1">
+                          <a:schemeClr val="dk1"/>
+                        </a:effectRef>
+                        <a:fontRef idx="minor">
+                          <a:schemeClr val="dk1"/>
+                        </a:fontRef>
+                      </a:style>
+                    </a:sp>
+                    <a:sp>
+                      <a:nvSpPr>
+                        <a:cNvPr id="36" name="Rectangle 35"/>
+                        <a:cNvSpPr/>
+                      </a:nvSpPr>
+                      <a:spPr bwMode="auto">
+                        <a:xfrm>
+                          <a:off x="3429000" y="2895600"/>
+                          <a:ext cx="1143000" cy="1143000"/>
+                        </a:xfrm>
+                        <a:prstGeom prst="rect">
+                          <a:avLst/>
+                        </a:prstGeom>
+                      </a:spPr>
+                      <a:txSp>
+                        <a:txBody>
+                          <a:bodyPr/>
+                          <a:lstStyle>
+                            <a:defPPr>
+                              <a:defRPr lang="en-US"/>
+                            </a:defPPr>
+                            <a:lvl1pPr algn="l" rtl="0" fontAlgn="base">
+                              <a:spcBef>
+                                <a:spcPct val="0"/>
+                              </a:spcBef>
+                              <a:spcAft>
+                                <a:spcPct val="0"/>
+                              </a:spcAft>
+                              <a:defRPr kern="1200">
+                                <a:solidFill>
+                                  <a:schemeClr val="dk1"/>
+                                </a:solidFill>
+                                <a:latin typeface="+mn-lt"/>
+                                <a:ea typeface="+mn-ea"/>
+                                <a:cs typeface="+mn-cs"/>
+                              </a:defRPr>
+                            </a:lvl1pPr>
+                            <a:lvl2pPr marL="457200" algn="l" rtl="0" fontAlgn="base">
+                              <a:spcBef>
+                                <a:spcPct val="0"/>
+                              </a:spcBef>
+                              <a:spcAft>
+                                <a:spcPct val="0"/>
+                              </a:spcAft>
+                              <a:defRPr kern="1200">
+                                <a:solidFill>
+                                  <a:schemeClr val="dk1"/>
+                                </a:solidFill>
+                                <a:latin typeface="+mn-lt"/>
+                                <a:ea typeface="+mn-ea"/>
+                                <a:cs typeface="+mn-cs"/>
+                              </a:defRPr>
+                            </a:lvl2pPr>
+                            <a:lvl3pPr marL="914400" algn="l" rtl="0" fontAlgn="base">
+                              <a:spcBef>
+                                <a:spcPct val="0"/>
+                              </a:spcBef>
+                              <a:spcAft>
+                                <a:spcPct val="0"/>
+                              </a:spcAft>
+                              <a:defRPr kern="1200">
+                                <a:solidFill>
+                                  <a:schemeClr val="dk1"/>
+                                </a:solidFill>
+                                <a:latin typeface="+mn-lt"/>
+                                <a:ea typeface="+mn-ea"/>
+                                <a:cs typeface="+mn-cs"/>
+                              </a:defRPr>
+                            </a:lvl3pPr>
+                            <a:lvl4pPr marL="1371600" algn="l" rtl="0" fontAlgn="base">
+                              <a:spcBef>
+                                <a:spcPct val="0"/>
+                              </a:spcBef>
+                              <a:spcAft>
+                                <a:spcPct val="0"/>
+                              </a:spcAft>
+                              <a:defRPr kern="1200">
+                                <a:solidFill>
+                                  <a:schemeClr val="dk1"/>
+                                </a:solidFill>
+                                <a:latin typeface="+mn-lt"/>
+                                <a:ea typeface="+mn-ea"/>
+                                <a:cs typeface="+mn-cs"/>
+                              </a:defRPr>
+                            </a:lvl4pPr>
+                            <a:lvl5pPr marL="1828800" algn="l" rtl="0" fontAlgn="base">
+                              <a:spcBef>
+                                <a:spcPct val="0"/>
+                              </a:spcBef>
+                              <a:spcAft>
+                                <a:spcPct val="0"/>
+                              </a:spcAft>
+                              <a:defRPr kern="1200">
+                                <a:solidFill>
+                                  <a:schemeClr val="dk1"/>
+                                </a:solidFill>
+                                <a:latin typeface="+mn-lt"/>
+                                <a:ea typeface="+mn-ea"/>
+                                <a:cs typeface="+mn-cs"/>
+                              </a:defRPr>
+                            </a:lvl5pPr>
+                            <a:lvl6pPr marL="2286000" algn="l" defTabSz="914400" rtl="0" eaLnBrk="1" latinLnBrk="0" hangingPunct="1">
+                              <a:defRPr kern="1200">
+                                <a:solidFill>
+                                  <a:schemeClr val="dk1"/>
+                                </a:solidFill>
+                                <a:latin typeface="+mn-lt"/>
+                                <a:ea typeface="+mn-ea"/>
+                                <a:cs typeface="+mn-cs"/>
+                              </a:defRPr>
+                            </a:lvl6pPr>
+                            <a:lvl7pPr marL="2743200" algn="l" defTabSz="914400" rtl="0" eaLnBrk="1" latinLnBrk="0" hangingPunct="1">
+                              <a:defRPr kern="1200">
+                                <a:solidFill>
+                                  <a:schemeClr val="dk1"/>
+                                </a:solidFill>
+                                <a:latin typeface="+mn-lt"/>
+                                <a:ea typeface="+mn-ea"/>
+                                <a:cs typeface="+mn-cs"/>
+                              </a:defRPr>
+                            </a:lvl7pPr>
+                            <a:lvl8pPr marL="3200400" algn="l" defTabSz="914400" rtl="0" eaLnBrk="1" latinLnBrk="0" hangingPunct="1">
+                              <a:defRPr kern="1200">
+                                <a:solidFill>
+                                  <a:schemeClr val="dk1"/>
+                                </a:solidFill>
+                                <a:latin typeface="+mn-lt"/>
+                                <a:ea typeface="+mn-ea"/>
+                                <a:cs typeface="+mn-cs"/>
+                              </a:defRPr>
+                            </a:lvl8pPr>
+                            <a:lvl9pPr marL="3657600" algn="l" defTabSz="914400" rtl="0" eaLnBrk="1" latinLnBrk="0" hangingPunct="1">
+                              <a:defRPr kern="1200">
+                                <a:solidFill>
+                                  <a:schemeClr val="dk1"/>
+                                </a:solidFill>
+                                <a:latin typeface="+mn-lt"/>
+                                <a:ea typeface="+mn-ea"/>
+                                <a:cs typeface="+mn-cs"/>
+                              </a:defRPr>
+                            </a:lvl9pPr>
+                          </a:lstStyle>
+                          <a:p>
+                            <a:pPr algn="ctr" fontAlgn="auto">
+                              <a:spcBef>
+                                <a:spcPts val="0"/>
+                              </a:spcBef>
+                              <a:spcAft>
+                                <a:spcPts val="0"/>
+                              </a:spcAft>
+                              <a:defRPr/>
+                            </a:pPr>
+                            <a:r>
+                              <a:rPr lang="en-US" sz="1000" dirty="0" smtClean="0"/>
+                              <a:t>Successful Rolls</a:t>
+                            </a:r>
+                            <a:endParaRPr lang="en-US" sz="1000" dirty="0"/>
+                          </a:p>
+                        </a:txBody>
+                        <a:useSpRect/>
+                      </a:txSp>
+                      <a:style>
+                        <a:lnRef idx="1">
+                          <a:schemeClr val="dk1"/>
+                        </a:lnRef>
+                        <a:fillRef idx="2">
+                          <a:schemeClr val="dk1"/>
+                        </a:fillRef>
+                        <a:effectRef idx="1">
+                          <a:schemeClr val="dk1"/>
+                        </a:effectRef>
+                        <a:fontRef idx="minor">
+                          <a:schemeClr val="dk1"/>
+                        </a:fontRef>
+                      </a:style>
+                    </a:sp>
+                    <a:sp>
+                      <a:nvSpPr>
+                        <a:cNvPr id="26" name="Rectangle 25"/>
+                        <a:cNvSpPr/>
+                      </a:nvSpPr>
+                      <a:spPr bwMode="auto">
+                        <a:xfrm>
+                          <a:off x="4572000" y="1752600"/>
+                          <a:ext cx="1600200" cy="2286000"/>
+                        </a:xfrm>
+                        <a:prstGeom prst="rect">
+                          <a:avLst/>
+                        </a:prstGeom>
+                      </a:spPr>
+                      <a:txSp>
+                        <a:txBody>
+                          <a:bodyPr anchor="ctr"/>
+                          <a:lstStyle>
+                            <a:defPPr>
+                              <a:defRPr lang="en-US"/>
+                            </a:defPPr>
+                            <a:lvl1pPr algn="l" rtl="0" fontAlgn="base">
+                              <a:spcBef>
+                                <a:spcPct val="0"/>
+                              </a:spcBef>
+                              <a:spcAft>
+                                <a:spcPct val="0"/>
+                              </a:spcAft>
+                              <a:defRPr kern="1200">
+                                <a:solidFill>
+                                  <a:schemeClr val="dk1"/>
+                                </a:solidFill>
+                                <a:latin typeface="+mn-lt"/>
+                                <a:ea typeface="+mn-ea"/>
+                                <a:cs typeface="+mn-cs"/>
+                              </a:defRPr>
+                            </a:lvl1pPr>
+                            <a:lvl2pPr marL="457200" algn="l" rtl="0" fontAlgn="base">
+                              <a:spcBef>
+                                <a:spcPct val="0"/>
+                              </a:spcBef>
+                              <a:spcAft>
+                                <a:spcPct val="0"/>
+                              </a:spcAft>
+                              <a:defRPr kern="1200">
+                                <a:solidFill>
+                                  <a:schemeClr val="dk1"/>
+                                </a:solidFill>
+                                <a:latin typeface="+mn-lt"/>
+                                <a:ea typeface="+mn-ea"/>
+                                <a:cs typeface="+mn-cs"/>
+                              </a:defRPr>
+                            </a:lvl2pPr>
+                            <a:lvl3pPr marL="914400" algn="l" rtl="0" fontAlgn="base">
+                              <a:spcBef>
+                                <a:spcPct val="0"/>
+                              </a:spcBef>
+                              <a:spcAft>
+                                <a:spcPct val="0"/>
+                              </a:spcAft>
+                              <a:defRPr kern="1200">
+                                <a:solidFill>
+                                  <a:schemeClr val="dk1"/>
+                                </a:solidFill>
+                                <a:latin typeface="+mn-lt"/>
+                                <a:ea typeface="+mn-ea"/>
+                                <a:cs typeface="+mn-cs"/>
+                              </a:defRPr>
+                            </a:lvl3pPr>
+                            <a:lvl4pPr marL="1371600" algn="l" rtl="0" fontAlgn="base">
+                              <a:spcBef>
+                                <a:spcPct val="0"/>
+                              </a:spcBef>
+                              <a:spcAft>
+                                <a:spcPct val="0"/>
+                              </a:spcAft>
+                              <a:defRPr kern="1200">
+                                <a:solidFill>
+                                  <a:schemeClr val="dk1"/>
+                                </a:solidFill>
+                                <a:latin typeface="+mn-lt"/>
+                                <a:ea typeface="+mn-ea"/>
+                                <a:cs typeface="+mn-cs"/>
+                              </a:defRPr>
+                            </a:lvl4pPr>
+                            <a:lvl5pPr marL="1828800" algn="l" rtl="0" fontAlgn="base">
+                              <a:spcBef>
+                                <a:spcPct val="0"/>
+                              </a:spcBef>
+                              <a:spcAft>
+                                <a:spcPct val="0"/>
+                              </a:spcAft>
+                              <a:defRPr kern="1200">
+                                <a:solidFill>
+                                  <a:schemeClr val="dk1"/>
+                                </a:solidFill>
+                                <a:latin typeface="+mn-lt"/>
+                                <a:ea typeface="+mn-ea"/>
+                                <a:cs typeface="+mn-cs"/>
+                              </a:defRPr>
+                            </a:lvl5pPr>
+                            <a:lvl6pPr marL="2286000" algn="l" defTabSz="914400" rtl="0" eaLnBrk="1" latinLnBrk="0" hangingPunct="1">
+                              <a:defRPr kern="1200">
+                                <a:solidFill>
+                                  <a:schemeClr val="dk1"/>
+                                </a:solidFill>
+                                <a:latin typeface="+mn-lt"/>
+                                <a:ea typeface="+mn-ea"/>
+                                <a:cs typeface="+mn-cs"/>
+                              </a:defRPr>
+                            </a:lvl6pPr>
+                            <a:lvl7pPr marL="2743200" algn="l" defTabSz="914400" rtl="0" eaLnBrk="1" latinLnBrk="0" hangingPunct="1">
+                              <a:defRPr kern="1200">
+                                <a:solidFill>
+                                  <a:schemeClr val="dk1"/>
+                                </a:solidFill>
+                                <a:latin typeface="+mn-lt"/>
+                                <a:ea typeface="+mn-ea"/>
+                                <a:cs typeface="+mn-cs"/>
+                              </a:defRPr>
+                            </a:lvl7pPr>
+                            <a:lvl8pPr marL="3200400" algn="l" defTabSz="914400" rtl="0" eaLnBrk="1" latinLnBrk="0" hangingPunct="1">
+                              <a:defRPr kern="1200">
+                                <a:solidFill>
+                                  <a:schemeClr val="dk1"/>
+                                </a:solidFill>
+                                <a:latin typeface="+mn-lt"/>
+                                <a:ea typeface="+mn-ea"/>
+                                <a:cs typeface="+mn-cs"/>
+                              </a:defRPr>
+                            </a:lvl8pPr>
+                            <a:lvl9pPr marL="3657600" algn="l" defTabSz="914400" rtl="0" eaLnBrk="1" latinLnBrk="0" hangingPunct="1">
+                              <a:defRPr kern="1200">
+                                <a:solidFill>
+                                  <a:schemeClr val="dk1"/>
+                                </a:solidFill>
+                                <a:latin typeface="+mn-lt"/>
+                                <a:ea typeface="+mn-ea"/>
+                                <a:cs typeface="+mn-cs"/>
+                              </a:defRPr>
+                            </a:lvl9pPr>
+                          </a:lstStyle>
+                          <a:p>
+                            <a:pPr algn="ctr" fontAlgn="auto">
+                              <a:spcBef>
+                                <a:spcPts val="0"/>
+                              </a:spcBef>
+                              <a:spcAft>
+                                <a:spcPts val="0"/>
+                              </a:spcAft>
+                              <a:defRPr/>
+                            </a:pPr>
+                            <a:endParaRPr lang="en-US" dirty="0"/>
+                          </a:p>
+                        </a:txBody>
+                        <a:useSpRect/>
+                      </a:txSp>
+                      <a:style>
+                        <a:lnRef idx="1">
+                          <a:schemeClr val="dk1"/>
+                        </a:lnRef>
+                        <a:fillRef idx="2">
+                          <a:schemeClr val="dk1"/>
+                        </a:fillRef>
+                        <a:effectRef idx="1">
+                          <a:schemeClr val="dk1"/>
+                        </a:effectRef>
+                        <a:fontRef idx="minor">
+                          <a:schemeClr val="dk1"/>
+                        </a:fontRef>
+                      </a:style>
+                    </a:sp>
+                  </a:grpSp>
+                </lc:lockedCanvas>
+              </a:graphicData>
+            </a:graphic>
+          </wp:inline>
+        </w:drawing>
+      </w:r>
+    </w:p>
+    <w:p>
+      <w:pPr>
+        <w:pStyle w:val="Heading1"/>
+      </w:pPr>
+      <w:bookmarkStart w:id="7" w:name="_Toc240346074"/>
+      <w:r>
+        <w:lastRenderedPageBreak/>
+        <w:t xml:space="preserve">Playing </w:t>
+      </w:r>
+      <w:r>
+        <w:t>t</w:t>
+      </w:r>
+      <w:r>
+        <w:t>he Game</w:t>
+      </w:r>
+      <w:bookmarkEnd w:id="7"/>
+    </w:p>
+    <w:p/>
+    <w:p>
+      <w:pPr>
+        <w:pStyle w:val="Heading2"/>
+      </w:pPr>
+      <w:bookmarkStart w:id="8" w:name="_Toc240346075"/>
+      <w:r>
+        <w:t xml:space="preserve">The Goals </w:t>
+      </w:r>
+      <w:r>
+        <w:t>o</w:t>
+      </w:r>
+      <w:r>
+        <w:t xml:space="preserve">f </w:t>
+      </w:r>
+      <w:r>
+        <w:t>t</w:t>
+      </w:r>
+      <w:r>
+        <w:t>he Team</w:t>
+      </w:r>
+      <w:bookmarkEnd w:id="8"/>
+    </w:p>
+    <w:p>
+      <w:r>
+        <w:t xml:space="preserve">The primary goal of the team is to complete the work items with the lowest possible lead time per work item. </w:t>
+      </w:r>
+      <w:r>
+        <w:t>The team should focus on preventing bottlenecks from building up high WIP.</w:t>
+      </w:r>
+    </w:p>
+    <w:p>
+      <w:r>
+        <w:t>A</w:t>
+      </w:r>
+      <w:r>
+        <w:t>ddition</w:t>
+      </w:r>
+      <w:r>
+        <w:t>ally</w:t>
+      </w:r>
+      <w:r>
+        <w:t xml:space="preserve">, the </w:t>
+      </w:r>
+      <w:r>
+        <w:t>team should</w:t>
+      </w:r>
+      <w:r>
+        <w:t xml:space="preserve"> prevent resources from being starved for work as this causes unnecessary overhead</w:t>
+      </w:r>
+      <w:r>
+        <w:t xml:space="preserve"> on the team.</w:t>
+      </w:r>
+    </w:p>
+    <w:p/>
+    <w:p>
+      <w:pPr>
+        <w:pStyle w:val="Heading2"/>
+      </w:pPr>
+      <w:bookmarkStart w:id="9" w:name="_Toc240346076"/>
+      <w:r>
+        <w:t>The Rules</w:t>
+      </w:r>
+      <w:r>
+        <w:t xml:space="preserve"> o</w:t>
+      </w:r>
+      <w:r>
+        <w:t xml:space="preserve">f </w:t>
+      </w:r>
+      <w:r>
+        <w:t>t</w:t>
+      </w:r>
+      <w:r>
+        <w:t>he Game</w:t>
+      </w:r>
+      <w:bookmarkEnd w:id="9"/>
+    </w:p>
+    <w:p>
+      <w:r>
+        <w:t xml:space="preserve">The basic rules of the game are </w:t>
+      </w:r>
+      <w:r>
+        <w:t xml:space="preserve">fairly </w:t>
+      </w:r>
+      <w:r>
+        <w:t>simple</w:t>
+      </w:r>
+      <w:r>
+        <w:t>:</w:t>
+      </w:r>
+    </w:p>
+    <w:p>
+      <w:pPr>
+        <w:pStyle w:val="ListParagraph"/>
+        <w:numPr>
+          <w:ilvl w:val="0"/>
+          <w:numId w:val="2"/>
+        </w:numPr>
+      </w:pPr>
+      <w:r>
+        <w:t>The team of participants decides how to organize to get work done and can reorganize at any given time, to facilitate getting work done more efficiently. Try to be ‘realistic’ about how the team is organized</w:t>
+      </w:r>
+    </w:p>
+    <w:p>
+      <w:pPr>
+        <w:pStyle w:val="ListParagraph"/>
+        <w:numPr>
+          <w:ilvl w:val="0"/>
+          <w:numId w:val="2"/>
+        </w:numPr>
+      </w:pPr>
+      <w:r>
+        <w:t>The team of participants decides on the WIP limits of each step and can change the WIP limits at any time, provided they can state reasons for the change. Try to be reasonable about the WIP limits.</w:t>
+      </w:r>
+    </w:p>
+    <w:p>
+      <w:pPr>
+        <w:pStyle w:val="ListParagraph"/>
+        <w:numPr>
+          <w:ilvl w:val="0"/>
+          <w:numId w:val="2"/>
+        </w:numPr>
+      </w:pPr>
+      <w:r>
+        <w:t>Don’t exceed the WIP limits of any given step</w:t>
+      </w:r>
+    </w:p>
+    <w:p/>
+    <w:p>
+      <w:pPr>
+        <w:pStyle w:val="Heading2"/>
+      </w:pPr>
+      <w:bookmarkStart w:id="10" w:name="_Toc240346077"/>
+      <w:r>
+        <w:t>Playing t</w:t>
+      </w:r>
+      <w:r>
+        <w:t xml:space="preserve">he Game </w:t>
+      </w:r>
+      <w:r>
+        <w:t xml:space="preserve">in </w:t>
+      </w:r>
+      <w:r>
+        <w:t>Rounds</w:t>
+      </w:r>
+      <w:bookmarkEnd w:id="10"/>
+    </w:p>
+    <w:p>
+      <w:r>
+        <w:t xml:space="preserve">The game is played in rounds. The purpose of the rounds is to keep the game orderly and also to help generate the needed metrics.  </w:t>
+      </w:r>
+      <w:r>
+        <w:t>A rou</w:t>
+      </w:r>
+      <w:r>
+        <w:t xml:space="preserve">nd of the game is started when the first person on the Dice Roll Order is ready to roll the dice. </w:t>
+      </w:r>
+      <w:r>
+        <w:t>A round of the game ends when the last person on the Dice Roll Order has rolled their dice and performed the necessary actions.</w:t>
+      </w:r>
+    </w:p>
+    <w:p/>
+    <w:p>
+      <w:pPr>
+        <w:pStyle w:val="Heading3"/>
+      </w:pPr>
+      <w:bookmarkStart w:id="11" w:name="_Toc240346078"/>
+      <w:r>
+        <w:t>The Round Begins</w:t>
+      </w:r>
+      <w:bookmarkEnd w:id="11"/>
+    </w:p>
+    <w:p>
+      <w:r>
+        <w:t xml:space="preserve">At the beginning of each round, mark the current round number in the Round # area. </w:t>
+      </w:r>
+    </w:p>
+    <w:p/>
+    <w:p>
+      <w:pPr>
+        <w:pStyle w:val="Heading3"/>
+      </w:pPr>
+      <w:bookmarkStart w:id="12" w:name="_Toc240346079"/>
+      <w:r>
+        <w:t>Decide What t</w:t>
+      </w:r>
+      <w:r>
+        <w:t xml:space="preserve">o </w:t>
+      </w:r>
+      <w:bookmarkEnd w:id="12"/>
+      <w:r>
+        <w:t>Work on</w:t>
+      </w:r>
+    </w:p>
+    <w:p>
+      <w:r>
+        <w:t>The first person on the Dice Roll Order will decide which work item to work on, if any are available</w:t>
+      </w:r>
+      <w:r>
+        <w:t xml:space="preserve"> and if they have the capacity to do the work. If there are multiple work items available for the person to work on, the person should decide which item they are going to work on before rolling the dice. </w:t>
+      </w:r>
+    </w:p>
+    <w:p/>
+    <w:p>
+      <w:pPr>
+        <w:pStyle w:val="Heading3"/>
+      </w:pPr>
+      <w:bookmarkStart w:id="13" w:name="_Toc240346080"/>
+      <w:r>
+        <w:lastRenderedPageBreak/>
+        <w:t>Pulling In Work</w:t>
+      </w:r>
+      <w:bookmarkEnd w:id="13"/>
+    </w:p>
+    <w:p>
+      <w:r>
+        <w:t>If no work items are currently available for the person</w:t>
+      </w:r>
+      <w:r>
+        <w:t>, they may pull in a work item from the previous step’s ‘Done’ queue (or the ‘Ideation’ queue if the person is working on the first ‘Problem Definition’ step).</w:t>
+      </w:r>
+    </w:p>
+    <w:p>
+      <w:r>
+        <w:t>If work is available for the person, and the current step in the process that they are intending to work is at its WIP limit, the person is not allowed to pull work into that step.</w:t>
+      </w:r>
+    </w:p>
+    <w:p>
+      <w:r>
+        <w:t>If no work is available for the person, after examining all options, they lose their turn.</w:t>
+      </w:r>
+    </w:p>
+    <w:p/>
+    <w:p>
+      <w:pPr>
+        <w:pStyle w:val="Heading3"/>
+      </w:pPr>
+      <w:bookmarkStart w:id="14" w:name="_Toc240346081"/>
+      <w:r>
+        <w:t>The Dice Rolls</w:t>
+      </w:r>
+      <w:bookmarkEnd w:id="14"/>
+    </w:p>
+    <w:p>
+      <w:r>
+        <w:t>If the person has work to do, t</w:t>
+      </w:r>
+      <w:r>
+        <w:t xml:space="preserve">he person then rolls the dice and performs the appropriate actions. </w:t>
+      </w:r>
+    </w:p>
+    <w:p>
+      <w:r>
+        <w:t>There are multiple possible outcomes for any given dice roll, including ‘successful’ rolls, ‘failure’ rolls, and ‘Draw A Card’ rolls. Each of these outcomes has specific actions that need to be taken</w:t>
+      </w:r>
+      <w:r>
+        <w:t>.</w:t>
+      </w:r>
+    </w:p>
+    <w:p>
+      <w:r>
+        <w:t>The following is the list of possible rolls, based on standard 6 sided dice:</w:t>
+      </w:r>
+    </w:p>
+    <w:p>
+      <w:pPr>
+        <w:ind w:left="720"/>
+      </w:pPr>
+      <w:r>
+        <w:rPr>
+          <w:b/>
+        </w:rPr>
+        <w:t>1 – 4: S</w:t>
+      </w:r>
+      <w:r>
+        <w:rPr>
+          <w:b/>
+        </w:rPr>
+        <w:t>uccessful Role</w:t>
+      </w:r>
+      <w:r>
+        <w:t>. The work item that was chosen is marked with a ‘Successful’ tick</w:t>
+      </w:r>
+    </w:p>
+    <w:p>
+      <w:pPr>
+        <w:ind w:left="720"/>
+      </w:pPr>
+      <w:r>
+        <w:rPr>
+          <w:b/>
+        </w:rPr>
+        <w:t>5: D</w:t>
+      </w:r>
+      <w:r>
+        <w:rPr>
+          <w:b/>
+        </w:rPr>
+        <w:t>raw A Card</w:t>
+      </w:r>
+      <w:r>
+        <w:t>. The person doing the work draws a card and performs the actions stated on the card, including any potential benefits or detriment to the system and team. The ‘Draw A Card’ actions may or may not have an impact on the work item that was chosen.</w:t>
+      </w:r>
+    </w:p>
+    <w:p>
+      <w:pPr>
+        <w:ind w:left="720"/>
+      </w:pPr>
+      <w:r>
+        <w:rPr>
+          <w:b/>
+        </w:rPr>
+        <w:t>6: Failure Role</w:t>
+      </w:r>
+      <w:r>
+        <w:t>. The work item that was chose</w:t>
+      </w:r>
+      <w:r>
+        <w:t>n is not updated with any tick marks and no additional action is taken.</w:t>
+      </w:r>
+    </w:p>
+    <w:p/>
     <w:p>
       <w:pPr>
         <w:rPr>
@@ -4986,277 +7648,8 @@
         </w:rPr>
       </w:pPr>
       <w:r>
-        <w:br w:type="page"/>
-      </w:r>
-    </w:p>
-    <w:p>
-      <w:pPr>
-        <w:pStyle w:val="Heading1"/>
-      </w:pPr>
-      <w:bookmarkStart w:id="7" w:name="_Toc240346074"/>
-      <w:r>
-        <w:lastRenderedPageBreak/>
-        <w:t xml:space="preserve">Playing </w:t>
-      </w:r>
-      <w:r>
-        <w:t>t</w:t>
-      </w:r>
-      <w:r>
-        <w:t>he Game</w:t>
-      </w:r>
-      <w:bookmarkEnd w:id="7"/>
-    </w:p>
-    <w:p/>
-    <w:p>
-      <w:pPr>
-        <w:pStyle w:val="Heading2"/>
-      </w:pPr>
-      <w:bookmarkStart w:id="8" w:name="_Toc240346075"/>
-      <w:r>
-        <w:t xml:space="preserve">The Goals </w:t>
-      </w:r>
-      <w:r>
-        <w:t>o</w:t>
-      </w:r>
-      <w:r>
-        <w:t xml:space="preserve">f </w:t>
-      </w:r>
-      <w:r>
-        <w:t>t</w:t>
-      </w:r>
-      <w:r>
-        <w:t>he Team</w:t>
-      </w:r>
-      <w:bookmarkEnd w:id="8"/>
-    </w:p>
-    <w:p>
-      <w:r>
-        <w:t xml:space="preserve">The primary goal of the team is to complete the work items with the lowest possible lead time per work item. </w:t>
-      </w:r>
-      <w:r>
-        <w:t>The team should focus on preventing bottlenecks from building up high WIP.</w:t>
-      </w:r>
-    </w:p>
-    <w:p>
-      <w:r>
-        <w:t>A</w:t>
-      </w:r>
-      <w:r>
-        <w:t>ddition</w:t>
-      </w:r>
-      <w:r>
-        <w:t>ally</w:t>
-      </w:r>
-      <w:r>
-        <w:t xml:space="preserve">, the </w:t>
-      </w:r>
-      <w:r>
-        <w:t>team should</w:t>
-      </w:r>
-      <w:r>
-        <w:t xml:space="preserve"> prevent resources from being starved for work as this causes unnecessary overhead</w:t>
-      </w:r>
-      <w:r>
-        <w:t xml:space="preserve"> on the team.</w:t>
-      </w:r>
-    </w:p>
-    <w:p/>
-    <w:p>
-      <w:pPr>
-        <w:pStyle w:val="Heading2"/>
-      </w:pPr>
-      <w:bookmarkStart w:id="9" w:name="_Toc240346076"/>
-      <w:r>
-        <w:t>The Rules</w:t>
-      </w:r>
-      <w:r>
-        <w:t xml:space="preserve"> o</w:t>
-      </w:r>
-      <w:r>
-        <w:t xml:space="preserve">f </w:t>
-      </w:r>
-      <w:r>
-        <w:t>t</w:t>
-      </w:r>
-      <w:r>
-        <w:t>he Game</w:t>
-      </w:r>
-      <w:bookmarkEnd w:id="9"/>
-    </w:p>
-    <w:p>
-      <w:r>
-        <w:t xml:space="preserve">The basic rules of the game are </w:t>
-      </w:r>
-      <w:r>
-        <w:t xml:space="preserve">fairly </w:t>
-      </w:r>
-      <w:r>
-        <w:t>simple</w:t>
-      </w:r>
-      <w:r>
-        <w:t>:</w:t>
-      </w:r>
-    </w:p>
-    <w:p>
-      <w:pPr>
-        <w:pStyle w:val="ListParagraph"/>
-        <w:numPr>
-          <w:ilvl w:val="0"/>
-          <w:numId w:val="2"/>
-        </w:numPr>
-      </w:pPr>
-      <w:r>
-        <w:t>The team of participants decides how to organize to get work done and can reorganize at any given time, to facilitate getting work done more efficiently. Try to be ‘realistic’ about how the team is organized</w:t>
-      </w:r>
-    </w:p>
-    <w:p>
-      <w:pPr>
-        <w:pStyle w:val="ListParagraph"/>
-        <w:numPr>
-          <w:ilvl w:val="0"/>
-          <w:numId w:val="2"/>
-        </w:numPr>
-      </w:pPr>
-      <w:r>
-        <w:t>The team of participants decides on the WIP limits of each step and can change the WIP limits at any time, provided they can state reasons for the change. Try to be reasonable about the WIP limits.</w:t>
-      </w:r>
-    </w:p>
-    <w:p>
-      <w:pPr>
-        <w:pStyle w:val="ListParagraph"/>
-        <w:numPr>
-          <w:ilvl w:val="0"/>
-          <w:numId w:val="2"/>
-        </w:numPr>
-      </w:pPr>
-      <w:r>
-        <w:t>Don’t exceed the WIP limits of any given step</w:t>
-      </w:r>
-    </w:p>
-    <w:p/>
-    <w:p>
-      <w:pPr>
-        <w:pStyle w:val="Heading2"/>
-      </w:pPr>
-      <w:bookmarkStart w:id="10" w:name="_Toc240346077"/>
-      <w:r>
-        <w:t>Playing t</w:t>
-      </w:r>
-      <w:r>
-        <w:t xml:space="preserve">he Game </w:t>
-      </w:r>
-      <w:r>
-        <w:t xml:space="preserve">in </w:t>
-      </w:r>
-      <w:r>
-        <w:t>Rounds</w:t>
-      </w:r>
-      <w:bookmarkEnd w:id="10"/>
-    </w:p>
-    <w:p>
-      <w:r>
-        <w:t xml:space="preserve">The game is played in rounds. The purpose of the rounds is to keep the game orderly and also to help generate the needed metrics.  </w:t>
-      </w:r>
-      <w:r>
-        <w:t>A rou</w:t>
-      </w:r>
-      <w:r>
-        <w:t xml:space="preserve">nd of the game is started when the first person on the Dice Roll Order is ready to roll the dice. </w:t>
-      </w:r>
-      <w:r>
-        <w:t>A round of the game ends when the last person on the Dice Roll Order has rolled their dice and performed the necessary actions.</w:t>
-      </w:r>
-    </w:p>
-    <w:p/>
-    <w:p>
-      <w:pPr>
-        <w:pStyle w:val="Heading3"/>
-      </w:pPr>
-      <w:bookmarkStart w:id="11" w:name="_Toc240346078"/>
-      <w:r>
-        <w:t>The Round Begins</w:t>
-      </w:r>
-      <w:bookmarkEnd w:id="11"/>
-    </w:p>
-    <w:p>
-      <w:r>
-        <w:t xml:space="preserve">At the beginning of each round, mark the current round number in the Round # area. </w:t>
-      </w:r>
-    </w:p>
-    <w:p/>
-    <w:p>
-      <w:pPr>
-        <w:pStyle w:val="Heading3"/>
-      </w:pPr>
-      <w:bookmarkStart w:id="12" w:name="_Toc240346079"/>
-      <w:r>
-        <w:t>Decide What t</w:t>
-      </w:r>
-      <w:r>
-        <w:t>o Do</w:t>
-      </w:r>
-      <w:bookmarkEnd w:id="12"/>
-    </w:p>
-    <w:p>
-      <w:r>
-        <w:t>The first person on the Dice Roll Order will decide which work item to work on, if any are available</w:t>
-      </w:r>
-      <w:r>
-        <w:t xml:space="preserve"> and if they have the capacity to do the work. If there are multiple work items available for the person to work on, the person should decide which item they are going to work on before rolling the dice. </w:t>
-      </w:r>
-    </w:p>
-    <w:p/>
-    <w:p>
-      <w:pPr>
-        <w:pStyle w:val="Heading3"/>
-      </w:pPr>
-      <w:bookmarkStart w:id="13" w:name="_Toc240346080"/>
-      <w:r>
-        <w:lastRenderedPageBreak/>
-        <w:t>Pulling In Work</w:t>
-      </w:r>
-      <w:bookmarkEnd w:id="13"/>
-    </w:p>
-    <w:p>
-      <w:r>
-        <w:t>If no work items are currently available for the person</w:t>
-      </w:r>
-      <w:r>
-        <w:t>, they may pull in a work item from the previous step’s ‘Done’ queue (or the ‘Ideation’ queue if the person is working on the first ‘Problem Definition’ step). If no work is available for the person to pull into their step, they lose their turn.</w:t>
-      </w:r>
-    </w:p>
-    <w:p/>
-    <w:p>
-      <w:pPr>
-        <w:pStyle w:val="Heading3"/>
-      </w:pPr>
-      <w:bookmarkStart w:id="14" w:name="_Toc240346081"/>
-      <w:r>
-        <w:t>The Dice Rolls</w:t>
-      </w:r>
-      <w:bookmarkEnd w:id="14"/>
-    </w:p>
-    <w:p>
-      <w:r>
-        <w:t xml:space="preserve">The person then rolls the dice and performs the appropriate actions. </w:t>
-      </w:r>
-    </w:p>
-    <w:p>
-      <w:r>
-        <w:t>There are multiple possible outcomes for any given dice roll, including ‘successful’ rolls, ‘failure’ rolls, and ‘Draw A Card’ rolls. Each of these outcomes has specific actions that need to be taken</w:t>
-      </w:r>
-    </w:p>
-    <w:p>
-      <w:pPr>
-        <w:rPr>
-          <w:rFonts w:asciiTheme="majorHAnsi" w:eastAsiaTheme="majorEastAsia" w:hAnsiTheme="majorHAnsi" w:cstheme="majorBidi"/>
-          <w:b/>
-          <w:bCs/>
-          <w:color w:val="365F91" w:themeColor="accent1" w:themeShade="BF"/>
-          <w:sz w:val="28"/>
-          <w:szCs w:val="28"/>
-        </w:rPr>
-      </w:pPr>
+        <w:t>Completing A Task</w:t>
+      </w:r>
       <w:r>
         <w:br w:type="page"/>
       </w:r>
@@ -5442,7 +7835,7 @@
               <w:rPr>
                 <w:noProof/>
               </w:rPr>
-              <w:t>Introducing the Game</w:t>
+              <w:t>Setting Up The Game</w:t>
             </w:r>
           </w:fldSimple>
         </w:p>
@@ -5468,7 +7861,7 @@
                 <w:noProof/>
                 <w:color w:val="FFFFFF" w:themeColor="background1"/>
               </w:rPr>
-              <w:t>2</w:t>
+              <w:t>5</w:t>
             </w:r>
           </w:fldSimple>
         </w:p>
@@ -6038,7 +8431,6 @@
   <w:style w:type="character" w:default="1" w:styleId="DefaultParagraphFont">
     <w:name w:val="Default Paragraph Font"/>
     <w:uiPriority w:val="1"/>
-    <w:semiHidden/>
     <w:unhideWhenUsed/>
   </w:style>
   <w:style w:type="table" w:default="1" w:styleId="TableNormal">
@@ -6955,7 +9347,7 @@
 </file>
 
 <file path=customXml/itemProps1.xml><?xml version="1.0" encoding="utf-8"?>
-<ds:datastoreItem xmlns:ds="http://schemas.openxmlformats.org/officeDocument/2006/customXml" ds:itemID="{5AFD8518-A846-4320-AE47-6E7EB4DED9DD}">
+<ds:datastoreItem xmlns:ds="http://schemas.openxmlformats.org/officeDocument/2006/customXml" ds:itemID="{D062B606-67E7-4EA2-B46C-E278124C60F7}">
   <ds:schemaRefs>
     <ds:schemaRef ds:uri="http://schemas.openxmlformats.org/officeDocument/2006/bibliography"/>
   </ds:schemaRefs>

</xml_diff>

<commit_message>
kanban game: continuing to flesh out the work item cards, their layout, how they are tracked, etc
</commit_message>
<xml_diff>
--- a/Kanban Simulation Game/The Kanban Game.docx
+++ b/Kanban Simulation Game/The Kanban Game.docx
@@ -4617,7 +4617,13 @@
       <w:bookmarkStart w:id="6" w:name="_Toc240346073"/>
       <w:r>
         <w:lastRenderedPageBreak/>
-        <w:t>Tracking Metrics</w:t>
+        <w:t xml:space="preserve">Tracking </w:t>
+      </w:r>
+      <w:r>
+        <w:t xml:space="preserve">Overall </w:t>
+      </w:r>
+      <w:r>
+        <w:t>Metrics</w:t>
       </w:r>
       <w:bookmarkEnd w:id="6"/>
     </w:p>
@@ -4985,12 +4991,16 @@
     </w:p>
     <w:p>
       <w:r>
-        <w:t>To simulate work in the system, work item cards should be created. These cards will contain information about how much work needs to be done for each step of the process, as well as metrics to show the performance of the team in each of the steps and for the system as a whole, concerning the individual work item.</w:t>
-      </w:r>
-    </w:p>
-    <w:p>
-      <w:r>
-        <w:t>The work item cards should be laid out on 5x7 index cards, horizontally, and should contain a column for each of the steps in the overall system process. Additionally, a final column for tallying the metrics for the card, after the card has completed its processing through the system, should be present.</w:t>
+        <w:t>To simulate work in the system, wo</w:t>
+      </w:r>
+      <w:r>
+        <w:t>rk item cards should be created, using 5x7 index cards.</w:t>
+      </w:r>
+      <w:r>
+        <w:t xml:space="preserve"> These cards will contain information about how much work needs to be done for each step of the process, as well as metrics to show the performance of the team in each of the steps and for the system as a whole, concerning the individual work item.</w:t>
+      </w:r>
+      <w:r>
+        <w:t xml:space="preserve"> </w:t>
       </w:r>
     </w:p>
     <w:p>
@@ -4999,7 +5009,7 @@
           <wp:inline distT="0" distB="0" distL="0" distR="0">
             <wp:extent cx="5029200" cy="2971800"/>
             <wp:effectExtent l="0" t="0" r="0" b="0"/>
-            <wp:docPr id="3" name="Object 1"/>
+            <wp:docPr id="7" name="Object 1"/>
             <wp:cNvGraphicFramePr/>
             <a:graphic xmlns:a="http://schemas.openxmlformats.org/drawingml/2006/main">
               <a:graphicData uri="http://schemas.openxmlformats.org/drawingml/2006/lockedCanvas">
@@ -7297,13 +7307,100 @@
         </w:drawing>
       </w:r>
     </w:p>
+    <w:p/>
+    <w:p>
+      <w:pPr>
+        <w:pStyle w:val="Heading3"/>
+      </w:pPr>
+      <w:r>
+        <w:lastRenderedPageBreak/>
+        <w:t>Tracking Progress of Work Items</w:t>
+      </w:r>
+    </w:p>
+    <w:p>
+      <w:r>
+        <w:t>The work item cards should</w:t>
+      </w:r>
+      <w:r>
+        <w:t xml:space="preserve"> contain a column for each of the steps in the overall system process. </w:t>
+      </w:r>
+      <w:r>
+        <w:t xml:space="preserve"> These columns will be used to track various metrics as the work item progresses through the steps of the system. </w:t>
+      </w:r>
+      <w:r>
+        <w:t>Addition</w:t>
+      </w:r>
+      <w:r>
+        <w:t xml:space="preserve">ally, a </w:t>
+      </w:r>
+      <w:r>
+        <w:t xml:space="preserve">column for tallying the </w:t>
+      </w:r>
+      <w:r>
+        <w:t xml:space="preserve">final </w:t>
+      </w:r>
+      <w:r>
+        <w:t>metrics for the card</w:t>
+      </w:r>
+      <w:r>
+        <w:t xml:space="preserve"> should be added to the cards</w:t>
+      </w:r>
+      <w:r>
+        <w:t>.</w:t>
+      </w:r>
+    </w:p>
+    <w:p>
+      <w:pPr>
+        <w:pStyle w:val="Heading3"/>
+      </w:pPr>
+      <w:r>
+        <w:t>Required # of Successful Rolls</w:t>
+      </w:r>
+    </w:p>
+    <w:p>
+      <w:r>
+        <w:t>For every card, in every step in the process, there is a place to note the required number of successful rolls. This is used to indicate how much work it will take to call a specific task for a specific work item ‘Done’.  This number at each step represents an estimate of how much work it will take to complete the work item. Rather than having actual estimates done by the participating team members, though, the required number of successful rolls will be set up when the work item card enters the ‘Ideation’ queue.</w:t>
+      </w:r>
+    </w:p>
+    <w:p>
+      <w:pPr>
+        <w:pStyle w:val="Heading3"/>
+      </w:pPr>
+      <w:r>
+        <w:t>Successful Rolls</w:t>
+      </w:r>
+    </w:p>
+    <w:p>
+      <w:r>
+        <w:t>As the game progresses, dice rolls are used to determine what actions happen against a given work item. When a dice roll indicates a ‘Successful’ roll, a tick mark is added to the ‘Successful Rolls’ section of the work item card, for the correct step.</w:t>
+      </w:r>
+    </w:p>
+    <w:p>
+      <w:r>
+        <w:t xml:space="preserve">The process for setting up </w:t>
+      </w:r>
+      <w:r>
+        <w:t xml:space="preserve">and using </w:t>
+      </w:r>
+      <w:r>
+        <w:t xml:space="preserve">the work items cards will be further discussed, later, in the </w:t>
+      </w:r>
+      <w:r>
+        <w:rPr>
+          <w:b/>
+        </w:rPr>
+        <w:t>Playing the Game</w:t>
+      </w:r>
+      <w:r>
+        <w:t>.</w:t>
+      </w:r>
+    </w:p>
     <w:p>
       <w:pPr>
         <w:pStyle w:val="Heading1"/>
       </w:pPr>
       <w:bookmarkStart w:id="7" w:name="_Toc240346074"/>
       <w:r>
-        <w:lastRenderedPageBreak/>
         <w:t xml:space="preserve">Playing </w:t>
       </w:r>
       <w:r>
@@ -7448,6 +7545,134 @@
       </w:pPr>
       <w:bookmarkStart w:id="10" w:name="_Toc240346077"/>
       <w:r>
+        <w:lastRenderedPageBreak/>
+        <w:t>Work Items and</w:t>
+      </w:r>
+      <w:r>
+        <w:t xml:space="preserve"> the ‘Ideation’ Queue</w:t>
+      </w:r>
+    </w:p>
+    <w:p>
+      <w:r>
+        <w:t xml:space="preserve">All work items start their progress through the system in the ‘Ideation’ queue. </w:t>
+      </w:r>
+    </w:p>
+    <w:p>
+      <w:pPr>
+        <w:pStyle w:val="Heading3"/>
+      </w:pPr>
+      <w:r>
+        <w:t>Adding Cards the ‘Ideation’ Queue</w:t>
+      </w:r>
+    </w:p>
+    <w:p>
+      <w:r>
+        <w:t xml:space="preserve">The facilitator should monitor the ‘Ideation’ queue to ensure that it does not run out of work item cards. At a minimum, this queue should contain at least one card at all times, to ensure that the ‘Problem Definition’ step is able to pull in work immediately, when capacity is available. It is recommended that the facilitator keep more than the minimum of one card in the queue, though. </w:t>
+      </w:r>
+    </w:p>
+    <w:p>
+      <w:pPr>
+        <w:pStyle w:val="Heading3"/>
+      </w:pPr>
+      <w:r>
+        <w:t>Setting the Required Number of Successful Rolls</w:t>
+      </w:r>
+    </w:p>
+    <w:p>
+      <w:r>
+        <w:t xml:space="preserve">Before a card is added to the ‘Ideation’ queue, the ‘Required # of Successful Rolls’ must be set for each step in the process. To ensure some variability in the system, a roll of the dice should be used to determine the required number of rolls for each step. </w:t>
+      </w:r>
+    </w:p>
+    <w:p>
+      <w:r>
+        <w:t>To facilitate the continuous flow of work items through the system, it is recommended that the maximum number of required successful rolls be set at 3. Given a six sided dice to determine the number of required rolls, the following table of values is recommended for translating from six possible values, into three values.</w:t>
+      </w:r>
+    </w:p>
+    <w:p>
+      <w:pPr>
+        <w:ind w:left="720"/>
+      </w:pPr>
+      <w:r>
+        <w:t xml:space="preserve">Dice Roll of </w:t>
+      </w:r>
+      <w:r>
+        <w:rPr>
+          <w:b/>
+        </w:rPr>
+        <w:t>1 or 2 = 1</w:t>
+      </w:r>
+      <w:r>
+        <w:t xml:space="preserve"> Required Successful Roll</w:t>
+      </w:r>
+    </w:p>
+    <w:p>
+      <w:pPr>
+        <w:ind w:left="720"/>
+      </w:pPr>
+      <w:r>
+        <w:t xml:space="preserve">Dice Roll of </w:t>
+      </w:r>
+      <w:r>
+        <w:rPr>
+          <w:b/>
+        </w:rPr>
+        <w:t>3 or 4 = 2</w:t>
+      </w:r>
+      <w:r>
+        <w:t xml:space="preserve"> Required Successful Rolls</w:t>
+      </w:r>
+    </w:p>
+    <w:p>
+      <w:pPr>
+        <w:ind w:left="720"/>
+      </w:pPr>
+      <w:r>
+        <w:t xml:space="preserve">Dice Roll of </w:t>
+      </w:r>
+      <w:r>
+        <w:rPr>
+          <w:b/>
+        </w:rPr>
+        <w:t xml:space="preserve">5 </w:t>
+      </w:r>
+      <w:r>
+        <w:rPr>
+          <w:b/>
+        </w:rPr>
+        <w:t xml:space="preserve">or </w:t>
+      </w:r>
+      <w:r>
+        <w:rPr>
+          <w:b/>
+        </w:rPr>
+        <w:t>6</w:t>
+      </w:r>
+      <w:r>
+        <w:rPr>
+          <w:b/>
+        </w:rPr>
+        <w:t xml:space="preserve"> = </w:t>
+      </w:r>
+      <w:r>
+        <w:rPr>
+          <w:b/>
+        </w:rPr>
+        <w:t>3</w:t>
+      </w:r>
+      <w:r>
+        <w:t xml:space="preserve"> Required Successful Rolls</w:t>
+      </w:r>
+    </w:p>
+    <w:p>
+      <w:r>
+        <w:t>The facilitator can choose to use a different formula, manually assign the number of required rolls, or any other process that they see fit.</w:t>
+      </w:r>
+    </w:p>
+    <w:p>
+      <w:pPr>
+        <w:pStyle w:val="Heading2"/>
+      </w:pPr>
+      <w:r>
         <w:t>Playing t</w:t>
       </w:r>
       <w:r>
@@ -7473,6 +7698,162 @@
       </w:r>
       <w:r>
         <w:t>A round of the game ends when the last person on the Dice Roll Order has rolled their dice and performed the necessary actions.</w:t>
+      </w:r>
+    </w:p>
+    <w:p>
+      <w:pPr>
+        <w:pStyle w:val="Heading3"/>
+      </w:pPr>
+      <w:bookmarkStart w:id="11" w:name="_Toc240346078"/>
+      <w:r>
+        <w:t>The Round Begins</w:t>
+      </w:r>
+      <w:bookmarkEnd w:id="11"/>
+    </w:p>
+    <w:p>
+      <w:r>
+        <w:t xml:space="preserve">At the beginning of each round, mark the current round number in the Round # area. </w:t>
+      </w:r>
+    </w:p>
+    <w:p>
+      <w:pPr>
+        <w:pStyle w:val="Heading3"/>
+      </w:pPr>
+      <w:bookmarkStart w:id="12" w:name="_Toc240346079"/>
+      <w:r>
+        <w:t>Decide What t</w:t>
+      </w:r>
+      <w:r>
+        <w:t xml:space="preserve">o </w:t>
+      </w:r>
+      <w:bookmarkEnd w:id="12"/>
+      <w:r>
+        <w:t>Work on</w:t>
+      </w:r>
+    </w:p>
+    <w:p>
+      <w:r>
+        <w:t>The first person on the Dice Roll Order will decide which work item to work on, if any are available</w:t>
+      </w:r>
+      <w:r>
+        <w:t xml:space="preserve"> and if they have the capacity to do the work. If there are multiple work items available for the person to work on, the person should decide which item they are going to work on before rolling the dice. </w:t>
+      </w:r>
+    </w:p>
+    <w:p>
+      <w:pPr>
+        <w:pStyle w:val="Heading3"/>
+      </w:pPr>
+      <w:bookmarkStart w:id="13" w:name="_Toc240346080"/>
+      <w:r>
+        <w:lastRenderedPageBreak/>
+        <w:t>Pulling In Work</w:t>
+      </w:r>
+      <w:bookmarkEnd w:id="13"/>
+    </w:p>
+    <w:p>
+      <w:r>
+        <w:t>If no work items are currently available for the person</w:t>
+      </w:r>
+      <w:r>
+        <w:t>, they may pull in a work item from the previous step’s ‘Done’ queue (or the ‘Ideation’ queue if the person is working on the first ‘Problem Definition’ step).</w:t>
+      </w:r>
+    </w:p>
+    <w:p>
+      <w:r>
+        <w:t>If work is available for the person, and the current step in the process that they are intending to work is at its WIP limit, the person is not allowed to pull work into that step.</w:t>
+      </w:r>
+    </w:p>
+    <w:p>
+      <w:r>
+        <w:t>If no work is available for the person, after examining all options, they lose their turn.</w:t>
+      </w:r>
+    </w:p>
+    <w:p>
+      <w:pPr>
+        <w:pStyle w:val="Heading3"/>
+      </w:pPr>
+      <w:bookmarkStart w:id="14" w:name="_Toc240346081"/>
+      <w:r>
+        <w:t>The Dice Rolls</w:t>
+      </w:r>
+      <w:bookmarkEnd w:id="14"/>
+    </w:p>
+    <w:p>
+      <w:r>
+        <w:t>If the person has work to do, t</w:t>
+      </w:r>
+      <w:r>
+        <w:t xml:space="preserve">he person then rolls the dice and performs the appropriate actions. </w:t>
+      </w:r>
+    </w:p>
+    <w:p>
+      <w:r>
+        <w:t>There are multiple possible outcomes for any given dice roll, including ‘successful’ rolls, ‘failure’ rolls, and ‘Draw A Card’ rolls. Each of these outcomes has specific actions that need to be taken</w:t>
+      </w:r>
+      <w:r>
+        <w:t>.</w:t>
+      </w:r>
+    </w:p>
+    <w:p>
+      <w:r>
+        <w:t>The following is the list of possible rolls, based on standard 6 sided dice:</w:t>
+      </w:r>
+    </w:p>
+    <w:p>
+      <w:pPr>
+        <w:ind w:left="720"/>
+      </w:pPr>
+      <w:r>
+        <w:rPr>
+          <w:b/>
+        </w:rPr>
+        <w:t>1 – 4: S</w:t>
+      </w:r>
+      <w:r>
+        <w:rPr>
+          <w:b/>
+        </w:rPr>
+        <w:t>uccessful Role</w:t>
+      </w:r>
+      <w:r>
+        <w:t>. The work item that was chosen is marked with a ‘Successful’ tick</w:t>
+      </w:r>
+    </w:p>
+    <w:p>
+      <w:pPr>
+        <w:ind w:left="720"/>
+      </w:pPr>
+      <w:r>
+        <w:rPr>
+          <w:b/>
+        </w:rPr>
+        <w:t>5: D</w:t>
+      </w:r>
+      <w:r>
+        <w:rPr>
+          <w:b/>
+        </w:rPr>
+        <w:t>raw A Card</w:t>
+      </w:r>
+      <w:r>
+        <w:t>. The person doing the work draws a card and performs the actions stated on the card, including any potential benefits or detriment to the system and team. The ‘Draw A Card’ actions may or may not have an impact on the work item that was chosen.</w:t>
+      </w:r>
+    </w:p>
+    <w:p>
+      <w:pPr>
+        <w:ind w:left="720"/>
+      </w:pPr>
+      <w:r>
+        <w:rPr>
+          <w:b/>
+        </w:rPr>
+        <w:t>6: Failure Role</w:t>
+      </w:r>
+      <w:r>
+        <w:t>. The work item that was chose</w:t>
+      </w:r>
+      <w:r>
+        <w:t>n is not updated with any tick marks and no additional action is taken.</w:t>
       </w:r>
     </w:p>
     <w:p/>
@@ -7480,176 +7861,35 @@
       <w:pPr>
         <w:pStyle w:val="Heading3"/>
       </w:pPr>
-      <w:bookmarkStart w:id="11" w:name="_Toc240346078"/>
-      <w:r>
-        <w:t>The Round Begins</w:t>
-      </w:r>
-      <w:bookmarkEnd w:id="11"/>
+      <w:r>
+        <w:t xml:space="preserve">Completing </w:t>
+      </w:r>
+      <w:r>
+        <w:t>a</w:t>
+      </w:r>
+      <w:r>
+        <w:t xml:space="preserve"> Task</w:t>
+      </w:r>
     </w:p>
-    <w:p>
-      <w:r>
-        <w:t xml:space="preserve">At the beginning of each round, mark the current round number in the Round # area. </w:t>
-      </w:r>
-    </w:p>
-    <w:p/>
     <w:p>
       <w:pPr>
         <w:pStyle w:val="Heading3"/>
       </w:pPr>
-      <w:bookmarkStart w:id="12" w:name="_Toc240346079"/>
-      <w:r>
-        <w:t>Decide What t</w:t>
-      </w:r>
-      <w:r>
-        <w:t xml:space="preserve">o </w:t>
-      </w:r>
-      <w:bookmarkEnd w:id="12"/>
-      <w:r>
-        <w:t>Work on</w:t>
-      </w:r>
     </w:p>
-    <w:p>
-      <w:r>
-        <w:t>The first person on the Dice Roll Order will decide which work item to work on, if any are available</w:t>
-      </w:r>
-      <w:r>
-        <w:t xml:space="preserve"> and if they have the capacity to do the work. If there are multiple work items available for the person to work on, the person should decide which item they are going to work on before rolling the dice. </w:t>
-      </w:r>
-    </w:p>
-    <w:p/>
     <w:p>
       <w:pPr>
         <w:pStyle w:val="Heading3"/>
       </w:pPr>
-      <w:bookmarkStart w:id="13" w:name="_Toc240346080"/>
-      <w:r>
-        <w:lastRenderedPageBreak/>
-        <w:t>Pulling In Work</w:t>
-      </w:r>
-      <w:bookmarkEnd w:id="13"/>
     </w:p>
-    <w:p>
-      <w:r>
-        <w:t>If no work items are currently available for the person</w:t>
-      </w:r>
-      <w:r>
-        <w:t>, they may pull in a work item from the previous step’s ‘Done’ queue (or the ‘Ideation’ queue if the person is working on the first ‘Problem Definition’ step).</w:t>
-      </w:r>
-    </w:p>
-    <w:p>
-      <w:r>
-        <w:t>If work is available for the person, and the current step in the process that they are intending to work is at its WIP limit, the person is not allowed to pull work into that step.</w:t>
-      </w:r>
-    </w:p>
-    <w:p>
-      <w:r>
-        <w:t>If no work is available for the person, after examining all options, they lose their turn.</w:t>
-      </w:r>
-    </w:p>
-    <w:p/>
     <w:p>
       <w:pPr>
         <w:pStyle w:val="Heading3"/>
-      </w:pPr>
-      <w:bookmarkStart w:id="14" w:name="_Toc240346081"/>
-      <w:r>
-        <w:t>The Dice Rolls</w:t>
-      </w:r>
-      <w:bookmarkEnd w:id="14"/>
-    </w:p>
-    <w:p>
-      <w:r>
-        <w:t>If the person has work to do, t</w:t>
-      </w:r>
-      <w:r>
-        <w:t xml:space="preserve">he person then rolls the dice and performs the appropriate actions. </w:t>
-      </w:r>
-    </w:p>
-    <w:p>
-      <w:r>
-        <w:t>There are multiple possible outcomes for any given dice roll, including ‘successful’ rolls, ‘failure’ rolls, and ‘Draw A Card’ rolls. Each of these outcomes has specific actions that need to be taken</w:t>
-      </w:r>
-      <w:r>
-        <w:t>.</w:t>
-      </w:r>
-    </w:p>
-    <w:p>
-      <w:r>
-        <w:t>The following is the list of possible rolls, based on standard 6 sided dice:</w:t>
-      </w:r>
-    </w:p>
-    <w:p>
-      <w:pPr>
-        <w:ind w:left="720"/>
-      </w:pPr>
-      <w:r>
         <w:rPr>
-          <w:b/>
-        </w:rPr>
-        <w:t>1 – 4: S</w:t>
-      </w:r>
-      <w:r>
-        <w:rPr>
-          <w:b/>
-        </w:rPr>
-        <w:t>uccessful Role</w:t>
-      </w:r>
-      <w:r>
-        <w:t>. The work item that was chosen is marked with a ‘Successful’ tick</w:t>
-      </w:r>
-    </w:p>
-    <w:p>
-      <w:pPr>
-        <w:ind w:left="720"/>
-      </w:pPr>
-      <w:r>
-        <w:rPr>
-          <w:b/>
-        </w:rPr>
-        <w:t>5: D</w:t>
-      </w:r>
-      <w:r>
-        <w:rPr>
-          <w:b/>
-        </w:rPr>
-        <w:t>raw A Card</w:t>
-      </w:r>
-      <w:r>
-        <w:t>. The person doing the work draws a card and performs the actions stated on the card, including any potential benefits or detriment to the system and team. The ‘Draw A Card’ actions may or may not have an impact on the work item that was chosen.</w:t>
-      </w:r>
-    </w:p>
-    <w:p>
-      <w:pPr>
-        <w:ind w:left="720"/>
-      </w:pPr>
-      <w:r>
-        <w:rPr>
-          <w:b/>
-        </w:rPr>
-        <w:t>6: Failure Role</w:t>
-      </w:r>
-      <w:r>
-        <w:t>. The work item that was chose</w:t>
-      </w:r>
-      <w:r>
-        <w:t>n is not updated with any tick marks and no additional action is taken.</w:t>
-      </w:r>
-    </w:p>
-    <w:p/>
-    <w:p>
-      <w:pPr>
-        <w:rPr>
-          <w:rFonts w:asciiTheme="majorHAnsi" w:eastAsiaTheme="majorEastAsia" w:hAnsiTheme="majorHAnsi" w:cstheme="majorBidi"/>
-          <w:b/>
-          <w:bCs/>
           <w:color w:val="365F91" w:themeColor="accent1" w:themeShade="BF"/>
           <w:sz w:val="28"/>
           <w:szCs w:val="28"/>
         </w:rPr>
       </w:pPr>
-      <w:r>
-        <w:t>Completing A Task</w:t>
-      </w:r>
       <w:r>
         <w:br w:type="page"/>
       </w:r>
@@ -7835,7 +8075,7 @@
               <w:rPr>
                 <w:noProof/>
               </w:rPr>
-              <w:t>Setting Up The Game</w:t>
+              <w:t>Playing the Game</w:t>
             </w:r>
           </w:fldSimple>
         </w:p>
@@ -7861,7 +8101,7 @@
                 <w:noProof/>
                 <w:color w:val="FFFFFF" w:themeColor="background1"/>
               </w:rPr>
-              <w:t>5</w:t>
+              <w:t>7</w:t>
             </w:r>
           </w:fldSimple>
         </w:p>
@@ -9347,7 +9587,7 @@
 </file>
 
 <file path=customXml/itemProps1.xml><?xml version="1.0" encoding="utf-8"?>
-<ds:datastoreItem xmlns:ds="http://schemas.openxmlformats.org/officeDocument/2006/customXml" ds:itemID="{D062B606-67E7-4EA2-B46C-E278124C60F7}">
+<ds:datastoreItem xmlns:ds="http://schemas.openxmlformats.org/officeDocument/2006/customXml" ds:itemID="{9979A680-C1F4-4EBC-951F-5F0F89D3B577}">
   <ds:schemaRefs>
     <ds:schemaRef ds:uri="http://schemas.openxmlformats.org/officeDocument/2006/bibliography"/>
   </ds:schemaRefs>

</xml_diff>

<commit_message>
kanban game: continuing to flesh out the game play and correct text around various other aspects
</commit_message>
<xml_diff>
--- a/Kanban Simulation Game/The Kanban Game.docx
+++ b/Kanban Simulation Game/The Kanban Game.docx
@@ -126,12 +126,12 @@
             <w:fldChar w:fldCharType="begin"/>
           </w:r>
           <w:r>
-            <w:instrText xml:space="preserve"> TOC \o "1-3" \h \z \u </w:instrText>
+            <w:instrText xml:space="preserve"> TOC \o "1-2" \h \z \u </w:instrText>
           </w:r>
           <w:r>
             <w:fldChar w:fldCharType="separate"/>
           </w:r>
-          <w:hyperlink w:anchor="_Toc240346067" w:history="1">
+          <w:hyperlink w:anchor="_Toc240358130" w:history="1">
             <w:r>
               <w:rPr>
                 <w:rStyle w:val="Hyperlink"/>
@@ -158,7 +158,7 @@
                 <w:noProof/>
                 <w:webHidden/>
               </w:rPr>
-              <w:instrText xml:space="preserve"> PAGEREF _Toc240346067 \h </w:instrText>
+              <w:instrText xml:space="preserve"> PAGEREF _Toc240358130 \h </w:instrText>
             </w:r>
             <w:r>
               <w:rPr>
@@ -199,7 +199,7 @@
               <w:noProof/>
             </w:rPr>
           </w:pPr>
-          <w:hyperlink w:anchor="_Toc240346068" w:history="1">
+          <w:hyperlink w:anchor="_Toc240358131" w:history="1">
             <w:r>
               <w:rPr>
                 <w:rStyle w:val="Hyperlink"/>
@@ -226,7 +226,7 @@
                 <w:noProof/>
                 <w:webHidden/>
               </w:rPr>
-              <w:instrText xml:space="preserve"> PAGEREF _Toc240346068 \h </w:instrText>
+              <w:instrText xml:space="preserve"> PAGEREF _Toc240358131 \h </w:instrText>
             </w:r>
             <w:r>
               <w:rPr>
@@ -267,7 +267,7 @@
               <w:noProof/>
             </w:rPr>
           </w:pPr>
-          <w:hyperlink w:anchor="_Toc240346069" w:history="1">
+          <w:hyperlink w:anchor="_Toc240358132" w:history="1">
             <w:r>
               <w:rPr>
                 <w:rStyle w:val="Hyperlink"/>
@@ -294,7 +294,7 @@
                 <w:noProof/>
                 <w:webHidden/>
               </w:rPr>
-              <w:instrText xml:space="preserve"> PAGEREF _Toc240346069 \h </w:instrText>
+              <w:instrText xml:space="preserve"> PAGEREF _Toc240358132 \h </w:instrText>
             </w:r>
             <w:r>
               <w:rPr>
@@ -335,7 +335,7 @@
               <w:noProof/>
             </w:rPr>
           </w:pPr>
-          <w:hyperlink w:anchor="_Toc240346070" w:history="1">
+          <w:hyperlink w:anchor="_Toc240358133" w:history="1">
             <w:r>
               <w:rPr>
                 <w:rStyle w:val="Hyperlink"/>
@@ -362,7 +362,7 @@
                 <w:noProof/>
                 <w:webHidden/>
               </w:rPr>
-              <w:instrText xml:space="preserve"> PAGEREF _Toc240346070 \h </w:instrText>
+              <w:instrText xml:space="preserve"> PAGEREF _Toc240358133 \h </w:instrText>
             </w:r>
             <w:r>
               <w:rPr>
@@ -403,13 +403,13 @@
               <w:noProof/>
             </w:rPr>
           </w:pPr>
-          <w:hyperlink w:anchor="_Toc240346071" w:history="1">
+          <w:hyperlink w:anchor="_Toc240358134" w:history="1">
             <w:r>
               <w:rPr>
                 <w:rStyle w:val="Hyperlink"/>
                 <w:noProof/>
               </w:rPr>
-              <w:t>The Game Board</w:t>
+              <w:t>The Game Play Area</w:t>
             </w:r>
             <w:r>
               <w:rPr>
@@ -430,7 +430,7 @@
                 <w:noProof/>
                 <w:webHidden/>
               </w:rPr>
-              <w:instrText xml:space="preserve"> PAGEREF _Toc240346071 \h </w:instrText>
+              <w:instrText xml:space="preserve"> PAGEREF _Toc240358134 \h </w:instrText>
             </w:r>
             <w:r>
               <w:rPr>
@@ -450,7 +450,7 @@
                 <w:noProof/>
                 <w:webHidden/>
               </w:rPr>
-              <w:t>3</w:t>
+              <w:t>2</w:t>
             </w:r>
             <w:r>
               <w:rPr>
@@ -471,13 +471,13 @@
               <w:noProof/>
             </w:rPr>
           </w:pPr>
-          <w:hyperlink w:anchor="_Toc240346072" w:history="1">
+          <w:hyperlink w:anchor="_Toc240358135" w:history="1">
             <w:r>
               <w:rPr>
                 <w:rStyle w:val="Hyperlink"/>
                 <w:noProof/>
               </w:rPr>
-              <w:t>Tracking Round and Roll Order</w:t>
+              <w:t>The Work Item Cards</w:t>
             </w:r>
             <w:r>
               <w:rPr>
@@ -498,7 +498,7 @@
                 <w:noProof/>
                 <w:webHidden/>
               </w:rPr>
-              <w:instrText xml:space="preserve"> PAGEREF _Toc240346072 \h </w:instrText>
+              <w:instrText xml:space="preserve"> PAGEREF _Toc240358135 \h </w:instrText>
             </w:r>
             <w:r>
               <w:rPr>
@@ -519,6 +519,74 @@
                 <w:webHidden/>
               </w:rPr>
               <w:t>4</w:t>
+            </w:r>
+            <w:r>
+              <w:rPr>
+                <w:noProof/>
+                <w:webHidden/>
+              </w:rPr>
+              <w:fldChar w:fldCharType="end"/>
+            </w:r>
+          </w:hyperlink>
+        </w:p>
+        <w:p>
+          <w:pPr>
+            <w:pStyle w:val="TOC1"/>
+            <w:tabs>
+              <w:tab w:val="right" w:leader="dot" w:pos="9350"/>
+            </w:tabs>
+            <w:rPr>
+              <w:noProof/>
+            </w:rPr>
+          </w:pPr>
+          <w:hyperlink w:anchor="_Toc240358136" w:history="1">
+            <w:r>
+              <w:rPr>
+                <w:rStyle w:val="Hyperlink"/>
+                <w:noProof/>
+              </w:rPr>
+              <w:t>Playing the Game</w:t>
+            </w:r>
+            <w:r>
+              <w:rPr>
+                <w:noProof/>
+                <w:webHidden/>
+              </w:rPr>
+              <w:tab/>
+            </w:r>
+            <w:r>
+              <w:rPr>
+                <w:noProof/>
+                <w:webHidden/>
+              </w:rPr>
+              <w:fldChar w:fldCharType="begin"/>
+            </w:r>
+            <w:r>
+              <w:rPr>
+                <w:noProof/>
+                <w:webHidden/>
+              </w:rPr>
+              <w:instrText xml:space="preserve"> PAGEREF _Toc240358136 \h </w:instrText>
+            </w:r>
+            <w:r>
+              <w:rPr>
+                <w:noProof/>
+                <w:webHidden/>
+              </w:rPr>
+            </w:r>
+            <w:r>
+              <w:rPr>
+                <w:noProof/>
+                <w:webHidden/>
+              </w:rPr>
+              <w:fldChar w:fldCharType="separate"/>
+            </w:r>
+            <w:r>
+              <w:rPr>
+                <w:noProof/>
+                <w:webHidden/>
+              </w:rPr>
+              <w:t>6</w:t>
             </w:r>
             <w:r>
               <w:rPr>
@@ -539,13 +607,13 @@
               <w:noProof/>
             </w:rPr>
           </w:pPr>
-          <w:hyperlink w:anchor="_Toc240346073" w:history="1">
+          <w:hyperlink w:anchor="_Toc240358137" w:history="1">
             <w:r>
               <w:rPr>
                 <w:rStyle w:val="Hyperlink"/>
                 <w:noProof/>
               </w:rPr>
-              <w:t>Tracking Metrics</w:t>
+              <w:t>The Goals of the Team</w:t>
             </w:r>
             <w:r>
               <w:rPr>
@@ -566,7 +634,7 @@
                 <w:noProof/>
                 <w:webHidden/>
               </w:rPr>
-              <w:instrText xml:space="preserve"> PAGEREF _Toc240346073 \h </w:instrText>
+              <w:instrText xml:space="preserve"> PAGEREF _Toc240358137 \h </w:instrText>
             </w:r>
             <w:r>
               <w:rPr>
@@ -586,7 +654,211 @@
                 <w:noProof/>
                 <w:webHidden/>
               </w:rPr>
-              <w:t>5</w:t>
+              <w:t>6</w:t>
+            </w:r>
+            <w:r>
+              <w:rPr>
+                <w:noProof/>
+                <w:webHidden/>
+              </w:rPr>
+              <w:fldChar w:fldCharType="end"/>
+            </w:r>
+          </w:hyperlink>
+        </w:p>
+        <w:p>
+          <w:pPr>
+            <w:pStyle w:val="TOC2"/>
+            <w:tabs>
+              <w:tab w:val="right" w:leader="dot" w:pos="9350"/>
+            </w:tabs>
+            <w:rPr>
+              <w:noProof/>
+            </w:rPr>
+          </w:pPr>
+          <w:hyperlink w:anchor="_Toc240358138" w:history="1">
+            <w:r>
+              <w:rPr>
+                <w:rStyle w:val="Hyperlink"/>
+                <w:noProof/>
+              </w:rPr>
+              <w:t>The Rules of the Game</w:t>
+            </w:r>
+            <w:r>
+              <w:rPr>
+                <w:noProof/>
+                <w:webHidden/>
+              </w:rPr>
+              <w:tab/>
+            </w:r>
+            <w:r>
+              <w:rPr>
+                <w:noProof/>
+                <w:webHidden/>
+              </w:rPr>
+              <w:fldChar w:fldCharType="begin"/>
+            </w:r>
+            <w:r>
+              <w:rPr>
+                <w:noProof/>
+                <w:webHidden/>
+              </w:rPr>
+              <w:instrText xml:space="preserve"> PAGEREF _Toc240358138 \h </w:instrText>
+            </w:r>
+            <w:r>
+              <w:rPr>
+                <w:noProof/>
+                <w:webHidden/>
+              </w:rPr>
+            </w:r>
+            <w:r>
+              <w:rPr>
+                <w:noProof/>
+                <w:webHidden/>
+              </w:rPr>
+              <w:fldChar w:fldCharType="separate"/>
+            </w:r>
+            <w:r>
+              <w:rPr>
+                <w:noProof/>
+                <w:webHidden/>
+              </w:rPr>
+              <w:t>6</w:t>
+            </w:r>
+            <w:r>
+              <w:rPr>
+                <w:noProof/>
+                <w:webHidden/>
+              </w:rPr>
+              <w:fldChar w:fldCharType="end"/>
+            </w:r>
+          </w:hyperlink>
+        </w:p>
+        <w:p>
+          <w:pPr>
+            <w:pStyle w:val="TOC2"/>
+            <w:tabs>
+              <w:tab w:val="right" w:leader="dot" w:pos="9350"/>
+            </w:tabs>
+            <w:rPr>
+              <w:noProof/>
+            </w:rPr>
+          </w:pPr>
+          <w:hyperlink w:anchor="_Toc240358139" w:history="1">
+            <w:r>
+              <w:rPr>
+                <w:rStyle w:val="Hyperlink"/>
+                <w:noProof/>
+              </w:rPr>
+              <w:t>Work Items and the ‘Ideation’ Queue</w:t>
+            </w:r>
+            <w:r>
+              <w:rPr>
+                <w:noProof/>
+                <w:webHidden/>
+              </w:rPr>
+              <w:tab/>
+            </w:r>
+            <w:r>
+              <w:rPr>
+                <w:noProof/>
+                <w:webHidden/>
+              </w:rPr>
+              <w:fldChar w:fldCharType="begin"/>
+            </w:r>
+            <w:r>
+              <w:rPr>
+                <w:noProof/>
+                <w:webHidden/>
+              </w:rPr>
+              <w:instrText xml:space="preserve"> PAGEREF _Toc240358139 \h </w:instrText>
+            </w:r>
+            <w:r>
+              <w:rPr>
+                <w:noProof/>
+                <w:webHidden/>
+              </w:rPr>
+            </w:r>
+            <w:r>
+              <w:rPr>
+                <w:noProof/>
+                <w:webHidden/>
+              </w:rPr>
+              <w:fldChar w:fldCharType="separate"/>
+            </w:r>
+            <w:r>
+              <w:rPr>
+                <w:noProof/>
+                <w:webHidden/>
+              </w:rPr>
+              <w:t>6</w:t>
+            </w:r>
+            <w:r>
+              <w:rPr>
+                <w:noProof/>
+                <w:webHidden/>
+              </w:rPr>
+              <w:fldChar w:fldCharType="end"/>
+            </w:r>
+          </w:hyperlink>
+        </w:p>
+        <w:p>
+          <w:pPr>
+            <w:pStyle w:val="TOC2"/>
+            <w:tabs>
+              <w:tab w:val="right" w:leader="dot" w:pos="9350"/>
+            </w:tabs>
+            <w:rPr>
+              <w:noProof/>
+            </w:rPr>
+          </w:pPr>
+          <w:hyperlink w:anchor="_Toc240358140" w:history="1">
+            <w:r>
+              <w:rPr>
+                <w:rStyle w:val="Hyperlink"/>
+                <w:noProof/>
+              </w:rPr>
+              <w:t>Playing the Game in Rounds</w:t>
+            </w:r>
+            <w:r>
+              <w:rPr>
+                <w:noProof/>
+                <w:webHidden/>
+              </w:rPr>
+              <w:tab/>
+            </w:r>
+            <w:r>
+              <w:rPr>
+                <w:noProof/>
+                <w:webHidden/>
+              </w:rPr>
+              <w:fldChar w:fldCharType="begin"/>
+            </w:r>
+            <w:r>
+              <w:rPr>
+                <w:noProof/>
+                <w:webHidden/>
+              </w:rPr>
+              <w:instrText xml:space="preserve"> PAGEREF _Toc240358140 \h </w:instrText>
+            </w:r>
+            <w:r>
+              <w:rPr>
+                <w:noProof/>
+                <w:webHidden/>
+              </w:rPr>
+            </w:r>
+            <w:r>
+              <w:rPr>
+                <w:noProof/>
+                <w:webHidden/>
+              </w:rPr>
+              <w:fldChar w:fldCharType="separate"/>
+            </w:r>
+            <w:r>
+              <w:rPr>
+                <w:noProof/>
+                <w:webHidden/>
+              </w:rPr>
+              <w:t>7</w:t>
             </w:r>
             <w:r>
               <w:rPr>
@@ -607,13 +879,13 @@
               <w:noProof/>
             </w:rPr>
           </w:pPr>
-          <w:hyperlink w:anchor="_Toc240346074" w:history="1">
+          <w:hyperlink w:anchor="_Toc240358141" w:history="1">
             <w:r>
               <w:rPr>
                 <w:rStyle w:val="Hyperlink"/>
                 <w:noProof/>
               </w:rPr>
-              <w:t>Playing the Game</w:t>
+              <w:t>Copyright and License Information</w:t>
             </w:r>
             <w:r>
               <w:rPr>
@@ -634,7 +906,7 @@
                 <w:noProof/>
                 <w:webHidden/>
               </w:rPr>
-              <w:instrText xml:space="preserve"> PAGEREF _Toc240346074 \h </w:instrText>
+              <w:instrText xml:space="preserve"> PAGEREF _Toc240358141 \h </w:instrText>
             </w:r>
             <w:r>
               <w:rPr>
@@ -654,7 +926,7 @@
                 <w:noProof/>
                 <w:webHidden/>
               </w:rPr>
-              <w:t>6</w:t>
+              <w:t>8</w:t>
             </w:r>
             <w:r>
               <w:rPr>
@@ -666,552 +938,7 @@
           </w:hyperlink>
         </w:p>
         <w:p>
-          <w:pPr>
-            <w:pStyle w:val="TOC2"/>
-            <w:tabs>
-              <w:tab w:val="right" w:leader="dot" w:pos="9350"/>
-            </w:tabs>
-            <w:rPr>
-              <w:noProof/>
-            </w:rPr>
-          </w:pPr>
-          <w:hyperlink w:anchor="_Toc240346075" w:history="1">
-            <w:r>
-              <w:rPr>
-                <w:rStyle w:val="Hyperlink"/>
-                <w:noProof/>
-              </w:rPr>
-              <w:t>The Goals of the Team</w:t>
-            </w:r>
-            <w:r>
-              <w:rPr>
-                <w:noProof/>
-                <w:webHidden/>
-              </w:rPr>
-              <w:tab/>
-            </w:r>
-            <w:r>
-              <w:rPr>
-                <w:noProof/>
-                <w:webHidden/>
-              </w:rPr>
-              <w:fldChar w:fldCharType="begin"/>
-            </w:r>
-            <w:r>
-              <w:rPr>
-                <w:noProof/>
-                <w:webHidden/>
-              </w:rPr>
-              <w:instrText xml:space="preserve"> PAGEREF _Toc240346075 \h </w:instrText>
-            </w:r>
-            <w:r>
-              <w:rPr>
-                <w:noProof/>
-                <w:webHidden/>
-              </w:rPr>
-            </w:r>
-            <w:r>
-              <w:rPr>
-                <w:noProof/>
-                <w:webHidden/>
-              </w:rPr>
-              <w:fldChar w:fldCharType="separate"/>
-            </w:r>
-            <w:r>
-              <w:rPr>
-                <w:noProof/>
-                <w:webHidden/>
-              </w:rPr>
-              <w:t>6</w:t>
-            </w:r>
-            <w:r>
-              <w:rPr>
-                <w:noProof/>
-                <w:webHidden/>
-              </w:rPr>
-              <w:fldChar w:fldCharType="end"/>
-            </w:r>
-          </w:hyperlink>
-        </w:p>
-        <w:p>
-          <w:pPr>
-            <w:pStyle w:val="TOC2"/>
-            <w:tabs>
-              <w:tab w:val="right" w:leader="dot" w:pos="9350"/>
-            </w:tabs>
-            <w:rPr>
-              <w:noProof/>
-            </w:rPr>
-          </w:pPr>
-          <w:hyperlink w:anchor="_Toc240346076" w:history="1">
-            <w:r>
-              <w:rPr>
-                <w:rStyle w:val="Hyperlink"/>
-                <w:noProof/>
-              </w:rPr>
-              <w:t>The Rules of the Game</w:t>
-            </w:r>
-            <w:r>
-              <w:rPr>
-                <w:noProof/>
-                <w:webHidden/>
-              </w:rPr>
-              <w:tab/>
-            </w:r>
-            <w:r>
-              <w:rPr>
-                <w:noProof/>
-                <w:webHidden/>
-              </w:rPr>
-              <w:fldChar w:fldCharType="begin"/>
-            </w:r>
-            <w:r>
-              <w:rPr>
-                <w:noProof/>
-                <w:webHidden/>
-              </w:rPr>
-              <w:instrText xml:space="preserve"> PAGEREF _Toc240346076 \h </w:instrText>
-            </w:r>
-            <w:r>
-              <w:rPr>
-                <w:noProof/>
-                <w:webHidden/>
-              </w:rPr>
-            </w:r>
-            <w:r>
-              <w:rPr>
-                <w:noProof/>
-                <w:webHidden/>
-              </w:rPr>
-              <w:fldChar w:fldCharType="separate"/>
-            </w:r>
-            <w:r>
-              <w:rPr>
-                <w:noProof/>
-                <w:webHidden/>
-              </w:rPr>
-              <w:t>6</w:t>
-            </w:r>
-            <w:r>
-              <w:rPr>
-                <w:noProof/>
-                <w:webHidden/>
-              </w:rPr>
-              <w:fldChar w:fldCharType="end"/>
-            </w:r>
-          </w:hyperlink>
-        </w:p>
-        <w:p>
-          <w:pPr>
-            <w:pStyle w:val="TOC2"/>
-            <w:tabs>
-              <w:tab w:val="right" w:leader="dot" w:pos="9350"/>
-            </w:tabs>
-            <w:rPr>
-              <w:noProof/>
-            </w:rPr>
-          </w:pPr>
-          <w:hyperlink w:anchor="_Toc240346077" w:history="1">
-            <w:r>
-              <w:rPr>
-                <w:rStyle w:val="Hyperlink"/>
-                <w:noProof/>
-              </w:rPr>
-              <w:t>Playing the Game in Rounds</w:t>
-            </w:r>
-            <w:r>
-              <w:rPr>
-                <w:noProof/>
-                <w:webHidden/>
-              </w:rPr>
-              <w:tab/>
-            </w:r>
-            <w:r>
-              <w:rPr>
-                <w:noProof/>
-                <w:webHidden/>
-              </w:rPr>
-              <w:fldChar w:fldCharType="begin"/>
-            </w:r>
-            <w:r>
-              <w:rPr>
-                <w:noProof/>
-                <w:webHidden/>
-              </w:rPr>
-              <w:instrText xml:space="preserve"> PAGEREF _Toc240346077 \h </w:instrText>
-            </w:r>
-            <w:r>
-              <w:rPr>
-                <w:noProof/>
-                <w:webHidden/>
-              </w:rPr>
-            </w:r>
-            <w:r>
-              <w:rPr>
-                <w:noProof/>
-                <w:webHidden/>
-              </w:rPr>
-              <w:fldChar w:fldCharType="separate"/>
-            </w:r>
-            <w:r>
-              <w:rPr>
-                <w:noProof/>
-                <w:webHidden/>
-              </w:rPr>
-              <w:t>6</w:t>
-            </w:r>
-            <w:r>
-              <w:rPr>
-                <w:noProof/>
-                <w:webHidden/>
-              </w:rPr>
-              <w:fldChar w:fldCharType="end"/>
-            </w:r>
-          </w:hyperlink>
-        </w:p>
-        <w:p>
-          <w:pPr>
-            <w:pStyle w:val="TOC3"/>
-            <w:tabs>
-              <w:tab w:val="right" w:leader="dot" w:pos="9350"/>
-            </w:tabs>
-            <w:rPr>
-              <w:noProof/>
-            </w:rPr>
-          </w:pPr>
-          <w:hyperlink w:anchor="_Toc240346078" w:history="1">
-            <w:r>
-              <w:rPr>
-                <w:rStyle w:val="Hyperlink"/>
-                <w:noProof/>
-              </w:rPr>
-              <w:t>The Round Begins</w:t>
-            </w:r>
-            <w:r>
-              <w:rPr>
-                <w:noProof/>
-                <w:webHidden/>
-              </w:rPr>
-              <w:tab/>
-            </w:r>
-            <w:r>
-              <w:rPr>
-                <w:noProof/>
-                <w:webHidden/>
-              </w:rPr>
-              <w:fldChar w:fldCharType="begin"/>
-            </w:r>
-            <w:r>
-              <w:rPr>
-                <w:noProof/>
-                <w:webHidden/>
-              </w:rPr>
-              <w:instrText xml:space="preserve"> PAGEREF _Toc240346078 \h </w:instrText>
-            </w:r>
-            <w:r>
-              <w:rPr>
-                <w:noProof/>
-                <w:webHidden/>
-              </w:rPr>
-            </w:r>
-            <w:r>
-              <w:rPr>
-                <w:noProof/>
-                <w:webHidden/>
-              </w:rPr>
-              <w:fldChar w:fldCharType="separate"/>
-            </w:r>
-            <w:r>
-              <w:rPr>
-                <w:noProof/>
-                <w:webHidden/>
-              </w:rPr>
-              <w:t>6</w:t>
-            </w:r>
-            <w:r>
-              <w:rPr>
-                <w:noProof/>
-                <w:webHidden/>
-              </w:rPr>
-              <w:fldChar w:fldCharType="end"/>
-            </w:r>
-          </w:hyperlink>
-        </w:p>
-        <w:p>
-          <w:pPr>
-            <w:pStyle w:val="TOC3"/>
-            <w:tabs>
-              <w:tab w:val="right" w:leader="dot" w:pos="9350"/>
-            </w:tabs>
-            <w:rPr>
-              <w:noProof/>
-            </w:rPr>
-          </w:pPr>
-          <w:hyperlink w:anchor="_Toc240346079" w:history="1">
-            <w:r>
-              <w:rPr>
-                <w:rStyle w:val="Hyperlink"/>
-                <w:noProof/>
-              </w:rPr>
-              <w:t>Decide What to Do</w:t>
-            </w:r>
-            <w:r>
-              <w:rPr>
-                <w:noProof/>
-                <w:webHidden/>
-              </w:rPr>
-              <w:tab/>
-            </w:r>
-            <w:r>
-              <w:rPr>
-                <w:noProof/>
-                <w:webHidden/>
-              </w:rPr>
-              <w:fldChar w:fldCharType="begin"/>
-            </w:r>
-            <w:r>
-              <w:rPr>
-                <w:noProof/>
-                <w:webHidden/>
-              </w:rPr>
-              <w:instrText xml:space="preserve"> PAGEREF _Toc240346079 \h </w:instrText>
-            </w:r>
-            <w:r>
-              <w:rPr>
-                <w:noProof/>
-                <w:webHidden/>
-              </w:rPr>
-            </w:r>
-            <w:r>
-              <w:rPr>
-                <w:noProof/>
-                <w:webHidden/>
-              </w:rPr>
-              <w:fldChar w:fldCharType="separate"/>
-            </w:r>
-            <w:r>
-              <w:rPr>
-                <w:noProof/>
-                <w:webHidden/>
-              </w:rPr>
-              <w:t>6</w:t>
-            </w:r>
-            <w:r>
-              <w:rPr>
-                <w:noProof/>
-                <w:webHidden/>
-              </w:rPr>
-              <w:fldChar w:fldCharType="end"/>
-            </w:r>
-          </w:hyperlink>
-        </w:p>
-        <w:p>
-          <w:pPr>
-            <w:pStyle w:val="TOC3"/>
-            <w:tabs>
-              <w:tab w:val="right" w:leader="dot" w:pos="9350"/>
-            </w:tabs>
-            <w:rPr>
-              <w:noProof/>
-            </w:rPr>
-          </w:pPr>
-          <w:hyperlink w:anchor="_Toc240346080" w:history="1">
-            <w:r>
-              <w:rPr>
-                <w:rStyle w:val="Hyperlink"/>
-                <w:noProof/>
-              </w:rPr>
-              <w:t>Pulling In Work</w:t>
-            </w:r>
-            <w:r>
-              <w:rPr>
-                <w:noProof/>
-                <w:webHidden/>
-              </w:rPr>
-              <w:tab/>
-            </w:r>
-            <w:r>
-              <w:rPr>
-                <w:noProof/>
-                <w:webHidden/>
-              </w:rPr>
-              <w:fldChar w:fldCharType="begin"/>
-            </w:r>
-            <w:r>
-              <w:rPr>
-                <w:noProof/>
-                <w:webHidden/>
-              </w:rPr>
-              <w:instrText xml:space="preserve"> PAGEREF _Toc240346080 \h </w:instrText>
-            </w:r>
-            <w:r>
-              <w:rPr>
-                <w:noProof/>
-                <w:webHidden/>
-              </w:rPr>
-            </w:r>
-            <w:r>
-              <w:rPr>
-                <w:noProof/>
-                <w:webHidden/>
-              </w:rPr>
-              <w:fldChar w:fldCharType="separate"/>
-            </w:r>
-            <w:r>
-              <w:rPr>
-                <w:noProof/>
-                <w:webHidden/>
-              </w:rPr>
-              <w:t>7</w:t>
-            </w:r>
-            <w:r>
-              <w:rPr>
-                <w:noProof/>
-                <w:webHidden/>
-              </w:rPr>
-              <w:fldChar w:fldCharType="end"/>
-            </w:r>
-          </w:hyperlink>
-        </w:p>
-        <w:p>
-          <w:pPr>
-            <w:pStyle w:val="TOC3"/>
-            <w:tabs>
-              <w:tab w:val="right" w:leader="dot" w:pos="9350"/>
-            </w:tabs>
-            <w:rPr>
-              <w:noProof/>
-            </w:rPr>
-          </w:pPr>
-          <w:hyperlink w:anchor="_Toc240346081" w:history="1">
-            <w:r>
-              <w:rPr>
-                <w:rStyle w:val="Hyperlink"/>
-                <w:noProof/>
-              </w:rPr>
-              <w:t>The Dice Rolls</w:t>
-            </w:r>
-            <w:r>
-              <w:rPr>
-                <w:noProof/>
-                <w:webHidden/>
-              </w:rPr>
-              <w:tab/>
-            </w:r>
-            <w:r>
-              <w:rPr>
-                <w:noProof/>
-                <w:webHidden/>
-              </w:rPr>
-              <w:fldChar w:fldCharType="begin"/>
-            </w:r>
-            <w:r>
-              <w:rPr>
-                <w:noProof/>
-                <w:webHidden/>
-              </w:rPr>
-              <w:instrText xml:space="preserve"> PAGEREF _Toc240346081 \h </w:instrText>
-            </w:r>
-            <w:r>
-              <w:rPr>
-                <w:noProof/>
-                <w:webHidden/>
-              </w:rPr>
-            </w:r>
-            <w:r>
-              <w:rPr>
-                <w:noProof/>
-                <w:webHidden/>
-              </w:rPr>
-              <w:fldChar w:fldCharType="separate"/>
-            </w:r>
-            <w:r>
-              <w:rPr>
-                <w:noProof/>
-                <w:webHidden/>
-              </w:rPr>
-              <w:t>7</w:t>
-            </w:r>
-            <w:r>
-              <w:rPr>
-                <w:noProof/>
-                <w:webHidden/>
-              </w:rPr>
-              <w:fldChar w:fldCharType="end"/>
-            </w:r>
-          </w:hyperlink>
-        </w:p>
-        <w:p>
-          <w:pPr>
-            <w:pStyle w:val="TOC1"/>
-            <w:tabs>
-              <w:tab w:val="right" w:leader="dot" w:pos="9350"/>
-            </w:tabs>
-            <w:rPr>
-              <w:noProof/>
-            </w:rPr>
-          </w:pPr>
-          <w:hyperlink w:anchor="_Toc240346082" w:history="1">
-            <w:r>
-              <w:rPr>
-                <w:rStyle w:val="Hyperlink"/>
-                <w:noProof/>
-              </w:rPr>
-              <w:t>Copyright and License Information</w:t>
-            </w:r>
-            <w:r>
-              <w:rPr>
-                <w:noProof/>
-                <w:webHidden/>
-              </w:rPr>
-              <w:tab/>
-            </w:r>
-            <w:r>
-              <w:rPr>
-                <w:noProof/>
-                <w:webHidden/>
-              </w:rPr>
-              <w:fldChar w:fldCharType="begin"/>
-            </w:r>
-            <w:r>
-              <w:rPr>
-                <w:noProof/>
-                <w:webHidden/>
-              </w:rPr>
-              <w:instrText xml:space="preserve"> PAGEREF _Toc240346082 \h </w:instrText>
-            </w:r>
-            <w:r>
-              <w:rPr>
-                <w:noProof/>
-                <w:webHidden/>
-              </w:rPr>
-            </w:r>
-            <w:r>
-              <w:rPr>
-                <w:noProof/>
-                <w:webHidden/>
-              </w:rPr>
-              <w:fldChar w:fldCharType="separate"/>
-            </w:r>
-            <w:r>
-              <w:rPr>
-                <w:noProof/>
-                <w:webHidden/>
-              </w:rPr>
-              <w:t>8</w:t>
-            </w:r>
-            <w:r>
-              <w:rPr>
-                <w:noProof/>
-                <w:webHidden/>
-              </w:rPr>
-              <w:fldChar w:fldCharType="end"/>
-            </w:r>
-          </w:hyperlink>
-        </w:p>
-        <w:p>
           <w:r>
-            <w:lastRenderedPageBreak/>
             <w:fldChar w:fldCharType="end"/>
           </w:r>
         </w:p>
@@ -1221,8 +948,9 @@
       <w:pPr>
         <w:pStyle w:val="Heading1"/>
       </w:pPr>
-      <w:bookmarkStart w:id="0" w:name="_Toc240346067"/>
-      <w:r>
+      <w:bookmarkStart w:id="0" w:name="_Toc240358130"/>
+      <w:r>
+        <w:lastRenderedPageBreak/>
         <w:t>Introducing t</w:t>
       </w:r>
       <w:r>
@@ -1242,7 +970,7 @@
       <w:pPr>
         <w:pStyle w:val="Heading1"/>
       </w:pPr>
-      <w:bookmarkStart w:id="1" w:name="_Toc240346068"/>
+      <w:bookmarkStart w:id="1" w:name="_Toc240358131"/>
       <w:r>
         <w:t>Setting Up</w:t>
       </w:r>
@@ -1251,12 +979,16 @@
       </w:r>
       <w:bookmarkEnd w:id="1"/>
     </w:p>
-    <w:p/>
+    <w:p>
+      <w:r>
+        <w:t>Before starting the game, there are a number of steps that should be taken to set up the persons involved in the game, the game play area, and the work item cards for the game.</w:t>
+      </w:r>
+    </w:p>
     <w:p>
       <w:pPr>
         <w:pStyle w:val="Heading2"/>
       </w:pPr>
-      <w:bookmarkStart w:id="2" w:name="_Toc240346069"/>
+      <w:bookmarkStart w:id="2" w:name="_Toc240358132"/>
       <w:r>
         <w:t>The Facilitator</w:t>
       </w:r>
@@ -1272,12 +1004,11 @@
         <w:t>The facilitator should have a strong understanding of Kanban and Pull systems, the metrics being captured, and how those metrics should facilitate improvements in the system. The facilitator should also have some experience as a team coach and engaging team members in Socratic dialogue to enable learning.</w:t>
       </w:r>
     </w:p>
-    <w:p/>
     <w:p>
       <w:pPr>
         <w:pStyle w:val="Heading2"/>
       </w:pPr>
-      <w:bookmarkStart w:id="3" w:name="_Toc240346070"/>
+      <w:bookmarkStart w:id="3" w:name="_Toc240358133"/>
       <w:r>
         <w:t>The Participants</w:t>
       </w:r>
@@ -1302,14 +1033,16 @@
         <w:t>, you can set up the basic playing area for the game.</w:t>
       </w:r>
     </w:p>
-    <w:p/>
     <w:p>
       <w:pPr>
         <w:pStyle w:val="Heading2"/>
       </w:pPr>
-      <w:bookmarkStart w:id="4" w:name="_Toc240346071"/>
-      <w:r>
-        <w:t>The Game Board</w:t>
+      <w:bookmarkStart w:id="4" w:name="_Toc240358134"/>
+      <w:r>
+        <w:t xml:space="preserve">The Game </w:t>
+      </w:r>
+      <w:r>
+        <w:t>Play Area</w:t>
       </w:r>
       <w:bookmarkEnd w:id="4"/>
     </w:p>
@@ -1338,7 +1071,6 @@
     </w:p>
     <w:p>
       <w:r>
-        <w:lastRenderedPageBreak/>
         <w:t xml:space="preserve">The game </w:t>
       </w:r>
       <w:r>
@@ -1503,7 +1235,6 @@
         <w:rPr>
           <w:noProof/>
         </w:rPr>
-        <w:lastRenderedPageBreak/>
         <w:drawing>
           <wp:inline distT="0" distB="0" distL="0" distR="0">
             <wp:extent cx="5715000" cy="2819400"/>
@@ -3851,10 +3582,10 @@
     </w:p>
     <w:p>
       <w:pPr>
-        <w:pStyle w:val="Heading2"/>
+        <w:pStyle w:val="Heading3"/>
       </w:pPr>
-      <w:bookmarkStart w:id="5" w:name="_Toc240346072"/>
-      <w:r>
+      <w:r>
+        <w:lastRenderedPageBreak/>
         <w:t xml:space="preserve">Tracking Round </w:t>
       </w:r>
       <w:r>
@@ -3863,7 +3594,6 @@
       <w:r>
         <w:t>nd Roll Order</w:t>
       </w:r>
-      <w:bookmarkEnd w:id="5"/>
     </w:p>
     <w:p>
       <w:r>
@@ -4612,11 +4342,9 @@
     </w:p>
     <w:p>
       <w:pPr>
-        <w:pStyle w:val="Heading2"/>
+        <w:pStyle w:val="Heading3"/>
       </w:pPr>
-      <w:bookmarkStart w:id="6" w:name="_Toc240346073"/>
-      <w:r>
-        <w:lastRenderedPageBreak/>
+      <w:r>
         <w:t xml:space="preserve">Tracking </w:t>
       </w:r>
       <w:r>
@@ -4625,7 +4353,6 @@
       <w:r>
         <w:t>Metrics</w:t>
       </w:r>
-      <w:bookmarkEnd w:id="6"/>
     </w:p>
     <w:p>
       <w:r>
@@ -4980,14 +4707,15 @@
         </w:drawing>
       </w:r>
     </w:p>
-    <w:p/>
     <w:p>
       <w:pPr>
         <w:pStyle w:val="Heading2"/>
       </w:pPr>
+      <w:bookmarkStart w:id="5" w:name="_Toc240358135"/>
       <w:r>
         <w:t>The Work Item Cards</w:t>
       </w:r>
+      <w:bookmarkEnd w:id="5"/>
     </w:p>
     <w:p>
       <w:r>
@@ -5005,11 +4733,12 @@
     </w:p>
     <w:p>
       <w:r>
+        <w:lastRenderedPageBreak/>
         <w:drawing>
           <wp:inline distT="0" distB="0" distL="0" distR="0">
-            <wp:extent cx="5029200" cy="2971800"/>
+            <wp:extent cx="5029200" cy="3276600"/>
             <wp:effectExtent l="0" t="0" r="0" b="0"/>
-            <wp:docPr id="7" name="Object 1"/>
+            <wp:docPr id="8" name="Object 2"/>
             <wp:cNvGraphicFramePr/>
             <a:graphic xmlns:a="http://schemas.openxmlformats.org/drawingml/2006/main">
               <a:graphicData uri="http://schemas.openxmlformats.org/drawingml/2006/lockedCanvas">
@@ -5021,22 +4750,22 @@
                   <a:grpSpPr>
                     <a:xfrm>
                       <a:off x="0" y="0"/>
-                      <a:ext cx="5029200" cy="2971800"/>
+                      <a:ext cx="5029200" cy="3276600"/>
                       <a:chOff x="1143000" y="1066800"/>
-                      <a:chExt cx="5029200" cy="2971800"/>
+                      <a:chExt cx="5029200" cy="3276600"/>
                     </a:xfrm>
                   </a:grpSpPr>
                   <a:grpSp>
                     <a:nvGrpSpPr>
-                      <a:cNvPr id="37" name="Group 36"/>
+                      <a:cNvPr id="44" name="Group 43"/>
                       <a:cNvGrpSpPr/>
                     </a:nvGrpSpPr>
                     <a:grpSpPr>
                       <a:xfrm>
                         <a:off x="1143000" y="1066800"/>
-                        <a:ext cx="5029200" cy="2971800"/>
+                        <a:ext cx="5029200" cy="3276600"/>
                         <a:chOff x="1143000" y="1066800"/>
-                        <a:chExt cx="5029200" cy="2971800"/>
+                        <a:chExt cx="5029200" cy="3276600"/>
                       </a:xfrm>
                     </a:grpSpPr>
                     <a:sp>
@@ -5047,7 +4776,7 @@
                       <a:spPr bwMode="auto">
                         <a:xfrm>
                           <a:off x="1143000" y="1066800"/>
-                          <a:ext cx="5029200" cy="2971800"/>
+                          <a:ext cx="5029200" cy="3276600"/>
                         </a:xfrm>
                         <a:prstGeom prst="rect">
                           <a:avLst/>
@@ -5218,7 +4947,7 @@
                       </a:nvSpPr>
                       <a:spPr>
                         <a:xfrm>
-                          <a:off x="4572000" y="1066800"/>
+                          <a:off x="1151878" y="1102312"/>
                           <a:ext cx="1245790" cy="307777"/>
                         </a:xfrm>
                         <a:prstGeom prst="rect">
@@ -5510,7 +5239,7 @@
                             </a:lvl9pPr>
                           </a:lstStyle>
                           <a:p>
-                            <a:pPr algn="ctr" fontAlgn="auto">
+                            <a:pPr fontAlgn="auto">
                               <a:spcBef>
                                 <a:spcPts val="0"/>
                               </a:spcBef>
@@ -5524,358 +5253,6 @@
                               <a:t>Prob. Def.</a:t>
                             </a:r>
                             <a:endParaRPr lang="en-US" sz="1200" dirty="0"/>
-                          </a:p>
-                        </a:txBody>
-                        <a:useSpRect/>
-                      </a:txSp>
-                      <a:style>
-                        <a:lnRef idx="1">
-                          <a:schemeClr val="dk1"/>
-                        </a:lnRef>
-                        <a:fillRef idx="2">
-                          <a:schemeClr val="dk1"/>
-                        </a:fillRef>
-                        <a:effectRef idx="1">
-                          <a:schemeClr val="dk1"/>
-                        </a:effectRef>
-                        <a:fontRef idx="minor">
-                          <a:schemeClr val="dk1"/>
-                        </a:fontRef>
-                      </a:style>
-                    </a:sp>
-                    <a:sp>
-                      <a:nvSpPr>
-                        <a:cNvPr id="23" name="Rectangle 12"/>
-                        <a:cNvSpPr/>
-                      </a:nvSpPr>
-                      <a:spPr bwMode="auto">
-                        <a:xfrm>
-                          <a:off x="1143000" y="1752600"/>
-                          <a:ext cx="1143000" cy="1143000"/>
-                        </a:xfrm>
-                        <a:prstGeom prst="rect">
-                          <a:avLst/>
-                        </a:prstGeom>
-                      </a:spPr>
-                      <a:txSp>
-                        <a:txBody>
-                          <a:bodyPr anchor="t"/>
-                          <a:lstStyle>
-                            <a:defPPr>
-                              <a:defRPr lang="en-US"/>
-                            </a:defPPr>
-                            <a:lvl1pPr algn="l" rtl="0" fontAlgn="base">
-                              <a:spcBef>
-                                <a:spcPct val="0"/>
-                              </a:spcBef>
-                              <a:spcAft>
-                                <a:spcPct val="0"/>
-                              </a:spcAft>
-                              <a:defRPr kern="1200">
-                                <a:solidFill>
-                                  <a:schemeClr val="dk1"/>
-                                </a:solidFill>
-                                <a:latin typeface="+mn-lt"/>
-                                <a:ea typeface="+mn-ea"/>
-                                <a:cs typeface="+mn-cs"/>
-                              </a:defRPr>
-                            </a:lvl1pPr>
-                            <a:lvl2pPr marL="457200" algn="l" rtl="0" fontAlgn="base">
-                              <a:spcBef>
-                                <a:spcPct val="0"/>
-                              </a:spcBef>
-                              <a:spcAft>
-                                <a:spcPct val="0"/>
-                              </a:spcAft>
-                              <a:defRPr kern="1200">
-                                <a:solidFill>
-                                  <a:schemeClr val="dk1"/>
-                                </a:solidFill>
-                                <a:latin typeface="+mn-lt"/>
-                                <a:ea typeface="+mn-ea"/>
-                                <a:cs typeface="+mn-cs"/>
-                              </a:defRPr>
-                            </a:lvl2pPr>
-                            <a:lvl3pPr marL="914400" algn="l" rtl="0" fontAlgn="base">
-                              <a:spcBef>
-                                <a:spcPct val="0"/>
-                              </a:spcBef>
-                              <a:spcAft>
-                                <a:spcPct val="0"/>
-                              </a:spcAft>
-                              <a:defRPr kern="1200">
-                                <a:solidFill>
-                                  <a:schemeClr val="dk1"/>
-                                </a:solidFill>
-                                <a:latin typeface="+mn-lt"/>
-                                <a:ea typeface="+mn-ea"/>
-                                <a:cs typeface="+mn-cs"/>
-                              </a:defRPr>
-                            </a:lvl3pPr>
-                            <a:lvl4pPr marL="1371600" algn="l" rtl="0" fontAlgn="base">
-                              <a:spcBef>
-                                <a:spcPct val="0"/>
-                              </a:spcBef>
-                              <a:spcAft>
-                                <a:spcPct val="0"/>
-                              </a:spcAft>
-                              <a:defRPr kern="1200">
-                                <a:solidFill>
-                                  <a:schemeClr val="dk1"/>
-                                </a:solidFill>
-                                <a:latin typeface="+mn-lt"/>
-                                <a:ea typeface="+mn-ea"/>
-                                <a:cs typeface="+mn-cs"/>
-                              </a:defRPr>
-                            </a:lvl4pPr>
-                            <a:lvl5pPr marL="1828800" algn="l" rtl="0" fontAlgn="base">
-                              <a:spcBef>
-                                <a:spcPct val="0"/>
-                              </a:spcBef>
-                              <a:spcAft>
-                                <a:spcPct val="0"/>
-                              </a:spcAft>
-                              <a:defRPr kern="1200">
-                                <a:solidFill>
-                                  <a:schemeClr val="dk1"/>
-                                </a:solidFill>
-                                <a:latin typeface="+mn-lt"/>
-                                <a:ea typeface="+mn-ea"/>
-                                <a:cs typeface="+mn-cs"/>
-                              </a:defRPr>
-                            </a:lvl5pPr>
-                            <a:lvl6pPr marL="2286000" algn="l" defTabSz="914400" rtl="0" eaLnBrk="1" latinLnBrk="0" hangingPunct="1">
-                              <a:defRPr kern="1200">
-                                <a:solidFill>
-                                  <a:schemeClr val="dk1"/>
-                                </a:solidFill>
-                                <a:latin typeface="+mn-lt"/>
-                                <a:ea typeface="+mn-ea"/>
-                                <a:cs typeface="+mn-cs"/>
-                              </a:defRPr>
-                            </a:lvl6pPr>
-                            <a:lvl7pPr marL="2743200" algn="l" defTabSz="914400" rtl="0" eaLnBrk="1" latinLnBrk="0" hangingPunct="1">
-                              <a:defRPr kern="1200">
-                                <a:solidFill>
-                                  <a:schemeClr val="dk1"/>
-                                </a:solidFill>
-                                <a:latin typeface="+mn-lt"/>
-                                <a:ea typeface="+mn-ea"/>
-                                <a:cs typeface="+mn-cs"/>
-                              </a:defRPr>
-                            </a:lvl7pPr>
-                            <a:lvl8pPr marL="3200400" algn="l" defTabSz="914400" rtl="0" eaLnBrk="1" latinLnBrk="0" hangingPunct="1">
-                              <a:defRPr kern="1200">
-                                <a:solidFill>
-                                  <a:schemeClr val="dk1"/>
-                                </a:solidFill>
-                                <a:latin typeface="+mn-lt"/>
-                                <a:ea typeface="+mn-ea"/>
-                                <a:cs typeface="+mn-cs"/>
-                              </a:defRPr>
-                            </a:lvl8pPr>
-                            <a:lvl9pPr marL="3657600" algn="l" defTabSz="914400" rtl="0" eaLnBrk="1" latinLnBrk="0" hangingPunct="1">
-                              <a:defRPr kern="1200">
-                                <a:solidFill>
-                                  <a:schemeClr val="dk1"/>
-                                </a:solidFill>
-                                <a:latin typeface="+mn-lt"/>
-                                <a:ea typeface="+mn-ea"/>
-                                <a:cs typeface="+mn-cs"/>
-                              </a:defRPr>
-                            </a:lvl9pPr>
-                          </a:lstStyle>
-                          <a:p>
-                            <a:pPr algn="ctr" fontAlgn="auto">
-                              <a:spcBef>
-                                <a:spcPts val="0"/>
-                              </a:spcBef>
-                              <a:spcAft>
-                                <a:spcPts val="0"/>
-                              </a:spcAft>
-                              <a:defRPr/>
-                            </a:pPr>
-                            <a:r>
-                              <a:rPr lang="en-US" sz="1000" dirty="0" smtClean="0"/>
-                              <a:t>Required # of Successful Rolls</a:t>
-                            </a:r>
-                            <a:endParaRPr lang="en-US" sz="1000" dirty="0"/>
-                          </a:p>
-                        </a:txBody>
-                        <a:useSpRect/>
-                      </a:txSp>
-                      <a:style>
-                        <a:lnRef idx="1">
-                          <a:schemeClr val="dk1"/>
-                        </a:lnRef>
-                        <a:fillRef idx="2">
-                          <a:schemeClr val="dk1"/>
-                        </a:fillRef>
-                        <a:effectRef idx="1">
-                          <a:schemeClr val="dk1"/>
-                        </a:effectRef>
-                        <a:fontRef idx="minor">
-                          <a:schemeClr val="dk1"/>
-                        </a:fontRef>
-                      </a:style>
-                    </a:sp>
-                    <a:sp>
-                      <a:nvSpPr>
-                        <a:cNvPr id="24" name="Rectangle 23"/>
-                        <a:cNvSpPr/>
-                      </a:nvSpPr>
-                      <a:spPr bwMode="auto">
-                        <a:xfrm>
-                          <a:off x="1143000" y="2895600"/>
-                          <a:ext cx="1143000" cy="1143000"/>
-                        </a:xfrm>
-                        <a:prstGeom prst="rect">
-                          <a:avLst/>
-                        </a:prstGeom>
-                      </a:spPr>
-                      <a:txSp>
-                        <a:txBody>
-                          <a:bodyPr/>
-                          <a:lstStyle>
-                            <a:defPPr>
-                              <a:defRPr lang="en-US"/>
-                            </a:defPPr>
-                            <a:lvl1pPr algn="l" rtl="0" fontAlgn="base">
-                              <a:spcBef>
-                                <a:spcPct val="0"/>
-                              </a:spcBef>
-                              <a:spcAft>
-                                <a:spcPct val="0"/>
-                              </a:spcAft>
-                              <a:defRPr kern="1200">
-                                <a:solidFill>
-                                  <a:schemeClr val="dk1"/>
-                                </a:solidFill>
-                                <a:latin typeface="+mn-lt"/>
-                                <a:ea typeface="+mn-ea"/>
-                                <a:cs typeface="+mn-cs"/>
-                              </a:defRPr>
-                            </a:lvl1pPr>
-                            <a:lvl2pPr marL="457200" algn="l" rtl="0" fontAlgn="base">
-                              <a:spcBef>
-                                <a:spcPct val="0"/>
-                              </a:spcBef>
-                              <a:spcAft>
-                                <a:spcPct val="0"/>
-                              </a:spcAft>
-                              <a:defRPr kern="1200">
-                                <a:solidFill>
-                                  <a:schemeClr val="dk1"/>
-                                </a:solidFill>
-                                <a:latin typeface="+mn-lt"/>
-                                <a:ea typeface="+mn-ea"/>
-                                <a:cs typeface="+mn-cs"/>
-                              </a:defRPr>
-                            </a:lvl2pPr>
-                            <a:lvl3pPr marL="914400" algn="l" rtl="0" fontAlgn="base">
-                              <a:spcBef>
-                                <a:spcPct val="0"/>
-                              </a:spcBef>
-                              <a:spcAft>
-                                <a:spcPct val="0"/>
-                              </a:spcAft>
-                              <a:defRPr kern="1200">
-                                <a:solidFill>
-                                  <a:schemeClr val="dk1"/>
-                                </a:solidFill>
-                                <a:latin typeface="+mn-lt"/>
-                                <a:ea typeface="+mn-ea"/>
-                                <a:cs typeface="+mn-cs"/>
-                              </a:defRPr>
-                            </a:lvl3pPr>
-                            <a:lvl4pPr marL="1371600" algn="l" rtl="0" fontAlgn="base">
-                              <a:spcBef>
-                                <a:spcPct val="0"/>
-                              </a:spcBef>
-                              <a:spcAft>
-                                <a:spcPct val="0"/>
-                              </a:spcAft>
-                              <a:defRPr kern="1200">
-                                <a:solidFill>
-                                  <a:schemeClr val="dk1"/>
-                                </a:solidFill>
-                                <a:latin typeface="+mn-lt"/>
-                                <a:ea typeface="+mn-ea"/>
-                                <a:cs typeface="+mn-cs"/>
-                              </a:defRPr>
-                            </a:lvl4pPr>
-                            <a:lvl5pPr marL="1828800" algn="l" rtl="0" fontAlgn="base">
-                              <a:spcBef>
-                                <a:spcPct val="0"/>
-                              </a:spcBef>
-                              <a:spcAft>
-                                <a:spcPct val="0"/>
-                              </a:spcAft>
-                              <a:defRPr kern="1200">
-                                <a:solidFill>
-                                  <a:schemeClr val="dk1"/>
-                                </a:solidFill>
-                                <a:latin typeface="+mn-lt"/>
-                                <a:ea typeface="+mn-ea"/>
-                                <a:cs typeface="+mn-cs"/>
-                              </a:defRPr>
-                            </a:lvl5pPr>
-                            <a:lvl6pPr marL="2286000" algn="l" defTabSz="914400" rtl="0" eaLnBrk="1" latinLnBrk="0" hangingPunct="1">
-                              <a:defRPr kern="1200">
-                                <a:solidFill>
-                                  <a:schemeClr val="dk1"/>
-                                </a:solidFill>
-                                <a:latin typeface="+mn-lt"/>
-                                <a:ea typeface="+mn-ea"/>
-                                <a:cs typeface="+mn-cs"/>
-                              </a:defRPr>
-                            </a:lvl6pPr>
-                            <a:lvl7pPr marL="2743200" algn="l" defTabSz="914400" rtl="0" eaLnBrk="1" latinLnBrk="0" hangingPunct="1">
-                              <a:defRPr kern="1200">
-                                <a:solidFill>
-                                  <a:schemeClr val="dk1"/>
-                                </a:solidFill>
-                                <a:latin typeface="+mn-lt"/>
-                                <a:ea typeface="+mn-ea"/>
-                                <a:cs typeface="+mn-cs"/>
-                              </a:defRPr>
-                            </a:lvl7pPr>
-                            <a:lvl8pPr marL="3200400" algn="l" defTabSz="914400" rtl="0" eaLnBrk="1" latinLnBrk="0" hangingPunct="1">
-                              <a:defRPr kern="1200">
-                                <a:solidFill>
-                                  <a:schemeClr val="dk1"/>
-                                </a:solidFill>
-                                <a:latin typeface="+mn-lt"/>
-                                <a:ea typeface="+mn-ea"/>
-                                <a:cs typeface="+mn-cs"/>
-                              </a:defRPr>
-                            </a:lvl8pPr>
-                            <a:lvl9pPr marL="3657600" algn="l" defTabSz="914400" rtl="0" eaLnBrk="1" latinLnBrk="0" hangingPunct="1">
-                              <a:defRPr kern="1200">
-                                <a:solidFill>
-                                  <a:schemeClr val="dk1"/>
-                                </a:solidFill>
-                                <a:latin typeface="+mn-lt"/>
-                                <a:ea typeface="+mn-ea"/>
-                                <a:cs typeface="+mn-cs"/>
-                              </a:defRPr>
-                            </a:lvl9pPr>
-                          </a:lstStyle>
-                          <a:p>
-                            <a:pPr algn="ctr" fontAlgn="auto">
-                              <a:spcBef>
-                                <a:spcPts val="0"/>
-                              </a:spcBef>
-                              <a:spcAft>
-                                <a:spcPts val="0"/>
-                              </a:spcAft>
-                              <a:defRPr/>
-                            </a:pPr>
-                            <a:r>
-                              <a:rPr lang="en-US" sz="1000" dirty="0" smtClean="0"/>
-                              <a:t>Successful Rolls</a:t>
-                            </a:r>
-                            <a:endParaRPr lang="en-US" sz="1000" dirty="0"/>
                           </a:p>
                         </a:txBody>
                         <a:useSpRect/>
@@ -6038,7 +5415,7 @@
                             </a:lvl9pPr>
                           </a:lstStyle>
                           <a:p>
-                            <a:pPr algn="ctr" fontAlgn="auto">
+                            <a:pPr fontAlgn="auto">
                               <a:spcBef>
                                 <a:spcPts val="0"/>
                               </a:spcBef>
@@ -6214,7 +5591,7 @@
                             </a:lvl9pPr>
                           </a:lstStyle>
                           <a:p>
-                            <a:pPr algn="ctr" fontAlgn="auto">
+                            <a:pPr fontAlgn="auto">
                               <a:spcBef>
                                 <a:spcPts val="0"/>
                               </a:spcBef>
@@ -6425,12 +5802,1064 @@
                     </a:sp>
                     <a:sp>
                       <a:nvSpPr>
+                        <a:cNvPr id="26" name="Rectangle 25"/>
+                        <a:cNvSpPr/>
+                      </a:nvSpPr>
+                      <a:spPr bwMode="auto">
+                        <a:xfrm>
+                          <a:off x="4572000" y="1752600"/>
+                          <a:ext cx="1600200" cy="2590800"/>
+                        </a:xfrm>
+                        <a:prstGeom prst="rect">
+                          <a:avLst/>
+                        </a:prstGeom>
+                      </a:spPr>
+                      <a:txSp>
+                        <a:txBody>
+                          <a:bodyPr anchor="ctr"/>
+                          <a:lstStyle>
+                            <a:defPPr>
+                              <a:defRPr lang="en-US"/>
+                            </a:defPPr>
+                            <a:lvl1pPr algn="l" rtl="0" fontAlgn="base">
+                              <a:spcBef>
+                                <a:spcPct val="0"/>
+                              </a:spcBef>
+                              <a:spcAft>
+                                <a:spcPct val="0"/>
+                              </a:spcAft>
+                              <a:defRPr kern="1200">
+                                <a:solidFill>
+                                  <a:schemeClr val="dk1"/>
+                                </a:solidFill>
+                                <a:latin typeface="+mn-lt"/>
+                                <a:ea typeface="+mn-ea"/>
+                                <a:cs typeface="+mn-cs"/>
+                              </a:defRPr>
+                            </a:lvl1pPr>
+                            <a:lvl2pPr marL="457200" algn="l" rtl="0" fontAlgn="base">
+                              <a:spcBef>
+                                <a:spcPct val="0"/>
+                              </a:spcBef>
+                              <a:spcAft>
+                                <a:spcPct val="0"/>
+                              </a:spcAft>
+                              <a:defRPr kern="1200">
+                                <a:solidFill>
+                                  <a:schemeClr val="dk1"/>
+                                </a:solidFill>
+                                <a:latin typeface="+mn-lt"/>
+                                <a:ea typeface="+mn-ea"/>
+                                <a:cs typeface="+mn-cs"/>
+                              </a:defRPr>
+                            </a:lvl2pPr>
+                            <a:lvl3pPr marL="914400" algn="l" rtl="0" fontAlgn="base">
+                              <a:spcBef>
+                                <a:spcPct val="0"/>
+                              </a:spcBef>
+                              <a:spcAft>
+                                <a:spcPct val="0"/>
+                              </a:spcAft>
+                              <a:defRPr kern="1200">
+                                <a:solidFill>
+                                  <a:schemeClr val="dk1"/>
+                                </a:solidFill>
+                                <a:latin typeface="+mn-lt"/>
+                                <a:ea typeface="+mn-ea"/>
+                                <a:cs typeface="+mn-cs"/>
+                              </a:defRPr>
+                            </a:lvl3pPr>
+                            <a:lvl4pPr marL="1371600" algn="l" rtl="0" fontAlgn="base">
+                              <a:spcBef>
+                                <a:spcPct val="0"/>
+                              </a:spcBef>
+                              <a:spcAft>
+                                <a:spcPct val="0"/>
+                              </a:spcAft>
+                              <a:defRPr kern="1200">
+                                <a:solidFill>
+                                  <a:schemeClr val="dk1"/>
+                                </a:solidFill>
+                                <a:latin typeface="+mn-lt"/>
+                                <a:ea typeface="+mn-ea"/>
+                                <a:cs typeface="+mn-cs"/>
+                              </a:defRPr>
+                            </a:lvl4pPr>
+                            <a:lvl5pPr marL="1828800" algn="l" rtl="0" fontAlgn="base">
+                              <a:spcBef>
+                                <a:spcPct val="0"/>
+                              </a:spcBef>
+                              <a:spcAft>
+                                <a:spcPct val="0"/>
+                              </a:spcAft>
+                              <a:defRPr kern="1200">
+                                <a:solidFill>
+                                  <a:schemeClr val="dk1"/>
+                                </a:solidFill>
+                                <a:latin typeface="+mn-lt"/>
+                                <a:ea typeface="+mn-ea"/>
+                                <a:cs typeface="+mn-cs"/>
+                              </a:defRPr>
+                            </a:lvl5pPr>
+                            <a:lvl6pPr marL="2286000" algn="l" defTabSz="914400" rtl="0" eaLnBrk="1" latinLnBrk="0" hangingPunct="1">
+                              <a:defRPr kern="1200">
+                                <a:solidFill>
+                                  <a:schemeClr val="dk1"/>
+                                </a:solidFill>
+                                <a:latin typeface="+mn-lt"/>
+                                <a:ea typeface="+mn-ea"/>
+                                <a:cs typeface="+mn-cs"/>
+                              </a:defRPr>
+                            </a:lvl6pPr>
+                            <a:lvl7pPr marL="2743200" algn="l" defTabSz="914400" rtl="0" eaLnBrk="1" latinLnBrk="0" hangingPunct="1">
+                              <a:defRPr kern="1200">
+                                <a:solidFill>
+                                  <a:schemeClr val="dk1"/>
+                                </a:solidFill>
+                                <a:latin typeface="+mn-lt"/>
+                                <a:ea typeface="+mn-ea"/>
+                                <a:cs typeface="+mn-cs"/>
+                              </a:defRPr>
+                            </a:lvl7pPr>
+                            <a:lvl8pPr marL="3200400" algn="l" defTabSz="914400" rtl="0" eaLnBrk="1" latinLnBrk="0" hangingPunct="1">
+                              <a:defRPr kern="1200">
+                                <a:solidFill>
+                                  <a:schemeClr val="dk1"/>
+                                </a:solidFill>
+                                <a:latin typeface="+mn-lt"/>
+                                <a:ea typeface="+mn-ea"/>
+                                <a:cs typeface="+mn-cs"/>
+                              </a:defRPr>
+                            </a:lvl8pPr>
+                            <a:lvl9pPr marL="3657600" algn="l" defTabSz="914400" rtl="0" eaLnBrk="1" latinLnBrk="0" hangingPunct="1">
+                              <a:defRPr kern="1200">
+                                <a:solidFill>
+                                  <a:schemeClr val="dk1"/>
+                                </a:solidFill>
+                                <a:latin typeface="+mn-lt"/>
+                                <a:ea typeface="+mn-ea"/>
+                                <a:cs typeface="+mn-cs"/>
+                              </a:defRPr>
+                            </a:lvl9pPr>
+                          </a:lstStyle>
+                          <a:p>
+                            <a:pPr algn="ctr" fontAlgn="auto">
+                              <a:spcBef>
+                                <a:spcPts val="0"/>
+                              </a:spcBef>
+                              <a:spcAft>
+                                <a:spcPts val="0"/>
+                              </a:spcAft>
+                              <a:defRPr/>
+                            </a:pPr>
+                            <a:endParaRPr lang="en-US" dirty="0"/>
+                          </a:p>
+                        </a:txBody>
+                        <a:useSpRect/>
+                      </a:txSp>
+                      <a:style>
+                        <a:lnRef idx="1">
+                          <a:schemeClr val="dk1"/>
+                        </a:lnRef>
+                        <a:fillRef idx="2">
+                          <a:schemeClr val="dk1"/>
+                        </a:fillRef>
+                        <a:effectRef idx="1">
+                          <a:schemeClr val="dk1"/>
+                        </a:effectRef>
+                        <a:fontRef idx="minor">
+                          <a:schemeClr val="dk1"/>
+                        </a:fontRef>
+                      </a:style>
+                    </a:sp>
+                    <a:sp>
+                      <a:nvSpPr>
+                        <a:cNvPr id="39" name="Rectangle 38"/>
+                        <a:cNvSpPr/>
+                      </a:nvSpPr>
+                      <a:spPr bwMode="auto">
+                        <a:xfrm>
+                          <a:off x="1143000" y="1752600"/>
+                          <a:ext cx="1143000" cy="304800"/>
+                        </a:xfrm>
+                        <a:prstGeom prst="rect">
+                          <a:avLst/>
+                        </a:prstGeom>
+                      </a:spPr>
+                      <a:txSp>
+                        <a:txBody>
+                          <a:bodyPr anchor="t"/>
+                          <a:lstStyle>
+                            <a:defPPr>
+                              <a:defRPr lang="en-US"/>
+                            </a:defPPr>
+                            <a:lvl1pPr algn="l" rtl="0" fontAlgn="base">
+                              <a:spcBef>
+                                <a:spcPct val="0"/>
+                              </a:spcBef>
+                              <a:spcAft>
+                                <a:spcPct val="0"/>
+                              </a:spcAft>
+                              <a:defRPr kern="1200">
+                                <a:solidFill>
+                                  <a:schemeClr val="dk1"/>
+                                </a:solidFill>
+                                <a:latin typeface="+mn-lt"/>
+                                <a:ea typeface="+mn-ea"/>
+                                <a:cs typeface="+mn-cs"/>
+                              </a:defRPr>
+                            </a:lvl1pPr>
+                            <a:lvl2pPr marL="457200" algn="l" rtl="0" fontAlgn="base">
+                              <a:spcBef>
+                                <a:spcPct val="0"/>
+                              </a:spcBef>
+                              <a:spcAft>
+                                <a:spcPct val="0"/>
+                              </a:spcAft>
+                              <a:defRPr kern="1200">
+                                <a:solidFill>
+                                  <a:schemeClr val="dk1"/>
+                                </a:solidFill>
+                                <a:latin typeface="+mn-lt"/>
+                                <a:ea typeface="+mn-ea"/>
+                                <a:cs typeface="+mn-cs"/>
+                              </a:defRPr>
+                            </a:lvl2pPr>
+                            <a:lvl3pPr marL="914400" algn="l" rtl="0" fontAlgn="base">
+                              <a:spcBef>
+                                <a:spcPct val="0"/>
+                              </a:spcBef>
+                              <a:spcAft>
+                                <a:spcPct val="0"/>
+                              </a:spcAft>
+                              <a:defRPr kern="1200">
+                                <a:solidFill>
+                                  <a:schemeClr val="dk1"/>
+                                </a:solidFill>
+                                <a:latin typeface="+mn-lt"/>
+                                <a:ea typeface="+mn-ea"/>
+                                <a:cs typeface="+mn-cs"/>
+                              </a:defRPr>
+                            </a:lvl3pPr>
+                            <a:lvl4pPr marL="1371600" algn="l" rtl="0" fontAlgn="base">
+                              <a:spcBef>
+                                <a:spcPct val="0"/>
+                              </a:spcBef>
+                              <a:spcAft>
+                                <a:spcPct val="0"/>
+                              </a:spcAft>
+                              <a:defRPr kern="1200">
+                                <a:solidFill>
+                                  <a:schemeClr val="dk1"/>
+                                </a:solidFill>
+                                <a:latin typeface="+mn-lt"/>
+                                <a:ea typeface="+mn-ea"/>
+                                <a:cs typeface="+mn-cs"/>
+                              </a:defRPr>
+                            </a:lvl4pPr>
+                            <a:lvl5pPr marL="1828800" algn="l" rtl="0" fontAlgn="base">
+                              <a:spcBef>
+                                <a:spcPct val="0"/>
+                              </a:spcBef>
+                              <a:spcAft>
+                                <a:spcPct val="0"/>
+                              </a:spcAft>
+                              <a:defRPr kern="1200">
+                                <a:solidFill>
+                                  <a:schemeClr val="dk1"/>
+                                </a:solidFill>
+                                <a:latin typeface="+mn-lt"/>
+                                <a:ea typeface="+mn-ea"/>
+                                <a:cs typeface="+mn-cs"/>
+                              </a:defRPr>
+                            </a:lvl5pPr>
+                            <a:lvl6pPr marL="2286000" algn="l" defTabSz="914400" rtl="0" eaLnBrk="1" latinLnBrk="0" hangingPunct="1">
+                              <a:defRPr kern="1200">
+                                <a:solidFill>
+                                  <a:schemeClr val="dk1"/>
+                                </a:solidFill>
+                                <a:latin typeface="+mn-lt"/>
+                                <a:ea typeface="+mn-ea"/>
+                                <a:cs typeface="+mn-cs"/>
+                              </a:defRPr>
+                            </a:lvl6pPr>
+                            <a:lvl7pPr marL="2743200" algn="l" defTabSz="914400" rtl="0" eaLnBrk="1" latinLnBrk="0" hangingPunct="1">
+                              <a:defRPr kern="1200">
+                                <a:solidFill>
+                                  <a:schemeClr val="dk1"/>
+                                </a:solidFill>
+                                <a:latin typeface="+mn-lt"/>
+                                <a:ea typeface="+mn-ea"/>
+                                <a:cs typeface="+mn-cs"/>
+                              </a:defRPr>
+                            </a:lvl7pPr>
+                            <a:lvl8pPr marL="3200400" algn="l" defTabSz="914400" rtl="0" eaLnBrk="1" latinLnBrk="0" hangingPunct="1">
+                              <a:defRPr kern="1200">
+                                <a:solidFill>
+                                  <a:schemeClr val="dk1"/>
+                                </a:solidFill>
+                                <a:latin typeface="+mn-lt"/>
+                                <a:ea typeface="+mn-ea"/>
+                                <a:cs typeface="+mn-cs"/>
+                              </a:defRPr>
+                            </a:lvl8pPr>
+                            <a:lvl9pPr marL="3657600" algn="l" defTabSz="914400" rtl="0" eaLnBrk="1" latinLnBrk="0" hangingPunct="1">
+                              <a:defRPr kern="1200">
+                                <a:solidFill>
+                                  <a:schemeClr val="dk1"/>
+                                </a:solidFill>
+                                <a:latin typeface="+mn-lt"/>
+                                <a:ea typeface="+mn-ea"/>
+                                <a:cs typeface="+mn-cs"/>
+                              </a:defRPr>
+                            </a:lvl9pPr>
+                          </a:lstStyle>
+                          <a:p>
+                            <a:pPr fontAlgn="auto">
+                              <a:spcBef>
+                                <a:spcPts val="0"/>
+                              </a:spcBef>
+                              <a:spcAft>
+                                <a:spcPts val="0"/>
+                              </a:spcAft>
+                              <a:defRPr/>
+                            </a:pPr>
+                            <a:r>
+                              <a:rPr lang="en-US" sz="1200" dirty="0" smtClean="0"/>
+                              <a:t>Round #:</a:t>
+                            </a:r>
+                            <a:endParaRPr lang="en-US" sz="1200" dirty="0"/>
+                          </a:p>
+                        </a:txBody>
+                        <a:useSpRect/>
+                      </a:txSp>
+                      <a:style>
+                        <a:lnRef idx="1">
+                          <a:schemeClr val="dk1"/>
+                        </a:lnRef>
+                        <a:fillRef idx="2">
+                          <a:schemeClr val="dk1"/>
+                        </a:fillRef>
+                        <a:effectRef idx="1">
+                          <a:schemeClr val="dk1"/>
+                        </a:effectRef>
+                        <a:fontRef idx="minor">
+                          <a:schemeClr val="dk1"/>
+                        </a:fontRef>
+                      </a:style>
+                    </a:sp>
+                    <a:sp>
+                      <a:nvSpPr>
+                        <a:cNvPr id="23" name="Rectangle 12"/>
+                        <a:cNvSpPr/>
+                      </a:nvSpPr>
+                      <a:spPr bwMode="auto">
+                        <a:xfrm>
+                          <a:off x="1143000" y="2057400"/>
+                          <a:ext cx="1143000" cy="1143000"/>
+                        </a:xfrm>
+                        <a:prstGeom prst="rect">
+                          <a:avLst/>
+                        </a:prstGeom>
+                      </a:spPr>
+                      <a:txSp>
+                        <a:txBody>
+                          <a:bodyPr anchor="t"/>
+                          <a:lstStyle>
+                            <a:defPPr>
+                              <a:defRPr lang="en-US"/>
+                            </a:defPPr>
+                            <a:lvl1pPr algn="l" rtl="0" fontAlgn="base">
+                              <a:spcBef>
+                                <a:spcPct val="0"/>
+                              </a:spcBef>
+                              <a:spcAft>
+                                <a:spcPct val="0"/>
+                              </a:spcAft>
+                              <a:defRPr kern="1200">
+                                <a:solidFill>
+                                  <a:schemeClr val="dk1"/>
+                                </a:solidFill>
+                                <a:latin typeface="+mn-lt"/>
+                                <a:ea typeface="+mn-ea"/>
+                                <a:cs typeface="+mn-cs"/>
+                              </a:defRPr>
+                            </a:lvl1pPr>
+                            <a:lvl2pPr marL="457200" algn="l" rtl="0" fontAlgn="base">
+                              <a:spcBef>
+                                <a:spcPct val="0"/>
+                              </a:spcBef>
+                              <a:spcAft>
+                                <a:spcPct val="0"/>
+                              </a:spcAft>
+                              <a:defRPr kern="1200">
+                                <a:solidFill>
+                                  <a:schemeClr val="dk1"/>
+                                </a:solidFill>
+                                <a:latin typeface="+mn-lt"/>
+                                <a:ea typeface="+mn-ea"/>
+                                <a:cs typeface="+mn-cs"/>
+                              </a:defRPr>
+                            </a:lvl2pPr>
+                            <a:lvl3pPr marL="914400" algn="l" rtl="0" fontAlgn="base">
+                              <a:spcBef>
+                                <a:spcPct val="0"/>
+                              </a:spcBef>
+                              <a:spcAft>
+                                <a:spcPct val="0"/>
+                              </a:spcAft>
+                              <a:defRPr kern="1200">
+                                <a:solidFill>
+                                  <a:schemeClr val="dk1"/>
+                                </a:solidFill>
+                                <a:latin typeface="+mn-lt"/>
+                                <a:ea typeface="+mn-ea"/>
+                                <a:cs typeface="+mn-cs"/>
+                              </a:defRPr>
+                            </a:lvl3pPr>
+                            <a:lvl4pPr marL="1371600" algn="l" rtl="0" fontAlgn="base">
+                              <a:spcBef>
+                                <a:spcPct val="0"/>
+                              </a:spcBef>
+                              <a:spcAft>
+                                <a:spcPct val="0"/>
+                              </a:spcAft>
+                              <a:defRPr kern="1200">
+                                <a:solidFill>
+                                  <a:schemeClr val="dk1"/>
+                                </a:solidFill>
+                                <a:latin typeface="+mn-lt"/>
+                                <a:ea typeface="+mn-ea"/>
+                                <a:cs typeface="+mn-cs"/>
+                              </a:defRPr>
+                            </a:lvl4pPr>
+                            <a:lvl5pPr marL="1828800" algn="l" rtl="0" fontAlgn="base">
+                              <a:spcBef>
+                                <a:spcPct val="0"/>
+                              </a:spcBef>
+                              <a:spcAft>
+                                <a:spcPct val="0"/>
+                              </a:spcAft>
+                              <a:defRPr kern="1200">
+                                <a:solidFill>
+                                  <a:schemeClr val="dk1"/>
+                                </a:solidFill>
+                                <a:latin typeface="+mn-lt"/>
+                                <a:ea typeface="+mn-ea"/>
+                                <a:cs typeface="+mn-cs"/>
+                              </a:defRPr>
+                            </a:lvl5pPr>
+                            <a:lvl6pPr marL="2286000" algn="l" defTabSz="914400" rtl="0" eaLnBrk="1" latinLnBrk="0" hangingPunct="1">
+                              <a:defRPr kern="1200">
+                                <a:solidFill>
+                                  <a:schemeClr val="dk1"/>
+                                </a:solidFill>
+                                <a:latin typeface="+mn-lt"/>
+                                <a:ea typeface="+mn-ea"/>
+                                <a:cs typeface="+mn-cs"/>
+                              </a:defRPr>
+                            </a:lvl6pPr>
+                            <a:lvl7pPr marL="2743200" algn="l" defTabSz="914400" rtl="0" eaLnBrk="1" latinLnBrk="0" hangingPunct="1">
+                              <a:defRPr kern="1200">
+                                <a:solidFill>
+                                  <a:schemeClr val="dk1"/>
+                                </a:solidFill>
+                                <a:latin typeface="+mn-lt"/>
+                                <a:ea typeface="+mn-ea"/>
+                                <a:cs typeface="+mn-cs"/>
+                              </a:defRPr>
+                            </a:lvl7pPr>
+                            <a:lvl8pPr marL="3200400" algn="l" defTabSz="914400" rtl="0" eaLnBrk="1" latinLnBrk="0" hangingPunct="1">
+                              <a:defRPr kern="1200">
+                                <a:solidFill>
+                                  <a:schemeClr val="dk1"/>
+                                </a:solidFill>
+                                <a:latin typeface="+mn-lt"/>
+                                <a:ea typeface="+mn-ea"/>
+                                <a:cs typeface="+mn-cs"/>
+                              </a:defRPr>
+                            </a:lvl8pPr>
+                            <a:lvl9pPr marL="3657600" algn="l" defTabSz="914400" rtl="0" eaLnBrk="1" latinLnBrk="0" hangingPunct="1">
+                              <a:defRPr kern="1200">
+                                <a:solidFill>
+                                  <a:schemeClr val="dk1"/>
+                                </a:solidFill>
+                                <a:latin typeface="+mn-lt"/>
+                                <a:ea typeface="+mn-ea"/>
+                                <a:cs typeface="+mn-cs"/>
+                              </a:defRPr>
+                            </a:lvl9pPr>
+                          </a:lstStyle>
+                          <a:p>
+                            <a:pPr algn="ctr" fontAlgn="auto">
+                              <a:spcBef>
+                                <a:spcPts val="0"/>
+                              </a:spcBef>
+                              <a:spcAft>
+                                <a:spcPts val="0"/>
+                              </a:spcAft>
+                              <a:defRPr/>
+                            </a:pPr>
+                            <a:r>
+                              <a:rPr lang="en-US" sz="1000" dirty="0" smtClean="0"/>
+                              <a:t>Required # of Successful Rolls</a:t>
+                            </a:r>
+                            <a:endParaRPr lang="en-US" sz="1000" dirty="0"/>
+                          </a:p>
+                        </a:txBody>
+                        <a:useSpRect/>
+                      </a:txSp>
+                      <a:style>
+                        <a:lnRef idx="1">
+                          <a:schemeClr val="dk1"/>
+                        </a:lnRef>
+                        <a:fillRef idx="2">
+                          <a:schemeClr val="dk1"/>
+                        </a:fillRef>
+                        <a:effectRef idx="1">
+                          <a:schemeClr val="dk1"/>
+                        </a:effectRef>
+                        <a:fontRef idx="minor">
+                          <a:schemeClr val="dk1"/>
+                        </a:fontRef>
+                      </a:style>
+                    </a:sp>
+                    <a:sp>
+                      <a:nvSpPr>
+                        <a:cNvPr id="24" name="Rectangle 23"/>
+                        <a:cNvSpPr/>
+                      </a:nvSpPr>
+                      <a:spPr bwMode="auto">
+                        <a:xfrm>
+                          <a:off x="1143000" y="3200400"/>
+                          <a:ext cx="1143000" cy="1143000"/>
+                        </a:xfrm>
+                        <a:prstGeom prst="rect">
+                          <a:avLst/>
+                        </a:prstGeom>
+                      </a:spPr>
+                      <a:txSp>
+                        <a:txBody>
+                          <a:bodyPr/>
+                          <a:lstStyle>
+                            <a:defPPr>
+                              <a:defRPr lang="en-US"/>
+                            </a:defPPr>
+                            <a:lvl1pPr algn="l" rtl="0" fontAlgn="base">
+                              <a:spcBef>
+                                <a:spcPct val="0"/>
+                              </a:spcBef>
+                              <a:spcAft>
+                                <a:spcPct val="0"/>
+                              </a:spcAft>
+                              <a:defRPr kern="1200">
+                                <a:solidFill>
+                                  <a:schemeClr val="dk1"/>
+                                </a:solidFill>
+                                <a:latin typeface="+mn-lt"/>
+                                <a:ea typeface="+mn-ea"/>
+                                <a:cs typeface="+mn-cs"/>
+                              </a:defRPr>
+                            </a:lvl1pPr>
+                            <a:lvl2pPr marL="457200" algn="l" rtl="0" fontAlgn="base">
+                              <a:spcBef>
+                                <a:spcPct val="0"/>
+                              </a:spcBef>
+                              <a:spcAft>
+                                <a:spcPct val="0"/>
+                              </a:spcAft>
+                              <a:defRPr kern="1200">
+                                <a:solidFill>
+                                  <a:schemeClr val="dk1"/>
+                                </a:solidFill>
+                                <a:latin typeface="+mn-lt"/>
+                                <a:ea typeface="+mn-ea"/>
+                                <a:cs typeface="+mn-cs"/>
+                              </a:defRPr>
+                            </a:lvl2pPr>
+                            <a:lvl3pPr marL="914400" algn="l" rtl="0" fontAlgn="base">
+                              <a:spcBef>
+                                <a:spcPct val="0"/>
+                              </a:spcBef>
+                              <a:spcAft>
+                                <a:spcPct val="0"/>
+                              </a:spcAft>
+                              <a:defRPr kern="1200">
+                                <a:solidFill>
+                                  <a:schemeClr val="dk1"/>
+                                </a:solidFill>
+                                <a:latin typeface="+mn-lt"/>
+                                <a:ea typeface="+mn-ea"/>
+                                <a:cs typeface="+mn-cs"/>
+                              </a:defRPr>
+                            </a:lvl3pPr>
+                            <a:lvl4pPr marL="1371600" algn="l" rtl="0" fontAlgn="base">
+                              <a:spcBef>
+                                <a:spcPct val="0"/>
+                              </a:spcBef>
+                              <a:spcAft>
+                                <a:spcPct val="0"/>
+                              </a:spcAft>
+                              <a:defRPr kern="1200">
+                                <a:solidFill>
+                                  <a:schemeClr val="dk1"/>
+                                </a:solidFill>
+                                <a:latin typeface="+mn-lt"/>
+                                <a:ea typeface="+mn-ea"/>
+                                <a:cs typeface="+mn-cs"/>
+                              </a:defRPr>
+                            </a:lvl4pPr>
+                            <a:lvl5pPr marL="1828800" algn="l" rtl="0" fontAlgn="base">
+                              <a:spcBef>
+                                <a:spcPct val="0"/>
+                              </a:spcBef>
+                              <a:spcAft>
+                                <a:spcPct val="0"/>
+                              </a:spcAft>
+                              <a:defRPr kern="1200">
+                                <a:solidFill>
+                                  <a:schemeClr val="dk1"/>
+                                </a:solidFill>
+                                <a:latin typeface="+mn-lt"/>
+                                <a:ea typeface="+mn-ea"/>
+                                <a:cs typeface="+mn-cs"/>
+                              </a:defRPr>
+                            </a:lvl5pPr>
+                            <a:lvl6pPr marL="2286000" algn="l" defTabSz="914400" rtl="0" eaLnBrk="1" latinLnBrk="0" hangingPunct="1">
+                              <a:defRPr kern="1200">
+                                <a:solidFill>
+                                  <a:schemeClr val="dk1"/>
+                                </a:solidFill>
+                                <a:latin typeface="+mn-lt"/>
+                                <a:ea typeface="+mn-ea"/>
+                                <a:cs typeface="+mn-cs"/>
+                              </a:defRPr>
+                            </a:lvl6pPr>
+                            <a:lvl7pPr marL="2743200" algn="l" defTabSz="914400" rtl="0" eaLnBrk="1" latinLnBrk="0" hangingPunct="1">
+                              <a:defRPr kern="1200">
+                                <a:solidFill>
+                                  <a:schemeClr val="dk1"/>
+                                </a:solidFill>
+                                <a:latin typeface="+mn-lt"/>
+                                <a:ea typeface="+mn-ea"/>
+                                <a:cs typeface="+mn-cs"/>
+                              </a:defRPr>
+                            </a:lvl7pPr>
+                            <a:lvl8pPr marL="3200400" algn="l" defTabSz="914400" rtl="0" eaLnBrk="1" latinLnBrk="0" hangingPunct="1">
+                              <a:defRPr kern="1200">
+                                <a:solidFill>
+                                  <a:schemeClr val="dk1"/>
+                                </a:solidFill>
+                                <a:latin typeface="+mn-lt"/>
+                                <a:ea typeface="+mn-ea"/>
+                                <a:cs typeface="+mn-cs"/>
+                              </a:defRPr>
+                            </a:lvl8pPr>
+                            <a:lvl9pPr marL="3657600" algn="l" defTabSz="914400" rtl="0" eaLnBrk="1" latinLnBrk="0" hangingPunct="1">
+                              <a:defRPr kern="1200">
+                                <a:solidFill>
+                                  <a:schemeClr val="dk1"/>
+                                </a:solidFill>
+                                <a:latin typeface="+mn-lt"/>
+                                <a:ea typeface="+mn-ea"/>
+                                <a:cs typeface="+mn-cs"/>
+                              </a:defRPr>
+                            </a:lvl9pPr>
+                          </a:lstStyle>
+                          <a:p>
+                            <a:pPr algn="ctr" fontAlgn="auto">
+                              <a:spcBef>
+                                <a:spcPts val="0"/>
+                              </a:spcBef>
+                              <a:spcAft>
+                                <a:spcPts val="0"/>
+                              </a:spcAft>
+                              <a:defRPr/>
+                            </a:pPr>
+                            <a:r>
+                              <a:rPr lang="en-US" sz="1000" dirty="0" smtClean="0"/>
+                              <a:t>Successful Rolls</a:t>
+                            </a:r>
+                            <a:endParaRPr lang="en-US" sz="1000" dirty="0"/>
+                          </a:p>
+                        </a:txBody>
+                        <a:useSpRect/>
+                      </a:txSp>
+                      <a:style>
+                        <a:lnRef idx="1">
+                          <a:schemeClr val="dk1"/>
+                        </a:lnRef>
+                        <a:fillRef idx="2">
+                          <a:schemeClr val="dk1"/>
+                        </a:fillRef>
+                        <a:effectRef idx="1">
+                          <a:schemeClr val="dk1"/>
+                        </a:effectRef>
+                        <a:fontRef idx="minor">
+                          <a:schemeClr val="dk1"/>
+                        </a:fontRef>
+                      </a:style>
+                    </a:sp>
+                    <a:sp>
+                      <a:nvSpPr>
+                        <a:cNvPr id="42" name="Rectangle 41"/>
+                        <a:cNvSpPr/>
+                      </a:nvSpPr>
+                      <a:spPr bwMode="auto">
+                        <a:xfrm>
+                          <a:off x="2286000" y="1752600"/>
+                          <a:ext cx="1143000" cy="304800"/>
+                        </a:xfrm>
+                        <a:prstGeom prst="rect">
+                          <a:avLst/>
+                        </a:prstGeom>
+                      </a:spPr>
+                      <a:txSp>
+                        <a:txBody>
+                          <a:bodyPr anchor="t"/>
+                          <a:lstStyle>
+                            <a:defPPr>
+                              <a:defRPr lang="en-US"/>
+                            </a:defPPr>
+                            <a:lvl1pPr algn="l" rtl="0" fontAlgn="base">
+                              <a:spcBef>
+                                <a:spcPct val="0"/>
+                              </a:spcBef>
+                              <a:spcAft>
+                                <a:spcPct val="0"/>
+                              </a:spcAft>
+                              <a:defRPr kern="1200">
+                                <a:solidFill>
+                                  <a:schemeClr val="dk1"/>
+                                </a:solidFill>
+                                <a:latin typeface="+mn-lt"/>
+                                <a:ea typeface="+mn-ea"/>
+                                <a:cs typeface="+mn-cs"/>
+                              </a:defRPr>
+                            </a:lvl1pPr>
+                            <a:lvl2pPr marL="457200" algn="l" rtl="0" fontAlgn="base">
+                              <a:spcBef>
+                                <a:spcPct val="0"/>
+                              </a:spcBef>
+                              <a:spcAft>
+                                <a:spcPct val="0"/>
+                              </a:spcAft>
+                              <a:defRPr kern="1200">
+                                <a:solidFill>
+                                  <a:schemeClr val="dk1"/>
+                                </a:solidFill>
+                                <a:latin typeface="+mn-lt"/>
+                                <a:ea typeface="+mn-ea"/>
+                                <a:cs typeface="+mn-cs"/>
+                              </a:defRPr>
+                            </a:lvl2pPr>
+                            <a:lvl3pPr marL="914400" algn="l" rtl="0" fontAlgn="base">
+                              <a:spcBef>
+                                <a:spcPct val="0"/>
+                              </a:spcBef>
+                              <a:spcAft>
+                                <a:spcPct val="0"/>
+                              </a:spcAft>
+                              <a:defRPr kern="1200">
+                                <a:solidFill>
+                                  <a:schemeClr val="dk1"/>
+                                </a:solidFill>
+                                <a:latin typeface="+mn-lt"/>
+                                <a:ea typeface="+mn-ea"/>
+                                <a:cs typeface="+mn-cs"/>
+                              </a:defRPr>
+                            </a:lvl3pPr>
+                            <a:lvl4pPr marL="1371600" algn="l" rtl="0" fontAlgn="base">
+                              <a:spcBef>
+                                <a:spcPct val="0"/>
+                              </a:spcBef>
+                              <a:spcAft>
+                                <a:spcPct val="0"/>
+                              </a:spcAft>
+                              <a:defRPr kern="1200">
+                                <a:solidFill>
+                                  <a:schemeClr val="dk1"/>
+                                </a:solidFill>
+                                <a:latin typeface="+mn-lt"/>
+                                <a:ea typeface="+mn-ea"/>
+                                <a:cs typeface="+mn-cs"/>
+                              </a:defRPr>
+                            </a:lvl4pPr>
+                            <a:lvl5pPr marL="1828800" algn="l" rtl="0" fontAlgn="base">
+                              <a:spcBef>
+                                <a:spcPct val="0"/>
+                              </a:spcBef>
+                              <a:spcAft>
+                                <a:spcPct val="0"/>
+                              </a:spcAft>
+                              <a:defRPr kern="1200">
+                                <a:solidFill>
+                                  <a:schemeClr val="dk1"/>
+                                </a:solidFill>
+                                <a:latin typeface="+mn-lt"/>
+                                <a:ea typeface="+mn-ea"/>
+                                <a:cs typeface="+mn-cs"/>
+                              </a:defRPr>
+                            </a:lvl5pPr>
+                            <a:lvl6pPr marL="2286000" algn="l" defTabSz="914400" rtl="0" eaLnBrk="1" latinLnBrk="0" hangingPunct="1">
+                              <a:defRPr kern="1200">
+                                <a:solidFill>
+                                  <a:schemeClr val="dk1"/>
+                                </a:solidFill>
+                                <a:latin typeface="+mn-lt"/>
+                                <a:ea typeface="+mn-ea"/>
+                                <a:cs typeface="+mn-cs"/>
+                              </a:defRPr>
+                            </a:lvl6pPr>
+                            <a:lvl7pPr marL="2743200" algn="l" defTabSz="914400" rtl="0" eaLnBrk="1" latinLnBrk="0" hangingPunct="1">
+                              <a:defRPr kern="1200">
+                                <a:solidFill>
+                                  <a:schemeClr val="dk1"/>
+                                </a:solidFill>
+                                <a:latin typeface="+mn-lt"/>
+                                <a:ea typeface="+mn-ea"/>
+                                <a:cs typeface="+mn-cs"/>
+                              </a:defRPr>
+                            </a:lvl7pPr>
+                            <a:lvl8pPr marL="3200400" algn="l" defTabSz="914400" rtl="0" eaLnBrk="1" latinLnBrk="0" hangingPunct="1">
+                              <a:defRPr kern="1200">
+                                <a:solidFill>
+                                  <a:schemeClr val="dk1"/>
+                                </a:solidFill>
+                                <a:latin typeface="+mn-lt"/>
+                                <a:ea typeface="+mn-ea"/>
+                                <a:cs typeface="+mn-cs"/>
+                              </a:defRPr>
+                            </a:lvl8pPr>
+                            <a:lvl9pPr marL="3657600" algn="l" defTabSz="914400" rtl="0" eaLnBrk="1" latinLnBrk="0" hangingPunct="1">
+                              <a:defRPr kern="1200">
+                                <a:solidFill>
+                                  <a:schemeClr val="dk1"/>
+                                </a:solidFill>
+                                <a:latin typeface="+mn-lt"/>
+                                <a:ea typeface="+mn-ea"/>
+                                <a:cs typeface="+mn-cs"/>
+                              </a:defRPr>
+                            </a:lvl9pPr>
+                          </a:lstStyle>
+                          <a:p>
+                            <a:pPr fontAlgn="auto">
+                              <a:spcBef>
+                                <a:spcPts val="0"/>
+                              </a:spcBef>
+                              <a:spcAft>
+                                <a:spcPts val="0"/>
+                              </a:spcAft>
+                              <a:defRPr/>
+                            </a:pPr>
+                            <a:r>
+                              <a:rPr lang="en-US" sz="1200" dirty="0" smtClean="0"/>
+                              <a:t>Round #:</a:t>
+                            </a:r>
+                            <a:endParaRPr lang="en-US" sz="1200" dirty="0"/>
+                          </a:p>
+                        </a:txBody>
+                        <a:useSpRect/>
+                      </a:txSp>
+                      <a:style>
+                        <a:lnRef idx="1">
+                          <a:schemeClr val="dk1"/>
+                        </a:lnRef>
+                        <a:fillRef idx="2">
+                          <a:schemeClr val="dk1"/>
+                        </a:fillRef>
+                        <a:effectRef idx="1">
+                          <a:schemeClr val="dk1"/>
+                        </a:effectRef>
+                        <a:fontRef idx="minor">
+                          <a:schemeClr val="dk1"/>
+                        </a:fontRef>
+                      </a:style>
+                    </a:sp>
+                    <a:sp>
+                      <a:nvSpPr>
+                        <a:cNvPr id="43" name="Rectangle 42"/>
+                        <a:cNvSpPr/>
+                      </a:nvSpPr>
+                      <a:spPr bwMode="auto">
+                        <a:xfrm>
+                          <a:off x="3429000" y="1752600"/>
+                          <a:ext cx="1143000" cy="304800"/>
+                        </a:xfrm>
+                        <a:prstGeom prst="rect">
+                          <a:avLst/>
+                        </a:prstGeom>
+                      </a:spPr>
+                      <a:txSp>
+                        <a:txBody>
+                          <a:bodyPr anchor="t"/>
+                          <a:lstStyle>
+                            <a:defPPr>
+                              <a:defRPr lang="en-US"/>
+                            </a:defPPr>
+                            <a:lvl1pPr algn="l" rtl="0" fontAlgn="base">
+                              <a:spcBef>
+                                <a:spcPct val="0"/>
+                              </a:spcBef>
+                              <a:spcAft>
+                                <a:spcPct val="0"/>
+                              </a:spcAft>
+                              <a:defRPr kern="1200">
+                                <a:solidFill>
+                                  <a:schemeClr val="dk1"/>
+                                </a:solidFill>
+                                <a:latin typeface="+mn-lt"/>
+                                <a:ea typeface="+mn-ea"/>
+                                <a:cs typeface="+mn-cs"/>
+                              </a:defRPr>
+                            </a:lvl1pPr>
+                            <a:lvl2pPr marL="457200" algn="l" rtl="0" fontAlgn="base">
+                              <a:spcBef>
+                                <a:spcPct val="0"/>
+                              </a:spcBef>
+                              <a:spcAft>
+                                <a:spcPct val="0"/>
+                              </a:spcAft>
+                              <a:defRPr kern="1200">
+                                <a:solidFill>
+                                  <a:schemeClr val="dk1"/>
+                                </a:solidFill>
+                                <a:latin typeface="+mn-lt"/>
+                                <a:ea typeface="+mn-ea"/>
+                                <a:cs typeface="+mn-cs"/>
+                              </a:defRPr>
+                            </a:lvl2pPr>
+                            <a:lvl3pPr marL="914400" algn="l" rtl="0" fontAlgn="base">
+                              <a:spcBef>
+                                <a:spcPct val="0"/>
+                              </a:spcBef>
+                              <a:spcAft>
+                                <a:spcPct val="0"/>
+                              </a:spcAft>
+                              <a:defRPr kern="1200">
+                                <a:solidFill>
+                                  <a:schemeClr val="dk1"/>
+                                </a:solidFill>
+                                <a:latin typeface="+mn-lt"/>
+                                <a:ea typeface="+mn-ea"/>
+                                <a:cs typeface="+mn-cs"/>
+                              </a:defRPr>
+                            </a:lvl3pPr>
+                            <a:lvl4pPr marL="1371600" algn="l" rtl="0" fontAlgn="base">
+                              <a:spcBef>
+                                <a:spcPct val="0"/>
+                              </a:spcBef>
+                              <a:spcAft>
+                                <a:spcPct val="0"/>
+                              </a:spcAft>
+                              <a:defRPr kern="1200">
+                                <a:solidFill>
+                                  <a:schemeClr val="dk1"/>
+                                </a:solidFill>
+                                <a:latin typeface="+mn-lt"/>
+                                <a:ea typeface="+mn-ea"/>
+                                <a:cs typeface="+mn-cs"/>
+                              </a:defRPr>
+                            </a:lvl4pPr>
+                            <a:lvl5pPr marL="1828800" algn="l" rtl="0" fontAlgn="base">
+                              <a:spcBef>
+                                <a:spcPct val="0"/>
+                              </a:spcBef>
+                              <a:spcAft>
+                                <a:spcPct val="0"/>
+                              </a:spcAft>
+                              <a:defRPr kern="1200">
+                                <a:solidFill>
+                                  <a:schemeClr val="dk1"/>
+                                </a:solidFill>
+                                <a:latin typeface="+mn-lt"/>
+                                <a:ea typeface="+mn-ea"/>
+                                <a:cs typeface="+mn-cs"/>
+                              </a:defRPr>
+                            </a:lvl5pPr>
+                            <a:lvl6pPr marL="2286000" algn="l" defTabSz="914400" rtl="0" eaLnBrk="1" latinLnBrk="0" hangingPunct="1">
+                              <a:defRPr kern="1200">
+                                <a:solidFill>
+                                  <a:schemeClr val="dk1"/>
+                                </a:solidFill>
+                                <a:latin typeface="+mn-lt"/>
+                                <a:ea typeface="+mn-ea"/>
+                                <a:cs typeface="+mn-cs"/>
+                              </a:defRPr>
+                            </a:lvl6pPr>
+                            <a:lvl7pPr marL="2743200" algn="l" defTabSz="914400" rtl="0" eaLnBrk="1" latinLnBrk="0" hangingPunct="1">
+                              <a:defRPr kern="1200">
+                                <a:solidFill>
+                                  <a:schemeClr val="dk1"/>
+                                </a:solidFill>
+                                <a:latin typeface="+mn-lt"/>
+                                <a:ea typeface="+mn-ea"/>
+                                <a:cs typeface="+mn-cs"/>
+                              </a:defRPr>
+                            </a:lvl7pPr>
+                            <a:lvl8pPr marL="3200400" algn="l" defTabSz="914400" rtl="0" eaLnBrk="1" latinLnBrk="0" hangingPunct="1">
+                              <a:defRPr kern="1200">
+                                <a:solidFill>
+                                  <a:schemeClr val="dk1"/>
+                                </a:solidFill>
+                                <a:latin typeface="+mn-lt"/>
+                                <a:ea typeface="+mn-ea"/>
+                                <a:cs typeface="+mn-cs"/>
+                              </a:defRPr>
+                            </a:lvl8pPr>
+                            <a:lvl9pPr marL="3657600" algn="l" defTabSz="914400" rtl="0" eaLnBrk="1" latinLnBrk="0" hangingPunct="1">
+                              <a:defRPr kern="1200">
+                                <a:solidFill>
+                                  <a:schemeClr val="dk1"/>
+                                </a:solidFill>
+                                <a:latin typeface="+mn-lt"/>
+                                <a:ea typeface="+mn-ea"/>
+                                <a:cs typeface="+mn-cs"/>
+                              </a:defRPr>
+                            </a:lvl9pPr>
+                          </a:lstStyle>
+                          <a:p>
+                            <a:pPr fontAlgn="auto">
+                              <a:spcBef>
+                                <a:spcPts val="0"/>
+                              </a:spcBef>
+                              <a:spcAft>
+                                <a:spcPts val="0"/>
+                              </a:spcAft>
+                              <a:defRPr/>
+                            </a:pPr>
+                            <a:r>
+                              <a:rPr lang="en-US" sz="1200" dirty="0" smtClean="0"/>
+                              <a:t>Round #:</a:t>
+                            </a:r>
+                            <a:endParaRPr lang="en-US" sz="1200" dirty="0"/>
+                          </a:p>
+                        </a:txBody>
+                        <a:useSpRect/>
+                      </a:txSp>
+                      <a:style>
+                        <a:lnRef idx="1">
+                          <a:schemeClr val="dk1"/>
+                        </a:lnRef>
+                        <a:fillRef idx="2">
+                          <a:schemeClr val="dk1"/>
+                        </a:fillRef>
+                        <a:effectRef idx="1">
+                          <a:schemeClr val="dk1"/>
+                        </a:effectRef>
+                        <a:fontRef idx="minor">
+                          <a:schemeClr val="dk1"/>
+                        </a:fontRef>
+                      </a:style>
+                    </a:sp>
+                    <a:sp>
+                      <a:nvSpPr>
                         <a:cNvPr id="33" name="Rectangle 12"/>
                         <a:cNvSpPr/>
                       </a:nvSpPr>
                       <a:spPr bwMode="auto">
                         <a:xfrm>
-                          <a:off x="2286000" y="1752600"/>
+                          <a:off x="2286000" y="2057400"/>
                           <a:ext cx="1143000" cy="1143000"/>
                         </a:xfrm>
                         <a:prstGeom prst="rect">
@@ -6606,7 +7035,7 @@
                       </a:nvSpPr>
                       <a:spPr bwMode="auto">
                         <a:xfrm>
-                          <a:off x="2286000" y="2895600"/>
+                          <a:off x="2286000" y="3200400"/>
                           <a:ext cx="1143000" cy="1143000"/>
                         </a:xfrm>
                         <a:prstGeom prst="rect">
@@ -6782,7 +7211,7 @@
                       </a:nvSpPr>
                       <a:spPr bwMode="auto">
                         <a:xfrm>
-                          <a:off x="3429000" y="1752600"/>
+                          <a:off x="3429000" y="2057400"/>
                           <a:ext cx="1143000" cy="1143000"/>
                         </a:xfrm>
                         <a:prstGeom prst="rect">
@@ -6958,7 +7387,7 @@
                       </a:nvSpPr>
                       <a:spPr bwMode="auto">
                         <a:xfrm>
-                          <a:off x="3429000" y="2895600"/>
+                          <a:off x="3429000" y="3200400"/>
                           <a:ext cx="1143000" cy="1143000"/>
                         </a:xfrm>
                         <a:prstGeom prst="rect">
@@ -7127,178 +7556,6 @@
                         </a:fontRef>
                       </a:style>
                     </a:sp>
-                    <a:sp>
-                      <a:nvSpPr>
-                        <a:cNvPr id="26" name="Rectangle 25"/>
-                        <a:cNvSpPr/>
-                      </a:nvSpPr>
-                      <a:spPr bwMode="auto">
-                        <a:xfrm>
-                          <a:off x="4572000" y="1752600"/>
-                          <a:ext cx="1600200" cy="2286000"/>
-                        </a:xfrm>
-                        <a:prstGeom prst="rect">
-                          <a:avLst/>
-                        </a:prstGeom>
-                      </a:spPr>
-                      <a:txSp>
-                        <a:txBody>
-                          <a:bodyPr anchor="ctr"/>
-                          <a:lstStyle>
-                            <a:defPPr>
-                              <a:defRPr lang="en-US"/>
-                            </a:defPPr>
-                            <a:lvl1pPr algn="l" rtl="0" fontAlgn="base">
-                              <a:spcBef>
-                                <a:spcPct val="0"/>
-                              </a:spcBef>
-                              <a:spcAft>
-                                <a:spcPct val="0"/>
-                              </a:spcAft>
-                              <a:defRPr kern="1200">
-                                <a:solidFill>
-                                  <a:schemeClr val="dk1"/>
-                                </a:solidFill>
-                                <a:latin typeface="+mn-lt"/>
-                                <a:ea typeface="+mn-ea"/>
-                                <a:cs typeface="+mn-cs"/>
-                              </a:defRPr>
-                            </a:lvl1pPr>
-                            <a:lvl2pPr marL="457200" algn="l" rtl="0" fontAlgn="base">
-                              <a:spcBef>
-                                <a:spcPct val="0"/>
-                              </a:spcBef>
-                              <a:spcAft>
-                                <a:spcPct val="0"/>
-                              </a:spcAft>
-                              <a:defRPr kern="1200">
-                                <a:solidFill>
-                                  <a:schemeClr val="dk1"/>
-                                </a:solidFill>
-                                <a:latin typeface="+mn-lt"/>
-                                <a:ea typeface="+mn-ea"/>
-                                <a:cs typeface="+mn-cs"/>
-                              </a:defRPr>
-                            </a:lvl2pPr>
-                            <a:lvl3pPr marL="914400" algn="l" rtl="0" fontAlgn="base">
-                              <a:spcBef>
-                                <a:spcPct val="0"/>
-                              </a:spcBef>
-                              <a:spcAft>
-                                <a:spcPct val="0"/>
-                              </a:spcAft>
-                              <a:defRPr kern="1200">
-                                <a:solidFill>
-                                  <a:schemeClr val="dk1"/>
-                                </a:solidFill>
-                                <a:latin typeface="+mn-lt"/>
-                                <a:ea typeface="+mn-ea"/>
-                                <a:cs typeface="+mn-cs"/>
-                              </a:defRPr>
-                            </a:lvl3pPr>
-                            <a:lvl4pPr marL="1371600" algn="l" rtl="0" fontAlgn="base">
-                              <a:spcBef>
-                                <a:spcPct val="0"/>
-                              </a:spcBef>
-                              <a:spcAft>
-                                <a:spcPct val="0"/>
-                              </a:spcAft>
-                              <a:defRPr kern="1200">
-                                <a:solidFill>
-                                  <a:schemeClr val="dk1"/>
-                                </a:solidFill>
-                                <a:latin typeface="+mn-lt"/>
-                                <a:ea typeface="+mn-ea"/>
-                                <a:cs typeface="+mn-cs"/>
-                              </a:defRPr>
-                            </a:lvl4pPr>
-                            <a:lvl5pPr marL="1828800" algn="l" rtl="0" fontAlgn="base">
-                              <a:spcBef>
-                                <a:spcPct val="0"/>
-                              </a:spcBef>
-                              <a:spcAft>
-                                <a:spcPct val="0"/>
-                              </a:spcAft>
-                              <a:defRPr kern="1200">
-                                <a:solidFill>
-                                  <a:schemeClr val="dk1"/>
-                                </a:solidFill>
-                                <a:latin typeface="+mn-lt"/>
-                                <a:ea typeface="+mn-ea"/>
-                                <a:cs typeface="+mn-cs"/>
-                              </a:defRPr>
-                            </a:lvl5pPr>
-                            <a:lvl6pPr marL="2286000" algn="l" defTabSz="914400" rtl="0" eaLnBrk="1" latinLnBrk="0" hangingPunct="1">
-                              <a:defRPr kern="1200">
-                                <a:solidFill>
-                                  <a:schemeClr val="dk1"/>
-                                </a:solidFill>
-                                <a:latin typeface="+mn-lt"/>
-                                <a:ea typeface="+mn-ea"/>
-                                <a:cs typeface="+mn-cs"/>
-                              </a:defRPr>
-                            </a:lvl6pPr>
-                            <a:lvl7pPr marL="2743200" algn="l" defTabSz="914400" rtl="0" eaLnBrk="1" latinLnBrk="0" hangingPunct="1">
-                              <a:defRPr kern="1200">
-                                <a:solidFill>
-                                  <a:schemeClr val="dk1"/>
-                                </a:solidFill>
-                                <a:latin typeface="+mn-lt"/>
-                                <a:ea typeface="+mn-ea"/>
-                                <a:cs typeface="+mn-cs"/>
-                              </a:defRPr>
-                            </a:lvl7pPr>
-                            <a:lvl8pPr marL="3200400" algn="l" defTabSz="914400" rtl="0" eaLnBrk="1" latinLnBrk="0" hangingPunct="1">
-                              <a:defRPr kern="1200">
-                                <a:solidFill>
-                                  <a:schemeClr val="dk1"/>
-                                </a:solidFill>
-                                <a:latin typeface="+mn-lt"/>
-                                <a:ea typeface="+mn-ea"/>
-                                <a:cs typeface="+mn-cs"/>
-                              </a:defRPr>
-                            </a:lvl8pPr>
-                            <a:lvl9pPr marL="3657600" algn="l" defTabSz="914400" rtl="0" eaLnBrk="1" latinLnBrk="0" hangingPunct="1">
-                              <a:defRPr kern="1200">
-                                <a:solidFill>
-                                  <a:schemeClr val="dk1"/>
-                                </a:solidFill>
-                                <a:latin typeface="+mn-lt"/>
-                                <a:ea typeface="+mn-ea"/>
-                                <a:cs typeface="+mn-cs"/>
-                              </a:defRPr>
-                            </a:lvl9pPr>
-                          </a:lstStyle>
-                          <a:p>
-                            <a:pPr algn="ctr" fontAlgn="auto">
-                              <a:spcBef>
-                                <a:spcPts val="0"/>
-                              </a:spcBef>
-                              <a:spcAft>
-                                <a:spcPts val="0"/>
-                              </a:spcAft>
-                              <a:defRPr/>
-                            </a:pPr>
-                            <a:endParaRPr lang="en-US" dirty="0"/>
-                          </a:p>
-                        </a:txBody>
-                        <a:useSpRect/>
-                      </a:txSp>
-                      <a:style>
-                        <a:lnRef idx="1">
-                          <a:schemeClr val="dk1"/>
-                        </a:lnRef>
-                        <a:fillRef idx="2">
-                          <a:schemeClr val="dk1"/>
-                        </a:fillRef>
-                        <a:effectRef idx="1">
-                          <a:schemeClr val="dk1"/>
-                        </a:effectRef>
-                        <a:fontRef idx="minor">
-                          <a:schemeClr val="dk1"/>
-                        </a:fontRef>
-                      </a:style>
-                    </a:sp>
                   </a:grpSp>
                 </lc:lockedCanvas>
               </a:graphicData>
@@ -7307,13 +7564,11 @@
         </w:drawing>
       </w:r>
     </w:p>
-    <w:p/>
     <w:p>
       <w:pPr>
         <w:pStyle w:val="Heading3"/>
       </w:pPr>
       <w:r>
-        <w:lastRenderedPageBreak/>
         <w:t>Tracking Progress of Work Items</w:t>
       </w:r>
     </w:p>
@@ -7354,12 +7609,12 @@
         <w:pStyle w:val="Heading3"/>
       </w:pPr>
       <w:r>
-        <w:t>Required # of Successful Rolls</w:t>
+        <w:t>Tracking Round # for Each Step</w:t>
       </w:r>
     </w:p>
     <w:p>
       <w:r>
-        <w:t>For every card, in every step in the process, there is a place to note the required number of successful rolls. This is used to indicate how much work it will take to call a specific task for a specific work item ‘Done’.  This number at each step represents an estimate of how much work it will take to complete the work item. Rather than having actual estimates done by the participating team members, though, the required number of successful rolls will be set up when the work item card enters the ‘Ideation’ queue.</w:t>
+        <w:t>When a work item card enters a given step, the current round number should be noted in the ‘Round #’ column. This will facilitate the Lead Time metric and allow the participants to see how long a work item card has been in a given step and in the system as a whole.</w:t>
       </w:r>
     </w:p>
     <w:p>
@@ -7367,39 +7622,32 @@
         <w:pStyle w:val="Heading3"/>
       </w:pPr>
       <w:r>
-        <w:t>Successful Rolls</w:t>
+        <w:t>Required # of Successful Rolls</w:t>
       </w:r>
     </w:p>
     <w:p>
       <w:r>
-        <w:t>As the game progresses, dice rolls are used to determine what actions happen against a given work item. When a dice roll indicates a ‘Successful’ roll, a tick mark is added to the ‘Successful Rolls’ section of the work item card, for the correct step.</w:t>
+        <w:t>For every card, in every step in the process, there is a place to note the required number of successful rolls. This is used to indicate how much work it will take to call a specific task for a specific work item ‘Done’.  This number at each step represents an estimate of how much work it will take to complete the work item. Rather than having actual estimates done by the participating team members, though, the required number of successful rolls will be set up when the work item card enters the ‘Ideation’ queue.</w:t>
       </w:r>
     </w:p>
     <w:p>
-      <w:r>
-        <w:t xml:space="preserve">The process for setting up </w:t>
-      </w:r>
-      <w:r>
-        <w:t xml:space="preserve">and using </w:t>
-      </w:r>
-      <w:r>
-        <w:t xml:space="preserve">the work items cards will be further discussed, later, in the </w:t>
-      </w:r>
-      <w:r>
-        <w:rPr>
-          <w:b/>
-        </w:rPr>
-        <w:t>Playing the Game</w:t>
-      </w:r>
-      <w:r>
-        <w:t>.</w:t>
+      <w:pPr>
+        <w:pStyle w:val="Heading3"/>
+      </w:pPr>
+      <w:r>
+        <w:t>Successful Rolls</w:t>
+      </w:r>
+    </w:p>
+    <w:p>
+      <w:r>
+        <w:t>As the game progresses, dice rolls are used to determine what actions happen against a given work item. When a dice roll indicates a ‘Successful’ roll, a tick mark is added to the ‘Successful Rolls’ section of the work item card, for the correct step.</w:t>
       </w:r>
     </w:p>
     <w:p>
       <w:pPr>
         <w:pStyle w:val="Heading1"/>
       </w:pPr>
-      <w:bookmarkStart w:id="7" w:name="_Toc240346074"/>
+      <w:bookmarkStart w:id="6" w:name="_Toc240358136"/>
       <w:r>
         <w:t xml:space="preserve">Playing </w:t>
       </w:r>
@@ -7409,14 +7657,22 @@
       <w:r>
         <w:t>he Game</w:t>
       </w:r>
-      <w:bookmarkEnd w:id="7"/>
+      <w:bookmarkEnd w:id="6"/>
     </w:p>
-    <w:p/>
+    <w:p>
+      <w:r>
+        <w:t xml:space="preserve">The basic process of the game is to play in rounds, rolling the dice and processing work item tickets through the various steps, to completion. There are a number of steps that should be taken to facilitate </w:t>
+      </w:r>
+      <w:r>
+        <w:lastRenderedPageBreak/>
+        <w:t>the simulation of a non-linear, variable system such as software development. Each of the steps in playing the game has been specifically designed to facilitate the metrics and the goals of the system, as well as the teams’ understanding of the system and how the team organization is affecting the flow of work.</w:t>
+      </w:r>
+    </w:p>
     <w:p>
       <w:pPr>
         <w:pStyle w:val="Heading2"/>
       </w:pPr>
-      <w:bookmarkStart w:id="8" w:name="_Toc240346075"/>
+      <w:bookmarkStart w:id="7" w:name="_Toc240358137"/>
       <w:r>
         <w:t xml:space="preserve">The Goals </w:t>
       </w:r>
@@ -7432,7 +7688,7 @@
       <w:r>
         <w:t>he Team</w:t>
       </w:r>
-      <w:bookmarkEnd w:id="8"/>
+      <w:bookmarkEnd w:id="7"/>
     </w:p>
     <w:p>
       <w:r>
@@ -7465,12 +7721,11 @@
         <w:t xml:space="preserve"> on the team.</w:t>
       </w:r>
     </w:p>
-    <w:p/>
     <w:p>
       <w:pPr>
         <w:pStyle w:val="Heading2"/>
       </w:pPr>
-      <w:bookmarkStart w:id="9" w:name="_Toc240346076"/>
+      <w:bookmarkStart w:id="8" w:name="_Toc240358138"/>
       <w:r>
         <w:t>The Rules</w:t>
       </w:r>
@@ -7486,7 +7741,7 @@
       <w:r>
         <w:t>he Game</w:t>
       </w:r>
-      <w:bookmarkEnd w:id="9"/>
+      <w:bookmarkEnd w:id="8"/>
     </w:p>
     <w:p>
       <w:r>
@@ -7538,19 +7793,18 @@
         <w:t>Don’t exceed the WIP limits of any given step</w:t>
       </w:r>
     </w:p>
-    <w:p/>
     <w:p>
       <w:pPr>
         <w:pStyle w:val="Heading2"/>
       </w:pPr>
-      <w:bookmarkStart w:id="10" w:name="_Toc240346077"/>
-      <w:r>
-        <w:lastRenderedPageBreak/>
+      <w:bookmarkStart w:id="9" w:name="_Toc240358139"/>
+      <w:r>
         <w:t>Work Items and</w:t>
       </w:r>
       <w:r>
         <w:t xml:space="preserve"> the ‘Ideation’ Queue</w:t>
       </w:r>
+      <w:bookmarkEnd w:id="9"/>
     </w:p>
     <w:p>
       <w:r>
@@ -7627,6 +7881,7 @@
         <w:ind w:left="720"/>
       </w:pPr>
       <w:r>
+        <w:lastRenderedPageBreak/>
         <w:t xml:space="preserve">Dice Roll of </w:t>
       </w:r>
       <w:r>
@@ -7666,12 +7921,16 @@
     <w:p>
       <w:r>
         <w:t>The facilitator can choose to use a different formula, manually assign the number of required rolls, or any other process that they see fit.</w:t>
+      </w:r>
+      <w:r>
+        <w:t xml:space="preserve"> The facilitator may also wish to employ an assistant to maintain the ‘Ideation’ queue and the number of required rolls on each work item card.</w:t>
       </w:r>
     </w:p>
     <w:p>
       <w:pPr>
         <w:pStyle w:val="Heading2"/>
       </w:pPr>
+      <w:bookmarkStart w:id="10" w:name="_Toc240358140"/>
       <w:r>
         <w:t>Playing t</w:t>
       </w:r>
@@ -7704,36 +7963,41 @@
       <w:pPr>
         <w:pStyle w:val="Heading3"/>
       </w:pPr>
-      <w:bookmarkStart w:id="11" w:name="_Toc240346078"/>
       <w:r>
         <w:t>The Round Begins</w:t>
       </w:r>
-      <w:bookmarkEnd w:id="11"/>
     </w:p>
     <w:p>
       <w:r>
         <w:t xml:space="preserve">At the beginning of each round, mark the current round number in the Round # area. </w:t>
+      </w:r>
+      <w:r>
+        <w:t>Go through the list of the Dice Roll Order one by one and have the people perform the following actions and any required subsequent actions.</w:t>
       </w:r>
     </w:p>
     <w:p>
       <w:pPr>
         <w:pStyle w:val="Heading3"/>
       </w:pPr>
-      <w:bookmarkStart w:id="12" w:name="_Toc240346079"/>
       <w:r>
         <w:t>Decide What t</w:t>
       </w:r>
       <w:r>
         <w:t xml:space="preserve">o </w:t>
       </w:r>
-      <w:bookmarkEnd w:id="12"/>
       <w:r>
         <w:t>Work on</w:t>
       </w:r>
     </w:p>
     <w:p>
       <w:r>
-        <w:t>The first person on the Dice Roll Order will decide which work item to work on, if any are available</w:t>
+        <w:t xml:space="preserve">The </w:t>
+      </w:r>
+      <w:r>
+        <w:t>current participant</w:t>
+      </w:r>
+      <w:r>
+        <w:t xml:space="preserve"> will decide which work item to work on, if any are available</w:t>
       </w:r>
       <w:r>
         <w:t xml:space="preserve"> and if they have the capacity to do the work. If there are multiple work items available for the person to work on, the person should decide which item they are going to work on before rolling the dice. </w:t>
@@ -7743,12 +8007,9 @@
       <w:pPr>
         <w:pStyle w:val="Heading3"/>
       </w:pPr>
-      <w:bookmarkStart w:id="13" w:name="_Toc240346080"/>
-      <w:r>
-        <w:lastRenderedPageBreak/>
+      <w:r>
         <w:t>Pulling In Work</w:t>
       </w:r>
-      <w:bookmarkEnd w:id="13"/>
     </w:p>
     <w:p>
       <w:r>
@@ -7772,15 +8033,13 @@
       <w:pPr>
         <w:pStyle w:val="Heading3"/>
       </w:pPr>
-      <w:bookmarkStart w:id="14" w:name="_Toc240346081"/>
       <w:r>
         <w:t>The Dice Rolls</w:t>
       </w:r>
-      <w:bookmarkEnd w:id="14"/>
     </w:p>
     <w:p>
       <w:r>
-        <w:t>If the person has work to do, t</w:t>
+        <w:t>If the person has work, t</w:t>
       </w:r>
       <w:r>
         <w:t xml:space="preserve">he person then rolls the dice and performs the appropriate actions. </w:t>
@@ -7818,6 +8077,9 @@
       <w:r>
         <w:t>. The work item that was chosen is marked with a ‘Successful’ tick</w:t>
       </w:r>
+      <w:r>
+        <w:t>. Success represents progress made toward the goal of completing the task for the current step. This may be in the form of documentation, working software, or other artifacts that are produced during the normal development cycle.</w:t>
+      </w:r>
     </w:p>
     <w:p>
       <w:pPr>
@@ -7827,6 +8089,7 @@
         <w:rPr>
           <w:b/>
         </w:rPr>
+        <w:lastRenderedPageBreak/>
         <w:t>5: D</w:t>
       </w:r>
       <w:r>
@@ -7855,133 +8118,162 @@
       <w:r>
         <w:t>n is not updated with any tick marks and no additional action is taken.</w:t>
       </w:r>
-    </w:p>
-    <w:p/>
-    <w:p>
-      <w:pPr>
-        <w:pStyle w:val="Heading3"/>
-      </w:pPr>
-      <w:r>
-        <w:t xml:space="preserve">Completing </w:t>
-      </w:r>
-      <w:r>
-        <w:t>a</w:t>
-      </w:r>
-      <w:r>
-        <w:t xml:space="preserve"> Task</w:t>
+      <w:r>
+        <w:t xml:space="preserve"> Failure represents blocking issues, questions and clarification, and other issues or interruptions and can occur during the normal development cycle.</w:t>
       </w:r>
     </w:p>
     <w:p>
       <w:pPr>
         <w:pStyle w:val="Heading3"/>
       </w:pPr>
+      <w:r>
+        <w:t xml:space="preserve">Completing </w:t>
+      </w:r>
+      <w:r>
+        <w:t>a</w:t>
+      </w:r>
+      <w:r>
+        <w:t xml:space="preserve"> </w:t>
+      </w:r>
+      <w:r>
+        <w:t>Step</w:t>
+      </w:r>
+    </w:p>
+    <w:p>
+      <w:r>
+        <w:t>When a work item card has obtained all of the required successful rolls for the current step, the work item is considered complete for that step. The card can then be pushed into the ‘Done’ queue that is attached to the step and is now available for a resource in the next step. If there is no ‘Done’ queue attached to the step in question (the ‘Demo &amp; Delivery’ step), then the work item card is immediately moved into the next step (the ‘Delivered’ state).</w:t>
+      </w:r>
     </w:p>
     <w:p>
       <w:pPr>
         <w:pStyle w:val="Heading3"/>
       </w:pPr>
+      <w:r>
+        <w:t>Completing a Work Item</w:t>
+      </w:r>
     </w:p>
     <w:p>
-      <w:pPr>
-        <w:pStyle w:val="Heading3"/>
-        <w:rPr>
-          <w:color w:val="365F91" w:themeColor="accent1" w:themeShade="BF"/>
-          <w:sz w:val="28"/>
-          <w:szCs w:val="28"/>
-        </w:rPr>
-      </w:pPr>
-      <w:r>
-        <w:br w:type="page"/>
+      <w:r>
+        <w:t>Once a work item has completed all steps and it is sitting in the ‘Delivered’ state, the work item is considered complete and no additional work is required for that item. At this time, the facilitator or the participant that completed the work item, should tally up the final metrics for this work item card and note them on the card.</w:t>
       </w:r>
     </w:p>
     <w:p>
       <w:pPr>
         <w:pStyle w:val="Heading1"/>
       </w:pPr>
-      <w:bookmarkStart w:id="15" w:name="_Toc240346082"/>
-      <w:r>
-        <w:lastRenderedPageBreak/>
+      <w:bookmarkStart w:id="11" w:name="_Toc240358141"/>
+      <w:r>
         <w:t>Copyright and License Information</w:t>
       </w:r>
-      <w:bookmarkEnd w:id="15"/>
+      <w:bookmarkEnd w:id="11"/>
     </w:p>
     <w:p>
       <w:r>
-        <w:t>Copyright ©2009 Derick Bailey. All Rights Reserved.</w:t>
+        <w:t>C</w:t>
+      </w:r>
+      <w:r>
+        <w:t>opyright ©2009 Derick Bailey. All Rights Reserved.</w:t>
       </w:r>
     </w:p>
+    <w:tbl>
+      <w:tblPr>
+        <w:tblStyle w:val="TableGrid"/>
+        <w:tblW w:w="0" w:type="auto"/>
+        <w:tblBorders>
+          <w:top w:val="none" w:sz="0" w:space="0" w:color="auto"/>
+          <w:left w:val="none" w:sz="0" w:space="0" w:color="auto"/>
+          <w:bottom w:val="none" w:sz="0" w:space="0" w:color="auto"/>
+          <w:right w:val="none" w:sz="0" w:space="0" w:color="auto"/>
+          <w:insideH w:val="none" w:sz="0" w:space="0" w:color="auto"/>
+          <w:insideV w:val="none" w:sz="0" w:space="0" w:color="auto"/>
+        </w:tblBorders>
+        <w:tblLook w:val="04A0"/>
+      </w:tblPr>
+      <w:tblGrid>
+        <w:gridCol w:w="1638"/>
+        <w:gridCol w:w="7938"/>
+      </w:tblGrid>
+      <w:tr>
+        <w:tc>
+          <w:tcPr>
+            <w:tcW w:w="1638" w:type="dxa"/>
+          </w:tcPr>
+          <w:p>
+            <w:r>
+              <w:drawing>
+                <wp:inline distT="0" distB="0" distL="0" distR="0">
+                  <wp:extent cx="838200" cy="295275"/>
+                  <wp:effectExtent l="19050" t="0" r="0" b="0"/>
+                  <wp:docPr id="9" name="Picture 1"/>
+                  <wp:cNvGraphicFramePr>
+                    <a:graphicFrameLocks xmlns:a="http://schemas.openxmlformats.org/drawingml/2006/main" noChangeAspect="1"/>
+                  </wp:cNvGraphicFramePr>
+                  <a:graphic xmlns:a="http://schemas.openxmlformats.org/drawingml/2006/main">
+                    <a:graphicData uri="http://schemas.openxmlformats.org/drawingml/2006/picture">
+                      <pic:pic xmlns:pic="http://schemas.openxmlformats.org/drawingml/2006/picture">
+                        <pic:nvPicPr>
+                          <pic:cNvPr id="0" name="Picture 1"/>
+                          <pic:cNvPicPr>
+                            <a:picLocks noChangeAspect="1" noChangeArrowheads="1"/>
+                          </pic:cNvPicPr>
+                        </pic:nvPicPr>
+                        <pic:blipFill>
+                          <a:blip r:embed="rId9"/>
+                          <a:srcRect/>
+                          <a:stretch>
+                            <a:fillRect/>
+                          </a:stretch>
+                        </pic:blipFill>
+                        <pic:spPr bwMode="auto">
+                          <a:xfrm>
+                            <a:off x="0" y="0"/>
+                            <a:ext cx="838200" cy="295275"/>
+                          </a:xfrm>
+                          <a:prstGeom prst="rect">
+                            <a:avLst/>
+                          </a:prstGeom>
+                          <a:noFill/>
+                          <a:ln w="9525">
+                            <a:noFill/>
+                            <a:miter lim="800000"/>
+                            <a:headEnd/>
+                            <a:tailEnd/>
+                          </a:ln>
+                        </pic:spPr>
+                      </pic:pic>
+                    </a:graphicData>
+                  </a:graphic>
+                </wp:inline>
+              </w:drawing>
+            </w:r>
+          </w:p>
+        </w:tc>
+        <w:tc>
+          <w:tcPr>
+            <w:tcW w:w="7938" w:type="dxa"/>
+          </w:tcPr>
+          <w:p>
+            <w:r>
+              <w:t xml:space="preserve">The Kanban Game by Derick Bailey is licensed under a </w:t>
+            </w:r>
+            <w:hyperlink r:id="rId10" w:history="1">
+              <w:r>
+                <w:rPr>
+                  <w:rStyle w:val="Hyperlink"/>
+                </w:rPr>
+                <w:t>Creative Commons Attribution-Share Alike 3.0 United States License</w:t>
+              </w:r>
+            </w:hyperlink>
+            <w:r>
+              <w:t>.</w:t>
+            </w:r>
+          </w:p>
+        </w:tc>
+      </w:tr>
+    </w:tbl>
     <w:p/>
-    <w:p>
-      <w:r>
-        <w:rPr>
-          <w:noProof/>
-        </w:rPr>
-        <w:drawing>
-          <wp:inline distT="0" distB="0" distL="0" distR="0">
-            <wp:extent cx="838200" cy="295275"/>
-            <wp:effectExtent l="19050" t="0" r="0" b="0"/>
-            <wp:docPr id="6" name="Picture 1"/>
-            <wp:cNvGraphicFramePr>
-              <a:graphicFrameLocks xmlns:a="http://schemas.openxmlformats.org/drawingml/2006/main" noChangeAspect="1"/>
-            </wp:cNvGraphicFramePr>
-            <a:graphic xmlns:a="http://schemas.openxmlformats.org/drawingml/2006/main">
-              <a:graphicData uri="http://schemas.openxmlformats.org/drawingml/2006/picture">
-                <pic:pic xmlns:pic="http://schemas.openxmlformats.org/drawingml/2006/picture">
-                  <pic:nvPicPr>
-                    <pic:cNvPr id="0" name="Picture 1"/>
-                    <pic:cNvPicPr>
-                      <a:picLocks noChangeAspect="1" noChangeArrowheads="1"/>
-                    </pic:cNvPicPr>
-                  </pic:nvPicPr>
-                  <pic:blipFill>
-                    <a:blip r:embed="rId9"/>
-                    <a:srcRect/>
-                    <a:stretch>
-                      <a:fillRect/>
-                    </a:stretch>
-                  </pic:blipFill>
-                  <pic:spPr bwMode="auto">
-                    <a:xfrm>
-                      <a:off x="0" y="0"/>
-                      <a:ext cx="838200" cy="295275"/>
-                    </a:xfrm>
-                    <a:prstGeom prst="rect">
-                      <a:avLst/>
-                    </a:prstGeom>
-                    <a:noFill/>
-                    <a:ln w="9525">
-                      <a:noFill/>
-                      <a:miter lim="800000"/>
-                      <a:headEnd/>
-                      <a:tailEnd/>
-                    </a:ln>
-                  </pic:spPr>
-                </pic:pic>
-              </a:graphicData>
-            </a:graphic>
-          </wp:inline>
-        </w:drawing>
-      </w:r>
-    </w:p>
-    <w:p>
-      <w:r>
-        <w:t>The Kanban Game by Derick Bailey</w:t>
-      </w:r>
-      <w:r>
-        <w:t xml:space="preserve"> is licensed under a </w:t>
-      </w:r>
-      <w:hyperlink r:id="rId10" w:history="1">
-        <w:r>
-          <w:rPr>
-            <w:rStyle w:val="Hyperlink"/>
-          </w:rPr>
-          <w:t>Creative Commons Attribution-Share Alike 3.0 United States License</w:t>
-        </w:r>
-      </w:hyperlink>
-      <w:r>
-        <w:t>.</w:t>
-      </w:r>
-    </w:p>
+    <w:p/>
+    <w:p/>
     <w:p/>
     <w:sectPr>
       <w:footerReference w:type="default" r:id="rId11"/>
@@ -8075,7 +8367,7 @@
               <w:rPr>
                 <w:noProof/>
               </w:rPr>
-              <w:t>Playing the Game</w:t>
+              <w:t>Copyright and License Information</w:t>
             </w:r>
           </w:fldSimple>
         </w:p>
@@ -8101,7 +8393,7 @@
                 <w:noProof/>
                 <w:color w:val="FFFFFF" w:themeColor="background1"/>
               </w:rPr>
-              <w:t>7</w:t>
+              <w:t>8</w:t>
             </w:r>
           </w:fldSimple>
         </w:p>
@@ -8466,9 +8758,9 @@
     <w:lsdException w:name="heading 7" w:uiPriority="9" w:qFormat="1"/>
     <w:lsdException w:name="heading 8" w:uiPriority="9" w:qFormat="1"/>
     <w:lsdException w:name="heading 9" w:uiPriority="9" w:qFormat="1"/>
-    <w:lsdException w:name="toc 1" w:uiPriority="39"/>
-    <w:lsdException w:name="toc 2" w:uiPriority="39"/>
-    <w:lsdException w:name="toc 3" w:uiPriority="39"/>
+    <w:lsdException w:name="toc 1" w:uiPriority="39" w:qFormat="1"/>
+    <w:lsdException w:name="toc 2" w:uiPriority="39" w:qFormat="1"/>
+    <w:lsdException w:name="toc 3" w:uiPriority="39" w:qFormat="1"/>
     <w:lsdException w:name="toc 4" w:uiPriority="39"/>
     <w:lsdException w:name="toc 5" w:uiPriority="39"/>
     <w:lsdException w:name="toc 6" w:uiPriority="39"/>
@@ -8932,6 +9224,7 @@
     <w:autoRedefine/>
     <w:uiPriority w:val="39"/>
     <w:unhideWhenUsed/>
+    <w:qFormat/>
     <w:rsid w:val="0048500F"/>
     <w:pPr>
       <w:spacing w:after="100"/>
@@ -8944,6 +9237,7 @@
     <w:autoRedefine/>
     <w:uiPriority w:val="39"/>
     <w:unhideWhenUsed/>
+    <w:qFormat/>
     <w:rsid w:val="0048500F"/>
     <w:pPr>
       <w:spacing w:after="100"/>
@@ -8957,11 +9251,38 @@
     <w:autoRedefine/>
     <w:uiPriority w:val="39"/>
     <w:unhideWhenUsed/>
+    <w:qFormat/>
     <w:rsid w:val="00E8224A"/>
     <w:pPr>
       <w:spacing w:after="100"/>
       <w:ind w:left="440"/>
     </w:pPr>
+  </w:style>
+  <w:style w:type="table" w:styleId="TableGrid">
+    <w:name w:val="Table Grid"/>
+    <w:basedOn w:val="TableNormal"/>
+    <w:uiPriority w:val="59"/>
+    <w:rsid w:val="00803B53"/>
+    <w:pPr>
+      <w:spacing w:after="0" w:line="240" w:lineRule="auto"/>
+    </w:pPr>
+    <w:tblPr>
+      <w:tblInd w:w="0" w:type="dxa"/>
+      <w:tblBorders>
+        <w:top w:val="single" w:sz="4" w:space="0" w:color="000000" w:themeColor="text1"/>
+        <w:left w:val="single" w:sz="4" w:space="0" w:color="000000" w:themeColor="text1"/>
+        <w:bottom w:val="single" w:sz="4" w:space="0" w:color="000000" w:themeColor="text1"/>
+        <w:right w:val="single" w:sz="4" w:space="0" w:color="000000" w:themeColor="text1"/>
+        <w:insideH w:val="single" w:sz="4" w:space="0" w:color="000000" w:themeColor="text1"/>
+        <w:insideV w:val="single" w:sz="4" w:space="0" w:color="000000" w:themeColor="text1"/>
+      </w:tblBorders>
+      <w:tblCellMar>
+        <w:top w:w="0" w:type="dxa"/>
+        <w:left w:w="108" w:type="dxa"/>
+        <w:bottom w:w="0" w:type="dxa"/>
+        <w:right w:w="108" w:type="dxa"/>
+      </w:tblCellMar>
+    </w:tblPr>
   </w:style>
 </w:styles>
 </file>
@@ -8988,6 +9309,32 @@
         <w:p>
           <w:pPr>
             <w:pStyle w:val="D69A72C497AA49A8A3E95B91B4CBE6CA"/>
+          </w:pPr>
+          <w:r>
+            <w:t>[Type the company name]</w:t>
+          </w:r>
+        </w:p>
+      </w:docPartBody>
+    </w:docPart>
+    <w:docPart>
+      <w:docPartPr>
+        <w:name w:val="C1B70D918DE34510A981DF275BF47600"/>
+        <w:category>
+          <w:name w:val="General"/>
+          <w:gallery w:val="placeholder"/>
+        </w:category>
+        <w:types>
+          <w:type w:val="bbPlcHdr"/>
+        </w:types>
+        <w:behaviors>
+          <w:behavior w:val="content"/>
+        </w:behaviors>
+        <w:guid w:val="{AEB23E3E-9522-48FA-BD78-0382D224F2F9}"/>
+      </w:docPartPr>
+      <w:docPartBody>
+        <w:p>
+          <w:pPr>
+            <w:pStyle w:val="C1B70D918DE34510A981DF275BF47600"/>
           </w:pPr>
           <w:r>
             <w:t>[Type the company name]</w:t>
@@ -9047,9 +9394,8 @@
     <w:panose1 w:val="020B0604030504040204"/>
     <w:charset w:val="00"/>
     <w:family w:val="swiss"/>
-    <w:notTrueType/>
     <w:pitch w:val="variable"/>
-    <w:sig w:usb0="00000003" w:usb1="00000000" w:usb2="00000000" w:usb3="00000000" w:csb0="00000001" w:csb1="00000000"/>
+    <w:sig w:usb0="E1002EFF" w:usb1="C000605B" w:usb2="00000029" w:usb3="00000000" w:csb0="000101FF" w:csb1="00000000"/>
   </w:font>
 </w:fonts>
 </file>
@@ -9288,6 +9634,30 @@
   </w:style>
   <w:style w:type="paragraph" w:customStyle="1" w:styleId="C1B70D918DE34510A981DF275BF47600">
     <w:name w:val="C1B70D918DE34510A981DF275BF47600"/>
+    <w:rsid w:val="00FC2AA6"/>
+  </w:style>
+  <w:style w:type="paragraph" w:customStyle="1" w:styleId="EE0A03F39E03405D8DA017DBCDD62FB8">
+    <w:name w:val="EE0A03F39E03405D8DA017DBCDD62FB8"/>
+    <w:rsid w:val="00FC2AA6"/>
+  </w:style>
+  <w:style w:type="paragraph" w:customStyle="1" w:styleId="338530740681437D9DCD8EC3039D0343">
+    <w:name w:val="338530740681437D9DCD8EC3039D0343"/>
+    <w:rsid w:val="00FC2AA6"/>
+  </w:style>
+  <w:style w:type="paragraph" w:customStyle="1" w:styleId="BFF9C4FB4B8F427EA9325B004E17654B">
+    <w:name w:val="BFF9C4FB4B8F427EA9325B004E17654B"/>
+    <w:rsid w:val="00FC2AA6"/>
+  </w:style>
+  <w:style w:type="paragraph" w:customStyle="1" w:styleId="F0E9A27968F34C808A2A47B274A7A674">
+    <w:name w:val="F0E9A27968F34C808A2A47B274A7A674"/>
+    <w:rsid w:val="00FC2AA6"/>
+  </w:style>
+  <w:style w:type="paragraph" w:customStyle="1" w:styleId="C84B202ECB1B460E9C940F9A37F9727A">
+    <w:name w:val="C84B202ECB1B460E9C940F9A37F9727A"/>
+    <w:rsid w:val="00FC2AA6"/>
+  </w:style>
+  <w:style w:type="paragraph" w:customStyle="1" w:styleId="C2D1706F7C6249A1AE154065E26FF283">
+    <w:name w:val="C2D1706F7C6249A1AE154065E26FF283"/>
     <w:rsid w:val="00FC2AA6"/>
   </w:style>
 </w:styles>
@@ -9587,7 +9957,7 @@
 </file>
 
 <file path=customXml/itemProps1.xml><?xml version="1.0" encoding="utf-8"?>
-<ds:datastoreItem xmlns:ds="http://schemas.openxmlformats.org/officeDocument/2006/customXml" ds:itemID="{9979A680-C1F4-4EBC-951F-5F0F89D3B577}">
+<ds:datastoreItem xmlns:ds="http://schemas.openxmlformats.org/officeDocument/2006/customXml" ds:itemID="{6CE6F90B-9508-4BCE-8DDA-2DA912760EC1}">
   <ds:schemaRefs>
     <ds:schemaRef ds:uri="http://schemas.openxmlformats.org/officeDocument/2006/bibliography"/>
   </ds:schemaRefs>

</xml_diff>

<commit_message>
kanban game: outlining the section for metrics
</commit_message>
<xml_diff>
--- a/Kanban Simulation Game/The Kanban Game.docx
+++ b/Kanban Simulation Game/The Kanban Game.docx
@@ -131,7 +131,7 @@
           <w:r>
             <w:fldChar w:fldCharType="separate"/>
           </w:r>
-          <w:hyperlink w:anchor="_Toc240358130" w:history="1">
+          <w:hyperlink w:anchor="_Toc240358996" w:history="1">
             <w:r>
               <w:rPr>
                 <w:rStyle w:val="Hyperlink"/>
@@ -158,7 +158,7 @@
                 <w:noProof/>
                 <w:webHidden/>
               </w:rPr>
-              <w:instrText xml:space="preserve"> PAGEREF _Toc240358130 \h </w:instrText>
+              <w:instrText xml:space="preserve"> PAGEREF _Toc240358996 \h </w:instrText>
             </w:r>
             <w:r>
               <w:rPr>
@@ -199,7 +199,7 @@
               <w:noProof/>
             </w:rPr>
           </w:pPr>
-          <w:hyperlink w:anchor="_Toc240358131" w:history="1">
+          <w:hyperlink w:anchor="_Toc240358997" w:history="1">
             <w:r>
               <w:rPr>
                 <w:rStyle w:val="Hyperlink"/>
@@ -226,7 +226,7 @@
                 <w:noProof/>
                 <w:webHidden/>
               </w:rPr>
-              <w:instrText xml:space="preserve"> PAGEREF _Toc240358131 \h </w:instrText>
+              <w:instrText xml:space="preserve"> PAGEREF _Toc240358997 \h </w:instrText>
             </w:r>
             <w:r>
               <w:rPr>
@@ -267,7 +267,7 @@
               <w:noProof/>
             </w:rPr>
           </w:pPr>
-          <w:hyperlink w:anchor="_Toc240358132" w:history="1">
+          <w:hyperlink w:anchor="_Toc240358998" w:history="1">
             <w:r>
               <w:rPr>
                 <w:rStyle w:val="Hyperlink"/>
@@ -294,7 +294,7 @@
                 <w:noProof/>
                 <w:webHidden/>
               </w:rPr>
-              <w:instrText xml:space="preserve"> PAGEREF _Toc240358132 \h </w:instrText>
+              <w:instrText xml:space="preserve"> PAGEREF _Toc240358998 \h </w:instrText>
             </w:r>
             <w:r>
               <w:rPr>
@@ -335,7 +335,7 @@
               <w:noProof/>
             </w:rPr>
           </w:pPr>
-          <w:hyperlink w:anchor="_Toc240358133" w:history="1">
+          <w:hyperlink w:anchor="_Toc240358999" w:history="1">
             <w:r>
               <w:rPr>
                 <w:rStyle w:val="Hyperlink"/>
@@ -362,7 +362,7 @@
                 <w:noProof/>
                 <w:webHidden/>
               </w:rPr>
-              <w:instrText xml:space="preserve"> PAGEREF _Toc240358133 \h </w:instrText>
+              <w:instrText xml:space="preserve"> PAGEREF _Toc240358999 \h </w:instrText>
             </w:r>
             <w:r>
               <w:rPr>
@@ -403,7 +403,7 @@
               <w:noProof/>
             </w:rPr>
           </w:pPr>
-          <w:hyperlink w:anchor="_Toc240358134" w:history="1">
+          <w:hyperlink w:anchor="_Toc240359000" w:history="1">
             <w:r>
               <w:rPr>
                 <w:rStyle w:val="Hyperlink"/>
@@ -430,7 +430,7 @@
                 <w:noProof/>
                 <w:webHidden/>
               </w:rPr>
-              <w:instrText xml:space="preserve"> PAGEREF _Toc240358134 \h </w:instrText>
+              <w:instrText xml:space="preserve"> PAGEREF _Toc240359000 \h </w:instrText>
             </w:r>
             <w:r>
               <w:rPr>
@@ -471,7 +471,7 @@
               <w:noProof/>
             </w:rPr>
           </w:pPr>
-          <w:hyperlink w:anchor="_Toc240358135" w:history="1">
+          <w:hyperlink w:anchor="_Toc240359001" w:history="1">
             <w:r>
               <w:rPr>
                 <w:rStyle w:val="Hyperlink"/>
@@ -498,7 +498,7 @@
                 <w:noProof/>
                 <w:webHidden/>
               </w:rPr>
-              <w:instrText xml:space="preserve"> PAGEREF _Toc240358135 \h </w:instrText>
+              <w:instrText xml:space="preserve"> PAGEREF _Toc240359001 \h </w:instrText>
             </w:r>
             <w:r>
               <w:rPr>
@@ -539,7 +539,7 @@
               <w:noProof/>
             </w:rPr>
           </w:pPr>
-          <w:hyperlink w:anchor="_Toc240358136" w:history="1">
+          <w:hyperlink w:anchor="_Toc240359002" w:history="1">
             <w:r>
               <w:rPr>
                 <w:rStyle w:val="Hyperlink"/>
@@ -566,7 +566,7 @@
                 <w:noProof/>
                 <w:webHidden/>
               </w:rPr>
-              <w:instrText xml:space="preserve"> PAGEREF _Toc240358136 \h </w:instrText>
+              <w:instrText xml:space="preserve"> PAGEREF _Toc240359002 \h </w:instrText>
             </w:r>
             <w:r>
               <w:rPr>
@@ -586,7 +586,7 @@
                 <w:noProof/>
                 <w:webHidden/>
               </w:rPr>
-              <w:t>6</w:t>
+              <w:t>5</w:t>
             </w:r>
             <w:r>
               <w:rPr>
@@ -607,7 +607,7 @@
               <w:noProof/>
             </w:rPr>
           </w:pPr>
-          <w:hyperlink w:anchor="_Toc240358137" w:history="1">
+          <w:hyperlink w:anchor="_Toc240359003" w:history="1">
             <w:r>
               <w:rPr>
                 <w:rStyle w:val="Hyperlink"/>
@@ -634,7 +634,7 @@
                 <w:noProof/>
                 <w:webHidden/>
               </w:rPr>
-              <w:instrText xml:space="preserve"> PAGEREF _Toc240358137 \h </w:instrText>
+              <w:instrText xml:space="preserve"> PAGEREF _Toc240359003 \h </w:instrText>
             </w:r>
             <w:r>
               <w:rPr>
@@ -675,7 +675,7 @@
               <w:noProof/>
             </w:rPr>
           </w:pPr>
-          <w:hyperlink w:anchor="_Toc240358138" w:history="1">
+          <w:hyperlink w:anchor="_Toc240359004" w:history="1">
             <w:r>
               <w:rPr>
                 <w:rStyle w:val="Hyperlink"/>
@@ -702,7 +702,7 @@
                 <w:noProof/>
                 <w:webHidden/>
               </w:rPr>
-              <w:instrText xml:space="preserve"> PAGEREF _Toc240358138 \h </w:instrText>
+              <w:instrText xml:space="preserve"> PAGEREF _Toc240359004 \h </w:instrText>
             </w:r>
             <w:r>
               <w:rPr>
@@ -743,7 +743,7 @@
               <w:noProof/>
             </w:rPr>
           </w:pPr>
-          <w:hyperlink w:anchor="_Toc240358139" w:history="1">
+          <w:hyperlink w:anchor="_Toc240359005" w:history="1">
             <w:r>
               <w:rPr>
                 <w:rStyle w:val="Hyperlink"/>
@@ -770,7 +770,7 @@
                 <w:noProof/>
                 <w:webHidden/>
               </w:rPr>
-              <w:instrText xml:space="preserve"> PAGEREF _Toc240358139 \h </w:instrText>
+              <w:instrText xml:space="preserve"> PAGEREF _Toc240359005 \h </w:instrText>
             </w:r>
             <w:r>
               <w:rPr>
@@ -811,7 +811,7 @@
               <w:noProof/>
             </w:rPr>
           </w:pPr>
-          <w:hyperlink w:anchor="_Toc240358140" w:history="1">
+          <w:hyperlink w:anchor="_Toc240359006" w:history="1">
             <w:r>
               <w:rPr>
                 <w:rStyle w:val="Hyperlink"/>
@@ -838,7 +838,7 @@
                 <w:noProof/>
                 <w:webHidden/>
               </w:rPr>
-              <w:instrText xml:space="preserve"> PAGEREF _Toc240358140 \h </w:instrText>
+              <w:instrText xml:space="preserve"> PAGEREF _Toc240359006 \h </w:instrText>
             </w:r>
             <w:r>
               <w:rPr>
@@ -879,12 +879,216 @@
               <w:noProof/>
             </w:rPr>
           </w:pPr>
-          <w:hyperlink w:anchor="_Toc240358141" w:history="1">
+          <w:hyperlink w:anchor="_Toc240359007" w:history="1">
             <w:r>
               <w:rPr>
                 <w:rStyle w:val="Hyperlink"/>
                 <w:noProof/>
               </w:rPr>
+              <w:t>Capturing and Using Metrics</w:t>
+            </w:r>
+            <w:r>
+              <w:rPr>
+                <w:noProof/>
+                <w:webHidden/>
+              </w:rPr>
+              <w:tab/>
+            </w:r>
+            <w:r>
+              <w:rPr>
+                <w:noProof/>
+                <w:webHidden/>
+              </w:rPr>
+              <w:fldChar w:fldCharType="begin"/>
+            </w:r>
+            <w:r>
+              <w:rPr>
+                <w:noProof/>
+                <w:webHidden/>
+              </w:rPr>
+              <w:instrText xml:space="preserve"> PAGEREF _Toc240359007 \h </w:instrText>
+            </w:r>
+            <w:r>
+              <w:rPr>
+                <w:noProof/>
+                <w:webHidden/>
+              </w:rPr>
+            </w:r>
+            <w:r>
+              <w:rPr>
+                <w:noProof/>
+                <w:webHidden/>
+              </w:rPr>
+              <w:fldChar w:fldCharType="separate"/>
+            </w:r>
+            <w:r>
+              <w:rPr>
+                <w:noProof/>
+                <w:webHidden/>
+              </w:rPr>
+              <w:t>8</w:t>
+            </w:r>
+            <w:r>
+              <w:rPr>
+                <w:noProof/>
+                <w:webHidden/>
+              </w:rPr>
+              <w:fldChar w:fldCharType="end"/>
+            </w:r>
+          </w:hyperlink>
+        </w:p>
+        <w:p>
+          <w:pPr>
+            <w:pStyle w:val="TOC2"/>
+            <w:tabs>
+              <w:tab w:val="right" w:leader="dot" w:pos="9350"/>
+            </w:tabs>
+            <w:rPr>
+              <w:noProof/>
+            </w:rPr>
+          </w:pPr>
+          <w:hyperlink w:anchor="_Toc240359008" w:history="1">
+            <w:r>
+              <w:rPr>
+                <w:rStyle w:val="Hyperlink"/>
+                <w:noProof/>
+              </w:rPr>
+              <w:t>Leading Indicators</w:t>
+            </w:r>
+            <w:r>
+              <w:rPr>
+                <w:noProof/>
+                <w:webHidden/>
+              </w:rPr>
+              <w:tab/>
+            </w:r>
+            <w:r>
+              <w:rPr>
+                <w:noProof/>
+                <w:webHidden/>
+              </w:rPr>
+              <w:fldChar w:fldCharType="begin"/>
+            </w:r>
+            <w:r>
+              <w:rPr>
+                <w:noProof/>
+                <w:webHidden/>
+              </w:rPr>
+              <w:instrText xml:space="preserve"> PAGEREF _Toc240359008 \h </w:instrText>
+            </w:r>
+            <w:r>
+              <w:rPr>
+                <w:noProof/>
+                <w:webHidden/>
+              </w:rPr>
+            </w:r>
+            <w:r>
+              <w:rPr>
+                <w:noProof/>
+                <w:webHidden/>
+              </w:rPr>
+              <w:fldChar w:fldCharType="separate"/>
+            </w:r>
+            <w:r>
+              <w:rPr>
+                <w:noProof/>
+                <w:webHidden/>
+              </w:rPr>
+              <w:t>8</w:t>
+            </w:r>
+            <w:r>
+              <w:rPr>
+                <w:noProof/>
+                <w:webHidden/>
+              </w:rPr>
+              <w:fldChar w:fldCharType="end"/>
+            </w:r>
+          </w:hyperlink>
+        </w:p>
+        <w:p>
+          <w:pPr>
+            <w:pStyle w:val="TOC2"/>
+            <w:tabs>
+              <w:tab w:val="right" w:leader="dot" w:pos="9350"/>
+            </w:tabs>
+            <w:rPr>
+              <w:noProof/>
+            </w:rPr>
+          </w:pPr>
+          <w:hyperlink w:anchor="_Toc240359009" w:history="1">
+            <w:r>
+              <w:rPr>
+                <w:rStyle w:val="Hyperlink"/>
+                <w:noProof/>
+              </w:rPr>
+              <w:t>Trailing Indicators</w:t>
+            </w:r>
+            <w:r>
+              <w:rPr>
+                <w:noProof/>
+                <w:webHidden/>
+              </w:rPr>
+              <w:tab/>
+            </w:r>
+            <w:r>
+              <w:rPr>
+                <w:noProof/>
+                <w:webHidden/>
+              </w:rPr>
+              <w:fldChar w:fldCharType="begin"/>
+            </w:r>
+            <w:r>
+              <w:rPr>
+                <w:noProof/>
+                <w:webHidden/>
+              </w:rPr>
+              <w:instrText xml:space="preserve"> PAGEREF _Toc240359009 \h </w:instrText>
+            </w:r>
+            <w:r>
+              <w:rPr>
+                <w:noProof/>
+                <w:webHidden/>
+              </w:rPr>
+            </w:r>
+            <w:r>
+              <w:rPr>
+                <w:noProof/>
+                <w:webHidden/>
+              </w:rPr>
+              <w:fldChar w:fldCharType="separate"/>
+            </w:r>
+            <w:r>
+              <w:rPr>
+                <w:noProof/>
+                <w:webHidden/>
+              </w:rPr>
+              <w:t>9</w:t>
+            </w:r>
+            <w:r>
+              <w:rPr>
+                <w:noProof/>
+                <w:webHidden/>
+              </w:rPr>
+              <w:fldChar w:fldCharType="end"/>
+            </w:r>
+          </w:hyperlink>
+        </w:p>
+        <w:p>
+          <w:pPr>
+            <w:pStyle w:val="TOC1"/>
+            <w:tabs>
+              <w:tab w:val="right" w:leader="dot" w:pos="9350"/>
+            </w:tabs>
+            <w:rPr>
+              <w:noProof/>
+            </w:rPr>
+          </w:pPr>
+          <w:hyperlink w:anchor="_Toc240359010" w:history="1">
+            <w:r>
+              <w:rPr>
+                <w:rStyle w:val="Hyperlink"/>
+                <w:noProof/>
+              </w:rPr>
               <w:t>Copyright and License Information</w:t>
             </w:r>
             <w:r>
@@ -906,7 +1110,7 @@
                 <w:noProof/>
                 <w:webHidden/>
               </w:rPr>
-              <w:instrText xml:space="preserve"> PAGEREF _Toc240358141 \h </w:instrText>
+              <w:instrText xml:space="preserve"> PAGEREF _Toc240359010 \h </w:instrText>
             </w:r>
             <w:r>
               <w:rPr>
@@ -926,7 +1130,7 @@
                 <w:noProof/>
                 <w:webHidden/>
               </w:rPr>
-              <w:t>8</w:t>
+              <w:t>9</w:t>
             </w:r>
             <w:r>
               <w:rPr>
@@ -948,7 +1152,7 @@
       <w:pPr>
         <w:pStyle w:val="Heading1"/>
       </w:pPr>
-      <w:bookmarkStart w:id="0" w:name="_Toc240358130"/>
+      <w:bookmarkStart w:id="0" w:name="_Toc240358996"/>
       <w:r>
         <w:lastRenderedPageBreak/>
         <w:t>Introducing t</w:t>
@@ -970,7 +1174,7 @@
       <w:pPr>
         <w:pStyle w:val="Heading1"/>
       </w:pPr>
-      <w:bookmarkStart w:id="1" w:name="_Toc240358131"/>
+      <w:bookmarkStart w:id="1" w:name="_Toc240358997"/>
       <w:r>
         <w:t>Setting Up</w:t>
       </w:r>
@@ -988,7 +1192,7 @@
       <w:pPr>
         <w:pStyle w:val="Heading2"/>
       </w:pPr>
-      <w:bookmarkStart w:id="2" w:name="_Toc240358132"/>
+      <w:bookmarkStart w:id="2" w:name="_Toc240358998"/>
       <w:r>
         <w:t>The Facilitator</w:t>
       </w:r>
@@ -1008,7 +1212,7 @@
       <w:pPr>
         <w:pStyle w:val="Heading2"/>
       </w:pPr>
-      <w:bookmarkStart w:id="3" w:name="_Toc240358133"/>
+      <w:bookmarkStart w:id="3" w:name="_Toc240358999"/>
       <w:r>
         <w:t>The Participants</w:t>
       </w:r>
@@ -1037,7 +1241,7 @@
       <w:pPr>
         <w:pStyle w:val="Heading2"/>
       </w:pPr>
-      <w:bookmarkStart w:id="4" w:name="_Toc240358134"/>
+      <w:bookmarkStart w:id="4" w:name="_Toc240359000"/>
       <w:r>
         <w:t xml:space="preserve">The Game </w:t>
       </w:r>
@@ -4711,7 +4915,7 @@
       <w:pPr>
         <w:pStyle w:val="Heading2"/>
       </w:pPr>
-      <w:bookmarkStart w:id="5" w:name="_Toc240358135"/>
+      <w:bookmarkStart w:id="5" w:name="_Toc240359001"/>
       <w:r>
         <w:t>The Work Item Cards</w:t>
       </w:r>
@@ -7647,7 +7851,7 @@
       <w:pPr>
         <w:pStyle w:val="Heading1"/>
       </w:pPr>
-      <w:bookmarkStart w:id="6" w:name="_Toc240358136"/>
+      <w:bookmarkStart w:id="6" w:name="_Toc240359002"/>
       <w:r>
         <w:t xml:space="preserve">Playing </w:t>
       </w:r>
@@ -7672,7 +7876,7 @@
       <w:pPr>
         <w:pStyle w:val="Heading2"/>
       </w:pPr>
-      <w:bookmarkStart w:id="7" w:name="_Toc240358137"/>
+      <w:bookmarkStart w:id="7" w:name="_Toc240359003"/>
       <w:r>
         <w:t xml:space="preserve">The Goals </w:t>
       </w:r>
@@ -7725,7 +7929,7 @@
       <w:pPr>
         <w:pStyle w:val="Heading2"/>
       </w:pPr>
-      <w:bookmarkStart w:id="8" w:name="_Toc240358138"/>
+      <w:bookmarkStart w:id="8" w:name="_Toc240359004"/>
       <w:r>
         <w:t>The Rules</w:t>
       </w:r>
@@ -7797,7 +8001,7 @@
       <w:pPr>
         <w:pStyle w:val="Heading2"/>
       </w:pPr>
-      <w:bookmarkStart w:id="9" w:name="_Toc240358139"/>
+      <w:bookmarkStart w:id="9" w:name="_Toc240359005"/>
       <w:r>
         <w:t>Work Items and</w:t>
       </w:r>
@@ -7930,7 +8134,7 @@
       <w:pPr>
         <w:pStyle w:val="Heading2"/>
       </w:pPr>
-      <w:bookmarkStart w:id="10" w:name="_Toc240358140"/>
+      <w:bookmarkStart w:id="10" w:name="_Toc240359006"/>
       <w:r>
         <w:t>Playing t</w:t>
       </w:r>
@@ -8161,11 +8365,120 @@
       <w:pPr>
         <w:pStyle w:val="Heading1"/>
       </w:pPr>
-      <w:bookmarkStart w:id="11" w:name="_Toc240358141"/>
+      <w:bookmarkStart w:id="11" w:name="_Toc240359007"/>
+      <w:r>
+        <w:t>Capturing and Using Metrics</w:t>
+      </w:r>
+      <w:bookmarkEnd w:id="11"/>
+    </w:p>
+    <w:p>
+      <w:r>
+        <w:t>As the game progresses, the individual work item cards will be updated with various metrics. When a work item is completed and the final metrics for that work item are tallied, the systemic metrics can then be updated and posted.</w:t>
+      </w:r>
+    </w:p>
+    <w:p>
+      <w:pPr>
+        <w:pStyle w:val="Heading2"/>
+      </w:pPr>
+      <w:bookmarkStart w:id="12" w:name="_Toc240359008"/>
+      <w:r>
+        <w:t>Leading Indicators</w:t>
+      </w:r>
+      <w:bookmarkEnd w:id="12"/>
+    </w:p>
+    <w:p>
+      <w:r>
+        <w:t>The following metrics are considered leading indicators of the system’s performance. That is, they are able to be monitored and acted upon while work items are moving through the system. Leading indicators give us insight into the current state of the system and help us to predict the possible near-future states of the system. Leading indicators can be used to facilitate proactive measures to prevent issues from showing up in the system.</w:t>
+      </w:r>
+    </w:p>
+    <w:p>
+      <w:pPr>
+        <w:pStyle w:val="Heading3"/>
+      </w:pPr>
+      <w:r>
+        <w:t>Current WIP for a Given Step</w:t>
+      </w:r>
+    </w:p>
+    <w:p/>
+    <w:p>
+      <w:pPr>
+        <w:pStyle w:val="Heading3"/>
+      </w:pPr>
+      <w:r>
+        <w:t>Total WIP for All Steps</w:t>
+      </w:r>
+    </w:p>
+    <w:p/>
+    <w:p>
+      <w:pPr>
+        <w:pStyle w:val="Heading3"/>
+      </w:pPr>
+      <w:r>
+        <w:t>Current ‘Successful’ Ticks for a Work Item</w:t>
+      </w:r>
+    </w:p>
+    <w:p/>
+    <w:p>
+      <w:pPr>
+        <w:pStyle w:val="Heading2"/>
+      </w:pPr>
+      <w:bookmarkStart w:id="13" w:name="_Toc240359009"/>
+      <w:r>
+        <w:lastRenderedPageBreak/>
+        <w:t>Trailing Indicators</w:t>
+      </w:r>
+      <w:bookmarkEnd w:id="13"/>
+    </w:p>
+    <w:p>
+      <w:r>
+        <w:t>The following metrics are considered trailing indicators of the system’s performance. That is, they are calculated after work items have been processed through the system. Trailing indicators do not give us any insight into the future state of the system. Rather, they report on the past state of the system. Therefore, trailing indicators may be of less value than leading indicators, but they are nonetheless valuable. Trailing indicators can be used to facilitate reactive measures to help improve the system’s overall performance.</w:t>
+      </w:r>
+    </w:p>
+    <w:p>
+      <w:pPr>
+        <w:pStyle w:val="Heading3"/>
+      </w:pPr>
+      <w:r>
+        <w:t>Average Lead Time</w:t>
+      </w:r>
+    </w:p>
+    <w:p/>
+    <w:p>
+      <w:pPr>
+        <w:pStyle w:val="Heading3"/>
+      </w:pPr>
+      <w:r>
+        <w:t>Average Queue Time</w:t>
+      </w:r>
+    </w:p>
+    <w:p/>
+    <w:p>
+      <w:pPr>
+        <w:pStyle w:val="Heading3"/>
+      </w:pPr>
+      <w:r>
+        <w:t>Average Cycle Time</w:t>
+      </w:r>
+    </w:p>
+    <w:p/>
+    <w:p>
+      <w:pPr>
+        <w:pStyle w:val="Heading3"/>
+      </w:pPr>
+      <w:r>
+        <w:t>Process Cycle Efficiency</w:t>
+      </w:r>
+    </w:p>
+    <w:p/>
+    <w:p>
+      <w:pPr>
+        <w:pStyle w:val="Heading1"/>
+      </w:pPr>
+      <w:bookmarkStart w:id="14" w:name="_Toc240359010"/>
       <w:r>
         <w:t>Copyright and License Information</w:t>
       </w:r>
-      <w:bookmarkEnd w:id="11"/>
+      <w:bookmarkEnd w:id="14"/>
     </w:p>
     <w:p>
       <w:r>
@@ -8271,9 +8584,6 @@
         </w:tc>
       </w:tr>
     </w:tbl>
-    <w:p/>
-    <w:p/>
-    <w:p/>
     <w:p/>
     <w:sectPr>
       <w:footerReference w:type="default" r:id="rId11"/>
@@ -8393,7 +8703,7 @@
                 <w:noProof/>
                 <w:color w:val="FFFFFF" w:themeColor="background1"/>
               </w:rPr>
-              <w:t>8</w:t>
+              <w:t>9</w:t>
             </w:r>
           </w:fldSimple>
         </w:p>
@@ -9957,7 +10267,7 @@
 </file>
 
 <file path=customXml/itemProps1.xml><?xml version="1.0" encoding="utf-8"?>
-<ds:datastoreItem xmlns:ds="http://schemas.openxmlformats.org/officeDocument/2006/customXml" ds:itemID="{6CE6F90B-9508-4BCE-8DDA-2DA912760EC1}">
+<ds:datastoreItem xmlns:ds="http://schemas.openxmlformats.org/officeDocument/2006/customXml" ds:itemID="{D72EAF32-15A3-44DF-AA9E-B8306F5CB6BE}">
   <ds:schemaRefs>
     <ds:schemaRef ds:uri="http://schemas.openxmlformats.org/officeDocument/2006/bibliography"/>
   </ds:schemaRefs>

</xml_diff>

<commit_message>
kanban game: updating work item card design to capture round # completed. fleshing out some of the metrics, and questioning the usefulness of others for this game
</commit_message>
<xml_diff>
--- a/Kanban Simulation Game/The Kanban Game.docx
+++ b/Kanban Simulation Game/The Kanban Game.docx
@@ -131,7 +131,7 @@
           <w:r>
             <w:fldChar w:fldCharType="separate"/>
           </w:r>
-          <w:hyperlink w:anchor="_Toc240358996" w:history="1">
+          <w:hyperlink w:anchor="_Toc240359499" w:history="1">
             <w:r>
               <w:rPr>
                 <w:rStyle w:val="Hyperlink"/>
@@ -158,7 +158,7 @@
                 <w:noProof/>
                 <w:webHidden/>
               </w:rPr>
-              <w:instrText xml:space="preserve"> PAGEREF _Toc240358996 \h </w:instrText>
+              <w:instrText xml:space="preserve"> PAGEREF _Toc240359499 \h </w:instrText>
             </w:r>
             <w:r>
               <w:rPr>
@@ -199,7 +199,7 @@
               <w:noProof/>
             </w:rPr>
           </w:pPr>
-          <w:hyperlink w:anchor="_Toc240358997" w:history="1">
+          <w:hyperlink w:anchor="_Toc240359500" w:history="1">
             <w:r>
               <w:rPr>
                 <w:rStyle w:val="Hyperlink"/>
@@ -226,7 +226,7 @@
                 <w:noProof/>
                 <w:webHidden/>
               </w:rPr>
-              <w:instrText xml:space="preserve"> PAGEREF _Toc240358997 \h </w:instrText>
+              <w:instrText xml:space="preserve"> PAGEREF _Toc240359500 \h </w:instrText>
             </w:r>
             <w:r>
               <w:rPr>
@@ -267,7 +267,7 @@
               <w:noProof/>
             </w:rPr>
           </w:pPr>
-          <w:hyperlink w:anchor="_Toc240358998" w:history="1">
+          <w:hyperlink w:anchor="_Toc240359501" w:history="1">
             <w:r>
               <w:rPr>
                 <w:rStyle w:val="Hyperlink"/>
@@ -294,7 +294,7 @@
                 <w:noProof/>
                 <w:webHidden/>
               </w:rPr>
-              <w:instrText xml:space="preserve"> PAGEREF _Toc240358998 \h </w:instrText>
+              <w:instrText xml:space="preserve"> PAGEREF _Toc240359501 \h </w:instrText>
             </w:r>
             <w:r>
               <w:rPr>
@@ -335,7 +335,7 @@
               <w:noProof/>
             </w:rPr>
           </w:pPr>
-          <w:hyperlink w:anchor="_Toc240358999" w:history="1">
+          <w:hyperlink w:anchor="_Toc240359502" w:history="1">
             <w:r>
               <w:rPr>
                 <w:rStyle w:val="Hyperlink"/>
@@ -362,7 +362,7 @@
                 <w:noProof/>
                 <w:webHidden/>
               </w:rPr>
-              <w:instrText xml:space="preserve"> PAGEREF _Toc240358999 \h </w:instrText>
+              <w:instrText xml:space="preserve"> PAGEREF _Toc240359502 \h </w:instrText>
             </w:r>
             <w:r>
               <w:rPr>
@@ -403,7 +403,7 @@
               <w:noProof/>
             </w:rPr>
           </w:pPr>
-          <w:hyperlink w:anchor="_Toc240359000" w:history="1">
+          <w:hyperlink w:anchor="_Toc240359503" w:history="1">
             <w:r>
               <w:rPr>
                 <w:rStyle w:val="Hyperlink"/>
@@ -430,7 +430,7 @@
                 <w:noProof/>
                 <w:webHidden/>
               </w:rPr>
-              <w:instrText xml:space="preserve"> PAGEREF _Toc240359000 \h </w:instrText>
+              <w:instrText xml:space="preserve"> PAGEREF _Toc240359503 \h </w:instrText>
             </w:r>
             <w:r>
               <w:rPr>
@@ -471,7 +471,7 @@
               <w:noProof/>
             </w:rPr>
           </w:pPr>
-          <w:hyperlink w:anchor="_Toc240359001" w:history="1">
+          <w:hyperlink w:anchor="_Toc240359504" w:history="1">
             <w:r>
               <w:rPr>
                 <w:rStyle w:val="Hyperlink"/>
@@ -498,7 +498,7 @@
                 <w:noProof/>
                 <w:webHidden/>
               </w:rPr>
-              <w:instrText xml:space="preserve"> PAGEREF _Toc240359001 \h </w:instrText>
+              <w:instrText xml:space="preserve"> PAGEREF _Toc240359504 \h </w:instrText>
             </w:r>
             <w:r>
               <w:rPr>
@@ -518,7 +518,7 @@
                 <w:noProof/>
                 <w:webHidden/>
               </w:rPr>
-              <w:t>4</w:t>
+              <w:t>5</w:t>
             </w:r>
             <w:r>
               <w:rPr>
@@ -539,7 +539,7 @@
               <w:noProof/>
             </w:rPr>
           </w:pPr>
-          <w:hyperlink w:anchor="_Toc240359002" w:history="1">
+          <w:hyperlink w:anchor="_Toc240359505" w:history="1">
             <w:r>
               <w:rPr>
                 <w:rStyle w:val="Hyperlink"/>
@@ -566,7 +566,7 @@
                 <w:noProof/>
                 <w:webHidden/>
               </w:rPr>
-              <w:instrText xml:space="preserve"> PAGEREF _Toc240359002 \h </w:instrText>
+              <w:instrText xml:space="preserve"> PAGEREF _Toc240359505 \h </w:instrText>
             </w:r>
             <w:r>
               <w:rPr>
@@ -586,7 +586,7 @@
                 <w:noProof/>
                 <w:webHidden/>
               </w:rPr>
-              <w:t>5</w:t>
+              <w:t>6</w:t>
             </w:r>
             <w:r>
               <w:rPr>
@@ -607,7 +607,7 @@
               <w:noProof/>
             </w:rPr>
           </w:pPr>
-          <w:hyperlink w:anchor="_Toc240359003" w:history="1">
+          <w:hyperlink w:anchor="_Toc240359506" w:history="1">
             <w:r>
               <w:rPr>
                 <w:rStyle w:val="Hyperlink"/>
@@ -634,7 +634,7 @@
                 <w:noProof/>
                 <w:webHidden/>
               </w:rPr>
-              <w:instrText xml:space="preserve"> PAGEREF _Toc240359003 \h </w:instrText>
+              <w:instrText xml:space="preserve"> PAGEREF _Toc240359506 \h </w:instrText>
             </w:r>
             <w:r>
               <w:rPr>
@@ -675,7 +675,7 @@
               <w:noProof/>
             </w:rPr>
           </w:pPr>
-          <w:hyperlink w:anchor="_Toc240359004" w:history="1">
+          <w:hyperlink w:anchor="_Toc240359507" w:history="1">
             <w:r>
               <w:rPr>
                 <w:rStyle w:val="Hyperlink"/>
@@ -702,7 +702,7 @@
                 <w:noProof/>
                 <w:webHidden/>
               </w:rPr>
-              <w:instrText xml:space="preserve"> PAGEREF _Toc240359004 \h </w:instrText>
+              <w:instrText xml:space="preserve"> PAGEREF _Toc240359507 \h </w:instrText>
             </w:r>
             <w:r>
               <w:rPr>
@@ -743,7 +743,7 @@
               <w:noProof/>
             </w:rPr>
           </w:pPr>
-          <w:hyperlink w:anchor="_Toc240359005" w:history="1">
+          <w:hyperlink w:anchor="_Toc240359508" w:history="1">
             <w:r>
               <w:rPr>
                 <w:rStyle w:val="Hyperlink"/>
@@ -770,7 +770,7 @@
                 <w:noProof/>
                 <w:webHidden/>
               </w:rPr>
-              <w:instrText xml:space="preserve"> PAGEREF _Toc240359005 \h </w:instrText>
+              <w:instrText xml:space="preserve"> PAGEREF _Toc240359508 \h </w:instrText>
             </w:r>
             <w:r>
               <w:rPr>
@@ -811,7 +811,7 @@
               <w:noProof/>
             </w:rPr>
           </w:pPr>
-          <w:hyperlink w:anchor="_Toc240359006" w:history="1">
+          <w:hyperlink w:anchor="_Toc240359509" w:history="1">
             <w:r>
               <w:rPr>
                 <w:rStyle w:val="Hyperlink"/>
@@ -838,7 +838,7 @@
                 <w:noProof/>
                 <w:webHidden/>
               </w:rPr>
-              <w:instrText xml:space="preserve"> PAGEREF _Toc240359006 \h </w:instrText>
+              <w:instrText xml:space="preserve"> PAGEREF _Toc240359509 \h </w:instrText>
             </w:r>
             <w:r>
               <w:rPr>
@@ -879,7 +879,7 @@
               <w:noProof/>
             </w:rPr>
           </w:pPr>
-          <w:hyperlink w:anchor="_Toc240359007" w:history="1">
+          <w:hyperlink w:anchor="_Toc240359510" w:history="1">
             <w:r>
               <w:rPr>
                 <w:rStyle w:val="Hyperlink"/>
@@ -906,7 +906,7 @@
                 <w:noProof/>
                 <w:webHidden/>
               </w:rPr>
-              <w:instrText xml:space="preserve"> PAGEREF _Toc240359007 \h </w:instrText>
+              <w:instrText xml:space="preserve"> PAGEREF _Toc240359510 \h </w:instrText>
             </w:r>
             <w:r>
               <w:rPr>
@@ -926,7 +926,7 @@
                 <w:noProof/>
                 <w:webHidden/>
               </w:rPr>
-              <w:t>8</w:t>
+              <w:t>9</w:t>
             </w:r>
             <w:r>
               <w:rPr>
@@ -947,7 +947,7 @@
               <w:noProof/>
             </w:rPr>
           </w:pPr>
-          <w:hyperlink w:anchor="_Toc240359008" w:history="1">
+          <w:hyperlink w:anchor="_Toc240359511" w:history="1">
             <w:r>
               <w:rPr>
                 <w:rStyle w:val="Hyperlink"/>
@@ -974,7 +974,7 @@
                 <w:noProof/>
                 <w:webHidden/>
               </w:rPr>
-              <w:instrText xml:space="preserve"> PAGEREF _Toc240359008 \h </w:instrText>
+              <w:instrText xml:space="preserve"> PAGEREF _Toc240359511 \h </w:instrText>
             </w:r>
             <w:r>
               <w:rPr>
@@ -994,7 +994,7 @@
                 <w:noProof/>
                 <w:webHidden/>
               </w:rPr>
-              <w:t>8</w:t>
+              <w:t>9</w:t>
             </w:r>
             <w:r>
               <w:rPr>
@@ -1015,7 +1015,7 @@
               <w:noProof/>
             </w:rPr>
           </w:pPr>
-          <w:hyperlink w:anchor="_Toc240359009" w:history="1">
+          <w:hyperlink w:anchor="_Toc240359512" w:history="1">
             <w:r>
               <w:rPr>
                 <w:rStyle w:val="Hyperlink"/>
@@ -1042,7 +1042,7 @@
                 <w:noProof/>
                 <w:webHidden/>
               </w:rPr>
-              <w:instrText xml:space="preserve"> PAGEREF _Toc240359009 \h </w:instrText>
+              <w:instrText xml:space="preserve"> PAGEREF _Toc240359512 \h </w:instrText>
             </w:r>
             <w:r>
               <w:rPr>
@@ -1083,7 +1083,7 @@
               <w:noProof/>
             </w:rPr>
           </w:pPr>
-          <w:hyperlink w:anchor="_Toc240359010" w:history="1">
+          <w:hyperlink w:anchor="_Toc240359513" w:history="1">
             <w:r>
               <w:rPr>
                 <w:rStyle w:val="Hyperlink"/>
@@ -1110,7 +1110,7 @@
                 <w:noProof/>
                 <w:webHidden/>
               </w:rPr>
-              <w:instrText xml:space="preserve"> PAGEREF _Toc240359010 \h </w:instrText>
+              <w:instrText xml:space="preserve"> PAGEREF _Toc240359513 \h </w:instrText>
             </w:r>
             <w:r>
               <w:rPr>
@@ -1152,7 +1152,7 @@
       <w:pPr>
         <w:pStyle w:val="Heading1"/>
       </w:pPr>
-      <w:bookmarkStart w:id="0" w:name="_Toc240358996"/>
+      <w:bookmarkStart w:id="0" w:name="_Toc240359499"/>
       <w:r>
         <w:lastRenderedPageBreak/>
         <w:t>Introducing t</w:t>
@@ -1174,7 +1174,7 @@
       <w:pPr>
         <w:pStyle w:val="Heading1"/>
       </w:pPr>
-      <w:bookmarkStart w:id="1" w:name="_Toc240358997"/>
+      <w:bookmarkStart w:id="1" w:name="_Toc240359500"/>
       <w:r>
         <w:t>Setting Up</w:t>
       </w:r>
@@ -1192,7 +1192,7 @@
       <w:pPr>
         <w:pStyle w:val="Heading2"/>
       </w:pPr>
-      <w:bookmarkStart w:id="2" w:name="_Toc240358998"/>
+      <w:bookmarkStart w:id="2" w:name="_Toc240359501"/>
       <w:r>
         <w:t>The Facilitator</w:t>
       </w:r>
@@ -1212,7 +1212,7 @@
       <w:pPr>
         <w:pStyle w:val="Heading2"/>
       </w:pPr>
-      <w:bookmarkStart w:id="3" w:name="_Toc240358999"/>
+      <w:bookmarkStart w:id="3" w:name="_Toc240359502"/>
       <w:r>
         <w:t>The Participants</w:t>
       </w:r>
@@ -1241,7 +1241,7 @@
       <w:pPr>
         <w:pStyle w:val="Heading2"/>
       </w:pPr>
-      <w:bookmarkStart w:id="4" w:name="_Toc240359000"/>
+      <w:bookmarkStart w:id="4" w:name="_Toc240359503"/>
       <w:r>
         <w:t xml:space="preserve">The Game </w:t>
       </w:r>
@@ -1436,14 +1436,11 @@
     </w:p>
     <w:p>
       <w:r>
-        <w:rPr>
-          <w:noProof/>
-        </w:rPr>
         <w:drawing>
           <wp:inline distT="0" distB="0" distL="0" distR="0">
             <wp:extent cx="5715000" cy="2819400"/>
             <wp:effectExtent l="0" t="0" r="0" b="0"/>
-            <wp:docPr id="1" name="Object 1"/>
+            <wp:docPr id="10" name="Object 3"/>
             <wp:cNvGraphicFramePr/>
             <a:graphic xmlns:a="http://schemas.openxmlformats.org/drawingml/2006/main">
               <a:graphicData uri="http://schemas.openxmlformats.org/drawingml/2006/lockedCanvas">
@@ -1462,10 +1459,12 @@
                   </a:grpSpPr>
                   <a:grpSp>
                     <a:nvGrpSpPr>
-                      <a:cNvPr id="35" name="Group 34"/>
-                      <a:cNvGrpSpPr/>
+                      <a:cNvPr id="2050" name="Group 34"/>
+                      <a:cNvGrpSpPr>
+                        <a:grpSpLocks/>
+                      </a:cNvGrpSpPr>
                     </a:nvGrpSpPr>
-                    <a:grpSpPr>
+                    <a:grpSpPr bwMode="auto">
                       <a:xfrm>
                         <a:off x="1143000" y="1447800"/>
                         <a:ext cx="5715000" cy="2819400"/>
@@ -1476,9 +1475,11 @@
                     <a:grpSp>
                       <a:nvGrpSpPr>
                         <a:cNvPr id="3" name="Group 7"/>
-                        <a:cNvGrpSpPr/>
+                        <a:cNvGrpSpPr>
+                          <a:grpSpLocks/>
+                        </a:cNvGrpSpPr>
                       </a:nvGrpSpPr>
-                      <a:grpSpPr>
+                      <a:grpSpPr bwMode="auto">
                         <a:xfrm>
                           <a:off x="1143000" y="1447800"/>
                           <a:ext cx="1143000" cy="2819400"/>
@@ -1502,13 +1503,19 @@
                         </a:spPr>
                         <a:txSp>
                           <a:txBody>
-                            <a:bodyPr rtlCol="0" anchor="ctr"/>
+                            <a:bodyPr anchor="ctr"/>
                             <a:lstStyle>
                               <a:defPPr>
                                 <a:defRPr lang="en-US"/>
                               </a:defPPr>
-                              <a:lvl1pPr marL="0" algn="l" defTabSz="914400" rtl="0" eaLnBrk="1" latinLnBrk="0" hangingPunct="1">
-                                <a:defRPr sz="1800" kern="1200">
+                              <a:lvl1pPr algn="l" rtl="0" fontAlgn="base">
+                                <a:spcBef>
+                                  <a:spcPct val="0"/>
+                                </a:spcBef>
+                                <a:spcAft>
+                                  <a:spcPct val="0"/>
+                                </a:spcAft>
+                                <a:defRPr kern="1200">
                                   <a:solidFill>
                                     <a:schemeClr val="dk1"/>
                                   </a:solidFill>
@@ -1517,8 +1524,14 @@
                                   <a:cs typeface="+mn-cs"/>
                                 </a:defRPr>
                               </a:lvl1pPr>
-                              <a:lvl2pPr marL="457200" algn="l" defTabSz="914400" rtl="0" eaLnBrk="1" latinLnBrk="0" hangingPunct="1">
-                                <a:defRPr sz="1800" kern="1200">
+                              <a:lvl2pPr marL="457200" algn="l" rtl="0" fontAlgn="base">
+                                <a:spcBef>
+                                  <a:spcPct val="0"/>
+                                </a:spcBef>
+                                <a:spcAft>
+                                  <a:spcPct val="0"/>
+                                </a:spcAft>
+                                <a:defRPr kern="1200">
                                   <a:solidFill>
                                     <a:schemeClr val="dk1"/>
                                   </a:solidFill>
@@ -1527,8 +1540,14 @@
                                   <a:cs typeface="+mn-cs"/>
                                 </a:defRPr>
                               </a:lvl2pPr>
-                              <a:lvl3pPr marL="914400" algn="l" defTabSz="914400" rtl="0" eaLnBrk="1" latinLnBrk="0" hangingPunct="1">
-                                <a:defRPr sz="1800" kern="1200">
+                              <a:lvl3pPr marL="914400" algn="l" rtl="0" fontAlgn="base">
+                                <a:spcBef>
+                                  <a:spcPct val="0"/>
+                                </a:spcBef>
+                                <a:spcAft>
+                                  <a:spcPct val="0"/>
+                                </a:spcAft>
+                                <a:defRPr kern="1200">
                                   <a:solidFill>
                                     <a:schemeClr val="dk1"/>
                                   </a:solidFill>
@@ -1537,8 +1556,14 @@
                                   <a:cs typeface="+mn-cs"/>
                                 </a:defRPr>
                               </a:lvl3pPr>
-                              <a:lvl4pPr marL="1371600" algn="l" defTabSz="914400" rtl="0" eaLnBrk="1" latinLnBrk="0" hangingPunct="1">
-                                <a:defRPr sz="1800" kern="1200">
+                              <a:lvl4pPr marL="1371600" algn="l" rtl="0" fontAlgn="base">
+                                <a:spcBef>
+                                  <a:spcPct val="0"/>
+                                </a:spcBef>
+                                <a:spcAft>
+                                  <a:spcPct val="0"/>
+                                </a:spcAft>
+                                <a:defRPr kern="1200">
                                   <a:solidFill>
                                     <a:schemeClr val="dk1"/>
                                   </a:solidFill>
@@ -1547,8 +1572,14 @@
                                   <a:cs typeface="+mn-cs"/>
                                 </a:defRPr>
                               </a:lvl4pPr>
-                              <a:lvl5pPr marL="1828800" algn="l" defTabSz="914400" rtl="0" eaLnBrk="1" latinLnBrk="0" hangingPunct="1">
-                                <a:defRPr sz="1800" kern="1200">
+                              <a:lvl5pPr marL="1828800" algn="l" rtl="0" fontAlgn="base">
+                                <a:spcBef>
+                                  <a:spcPct val="0"/>
+                                </a:spcBef>
+                                <a:spcAft>
+                                  <a:spcPct val="0"/>
+                                </a:spcAft>
+                                <a:defRPr kern="1200">
                                   <a:solidFill>
                                     <a:schemeClr val="dk1"/>
                                   </a:solidFill>
@@ -1558,7 +1589,7 @@
                                 </a:defRPr>
                               </a:lvl5pPr>
                               <a:lvl6pPr marL="2286000" algn="l" defTabSz="914400" rtl="0" eaLnBrk="1" latinLnBrk="0" hangingPunct="1">
-                                <a:defRPr sz="1800" kern="1200">
+                                <a:defRPr kern="1200">
                                   <a:solidFill>
                                     <a:schemeClr val="dk1"/>
                                   </a:solidFill>
@@ -1568,7 +1599,7 @@
                                 </a:defRPr>
                               </a:lvl6pPr>
                               <a:lvl7pPr marL="2743200" algn="l" defTabSz="914400" rtl="0" eaLnBrk="1" latinLnBrk="0" hangingPunct="1">
-                                <a:defRPr sz="1800" kern="1200">
+                                <a:defRPr kern="1200">
                                   <a:solidFill>
                                     <a:schemeClr val="dk1"/>
                                   </a:solidFill>
@@ -1578,7 +1609,7 @@
                                 </a:defRPr>
                               </a:lvl7pPr>
                               <a:lvl8pPr marL="3200400" algn="l" defTabSz="914400" rtl="0" eaLnBrk="1" latinLnBrk="0" hangingPunct="1">
-                                <a:defRPr sz="1800" kern="1200">
+                                <a:defRPr kern="1200">
                                   <a:solidFill>
                                     <a:schemeClr val="dk1"/>
                                   </a:solidFill>
@@ -1588,7 +1619,7 @@
                                 </a:defRPr>
                               </a:lvl8pPr>
                               <a:lvl9pPr marL="3657600" algn="l" defTabSz="914400" rtl="0" eaLnBrk="1" latinLnBrk="0" hangingPunct="1">
-                                <a:defRPr sz="1800" kern="1200">
+                                <a:defRPr kern="1200">
                                   <a:solidFill>
                                     <a:schemeClr val="dk1"/>
                                   </a:solidFill>
@@ -1599,12 +1630,19 @@
                               </a:lvl9pPr>
                             </a:lstStyle>
                             <a:p>
-                              <a:pPr algn="ctr"/>
+                              <a:pPr algn="ctr" fontAlgn="auto">
+                                <a:spcBef>
+                                  <a:spcPts val="0"/>
+                                </a:spcBef>
+                                <a:spcAft>
+                                  <a:spcPts val="0"/>
+                                </a:spcAft>
+                                <a:defRPr/>
+                              </a:pPr>
                               <a:r>
-                                <a:rPr lang="en-US" sz="1600" dirty="0" smtClean="0"/>
+                                <a:rPr lang="en-US" sz="1600" dirty="0"/>
                                 <a:t>Ideation</a:t>
                               </a:r>
-                              <a:endParaRPr lang="en-US" sz="1600" dirty="0"/>
                             </a:p>
                           </a:txBody>
                           <a:useSpRect/>
@@ -1640,13 +1678,19 @@
                         </a:spPr>
                         <a:txSp>
                           <a:txBody>
-                            <a:bodyPr rtlCol="0" anchor="ctr"/>
+                            <a:bodyPr anchor="ctr"/>
                             <a:lstStyle>
                               <a:defPPr>
                                 <a:defRPr lang="en-US"/>
                               </a:defPPr>
-                              <a:lvl1pPr marL="0" algn="l" defTabSz="914400" rtl="0" eaLnBrk="1" latinLnBrk="0" hangingPunct="1">
-                                <a:defRPr sz="1800" kern="1200">
+                              <a:lvl1pPr algn="l" rtl="0" fontAlgn="base">
+                                <a:spcBef>
+                                  <a:spcPct val="0"/>
+                                </a:spcBef>
+                                <a:spcAft>
+                                  <a:spcPct val="0"/>
+                                </a:spcAft>
+                                <a:defRPr kern="1200">
                                   <a:solidFill>
                                     <a:schemeClr val="dk1"/>
                                   </a:solidFill>
@@ -1655,8 +1699,14 @@
                                   <a:cs typeface="+mn-cs"/>
                                 </a:defRPr>
                               </a:lvl1pPr>
-                              <a:lvl2pPr marL="457200" algn="l" defTabSz="914400" rtl="0" eaLnBrk="1" latinLnBrk="0" hangingPunct="1">
-                                <a:defRPr sz="1800" kern="1200">
+                              <a:lvl2pPr marL="457200" algn="l" rtl="0" fontAlgn="base">
+                                <a:spcBef>
+                                  <a:spcPct val="0"/>
+                                </a:spcBef>
+                                <a:spcAft>
+                                  <a:spcPct val="0"/>
+                                </a:spcAft>
+                                <a:defRPr kern="1200">
                                   <a:solidFill>
                                     <a:schemeClr val="dk1"/>
                                   </a:solidFill>
@@ -1665,8 +1715,14 @@
                                   <a:cs typeface="+mn-cs"/>
                                 </a:defRPr>
                               </a:lvl2pPr>
-                              <a:lvl3pPr marL="914400" algn="l" defTabSz="914400" rtl="0" eaLnBrk="1" latinLnBrk="0" hangingPunct="1">
-                                <a:defRPr sz="1800" kern="1200">
+                              <a:lvl3pPr marL="914400" algn="l" rtl="0" fontAlgn="base">
+                                <a:spcBef>
+                                  <a:spcPct val="0"/>
+                                </a:spcBef>
+                                <a:spcAft>
+                                  <a:spcPct val="0"/>
+                                </a:spcAft>
+                                <a:defRPr kern="1200">
                                   <a:solidFill>
                                     <a:schemeClr val="dk1"/>
                                   </a:solidFill>
@@ -1675,8 +1731,14 @@
                                   <a:cs typeface="+mn-cs"/>
                                 </a:defRPr>
                               </a:lvl3pPr>
-                              <a:lvl4pPr marL="1371600" algn="l" defTabSz="914400" rtl="0" eaLnBrk="1" latinLnBrk="0" hangingPunct="1">
-                                <a:defRPr sz="1800" kern="1200">
+                              <a:lvl4pPr marL="1371600" algn="l" rtl="0" fontAlgn="base">
+                                <a:spcBef>
+                                  <a:spcPct val="0"/>
+                                </a:spcBef>
+                                <a:spcAft>
+                                  <a:spcPct val="0"/>
+                                </a:spcAft>
+                                <a:defRPr kern="1200">
                                   <a:solidFill>
                                     <a:schemeClr val="dk1"/>
                                   </a:solidFill>
@@ -1685,8 +1747,14 @@
                                   <a:cs typeface="+mn-cs"/>
                                 </a:defRPr>
                               </a:lvl4pPr>
-                              <a:lvl5pPr marL="1828800" algn="l" defTabSz="914400" rtl="0" eaLnBrk="1" latinLnBrk="0" hangingPunct="1">
-                                <a:defRPr sz="1800" kern="1200">
+                              <a:lvl5pPr marL="1828800" algn="l" rtl="0" fontAlgn="base">
+                                <a:spcBef>
+                                  <a:spcPct val="0"/>
+                                </a:spcBef>
+                                <a:spcAft>
+                                  <a:spcPct val="0"/>
+                                </a:spcAft>
+                                <a:defRPr kern="1200">
                                   <a:solidFill>
                                     <a:schemeClr val="dk1"/>
                                   </a:solidFill>
@@ -1696,7 +1764,7 @@
                                 </a:defRPr>
                               </a:lvl5pPr>
                               <a:lvl6pPr marL="2286000" algn="l" defTabSz="914400" rtl="0" eaLnBrk="1" latinLnBrk="0" hangingPunct="1">
-                                <a:defRPr sz="1800" kern="1200">
+                                <a:defRPr kern="1200">
                                   <a:solidFill>
                                     <a:schemeClr val="dk1"/>
                                   </a:solidFill>
@@ -1706,7 +1774,7 @@
                                 </a:defRPr>
                               </a:lvl6pPr>
                               <a:lvl7pPr marL="2743200" algn="l" defTabSz="914400" rtl="0" eaLnBrk="1" latinLnBrk="0" hangingPunct="1">
-                                <a:defRPr sz="1800" kern="1200">
+                                <a:defRPr kern="1200">
                                   <a:solidFill>
                                     <a:schemeClr val="dk1"/>
                                   </a:solidFill>
@@ -1716,7 +1784,7 @@
                                 </a:defRPr>
                               </a:lvl7pPr>
                               <a:lvl8pPr marL="3200400" algn="l" defTabSz="914400" rtl="0" eaLnBrk="1" latinLnBrk="0" hangingPunct="1">
-                                <a:defRPr sz="1800" kern="1200">
+                                <a:defRPr kern="1200">
                                   <a:solidFill>
                                     <a:schemeClr val="dk1"/>
                                   </a:solidFill>
@@ -1726,7 +1794,7 @@
                                 </a:defRPr>
                               </a:lvl8pPr>
                               <a:lvl9pPr marL="3657600" algn="l" defTabSz="914400" rtl="0" eaLnBrk="1" latinLnBrk="0" hangingPunct="1">
-                                <a:defRPr sz="1800" kern="1200">
+                                <a:defRPr kern="1200">
                                   <a:solidFill>
                                     <a:schemeClr val="dk1"/>
                                   </a:solidFill>
@@ -1737,7 +1805,15 @@
                               </a:lvl9pPr>
                             </a:lstStyle>
                             <a:p>
-                              <a:pPr algn="ctr"/>
+                              <a:pPr algn="ctr" fontAlgn="auto">
+                                <a:spcBef>
+                                  <a:spcPts val="0"/>
+                                </a:spcBef>
+                                <a:spcAft>
+                                  <a:spcPts val="0"/>
+                                </a:spcAft>
+                                <a:defRPr/>
+                              </a:pPr>
                               <a:endParaRPr lang="en-US" dirty="0"/>
                             </a:p>
                           </a:txBody>
@@ -1762,9 +1838,11 @@
                     <a:grpSp>
                       <a:nvGrpSpPr>
                         <a:cNvPr id="4" name="Group 22"/>
-                        <a:cNvGrpSpPr/>
+                        <a:cNvGrpSpPr>
+                          <a:grpSpLocks/>
+                        </a:cNvGrpSpPr>
                       </a:nvGrpSpPr>
-                      <a:grpSpPr>
+                      <a:grpSpPr bwMode="auto">
                         <a:xfrm>
                           <a:off x="5715000" y="1447800"/>
                           <a:ext cx="1143000" cy="2819400"/>
@@ -1788,13 +1866,19 @@
                         </a:spPr>
                         <a:txSp>
                           <a:txBody>
-                            <a:bodyPr rtlCol="0" anchor="ctr"/>
+                            <a:bodyPr anchor="ctr"/>
                             <a:lstStyle>
                               <a:defPPr>
                                 <a:defRPr lang="en-US"/>
                               </a:defPPr>
-                              <a:lvl1pPr marL="0" algn="l" defTabSz="914400" rtl="0" eaLnBrk="1" latinLnBrk="0" hangingPunct="1">
-                                <a:defRPr sz="1800" kern="1200">
+                              <a:lvl1pPr algn="l" rtl="0" fontAlgn="base">
+                                <a:spcBef>
+                                  <a:spcPct val="0"/>
+                                </a:spcBef>
+                                <a:spcAft>
+                                  <a:spcPct val="0"/>
+                                </a:spcAft>
+                                <a:defRPr kern="1200">
                                   <a:solidFill>
                                     <a:schemeClr val="dk1"/>
                                   </a:solidFill>
@@ -1803,8 +1887,14 @@
                                   <a:cs typeface="+mn-cs"/>
                                 </a:defRPr>
                               </a:lvl1pPr>
-                              <a:lvl2pPr marL="457200" algn="l" defTabSz="914400" rtl="0" eaLnBrk="1" latinLnBrk="0" hangingPunct="1">
-                                <a:defRPr sz="1800" kern="1200">
+                              <a:lvl2pPr marL="457200" algn="l" rtl="0" fontAlgn="base">
+                                <a:spcBef>
+                                  <a:spcPct val="0"/>
+                                </a:spcBef>
+                                <a:spcAft>
+                                  <a:spcPct val="0"/>
+                                </a:spcAft>
+                                <a:defRPr kern="1200">
                                   <a:solidFill>
                                     <a:schemeClr val="dk1"/>
                                   </a:solidFill>
@@ -1813,8 +1903,14 @@
                                   <a:cs typeface="+mn-cs"/>
                                 </a:defRPr>
                               </a:lvl2pPr>
-                              <a:lvl3pPr marL="914400" algn="l" defTabSz="914400" rtl="0" eaLnBrk="1" latinLnBrk="0" hangingPunct="1">
-                                <a:defRPr sz="1800" kern="1200">
+                              <a:lvl3pPr marL="914400" algn="l" rtl="0" fontAlgn="base">
+                                <a:spcBef>
+                                  <a:spcPct val="0"/>
+                                </a:spcBef>
+                                <a:spcAft>
+                                  <a:spcPct val="0"/>
+                                </a:spcAft>
+                                <a:defRPr kern="1200">
                                   <a:solidFill>
                                     <a:schemeClr val="dk1"/>
                                   </a:solidFill>
@@ -1823,8 +1919,14 @@
                                   <a:cs typeface="+mn-cs"/>
                                 </a:defRPr>
                               </a:lvl3pPr>
-                              <a:lvl4pPr marL="1371600" algn="l" defTabSz="914400" rtl="0" eaLnBrk="1" latinLnBrk="0" hangingPunct="1">
-                                <a:defRPr sz="1800" kern="1200">
+                              <a:lvl4pPr marL="1371600" algn="l" rtl="0" fontAlgn="base">
+                                <a:spcBef>
+                                  <a:spcPct val="0"/>
+                                </a:spcBef>
+                                <a:spcAft>
+                                  <a:spcPct val="0"/>
+                                </a:spcAft>
+                                <a:defRPr kern="1200">
                                   <a:solidFill>
                                     <a:schemeClr val="dk1"/>
                                   </a:solidFill>
@@ -1833,8 +1935,14 @@
                                   <a:cs typeface="+mn-cs"/>
                                 </a:defRPr>
                               </a:lvl4pPr>
-                              <a:lvl5pPr marL="1828800" algn="l" defTabSz="914400" rtl="0" eaLnBrk="1" latinLnBrk="0" hangingPunct="1">
-                                <a:defRPr sz="1800" kern="1200">
+                              <a:lvl5pPr marL="1828800" algn="l" rtl="0" fontAlgn="base">
+                                <a:spcBef>
+                                  <a:spcPct val="0"/>
+                                </a:spcBef>
+                                <a:spcAft>
+                                  <a:spcPct val="0"/>
+                                </a:spcAft>
+                                <a:defRPr kern="1200">
                                   <a:solidFill>
                                     <a:schemeClr val="dk1"/>
                                   </a:solidFill>
@@ -1844,7 +1952,7 @@
                                 </a:defRPr>
                               </a:lvl5pPr>
                               <a:lvl6pPr marL="2286000" algn="l" defTabSz="914400" rtl="0" eaLnBrk="1" latinLnBrk="0" hangingPunct="1">
-                                <a:defRPr sz="1800" kern="1200">
+                                <a:defRPr kern="1200">
                                   <a:solidFill>
                                     <a:schemeClr val="dk1"/>
                                   </a:solidFill>
@@ -1854,7 +1962,7 @@
                                 </a:defRPr>
                               </a:lvl6pPr>
                               <a:lvl7pPr marL="2743200" algn="l" defTabSz="914400" rtl="0" eaLnBrk="1" latinLnBrk="0" hangingPunct="1">
-                                <a:defRPr sz="1800" kern="1200">
+                                <a:defRPr kern="1200">
                                   <a:solidFill>
                                     <a:schemeClr val="dk1"/>
                                   </a:solidFill>
@@ -1864,7 +1972,7 @@
                                 </a:defRPr>
                               </a:lvl7pPr>
                               <a:lvl8pPr marL="3200400" algn="l" defTabSz="914400" rtl="0" eaLnBrk="1" latinLnBrk="0" hangingPunct="1">
-                                <a:defRPr sz="1800" kern="1200">
+                                <a:defRPr kern="1200">
                                   <a:solidFill>
                                     <a:schemeClr val="dk1"/>
                                   </a:solidFill>
@@ -1874,7 +1982,7 @@
                                 </a:defRPr>
                               </a:lvl8pPr>
                               <a:lvl9pPr marL="3657600" algn="l" defTabSz="914400" rtl="0" eaLnBrk="1" latinLnBrk="0" hangingPunct="1">
-                                <a:defRPr sz="1800" kern="1200">
+                                <a:defRPr kern="1200">
                                   <a:solidFill>
                                     <a:schemeClr val="dk1"/>
                                   </a:solidFill>
@@ -1885,12 +1993,19 @@
                               </a:lvl9pPr>
                             </a:lstStyle>
                             <a:p>
-                              <a:pPr algn="ctr"/>
+                              <a:pPr algn="ctr" fontAlgn="auto">
+                                <a:spcBef>
+                                  <a:spcPts val="0"/>
+                                </a:spcBef>
+                                <a:spcAft>
+                                  <a:spcPts val="0"/>
+                                </a:spcAft>
+                                <a:defRPr/>
+                              </a:pPr>
                               <a:r>
-                                <a:rPr lang="en-US" sz="1600" dirty="0" smtClean="0"/>
+                                <a:rPr lang="en-US" sz="1600" dirty="0"/>
                                 <a:t>Delivered</a:t>
                               </a:r>
-                              <a:endParaRPr lang="en-US" sz="1600" dirty="0"/>
                             </a:p>
                           </a:txBody>
                           <a:useSpRect/>
@@ -1926,13 +2041,19 @@
                         </a:spPr>
                         <a:txSp>
                           <a:txBody>
-                            <a:bodyPr rtlCol="0" anchor="ctr"/>
+                            <a:bodyPr anchor="ctr"/>
                             <a:lstStyle>
                               <a:defPPr>
                                 <a:defRPr lang="en-US"/>
                               </a:defPPr>
-                              <a:lvl1pPr marL="0" algn="l" defTabSz="914400" rtl="0" eaLnBrk="1" latinLnBrk="0" hangingPunct="1">
-                                <a:defRPr sz="1800" kern="1200">
+                              <a:lvl1pPr algn="l" rtl="0" fontAlgn="base">
+                                <a:spcBef>
+                                  <a:spcPct val="0"/>
+                                </a:spcBef>
+                                <a:spcAft>
+                                  <a:spcPct val="0"/>
+                                </a:spcAft>
+                                <a:defRPr kern="1200">
                                   <a:solidFill>
                                     <a:schemeClr val="dk1"/>
                                   </a:solidFill>
@@ -1941,8 +2062,14 @@
                                   <a:cs typeface="+mn-cs"/>
                                 </a:defRPr>
                               </a:lvl1pPr>
-                              <a:lvl2pPr marL="457200" algn="l" defTabSz="914400" rtl="0" eaLnBrk="1" latinLnBrk="0" hangingPunct="1">
-                                <a:defRPr sz="1800" kern="1200">
+                              <a:lvl2pPr marL="457200" algn="l" rtl="0" fontAlgn="base">
+                                <a:spcBef>
+                                  <a:spcPct val="0"/>
+                                </a:spcBef>
+                                <a:spcAft>
+                                  <a:spcPct val="0"/>
+                                </a:spcAft>
+                                <a:defRPr kern="1200">
                                   <a:solidFill>
                                     <a:schemeClr val="dk1"/>
                                   </a:solidFill>
@@ -1951,8 +2078,14 @@
                                   <a:cs typeface="+mn-cs"/>
                                 </a:defRPr>
                               </a:lvl2pPr>
-                              <a:lvl3pPr marL="914400" algn="l" defTabSz="914400" rtl="0" eaLnBrk="1" latinLnBrk="0" hangingPunct="1">
-                                <a:defRPr sz="1800" kern="1200">
+                              <a:lvl3pPr marL="914400" algn="l" rtl="0" fontAlgn="base">
+                                <a:spcBef>
+                                  <a:spcPct val="0"/>
+                                </a:spcBef>
+                                <a:spcAft>
+                                  <a:spcPct val="0"/>
+                                </a:spcAft>
+                                <a:defRPr kern="1200">
                                   <a:solidFill>
                                     <a:schemeClr val="dk1"/>
                                   </a:solidFill>
@@ -1961,8 +2094,14 @@
                                   <a:cs typeface="+mn-cs"/>
                                 </a:defRPr>
                               </a:lvl3pPr>
-                              <a:lvl4pPr marL="1371600" algn="l" defTabSz="914400" rtl="0" eaLnBrk="1" latinLnBrk="0" hangingPunct="1">
-                                <a:defRPr sz="1800" kern="1200">
+                              <a:lvl4pPr marL="1371600" algn="l" rtl="0" fontAlgn="base">
+                                <a:spcBef>
+                                  <a:spcPct val="0"/>
+                                </a:spcBef>
+                                <a:spcAft>
+                                  <a:spcPct val="0"/>
+                                </a:spcAft>
+                                <a:defRPr kern="1200">
                                   <a:solidFill>
                                     <a:schemeClr val="dk1"/>
                                   </a:solidFill>
@@ -1971,8 +2110,14 @@
                                   <a:cs typeface="+mn-cs"/>
                                 </a:defRPr>
                               </a:lvl4pPr>
-                              <a:lvl5pPr marL="1828800" algn="l" defTabSz="914400" rtl="0" eaLnBrk="1" latinLnBrk="0" hangingPunct="1">
-                                <a:defRPr sz="1800" kern="1200">
+                              <a:lvl5pPr marL="1828800" algn="l" rtl="0" fontAlgn="base">
+                                <a:spcBef>
+                                  <a:spcPct val="0"/>
+                                </a:spcBef>
+                                <a:spcAft>
+                                  <a:spcPct val="0"/>
+                                </a:spcAft>
+                                <a:defRPr kern="1200">
                                   <a:solidFill>
                                     <a:schemeClr val="dk1"/>
                                   </a:solidFill>
@@ -1982,7 +2127,7 @@
                                 </a:defRPr>
                               </a:lvl5pPr>
                               <a:lvl6pPr marL="2286000" algn="l" defTabSz="914400" rtl="0" eaLnBrk="1" latinLnBrk="0" hangingPunct="1">
-                                <a:defRPr sz="1800" kern="1200">
+                                <a:defRPr kern="1200">
                                   <a:solidFill>
                                     <a:schemeClr val="dk1"/>
                                   </a:solidFill>
@@ -1992,7 +2137,7 @@
                                 </a:defRPr>
                               </a:lvl6pPr>
                               <a:lvl7pPr marL="2743200" algn="l" defTabSz="914400" rtl="0" eaLnBrk="1" latinLnBrk="0" hangingPunct="1">
-                                <a:defRPr sz="1800" kern="1200">
+                                <a:defRPr kern="1200">
                                   <a:solidFill>
                                     <a:schemeClr val="dk1"/>
                                   </a:solidFill>
@@ -2002,7 +2147,7 @@
                                 </a:defRPr>
                               </a:lvl7pPr>
                               <a:lvl8pPr marL="3200400" algn="l" defTabSz="914400" rtl="0" eaLnBrk="1" latinLnBrk="0" hangingPunct="1">
-                                <a:defRPr sz="1800" kern="1200">
+                                <a:defRPr kern="1200">
                                   <a:solidFill>
                                     <a:schemeClr val="dk1"/>
                                   </a:solidFill>
@@ -2012,7 +2157,7 @@
                                 </a:defRPr>
                               </a:lvl8pPr>
                               <a:lvl9pPr marL="3657600" algn="l" defTabSz="914400" rtl="0" eaLnBrk="1" latinLnBrk="0" hangingPunct="1">
-                                <a:defRPr sz="1800" kern="1200">
+                                <a:defRPr kern="1200">
                                   <a:solidFill>
                                     <a:schemeClr val="dk1"/>
                                   </a:solidFill>
@@ -2023,7 +2168,15 @@
                               </a:lvl9pPr>
                             </a:lstStyle>
                             <a:p>
-                              <a:pPr algn="ctr"/>
+                              <a:pPr algn="ctr" fontAlgn="auto">
+                                <a:spcBef>
+                                  <a:spcPts val="0"/>
+                                </a:spcBef>
+                                <a:spcAft>
+                                  <a:spcPts val="0"/>
+                                </a:spcAft>
+                                <a:defRPr/>
+                              </a:pPr>
                               <a:endParaRPr lang="en-US" dirty="0"/>
                             </a:p>
                           </a:txBody>
@@ -2048,9 +2201,11 @@
                     <a:grpSp>
                       <a:nvGrpSpPr>
                         <a:cNvPr id="5" name="Group 33"/>
-                        <a:cNvGrpSpPr/>
+                        <a:cNvGrpSpPr>
+                          <a:grpSpLocks/>
+                        </a:cNvGrpSpPr>
                       </a:nvGrpSpPr>
-                      <a:grpSpPr>
+                      <a:grpSpPr bwMode="auto">
                         <a:xfrm>
                           <a:off x="2286000" y="1447800"/>
                           <a:ext cx="1143000" cy="2819400"/>
@@ -2061,9 +2216,11 @@
                       <a:grpSp>
                         <a:nvGrpSpPr>
                           <a:cNvPr id="19" name="Group 10"/>
-                          <a:cNvGrpSpPr/>
+                          <a:cNvGrpSpPr>
+                            <a:grpSpLocks/>
+                          </a:cNvGrpSpPr>
                         </a:nvGrpSpPr>
-                        <a:grpSpPr>
+                        <a:grpSpPr bwMode="auto">
                           <a:xfrm>
                             <a:off x="1981200" y="1447800"/>
                             <a:ext cx="1143000" cy="2819400"/>
@@ -2073,7 +2230,7 @@
                         </a:grpSpPr>
                         <a:sp>
                           <a:nvSpPr>
-                            <a:cNvPr id="12" name="Rectangle 11"/>
+                            <a:cNvPr id="2" name="Rectangle 11"/>
                             <a:cNvSpPr/>
                           </a:nvSpPr>
                           <a:spPr>
@@ -2087,13 +2244,19 @@
                           </a:spPr>
                           <a:txSp>
                             <a:txBody>
-                              <a:bodyPr rtlCol="0" anchor="ctr"/>
+                              <a:bodyPr anchor="ctr"/>
                               <a:lstStyle>
                                 <a:defPPr>
                                   <a:defRPr lang="en-US"/>
                                 </a:defPPr>
-                                <a:lvl1pPr marL="0" algn="l" defTabSz="914400" rtl="0" eaLnBrk="1" latinLnBrk="0" hangingPunct="1">
-                                  <a:defRPr sz="1800" kern="1200">
+                                <a:lvl1pPr algn="l" rtl="0" fontAlgn="base">
+                                  <a:spcBef>
+                                    <a:spcPct val="0"/>
+                                  </a:spcBef>
+                                  <a:spcAft>
+                                    <a:spcPct val="0"/>
+                                  </a:spcAft>
+                                  <a:defRPr kern="1200">
                                     <a:solidFill>
                                       <a:schemeClr val="dk1"/>
                                     </a:solidFill>
@@ -2102,8 +2265,14 @@
                                     <a:cs typeface="+mn-cs"/>
                                   </a:defRPr>
                                 </a:lvl1pPr>
-                                <a:lvl2pPr marL="457200" algn="l" defTabSz="914400" rtl="0" eaLnBrk="1" latinLnBrk="0" hangingPunct="1">
-                                  <a:defRPr sz="1800" kern="1200">
+                                <a:lvl2pPr marL="457200" algn="l" rtl="0" fontAlgn="base">
+                                  <a:spcBef>
+                                    <a:spcPct val="0"/>
+                                  </a:spcBef>
+                                  <a:spcAft>
+                                    <a:spcPct val="0"/>
+                                  </a:spcAft>
+                                  <a:defRPr kern="1200">
                                     <a:solidFill>
                                       <a:schemeClr val="dk1"/>
                                     </a:solidFill>
@@ -2112,8 +2281,14 @@
                                     <a:cs typeface="+mn-cs"/>
                                   </a:defRPr>
                                 </a:lvl2pPr>
-                                <a:lvl3pPr marL="914400" algn="l" defTabSz="914400" rtl="0" eaLnBrk="1" latinLnBrk="0" hangingPunct="1">
-                                  <a:defRPr sz="1800" kern="1200">
+                                <a:lvl3pPr marL="914400" algn="l" rtl="0" fontAlgn="base">
+                                  <a:spcBef>
+                                    <a:spcPct val="0"/>
+                                  </a:spcBef>
+                                  <a:spcAft>
+                                    <a:spcPct val="0"/>
+                                  </a:spcAft>
+                                  <a:defRPr kern="1200">
                                     <a:solidFill>
                                       <a:schemeClr val="dk1"/>
                                     </a:solidFill>
@@ -2122,8 +2297,14 @@
                                     <a:cs typeface="+mn-cs"/>
                                   </a:defRPr>
                                 </a:lvl3pPr>
-                                <a:lvl4pPr marL="1371600" algn="l" defTabSz="914400" rtl="0" eaLnBrk="1" latinLnBrk="0" hangingPunct="1">
-                                  <a:defRPr sz="1800" kern="1200">
+                                <a:lvl4pPr marL="1371600" algn="l" rtl="0" fontAlgn="base">
+                                  <a:spcBef>
+                                    <a:spcPct val="0"/>
+                                  </a:spcBef>
+                                  <a:spcAft>
+                                    <a:spcPct val="0"/>
+                                  </a:spcAft>
+                                  <a:defRPr kern="1200">
                                     <a:solidFill>
                                       <a:schemeClr val="dk1"/>
                                     </a:solidFill>
@@ -2132,8 +2313,14 @@
                                     <a:cs typeface="+mn-cs"/>
                                   </a:defRPr>
                                 </a:lvl4pPr>
-                                <a:lvl5pPr marL="1828800" algn="l" defTabSz="914400" rtl="0" eaLnBrk="1" latinLnBrk="0" hangingPunct="1">
-                                  <a:defRPr sz="1800" kern="1200">
+                                <a:lvl5pPr marL="1828800" algn="l" rtl="0" fontAlgn="base">
+                                  <a:spcBef>
+                                    <a:spcPct val="0"/>
+                                  </a:spcBef>
+                                  <a:spcAft>
+                                    <a:spcPct val="0"/>
+                                  </a:spcAft>
+                                  <a:defRPr kern="1200">
                                     <a:solidFill>
                                       <a:schemeClr val="dk1"/>
                                     </a:solidFill>
@@ -2143,7 +2330,7 @@
                                   </a:defRPr>
                                 </a:lvl5pPr>
                                 <a:lvl6pPr marL="2286000" algn="l" defTabSz="914400" rtl="0" eaLnBrk="1" latinLnBrk="0" hangingPunct="1">
-                                  <a:defRPr sz="1800" kern="1200">
+                                  <a:defRPr kern="1200">
                                     <a:solidFill>
                                       <a:schemeClr val="dk1"/>
                                     </a:solidFill>
@@ -2153,7 +2340,7 @@
                                   </a:defRPr>
                                 </a:lvl6pPr>
                                 <a:lvl7pPr marL="2743200" algn="l" defTabSz="914400" rtl="0" eaLnBrk="1" latinLnBrk="0" hangingPunct="1">
-                                  <a:defRPr sz="1800" kern="1200">
+                                  <a:defRPr kern="1200">
                                     <a:solidFill>
                                       <a:schemeClr val="dk1"/>
                                     </a:solidFill>
@@ -2163,7 +2350,7 @@
                                   </a:defRPr>
                                 </a:lvl7pPr>
                                 <a:lvl8pPr marL="3200400" algn="l" defTabSz="914400" rtl="0" eaLnBrk="1" latinLnBrk="0" hangingPunct="1">
-                                  <a:defRPr sz="1800" kern="1200">
+                                  <a:defRPr kern="1200">
                                     <a:solidFill>
                                       <a:schemeClr val="dk1"/>
                                     </a:solidFill>
@@ -2173,7 +2360,7 @@
                                   </a:defRPr>
                                 </a:lvl8pPr>
                                 <a:lvl9pPr marL="3657600" algn="l" defTabSz="914400" rtl="0" eaLnBrk="1" latinLnBrk="0" hangingPunct="1">
-                                  <a:defRPr sz="1800" kern="1200">
+                                  <a:defRPr kern="1200">
                                     <a:solidFill>
                                       <a:schemeClr val="dk1"/>
                                     </a:solidFill>
@@ -2184,12 +2371,19 @@
                                 </a:lvl9pPr>
                               </a:lstStyle>
                               <a:p>
-                                <a:pPr algn="ctr"/>
+                                <a:pPr algn="ctr" fontAlgn="auto">
+                                  <a:spcBef>
+                                    <a:spcPts val="0"/>
+                                  </a:spcBef>
+                                  <a:spcAft>
+                                    <a:spcPts val="0"/>
+                                  </a:spcAft>
+                                  <a:defRPr/>
+                                </a:pPr>
                                 <a:r>
-                                  <a:rPr lang="en-US" sz="1600" dirty="0" smtClean="0"/>
+                                  <a:rPr lang="en-US" sz="1600" dirty="0"/>
                                   <a:t>Problem Definition</a:t>
                                 </a:r>
-                                <a:endParaRPr lang="en-US" sz="1600" dirty="0"/>
                               </a:p>
                             </a:txBody>
                             <a:useSpRect/>
@@ -2211,7 +2405,7 @@
                         </a:sp>
                         <a:sp>
                           <a:nvSpPr>
-                            <a:cNvPr id="2" name="Rectangle 12"/>
+                            <a:cNvPr id="13" name="Rectangle 12"/>
                             <a:cNvSpPr/>
                           </a:nvSpPr>
                           <a:spPr>
@@ -2225,13 +2419,19 @@
                           </a:spPr>
                           <a:txSp>
                             <a:txBody>
-                              <a:bodyPr rtlCol="0" anchor="ctr"/>
+                              <a:bodyPr anchor="ctr"/>
                               <a:lstStyle>
                                 <a:defPPr>
                                   <a:defRPr lang="en-US"/>
                                 </a:defPPr>
-                                <a:lvl1pPr marL="0" algn="l" defTabSz="914400" rtl="0" eaLnBrk="1" latinLnBrk="0" hangingPunct="1">
-                                  <a:defRPr sz="1800" kern="1200">
+                                <a:lvl1pPr algn="l" rtl="0" fontAlgn="base">
+                                  <a:spcBef>
+                                    <a:spcPct val="0"/>
+                                  </a:spcBef>
+                                  <a:spcAft>
+                                    <a:spcPct val="0"/>
+                                  </a:spcAft>
+                                  <a:defRPr kern="1200">
                                     <a:solidFill>
                                       <a:schemeClr val="dk1"/>
                                     </a:solidFill>
@@ -2240,8 +2440,14 @@
                                     <a:cs typeface="+mn-cs"/>
                                   </a:defRPr>
                                 </a:lvl1pPr>
-                                <a:lvl2pPr marL="457200" algn="l" defTabSz="914400" rtl="0" eaLnBrk="1" latinLnBrk="0" hangingPunct="1">
-                                  <a:defRPr sz="1800" kern="1200">
+                                <a:lvl2pPr marL="457200" algn="l" rtl="0" fontAlgn="base">
+                                  <a:spcBef>
+                                    <a:spcPct val="0"/>
+                                  </a:spcBef>
+                                  <a:spcAft>
+                                    <a:spcPct val="0"/>
+                                  </a:spcAft>
+                                  <a:defRPr kern="1200">
                                     <a:solidFill>
                                       <a:schemeClr val="dk1"/>
                                     </a:solidFill>
@@ -2250,8 +2456,14 @@
                                     <a:cs typeface="+mn-cs"/>
                                   </a:defRPr>
                                 </a:lvl2pPr>
-                                <a:lvl3pPr marL="914400" algn="l" defTabSz="914400" rtl="0" eaLnBrk="1" latinLnBrk="0" hangingPunct="1">
-                                  <a:defRPr sz="1800" kern="1200">
+                                <a:lvl3pPr marL="914400" algn="l" rtl="0" fontAlgn="base">
+                                  <a:spcBef>
+                                    <a:spcPct val="0"/>
+                                  </a:spcBef>
+                                  <a:spcAft>
+                                    <a:spcPct val="0"/>
+                                  </a:spcAft>
+                                  <a:defRPr kern="1200">
                                     <a:solidFill>
                                       <a:schemeClr val="dk1"/>
                                     </a:solidFill>
@@ -2260,8 +2472,14 @@
                                     <a:cs typeface="+mn-cs"/>
                                   </a:defRPr>
                                 </a:lvl3pPr>
-                                <a:lvl4pPr marL="1371600" algn="l" defTabSz="914400" rtl="0" eaLnBrk="1" latinLnBrk="0" hangingPunct="1">
-                                  <a:defRPr sz="1800" kern="1200">
+                                <a:lvl4pPr marL="1371600" algn="l" rtl="0" fontAlgn="base">
+                                  <a:spcBef>
+                                    <a:spcPct val="0"/>
+                                  </a:spcBef>
+                                  <a:spcAft>
+                                    <a:spcPct val="0"/>
+                                  </a:spcAft>
+                                  <a:defRPr kern="1200">
                                     <a:solidFill>
                                       <a:schemeClr val="dk1"/>
                                     </a:solidFill>
@@ -2270,8 +2488,14 @@
                                     <a:cs typeface="+mn-cs"/>
                                   </a:defRPr>
                                 </a:lvl4pPr>
-                                <a:lvl5pPr marL="1828800" algn="l" defTabSz="914400" rtl="0" eaLnBrk="1" latinLnBrk="0" hangingPunct="1">
-                                  <a:defRPr sz="1800" kern="1200">
+                                <a:lvl5pPr marL="1828800" algn="l" rtl="0" fontAlgn="base">
+                                  <a:spcBef>
+                                    <a:spcPct val="0"/>
+                                  </a:spcBef>
+                                  <a:spcAft>
+                                    <a:spcPct val="0"/>
+                                  </a:spcAft>
+                                  <a:defRPr kern="1200">
                                     <a:solidFill>
                                       <a:schemeClr val="dk1"/>
                                     </a:solidFill>
@@ -2281,7 +2505,7 @@
                                   </a:defRPr>
                                 </a:lvl5pPr>
                                 <a:lvl6pPr marL="2286000" algn="l" defTabSz="914400" rtl="0" eaLnBrk="1" latinLnBrk="0" hangingPunct="1">
-                                  <a:defRPr sz="1800" kern="1200">
+                                  <a:defRPr kern="1200">
                                     <a:solidFill>
                                       <a:schemeClr val="dk1"/>
                                     </a:solidFill>
@@ -2291,7 +2515,7 @@
                                   </a:defRPr>
                                 </a:lvl6pPr>
                                 <a:lvl7pPr marL="2743200" algn="l" defTabSz="914400" rtl="0" eaLnBrk="1" latinLnBrk="0" hangingPunct="1">
-                                  <a:defRPr sz="1800" kern="1200">
+                                  <a:defRPr kern="1200">
                                     <a:solidFill>
                                       <a:schemeClr val="dk1"/>
                                     </a:solidFill>
@@ -2301,7 +2525,7 @@
                                   </a:defRPr>
                                 </a:lvl7pPr>
                                 <a:lvl8pPr marL="3200400" algn="l" defTabSz="914400" rtl="0" eaLnBrk="1" latinLnBrk="0" hangingPunct="1">
-                                  <a:defRPr sz="1800" kern="1200">
+                                  <a:defRPr kern="1200">
                                     <a:solidFill>
                                       <a:schemeClr val="dk1"/>
                                     </a:solidFill>
@@ -2311,7 +2535,7 @@
                                   </a:defRPr>
                                 </a:lvl8pPr>
                                 <a:lvl9pPr marL="3657600" algn="l" defTabSz="914400" rtl="0" eaLnBrk="1" latinLnBrk="0" hangingPunct="1">
-                                  <a:defRPr sz="1800" kern="1200">
+                                  <a:defRPr kern="1200">
                                     <a:solidFill>
                                       <a:schemeClr val="dk1"/>
                                     </a:solidFill>
@@ -2322,7 +2546,15 @@
                                 </a:lvl9pPr>
                               </a:lstStyle>
                               <a:p>
-                                <a:pPr algn="ctr"/>
+                                <a:pPr algn="ctr" fontAlgn="auto">
+                                  <a:spcBef>
+                                    <a:spcPts val="0"/>
+                                  </a:spcBef>
+                                  <a:spcAft>
+                                    <a:spcPts val="0"/>
+                                  </a:spcAft>
+                                  <a:defRPr/>
+                                </a:pPr>
                                 <a:endParaRPr lang="en-US" dirty="0"/>
                               </a:p>
                             </a:txBody>
@@ -2359,13 +2591,19 @@
                           </a:spPr>
                           <a:txSp>
                             <a:txBody>
-                              <a:bodyPr rtlCol="0" anchor="t"/>
+                              <a:bodyPr/>
                               <a:lstStyle>
                                 <a:defPPr>
                                   <a:defRPr lang="en-US"/>
                                 </a:defPPr>
-                                <a:lvl1pPr marL="0" algn="l" defTabSz="914400" rtl="0" eaLnBrk="1" latinLnBrk="0" hangingPunct="1">
-                                  <a:defRPr sz="1800" kern="1200">
+                                <a:lvl1pPr algn="l" rtl="0" fontAlgn="base">
+                                  <a:spcBef>
+                                    <a:spcPct val="0"/>
+                                  </a:spcBef>
+                                  <a:spcAft>
+                                    <a:spcPct val="0"/>
+                                  </a:spcAft>
+                                  <a:defRPr kern="1200">
                                     <a:solidFill>
                                       <a:schemeClr val="dk1"/>
                                     </a:solidFill>
@@ -2374,8 +2612,14 @@
                                     <a:cs typeface="+mn-cs"/>
                                   </a:defRPr>
                                 </a:lvl1pPr>
-                                <a:lvl2pPr marL="457200" algn="l" defTabSz="914400" rtl="0" eaLnBrk="1" latinLnBrk="0" hangingPunct="1">
-                                  <a:defRPr sz="1800" kern="1200">
+                                <a:lvl2pPr marL="457200" algn="l" rtl="0" fontAlgn="base">
+                                  <a:spcBef>
+                                    <a:spcPct val="0"/>
+                                  </a:spcBef>
+                                  <a:spcAft>
+                                    <a:spcPct val="0"/>
+                                  </a:spcAft>
+                                  <a:defRPr kern="1200">
                                     <a:solidFill>
                                       <a:schemeClr val="dk1"/>
                                     </a:solidFill>
@@ -2384,8 +2628,14 @@
                                     <a:cs typeface="+mn-cs"/>
                                   </a:defRPr>
                                 </a:lvl2pPr>
-                                <a:lvl3pPr marL="914400" algn="l" defTabSz="914400" rtl="0" eaLnBrk="1" latinLnBrk="0" hangingPunct="1">
-                                  <a:defRPr sz="1800" kern="1200">
+                                <a:lvl3pPr marL="914400" algn="l" rtl="0" fontAlgn="base">
+                                  <a:spcBef>
+                                    <a:spcPct val="0"/>
+                                  </a:spcBef>
+                                  <a:spcAft>
+                                    <a:spcPct val="0"/>
+                                  </a:spcAft>
+                                  <a:defRPr kern="1200">
                                     <a:solidFill>
                                       <a:schemeClr val="dk1"/>
                                     </a:solidFill>
@@ -2394,8 +2644,14 @@
                                     <a:cs typeface="+mn-cs"/>
                                   </a:defRPr>
                                 </a:lvl3pPr>
-                                <a:lvl4pPr marL="1371600" algn="l" defTabSz="914400" rtl="0" eaLnBrk="1" latinLnBrk="0" hangingPunct="1">
-                                  <a:defRPr sz="1800" kern="1200">
+                                <a:lvl4pPr marL="1371600" algn="l" rtl="0" fontAlgn="base">
+                                  <a:spcBef>
+                                    <a:spcPct val="0"/>
+                                  </a:spcBef>
+                                  <a:spcAft>
+                                    <a:spcPct val="0"/>
+                                  </a:spcAft>
+                                  <a:defRPr kern="1200">
                                     <a:solidFill>
                                       <a:schemeClr val="dk1"/>
                                     </a:solidFill>
@@ -2404,8 +2660,14 @@
                                     <a:cs typeface="+mn-cs"/>
                                   </a:defRPr>
                                 </a:lvl4pPr>
-                                <a:lvl5pPr marL="1828800" algn="l" defTabSz="914400" rtl="0" eaLnBrk="1" latinLnBrk="0" hangingPunct="1">
-                                  <a:defRPr sz="1800" kern="1200">
+                                <a:lvl5pPr marL="1828800" algn="l" rtl="0" fontAlgn="base">
+                                  <a:spcBef>
+                                    <a:spcPct val="0"/>
+                                  </a:spcBef>
+                                  <a:spcAft>
+                                    <a:spcPct val="0"/>
+                                  </a:spcAft>
+                                  <a:defRPr kern="1200">
                                     <a:solidFill>
                                       <a:schemeClr val="dk1"/>
                                     </a:solidFill>
@@ -2415,7 +2677,7 @@
                                   </a:defRPr>
                                 </a:lvl5pPr>
                                 <a:lvl6pPr marL="2286000" algn="l" defTabSz="914400" rtl="0" eaLnBrk="1" latinLnBrk="0" hangingPunct="1">
-                                  <a:defRPr sz="1800" kern="1200">
+                                  <a:defRPr kern="1200">
                                     <a:solidFill>
                                       <a:schemeClr val="dk1"/>
                                     </a:solidFill>
@@ -2425,7 +2687,7 @@
                                   </a:defRPr>
                                 </a:lvl6pPr>
                                 <a:lvl7pPr marL="2743200" algn="l" defTabSz="914400" rtl="0" eaLnBrk="1" latinLnBrk="0" hangingPunct="1">
-                                  <a:defRPr sz="1800" kern="1200">
+                                  <a:defRPr kern="1200">
                                     <a:solidFill>
                                       <a:schemeClr val="dk1"/>
                                     </a:solidFill>
@@ -2435,7 +2697,7 @@
                                   </a:defRPr>
                                 </a:lvl7pPr>
                                 <a:lvl8pPr marL="3200400" algn="l" defTabSz="914400" rtl="0" eaLnBrk="1" latinLnBrk="0" hangingPunct="1">
-                                  <a:defRPr sz="1800" kern="1200">
+                                  <a:defRPr kern="1200">
                                     <a:solidFill>
                                       <a:schemeClr val="dk1"/>
                                     </a:solidFill>
@@ -2445,7 +2707,7 @@
                                   </a:defRPr>
                                 </a:lvl8pPr>
                                 <a:lvl9pPr marL="3657600" algn="l" defTabSz="914400" rtl="0" eaLnBrk="1" latinLnBrk="0" hangingPunct="1">
-                                  <a:defRPr sz="1800" kern="1200">
+                                  <a:defRPr kern="1200">
                                     <a:solidFill>
                                       <a:schemeClr val="dk1"/>
                                     </a:solidFill>
@@ -2456,12 +2718,19 @@
                                 </a:lvl9pPr>
                               </a:lstStyle>
                               <a:p>
-                                <a:pPr algn="ctr"/>
+                                <a:pPr algn="ctr" fontAlgn="auto">
+                                  <a:spcBef>
+                                    <a:spcPts val="0"/>
+                                  </a:spcBef>
+                                  <a:spcAft>
+                                    <a:spcPts val="0"/>
+                                  </a:spcAft>
+                                  <a:defRPr/>
+                                </a:pPr>
                                 <a:r>
-                                  <a:rPr lang="en-US" sz="1200" dirty="0" smtClean="0"/>
+                                  <a:rPr lang="en-US" sz="1200" dirty="0"/>
                                   <a:t>Done</a:t>
                                 </a:r>
-                                <a:endParaRPr lang="en-US" sz="1200" dirty="0"/>
                               </a:p>
                             </a:txBody>
                             <a:useSpRect/>
@@ -2499,13 +2768,19 @@
                         </a:spPr>
                         <a:txSp>
                           <a:txBody>
-                            <a:bodyPr rtlCol="0" anchor="ctr"/>
+                            <a:bodyPr anchor="ctr"/>
                             <a:lstStyle>
                               <a:defPPr>
                                 <a:defRPr lang="en-US"/>
                               </a:defPPr>
-                              <a:lvl1pPr marL="0" algn="l" defTabSz="914400" rtl="0" eaLnBrk="1" latinLnBrk="0" hangingPunct="1">
-                                <a:defRPr sz="1800" kern="1200">
+                              <a:lvl1pPr algn="l" rtl="0" fontAlgn="base">
+                                <a:spcBef>
+                                  <a:spcPct val="0"/>
+                                </a:spcBef>
+                                <a:spcAft>
+                                  <a:spcPct val="0"/>
+                                </a:spcAft>
+                                <a:defRPr kern="1200">
                                   <a:solidFill>
                                     <a:schemeClr val="dk1"/>
                                   </a:solidFill>
@@ -2514,8 +2789,14 @@
                                   <a:cs typeface="+mn-cs"/>
                                 </a:defRPr>
                               </a:lvl1pPr>
-                              <a:lvl2pPr marL="457200" algn="l" defTabSz="914400" rtl="0" eaLnBrk="1" latinLnBrk="0" hangingPunct="1">
-                                <a:defRPr sz="1800" kern="1200">
+                              <a:lvl2pPr marL="457200" algn="l" rtl="0" fontAlgn="base">
+                                <a:spcBef>
+                                  <a:spcPct val="0"/>
+                                </a:spcBef>
+                                <a:spcAft>
+                                  <a:spcPct val="0"/>
+                                </a:spcAft>
+                                <a:defRPr kern="1200">
                                   <a:solidFill>
                                     <a:schemeClr val="dk1"/>
                                   </a:solidFill>
@@ -2524,8 +2805,14 @@
                                   <a:cs typeface="+mn-cs"/>
                                 </a:defRPr>
                               </a:lvl2pPr>
-                              <a:lvl3pPr marL="914400" algn="l" defTabSz="914400" rtl="0" eaLnBrk="1" latinLnBrk="0" hangingPunct="1">
-                                <a:defRPr sz="1800" kern="1200">
+                              <a:lvl3pPr marL="914400" algn="l" rtl="0" fontAlgn="base">
+                                <a:spcBef>
+                                  <a:spcPct val="0"/>
+                                </a:spcBef>
+                                <a:spcAft>
+                                  <a:spcPct val="0"/>
+                                </a:spcAft>
+                                <a:defRPr kern="1200">
                                   <a:solidFill>
                                     <a:schemeClr val="dk1"/>
                                   </a:solidFill>
@@ -2534,8 +2821,14 @@
                                   <a:cs typeface="+mn-cs"/>
                                 </a:defRPr>
                               </a:lvl3pPr>
-                              <a:lvl4pPr marL="1371600" algn="l" defTabSz="914400" rtl="0" eaLnBrk="1" latinLnBrk="0" hangingPunct="1">
-                                <a:defRPr sz="1800" kern="1200">
+                              <a:lvl4pPr marL="1371600" algn="l" rtl="0" fontAlgn="base">
+                                <a:spcBef>
+                                  <a:spcPct val="0"/>
+                                </a:spcBef>
+                                <a:spcAft>
+                                  <a:spcPct val="0"/>
+                                </a:spcAft>
+                                <a:defRPr kern="1200">
                                   <a:solidFill>
                                     <a:schemeClr val="dk1"/>
                                   </a:solidFill>
@@ -2544,8 +2837,14 @@
                                   <a:cs typeface="+mn-cs"/>
                                 </a:defRPr>
                               </a:lvl4pPr>
-                              <a:lvl5pPr marL="1828800" algn="l" defTabSz="914400" rtl="0" eaLnBrk="1" latinLnBrk="0" hangingPunct="1">
-                                <a:defRPr sz="1800" kern="1200">
+                              <a:lvl5pPr marL="1828800" algn="l" rtl="0" fontAlgn="base">
+                                <a:spcBef>
+                                  <a:spcPct val="0"/>
+                                </a:spcBef>
+                                <a:spcAft>
+                                  <a:spcPct val="0"/>
+                                </a:spcAft>
+                                <a:defRPr kern="1200">
                                   <a:solidFill>
                                     <a:schemeClr val="dk1"/>
                                   </a:solidFill>
@@ -2555,7 +2854,7 @@
                                 </a:defRPr>
                               </a:lvl5pPr>
                               <a:lvl6pPr marL="2286000" algn="l" defTabSz="914400" rtl="0" eaLnBrk="1" latinLnBrk="0" hangingPunct="1">
-                                <a:defRPr sz="1800" kern="1200">
+                                <a:defRPr kern="1200">
                                   <a:solidFill>
                                     <a:schemeClr val="dk1"/>
                                   </a:solidFill>
@@ -2565,7 +2864,7 @@
                                 </a:defRPr>
                               </a:lvl6pPr>
                               <a:lvl7pPr marL="2743200" algn="l" defTabSz="914400" rtl="0" eaLnBrk="1" latinLnBrk="0" hangingPunct="1">
-                                <a:defRPr sz="1800" kern="1200">
+                                <a:defRPr kern="1200">
                                   <a:solidFill>
                                     <a:schemeClr val="dk1"/>
                                   </a:solidFill>
@@ -2575,7 +2874,7 @@
                                 </a:defRPr>
                               </a:lvl7pPr>
                               <a:lvl8pPr marL="3200400" algn="l" defTabSz="914400" rtl="0" eaLnBrk="1" latinLnBrk="0" hangingPunct="1">
-                                <a:defRPr sz="1800" kern="1200">
+                                <a:defRPr kern="1200">
                                   <a:solidFill>
                                     <a:schemeClr val="dk1"/>
                                   </a:solidFill>
@@ -2585,7 +2884,7 @@
                                 </a:defRPr>
                               </a:lvl8pPr>
                               <a:lvl9pPr marL="3657600" algn="l" defTabSz="914400" rtl="0" eaLnBrk="1" latinLnBrk="0" hangingPunct="1">
-                                <a:defRPr sz="1800" kern="1200">
+                                <a:defRPr kern="1200">
                                   <a:solidFill>
                                     <a:schemeClr val="dk1"/>
                                   </a:solidFill>
@@ -2596,7 +2895,15 @@
                               </a:lvl9pPr>
                             </a:lstStyle>
                             <a:p>
-                              <a:pPr algn="ctr"/>
+                              <a:pPr algn="ctr" fontAlgn="auto">
+                                <a:spcBef>
+                                  <a:spcPts val="0"/>
+                                </a:spcBef>
+                                <a:spcAft>
+                                  <a:spcPts val="0"/>
+                                </a:spcAft>
+                                <a:defRPr/>
+                              </a:pPr>
                               <a:endParaRPr lang="en-US" sz="1000" dirty="0"/>
                             </a:p>
                           </a:txBody>
@@ -2621,9 +2928,11 @@
                     <a:grpSp>
                       <a:nvGrpSpPr>
                         <a:cNvPr id="6" name="Group 32"/>
-                        <a:cNvGrpSpPr/>
+                        <a:cNvGrpSpPr>
+                          <a:grpSpLocks/>
+                        </a:cNvGrpSpPr>
                       </a:nvGrpSpPr>
-                      <a:grpSpPr>
+                      <a:grpSpPr bwMode="auto">
                         <a:xfrm>
                           <a:off x="3429000" y="1447800"/>
                           <a:ext cx="1143000" cy="2819400"/>
@@ -2633,10 +2942,12 @@
                       </a:grpSpPr>
                       <a:grpSp>
                         <a:nvGrpSpPr>
-                          <a:cNvPr id="13" name="Group 14"/>
-                          <a:cNvGrpSpPr/>
+                          <a:cNvPr id="12" name="Group 14"/>
+                          <a:cNvGrpSpPr>
+                            <a:grpSpLocks/>
+                          </a:cNvGrpSpPr>
                         </a:nvGrpSpPr>
-                        <a:grpSpPr>
+                        <a:grpSpPr bwMode="auto">
                           <a:xfrm>
                             <a:off x="3048000" y="1447800"/>
                             <a:ext cx="1143000" cy="2819400"/>
@@ -2660,13 +2971,19 @@
                           </a:spPr>
                           <a:txSp>
                             <a:txBody>
-                              <a:bodyPr rtlCol="0" anchor="ctr"/>
+                              <a:bodyPr anchor="ctr"/>
                               <a:lstStyle>
                                 <a:defPPr>
                                   <a:defRPr lang="en-US"/>
                                 </a:defPPr>
-                                <a:lvl1pPr marL="0" algn="l" defTabSz="914400" rtl="0" eaLnBrk="1" latinLnBrk="0" hangingPunct="1">
-                                  <a:defRPr sz="1800" kern="1200">
+                                <a:lvl1pPr algn="l" rtl="0" fontAlgn="base">
+                                  <a:spcBef>
+                                    <a:spcPct val="0"/>
+                                  </a:spcBef>
+                                  <a:spcAft>
+                                    <a:spcPct val="0"/>
+                                  </a:spcAft>
+                                  <a:defRPr kern="1200">
                                     <a:solidFill>
                                       <a:schemeClr val="dk1"/>
                                     </a:solidFill>
@@ -2675,8 +2992,14 @@
                                     <a:cs typeface="+mn-cs"/>
                                   </a:defRPr>
                                 </a:lvl1pPr>
-                                <a:lvl2pPr marL="457200" algn="l" defTabSz="914400" rtl="0" eaLnBrk="1" latinLnBrk="0" hangingPunct="1">
-                                  <a:defRPr sz="1800" kern="1200">
+                                <a:lvl2pPr marL="457200" algn="l" rtl="0" fontAlgn="base">
+                                  <a:spcBef>
+                                    <a:spcPct val="0"/>
+                                  </a:spcBef>
+                                  <a:spcAft>
+                                    <a:spcPct val="0"/>
+                                  </a:spcAft>
+                                  <a:defRPr kern="1200">
                                     <a:solidFill>
                                       <a:schemeClr val="dk1"/>
                                     </a:solidFill>
@@ -2685,8 +3008,14 @@
                                     <a:cs typeface="+mn-cs"/>
                                   </a:defRPr>
                                 </a:lvl2pPr>
-                                <a:lvl3pPr marL="914400" algn="l" defTabSz="914400" rtl="0" eaLnBrk="1" latinLnBrk="0" hangingPunct="1">
-                                  <a:defRPr sz="1800" kern="1200">
+                                <a:lvl3pPr marL="914400" algn="l" rtl="0" fontAlgn="base">
+                                  <a:spcBef>
+                                    <a:spcPct val="0"/>
+                                  </a:spcBef>
+                                  <a:spcAft>
+                                    <a:spcPct val="0"/>
+                                  </a:spcAft>
+                                  <a:defRPr kern="1200">
                                     <a:solidFill>
                                       <a:schemeClr val="dk1"/>
                                     </a:solidFill>
@@ -2695,8 +3024,14 @@
                                     <a:cs typeface="+mn-cs"/>
                                   </a:defRPr>
                                 </a:lvl3pPr>
-                                <a:lvl4pPr marL="1371600" algn="l" defTabSz="914400" rtl="0" eaLnBrk="1" latinLnBrk="0" hangingPunct="1">
-                                  <a:defRPr sz="1800" kern="1200">
+                                <a:lvl4pPr marL="1371600" algn="l" rtl="0" fontAlgn="base">
+                                  <a:spcBef>
+                                    <a:spcPct val="0"/>
+                                  </a:spcBef>
+                                  <a:spcAft>
+                                    <a:spcPct val="0"/>
+                                  </a:spcAft>
+                                  <a:defRPr kern="1200">
                                     <a:solidFill>
                                       <a:schemeClr val="dk1"/>
                                     </a:solidFill>
@@ -2705,8 +3040,14 @@
                                     <a:cs typeface="+mn-cs"/>
                                   </a:defRPr>
                                 </a:lvl4pPr>
-                                <a:lvl5pPr marL="1828800" algn="l" defTabSz="914400" rtl="0" eaLnBrk="1" latinLnBrk="0" hangingPunct="1">
-                                  <a:defRPr sz="1800" kern="1200">
+                                <a:lvl5pPr marL="1828800" algn="l" rtl="0" fontAlgn="base">
+                                  <a:spcBef>
+                                    <a:spcPct val="0"/>
+                                  </a:spcBef>
+                                  <a:spcAft>
+                                    <a:spcPct val="0"/>
+                                  </a:spcAft>
+                                  <a:defRPr kern="1200">
                                     <a:solidFill>
                                       <a:schemeClr val="dk1"/>
                                     </a:solidFill>
@@ -2716,7 +3057,7 @@
                                   </a:defRPr>
                                 </a:lvl5pPr>
                                 <a:lvl6pPr marL="2286000" algn="l" defTabSz="914400" rtl="0" eaLnBrk="1" latinLnBrk="0" hangingPunct="1">
-                                  <a:defRPr sz="1800" kern="1200">
+                                  <a:defRPr kern="1200">
                                     <a:solidFill>
                                       <a:schemeClr val="dk1"/>
                                     </a:solidFill>
@@ -2726,7 +3067,7 @@
                                   </a:defRPr>
                                 </a:lvl6pPr>
                                 <a:lvl7pPr marL="2743200" algn="l" defTabSz="914400" rtl="0" eaLnBrk="1" latinLnBrk="0" hangingPunct="1">
-                                  <a:defRPr sz="1800" kern="1200">
+                                  <a:defRPr kern="1200">
                                     <a:solidFill>
                                       <a:schemeClr val="dk1"/>
                                     </a:solidFill>
@@ -2736,7 +3077,7 @@
                                   </a:defRPr>
                                 </a:lvl7pPr>
                                 <a:lvl8pPr marL="3200400" algn="l" defTabSz="914400" rtl="0" eaLnBrk="1" latinLnBrk="0" hangingPunct="1">
-                                  <a:defRPr sz="1800" kern="1200">
+                                  <a:defRPr kern="1200">
                                     <a:solidFill>
                                       <a:schemeClr val="dk1"/>
                                     </a:solidFill>
@@ -2746,7 +3087,7 @@
                                   </a:defRPr>
                                 </a:lvl8pPr>
                                 <a:lvl9pPr marL="3657600" algn="l" defTabSz="914400" rtl="0" eaLnBrk="1" latinLnBrk="0" hangingPunct="1">
-                                  <a:defRPr sz="1800" kern="1200">
+                                  <a:defRPr kern="1200">
                                     <a:solidFill>
                                       <a:schemeClr val="dk1"/>
                                     </a:solidFill>
@@ -2757,12 +3098,19 @@
                                 </a:lvl9pPr>
                               </a:lstStyle>
                               <a:p>
-                                <a:pPr algn="ctr"/>
+                                <a:pPr algn="ctr" fontAlgn="auto">
+                                  <a:spcBef>
+                                    <a:spcPts val="0"/>
+                                  </a:spcBef>
+                                  <a:spcAft>
+                                    <a:spcPts val="0"/>
+                                  </a:spcAft>
+                                  <a:defRPr/>
+                                </a:pPr>
                                 <a:r>
-                                  <a:rPr lang="en-US" sz="1600" dirty="0" smtClean="0"/>
+                                  <a:rPr lang="en-US" sz="1600" dirty="0"/>
                                   <a:t>Solution Definition</a:t>
                                 </a:r>
-                                <a:endParaRPr lang="en-US" sz="1600" dirty="0"/>
                               </a:p>
                             </a:txBody>
                             <a:useSpRect/>
@@ -2798,13 +3146,19 @@
                           </a:spPr>
                           <a:txSp>
                             <a:txBody>
-                              <a:bodyPr rtlCol="0" anchor="ctr"/>
+                              <a:bodyPr anchor="ctr"/>
                               <a:lstStyle>
                                 <a:defPPr>
                                   <a:defRPr lang="en-US"/>
                                 </a:defPPr>
-                                <a:lvl1pPr marL="0" algn="l" defTabSz="914400" rtl="0" eaLnBrk="1" latinLnBrk="0" hangingPunct="1">
-                                  <a:defRPr sz="1800" kern="1200">
+                                <a:lvl1pPr algn="l" rtl="0" fontAlgn="base">
+                                  <a:spcBef>
+                                    <a:spcPct val="0"/>
+                                  </a:spcBef>
+                                  <a:spcAft>
+                                    <a:spcPct val="0"/>
+                                  </a:spcAft>
+                                  <a:defRPr kern="1200">
                                     <a:solidFill>
                                       <a:schemeClr val="dk1"/>
                                     </a:solidFill>
@@ -2813,8 +3167,14 @@
                                     <a:cs typeface="+mn-cs"/>
                                   </a:defRPr>
                                 </a:lvl1pPr>
-                                <a:lvl2pPr marL="457200" algn="l" defTabSz="914400" rtl="0" eaLnBrk="1" latinLnBrk="0" hangingPunct="1">
-                                  <a:defRPr sz="1800" kern="1200">
+                                <a:lvl2pPr marL="457200" algn="l" rtl="0" fontAlgn="base">
+                                  <a:spcBef>
+                                    <a:spcPct val="0"/>
+                                  </a:spcBef>
+                                  <a:spcAft>
+                                    <a:spcPct val="0"/>
+                                  </a:spcAft>
+                                  <a:defRPr kern="1200">
                                     <a:solidFill>
                                       <a:schemeClr val="dk1"/>
                                     </a:solidFill>
@@ -2823,8 +3183,14 @@
                                     <a:cs typeface="+mn-cs"/>
                                   </a:defRPr>
                                 </a:lvl2pPr>
-                                <a:lvl3pPr marL="914400" algn="l" defTabSz="914400" rtl="0" eaLnBrk="1" latinLnBrk="0" hangingPunct="1">
-                                  <a:defRPr sz="1800" kern="1200">
+                                <a:lvl3pPr marL="914400" algn="l" rtl="0" fontAlgn="base">
+                                  <a:spcBef>
+                                    <a:spcPct val="0"/>
+                                  </a:spcBef>
+                                  <a:spcAft>
+                                    <a:spcPct val="0"/>
+                                  </a:spcAft>
+                                  <a:defRPr kern="1200">
                                     <a:solidFill>
                                       <a:schemeClr val="dk1"/>
                                     </a:solidFill>
@@ -2833,8 +3199,14 @@
                                     <a:cs typeface="+mn-cs"/>
                                   </a:defRPr>
                                 </a:lvl3pPr>
-                                <a:lvl4pPr marL="1371600" algn="l" defTabSz="914400" rtl="0" eaLnBrk="1" latinLnBrk="0" hangingPunct="1">
-                                  <a:defRPr sz="1800" kern="1200">
+                                <a:lvl4pPr marL="1371600" algn="l" rtl="0" fontAlgn="base">
+                                  <a:spcBef>
+                                    <a:spcPct val="0"/>
+                                  </a:spcBef>
+                                  <a:spcAft>
+                                    <a:spcPct val="0"/>
+                                  </a:spcAft>
+                                  <a:defRPr kern="1200">
                                     <a:solidFill>
                                       <a:schemeClr val="dk1"/>
                                     </a:solidFill>
@@ -2843,8 +3215,14 @@
                                     <a:cs typeface="+mn-cs"/>
                                   </a:defRPr>
                                 </a:lvl4pPr>
-                                <a:lvl5pPr marL="1828800" algn="l" defTabSz="914400" rtl="0" eaLnBrk="1" latinLnBrk="0" hangingPunct="1">
-                                  <a:defRPr sz="1800" kern="1200">
+                                <a:lvl5pPr marL="1828800" algn="l" rtl="0" fontAlgn="base">
+                                  <a:spcBef>
+                                    <a:spcPct val="0"/>
+                                  </a:spcBef>
+                                  <a:spcAft>
+                                    <a:spcPct val="0"/>
+                                  </a:spcAft>
+                                  <a:defRPr kern="1200">
                                     <a:solidFill>
                                       <a:schemeClr val="dk1"/>
                                     </a:solidFill>
@@ -2854,7 +3232,7 @@
                                   </a:defRPr>
                                 </a:lvl5pPr>
                                 <a:lvl6pPr marL="2286000" algn="l" defTabSz="914400" rtl="0" eaLnBrk="1" latinLnBrk="0" hangingPunct="1">
-                                  <a:defRPr sz="1800" kern="1200">
+                                  <a:defRPr kern="1200">
                                     <a:solidFill>
                                       <a:schemeClr val="dk1"/>
                                     </a:solidFill>
@@ -2864,7 +3242,7 @@
                                   </a:defRPr>
                                 </a:lvl6pPr>
                                 <a:lvl7pPr marL="2743200" algn="l" defTabSz="914400" rtl="0" eaLnBrk="1" latinLnBrk="0" hangingPunct="1">
-                                  <a:defRPr sz="1800" kern="1200">
+                                  <a:defRPr kern="1200">
                                     <a:solidFill>
                                       <a:schemeClr val="dk1"/>
                                     </a:solidFill>
@@ -2874,7 +3252,7 @@
                                   </a:defRPr>
                                 </a:lvl7pPr>
                                 <a:lvl8pPr marL="3200400" algn="l" defTabSz="914400" rtl="0" eaLnBrk="1" latinLnBrk="0" hangingPunct="1">
-                                  <a:defRPr sz="1800" kern="1200">
+                                  <a:defRPr kern="1200">
                                     <a:solidFill>
                                       <a:schemeClr val="dk1"/>
                                     </a:solidFill>
@@ -2884,7 +3262,7 @@
                                   </a:defRPr>
                                 </a:lvl8pPr>
                                 <a:lvl9pPr marL="3657600" algn="l" defTabSz="914400" rtl="0" eaLnBrk="1" latinLnBrk="0" hangingPunct="1">
-                                  <a:defRPr sz="1800" kern="1200">
+                                  <a:defRPr kern="1200">
                                     <a:solidFill>
                                       <a:schemeClr val="dk1"/>
                                     </a:solidFill>
@@ -2895,7 +3273,15 @@
                                 </a:lvl9pPr>
                               </a:lstStyle>
                               <a:p>
-                                <a:pPr algn="ctr"/>
+                                <a:pPr algn="ctr" fontAlgn="auto">
+                                  <a:spcBef>
+                                    <a:spcPts val="0"/>
+                                  </a:spcBef>
+                                  <a:spcAft>
+                                    <a:spcPts val="0"/>
+                                  </a:spcAft>
+                                  <a:defRPr/>
+                                </a:pPr>
                                 <a:endParaRPr lang="en-US" dirty="0"/>
                               </a:p>
                             </a:txBody>
@@ -2932,13 +3318,19 @@
                           </a:spPr>
                           <a:txSp>
                             <a:txBody>
-                              <a:bodyPr rtlCol="0" anchor="t"/>
+                              <a:bodyPr/>
                               <a:lstStyle>
                                 <a:defPPr>
                                   <a:defRPr lang="en-US"/>
                                 </a:defPPr>
-                                <a:lvl1pPr marL="0" algn="l" defTabSz="914400" rtl="0" eaLnBrk="1" latinLnBrk="0" hangingPunct="1">
-                                  <a:defRPr sz="1800" kern="1200">
+                                <a:lvl1pPr algn="l" rtl="0" fontAlgn="base">
+                                  <a:spcBef>
+                                    <a:spcPct val="0"/>
+                                  </a:spcBef>
+                                  <a:spcAft>
+                                    <a:spcPct val="0"/>
+                                  </a:spcAft>
+                                  <a:defRPr kern="1200">
                                     <a:solidFill>
                                       <a:schemeClr val="dk1"/>
                                     </a:solidFill>
@@ -2947,8 +3339,14 @@
                                     <a:cs typeface="+mn-cs"/>
                                   </a:defRPr>
                                 </a:lvl1pPr>
-                                <a:lvl2pPr marL="457200" algn="l" defTabSz="914400" rtl="0" eaLnBrk="1" latinLnBrk="0" hangingPunct="1">
-                                  <a:defRPr sz="1800" kern="1200">
+                                <a:lvl2pPr marL="457200" algn="l" rtl="0" fontAlgn="base">
+                                  <a:spcBef>
+                                    <a:spcPct val="0"/>
+                                  </a:spcBef>
+                                  <a:spcAft>
+                                    <a:spcPct val="0"/>
+                                  </a:spcAft>
+                                  <a:defRPr kern="1200">
                                     <a:solidFill>
                                       <a:schemeClr val="dk1"/>
                                     </a:solidFill>
@@ -2957,8 +3355,14 @@
                                     <a:cs typeface="+mn-cs"/>
                                   </a:defRPr>
                                 </a:lvl2pPr>
-                                <a:lvl3pPr marL="914400" algn="l" defTabSz="914400" rtl="0" eaLnBrk="1" latinLnBrk="0" hangingPunct="1">
-                                  <a:defRPr sz="1800" kern="1200">
+                                <a:lvl3pPr marL="914400" algn="l" rtl="0" fontAlgn="base">
+                                  <a:spcBef>
+                                    <a:spcPct val="0"/>
+                                  </a:spcBef>
+                                  <a:spcAft>
+                                    <a:spcPct val="0"/>
+                                  </a:spcAft>
+                                  <a:defRPr kern="1200">
                                     <a:solidFill>
                                       <a:schemeClr val="dk1"/>
                                     </a:solidFill>
@@ -2967,8 +3371,14 @@
                                     <a:cs typeface="+mn-cs"/>
                                   </a:defRPr>
                                 </a:lvl3pPr>
-                                <a:lvl4pPr marL="1371600" algn="l" defTabSz="914400" rtl="0" eaLnBrk="1" latinLnBrk="0" hangingPunct="1">
-                                  <a:defRPr sz="1800" kern="1200">
+                                <a:lvl4pPr marL="1371600" algn="l" rtl="0" fontAlgn="base">
+                                  <a:spcBef>
+                                    <a:spcPct val="0"/>
+                                  </a:spcBef>
+                                  <a:spcAft>
+                                    <a:spcPct val="0"/>
+                                  </a:spcAft>
+                                  <a:defRPr kern="1200">
                                     <a:solidFill>
                                       <a:schemeClr val="dk1"/>
                                     </a:solidFill>
@@ -2977,8 +3387,14 @@
                                     <a:cs typeface="+mn-cs"/>
                                   </a:defRPr>
                                 </a:lvl4pPr>
-                                <a:lvl5pPr marL="1828800" algn="l" defTabSz="914400" rtl="0" eaLnBrk="1" latinLnBrk="0" hangingPunct="1">
-                                  <a:defRPr sz="1800" kern="1200">
+                                <a:lvl5pPr marL="1828800" algn="l" rtl="0" fontAlgn="base">
+                                  <a:spcBef>
+                                    <a:spcPct val="0"/>
+                                  </a:spcBef>
+                                  <a:spcAft>
+                                    <a:spcPct val="0"/>
+                                  </a:spcAft>
+                                  <a:defRPr kern="1200">
                                     <a:solidFill>
                                       <a:schemeClr val="dk1"/>
                                     </a:solidFill>
@@ -2988,7 +3404,7 @@
                                   </a:defRPr>
                                 </a:lvl5pPr>
                                 <a:lvl6pPr marL="2286000" algn="l" defTabSz="914400" rtl="0" eaLnBrk="1" latinLnBrk="0" hangingPunct="1">
-                                  <a:defRPr sz="1800" kern="1200">
+                                  <a:defRPr kern="1200">
                                     <a:solidFill>
                                       <a:schemeClr val="dk1"/>
                                     </a:solidFill>
@@ -2998,7 +3414,7 @@
                                   </a:defRPr>
                                 </a:lvl6pPr>
                                 <a:lvl7pPr marL="2743200" algn="l" defTabSz="914400" rtl="0" eaLnBrk="1" latinLnBrk="0" hangingPunct="1">
-                                  <a:defRPr sz="1800" kern="1200">
+                                  <a:defRPr kern="1200">
                                     <a:solidFill>
                                       <a:schemeClr val="dk1"/>
                                     </a:solidFill>
@@ -3008,7 +3424,7 @@
                                   </a:defRPr>
                                 </a:lvl7pPr>
                                 <a:lvl8pPr marL="3200400" algn="l" defTabSz="914400" rtl="0" eaLnBrk="1" latinLnBrk="0" hangingPunct="1">
-                                  <a:defRPr sz="1800" kern="1200">
+                                  <a:defRPr kern="1200">
                                     <a:solidFill>
                                       <a:schemeClr val="dk1"/>
                                     </a:solidFill>
@@ -3018,7 +3434,7 @@
                                   </a:defRPr>
                                 </a:lvl8pPr>
                                 <a:lvl9pPr marL="3657600" algn="l" defTabSz="914400" rtl="0" eaLnBrk="1" latinLnBrk="0" hangingPunct="1">
-                                  <a:defRPr sz="1800" kern="1200">
+                                  <a:defRPr kern="1200">
                                     <a:solidFill>
                                       <a:schemeClr val="dk1"/>
                                     </a:solidFill>
@@ -3029,12 +3445,19 @@
                                 </a:lvl9pPr>
                               </a:lstStyle>
                               <a:p>
-                                <a:pPr algn="ctr"/>
+                                <a:pPr algn="ctr" fontAlgn="auto">
+                                  <a:spcBef>
+                                    <a:spcPts val="0"/>
+                                  </a:spcBef>
+                                  <a:spcAft>
+                                    <a:spcPts val="0"/>
+                                  </a:spcAft>
+                                  <a:defRPr/>
+                                </a:pPr>
                                 <a:r>
-                                  <a:rPr lang="en-US" sz="1200" dirty="0" smtClean="0"/>
+                                  <a:rPr lang="en-US" sz="1200" dirty="0"/>
                                   <a:t>Done</a:t>
                                 </a:r>
-                                <a:endParaRPr lang="en-US" sz="1200" dirty="0"/>
                               </a:p>
                             </a:txBody>
                             <a:useSpRect/>
@@ -3072,13 +3495,19 @@
                         </a:spPr>
                         <a:txSp>
                           <a:txBody>
-                            <a:bodyPr rtlCol="0" anchor="ctr"/>
+                            <a:bodyPr anchor="ctr"/>
                             <a:lstStyle>
                               <a:defPPr>
                                 <a:defRPr lang="en-US"/>
                               </a:defPPr>
-                              <a:lvl1pPr marL="0" algn="l" defTabSz="914400" rtl="0" eaLnBrk="1" latinLnBrk="0" hangingPunct="1">
-                                <a:defRPr sz="1800" kern="1200">
+                              <a:lvl1pPr algn="l" rtl="0" fontAlgn="base">
+                                <a:spcBef>
+                                  <a:spcPct val="0"/>
+                                </a:spcBef>
+                                <a:spcAft>
+                                  <a:spcPct val="0"/>
+                                </a:spcAft>
+                                <a:defRPr kern="1200">
                                   <a:solidFill>
                                     <a:schemeClr val="dk1"/>
                                   </a:solidFill>
@@ -3087,8 +3516,14 @@
                                   <a:cs typeface="+mn-cs"/>
                                 </a:defRPr>
                               </a:lvl1pPr>
-                              <a:lvl2pPr marL="457200" algn="l" defTabSz="914400" rtl="0" eaLnBrk="1" latinLnBrk="0" hangingPunct="1">
-                                <a:defRPr sz="1800" kern="1200">
+                              <a:lvl2pPr marL="457200" algn="l" rtl="0" fontAlgn="base">
+                                <a:spcBef>
+                                  <a:spcPct val="0"/>
+                                </a:spcBef>
+                                <a:spcAft>
+                                  <a:spcPct val="0"/>
+                                </a:spcAft>
+                                <a:defRPr kern="1200">
                                   <a:solidFill>
                                     <a:schemeClr val="dk1"/>
                                   </a:solidFill>
@@ -3097,8 +3532,14 @@
                                   <a:cs typeface="+mn-cs"/>
                                 </a:defRPr>
                               </a:lvl2pPr>
-                              <a:lvl3pPr marL="914400" algn="l" defTabSz="914400" rtl="0" eaLnBrk="1" latinLnBrk="0" hangingPunct="1">
-                                <a:defRPr sz="1800" kern="1200">
+                              <a:lvl3pPr marL="914400" algn="l" rtl="0" fontAlgn="base">
+                                <a:spcBef>
+                                  <a:spcPct val="0"/>
+                                </a:spcBef>
+                                <a:spcAft>
+                                  <a:spcPct val="0"/>
+                                </a:spcAft>
+                                <a:defRPr kern="1200">
                                   <a:solidFill>
                                     <a:schemeClr val="dk1"/>
                                   </a:solidFill>
@@ -3107,8 +3548,14 @@
                                   <a:cs typeface="+mn-cs"/>
                                 </a:defRPr>
                               </a:lvl3pPr>
-                              <a:lvl4pPr marL="1371600" algn="l" defTabSz="914400" rtl="0" eaLnBrk="1" latinLnBrk="0" hangingPunct="1">
-                                <a:defRPr sz="1800" kern="1200">
+                              <a:lvl4pPr marL="1371600" algn="l" rtl="0" fontAlgn="base">
+                                <a:spcBef>
+                                  <a:spcPct val="0"/>
+                                </a:spcBef>
+                                <a:spcAft>
+                                  <a:spcPct val="0"/>
+                                </a:spcAft>
+                                <a:defRPr kern="1200">
                                   <a:solidFill>
                                     <a:schemeClr val="dk1"/>
                                   </a:solidFill>
@@ -3117,8 +3564,14 @@
                                   <a:cs typeface="+mn-cs"/>
                                 </a:defRPr>
                               </a:lvl4pPr>
-                              <a:lvl5pPr marL="1828800" algn="l" defTabSz="914400" rtl="0" eaLnBrk="1" latinLnBrk="0" hangingPunct="1">
-                                <a:defRPr sz="1800" kern="1200">
+                              <a:lvl5pPr marL="1828800" algn="l" rtl="0" fontAlgn="base">
+                                <a:spcBef>
+                                  <a:spcPct val="0"/>
+                                </a:spcBef>
+                                <a:spcAft>
+                                  <a:spcPct val="0"/>
+                                </a:spcAft>
+                                <a:defRPr kern="1200">
                                   <a:solidFill>
                                     <a:schemeClr val="dk1"/>
                                   </a:solidFill>
@@ -3128,7 +3581,7 @@
                                 </a:defRPr>
                               </a:lvl5pPr>
                               <a:lvl6pPr marL="2286000" algn="l" defTabSz="914400" rtl="0" eaLnBrk="1" latinLnBrk="0" hangingPunct="1">
-                                <a:defRPr sz="1800" kern="1200">
+                                <a:defRPr kern="1200">
                                   <a:solidFill>
                                     <a:schemeClr val="dk1"/>
                                   </a:solidFill>
@@ -3138,7 +3591,7 @@
                                 </a:defRPr>
                               </a:lvl6pPr>
                               <a:lvl7pPr marL="2743200" algn="l" defTabSz="914400" rtl="0" eaLnBrk="1" latinLnBrk="0" hangingPunct="1">
-                                <a:defRPr sz="1800" kern="1200">
+                                <a:defRPr kern="1200">
                                   <a:solidFill>
                                     <a:schemeClr val="dk1"/>
                                   </a:solidFill>
@@ -3148,7 +3601,7 @@
                                 </a:defRPr>
                               </a:lvl7pPr>
                               <a:lvl8pPr marL="3200400" algn="l" defTabSz="914400" rtl="0" eaLnBrk="1" latinLnBrk="0" hangingPunct="1">
-                                <a:defRPr sz="1800" kern="1200">
+                                <a:defRPr kern="1200">
                                   <a:solidFill>
                                     <a:schemeClr val="dk1"/>
                                   </a:solidFill>
@@ -3158,7 +3611,7 @@
                                 </a:defRPr>
                               </a:lvl8pPr>
                               <a:lvl9pPr marL="3657600" algn="l" defTabSz="914400" rtl="0" eaLnBrk="1" latinLnBrk="0" hangingPunct="1">
-                                <a:defRPr sz="1800" kern="1200">
+                                <a:defRPr kern="1200">
                                   <a:solidFill>
                                     <a:schemeClr val="dk1"/>
                                   </a:solidFill>
@@ -3169,7 +3622,15 @@
                               </a:lvl9pPr>
                             </a:lstStyle>
                             <a:p>
-                              <a:pPr algn="ctr"/>
+                              <a:pPr algn="ctr" fontAlgn="auto">
+                                <a:spcBef>
+                                  <a:spcPts val="0"/>
+                                </a:spcBef>
+                                <a:spcAft>
+                                  <a:spcPts val="0"/>
+                                </a:spcAft>
+                                <a:defRPr/>
+                              </a:pPr>
                               <a:endParaRPr lang="en-US" sz="1000" dirty="0"/>
                             </a:p>
                           </a:txBody>
@@ -3194,9 +3655,11 @@
                     <a:grpSp>
                       <a:nvGrpSpPr>
                         <a:cNvPr id="7" name="Group 31"/>
-                        <a:cNvGrpSpPr/>
+                        <a:cNvGrpSpPr>
+                          <a:grpSpLocks/>
+                        </a:cNvGrpSpPr>
                       </a:nvGrpSpPr>
-                      <a:grpSpPr>
+                      <a:grpSpPr bwMode="auto">
                         <a:xfrm>
                           <a:off x="4572000" y="1447800"/>
                           <a:ext cx="1143000" cy="2819400"/>
@@ -3207,9 +3670,11 @@
                       <a:grpSp>
                         <a:nvGrpSpPr>
                           <a:cNvPr id="8" name="Group 18"/>
-                          <a:cNvGrpSpPr/>
+                          <a:cNvGrpSpPr>
+                            <a:grpSpLocks/>
+                          </a:cNvGrpSpPr>
                         </a:nvGrpSpPr>
-                        <a:grpSpPr>
+                        <a:grpSpPr bwMode="auto">
                           <a:xfrm>
                             <a:off x="4572000" y="1447800"/>
                             <a:ext cx="1143000" cy="2819400"/>
@@ -3233,13 +3698,19 @@
                           </a:spPr>
                           <a:txSp>
                             <a:txBody>
-                              <a:bodyPr rtlCol="0" anchor="ctr"/>
+                              <a:bodyPr anchor="ctr"/>
                               <a:lstStyle>
                                 <a:defPPr>
                                   <a:defRPr lang="en-US"/>
                                 </a:defPPr>
-                                <a:lvl1pPr marL="0" algn="l" defTabSz="914400" rtl="0" eaLnBrk="1" latinLnBrk="0" hangingPunct="1">
-                                  <a:defRPr sz="1800" kern="1200">
+                                <a:lvl1pPr algn="l" rtl="0" fontAlgn="base">
+                                  <a:spcBef>
+                                    <a:spcPct val="0"/>
+                                  </a:spcBef>
+                                  <a:spcAft>
+                                    <a:spcPct val="0"/>
+                                  </a:spcAft>
+                                  <a:defRPr kern="1200">
                                     <a:solidFill>
                                       <a:schemeClr val="dk1"/>
                                     </a:solidFill>
@@ -3248,8 +3719,14 @@
                                     <a:cs typeface="+mn-cs"/>
                                   </a:defRPr>
                                 </a:lvl1pPr>
-                                <a:lvl2pPr marL="457200" algn="l" defTabSz="914400" rtl="0" eaLnBrk="1" latinLnBrk="0" hangingPunct="1">
-                                  <a:defRPr sz="1800" kern="1200">
+                                <a:lvl2pPr marL="457200" algn="l" rtl="0" fontAlgn="base">
+                                  <a:spcBef>
+                                    <a:spcPct val="0"/>
+                                  </a:spcBef>
+                                  <a:spcAft>
+                                    <a:spcPct val="0"/>
+                                  </a:spcAft>
+                                  <a:defRPr kern="1200">
                                     <a:solidFill>
                                       <a:schemeClr val="dk1"/>
                                     </a:solidFill>
@@ -3258,8 +3735,14 @@
                                     <a:cs typeface="+mn-cs"/>
                                   </a:defRPr>
                                 </a:lvl2pPr>
-                                <a:lvl3pPr marL="914400" algn="l" defTabSz="914400" rtl="0" eaLnBrk="1" latinLnBrk="0" hangingPunct="1">
-                                  <a:defRPr sz="1800" kern="1200">
+                                <a:lvl3pPr marL="914400" algn="l" rtl="0" fontAlgn="base">
+                                  <a:spcBef>
+                                    <a:spcPct val="0"/>
+                                  </a:spcBef>
+                                  <a:spcAft>
+                                    <a:spcPct val="0"/>
+                                  </a:spcAft>
+                                  <a:defRPr kern="1200">
                                     <a:solidFill>
                                       <a:schemeClr val="dk1"/>
                                     </a:solidFill>
@@ -3268,8 +3751,14 @@
                                     <a:cs typeface="+mn-cs"/>
                                   </a:defRPr>
                                 </a:lvl3pPr>
-                                <a:lvl4pPr marL="1371600" algn="l" defTabSz="914400" rtl="0" eaLnBrk="1" latinLnBrk="0" hangingPunct="1">
-                                  <a:defRPr sz="1800" kern="1200">
+                                <a:lvl4pPr marL="1371600" algn="l" rtl="0" fontAlgn="base">
+                                  <a:spcBef>
+                                    <a:spcPct val="0"/>
+                                  </a:spcBef>
+                                  <a:spcAft>
+                                    <a:spcPct val="0"/>
+                                  </a:spcAft>
+                                  <a:defRPr kern="1200">
                                     <a:solidFill>
                                       <a:schemeClr val="dk1"/>
                                     </a:solidFill>
@@ -3278,8 +3767,14 @@
                                     <a:cs typeface="+mn-cs"/>
                                   </a:defRPr>
                                 </a:lvl4pPr>
-                                <a:lvl5pPr marL="1828800" algn="l" defTabSz="914400" rtl="0" eaLnBrk="1" latinLnBrk="0" hangingPunct="1">
-                                  <a:defRPr sz="1800" kern="1200">
+                                <a:lvl5pPr marL="1828800" algn="l" rtl="0" fontAlgn="base">
+                                  <a:spcBef>
+                                    <a:spcPct val="0"/>
+                                  </a:spcBef>
+                                  <a:spcAft>
+                                    <a:spcPct val="0"/>
+                                  </a:spcAft>
+                                  <a:defRPr kern="1200">
                                     <a:solidFill>
                                       <a:schemeClr val="dk1"/>
                                     </a:solidFill>
@@ -3289,7 +3784,7 @@
                                   </a:defRPr>
                                 </a:lvl5pPr>
                                 <a:lvl6pPr marL="2286000" algn="l" defTabSz="914400" rtl="0" eaLnBrk="1" latinLnBrk="0" hangingPunct="1">
-                                  <a:defRPr sz="1800" kern="1200">
+                                  <a:defRPr kern="1200">
                                     <a:solidFill>
                                       <a:schemeClr val="dk1"/>
                                     </a:solidFill>
@@ -3299,7 +3794,7 @@
                                   </a:defRPr>
                                 </a:lvl6pPr>
                                 <a:lvl7pPr marL="2743200" algn="l" defTabSz="914400" rtl="0" eaLnBrk="1" latinLnBrk="0" hangingPunct="1">
-                                  <a:defRPr sz="1800" kern="1200">
+                                  <a:defRPr kern="1200">
                                     <a:solidFill>
                                       <a:schemeClr val="dk1"/>
                                     </a:solidFill>
@@ -3309,7 +3804,7 @@
                                   </a:defRPr>
                                 </a:lvl7pPr>
                                 <a:lvl8pPr marL="3200400" algn="l" defTabSz="914400" rtl="0" eaLnBrk="1" latinLnBrk="0" hangingPunct="1">
-                                  <a:defRPr sz="1800" kern="1200">
+                                  <a:defRPr kern="1200">
                                     <a:solidFill>
                                       <a:schemeClr val="dk1"/>
                                     </a:solidFill>
@@ -3319,7 +3814,7 @@
                                   </a:defRPr>
                                 </a:lvl8pPr>
                                 <a:lvl9pPr marL="3657600" algn="l" defTabSz="914400" rtl="0" eaLnBrk="1" latinLnBrk="0" hangingPunct="1">
-                                  <a:defRPr sz="1800" kern="1200">
+                                  <a:defRPr kern="1200">
                                     <a:solidFill>
                                       <a:schemeClr val="dk1"/>
                                     </a:solidFill>
@@ -3330,12 +3825,19 @@
                                 </a:lvl9pPr>
                               </a:lstStyle>
                               <a:p>
-                                <a:pPr algn="ctr"/>
+                                <a:pPr algn="ctr" fontAlgn="auto">
+                                  <a:spcBef>
+                                    <a:spcPts val="0"/>
+                                  </a:spcBef>
+                                  <a:spcAft>
+                                    <a:spcPts val="0"/>
+                                  </a:spcAft>
+                                  <a:defRPr/>
+                                </a:pPr>
                                 <a:r>
-                                  <a:rPr lang="en-US" sz="1600" dirty="0" smtClean="0"/>
+                                  <a:rPr lang="en-US" sz="1600" dirty="0"/>
                                   <a:t>Demo &amp; Delivery</a:t>
                                 </a:r>
-                                <a:endParaRPr lang="en-US" sz="1600" dirty="0"/>
                               </a:p>
                             </a:txBody>
                             <a:useSpRect/>
@@ -3363,7 +3865,7 @@
                           <a:spPr>
                             <a:xfrm>
                               <a:off x="2057400" y="1981200"/>
-                              <a:ext cx="1066800" cy="1143000"/>
+                              <a:ext cx="1066800" cy="2286000"/>
                             </a:xfrm>
                             <a:prstGeom prst="rect">
                               <a:avLst/>
@@ -3371,13 +3873,19 @@
                           </a:spPr>
                           <a:txSp>
                             <a:txBody>
-                              <a:bodyPr rtlCol="0" anchor="ctr"/>
+                              <a:bodyPr anchor="ctr"/>
                               <a:lstStyle>
                                 <a:defPPr>
                                   <a:defRPr lang="en-US"/>
                                 </a:defPPr>
-                                <a:lvl1pPr marL="0" algn="l" defTabSz="914400" rtl="0" eaLnBrk="1" latinLnBrk="0" hangingPunct="1">
-                                  <a:defRPr sz="1800" kern="1200">
+                                <a:lvl1pPr algn="l" rtl="0" fontAlgn="base">
+                                  <a:spcBef>
+                                    <a:spcPct val="0"/>
+                                  </a:spcBef>
+                                  <a:spcAft>
+                                    <a:spcPct val="0"/>
+                                  </a:spcAft>
+                                  <a:defRPr kern="1200">
                                     <a:solidFill>
                                       <a:schemeClr val="dk1"/>
                                     </a:solidFill>
@@ -3386,8 +3894,14 @@
                                     <a:cs typeface="+mn-cs"/>
                                   </a:defRPr>
                                 </a:lvl1pPr>
-                                <a:lvl2pPr marL="457200" algn="l" defTabSz="914400" rtl="0" eaLnBrk="1" latinLnBrk="0" hangingPunct="1">
-                                  <a:defRPr sz="1800" kern="1200">
+                                <a:lvl2pPr marL="457200" algn="l" rtl="0" fontAlgn="base">
+                                  <a:spcBef>
+                                    <a:spcPct val="0"/>
+                                  </a:spcBef>
+                                  <a:spcAft>
+                                    <a:spcPct val="0"/>
+                                  </a:spcAft>
+                                  <a:defRPr kern="1200">
                                     <a:solidFill>
                                       <a:schemeClr val="dk1"/>
                                     </a:solidFill>
@@ -3396,8 +3910,14 @@
                                     <a:cs typeface="+mn-cs"/>
                                   </a:defRPr>
                                 </a:lvl2pPr>
-                                <a:lvl3pPr marL="914400" algn="l" defTabSz="914400" rtl="0" eaLnBrk="1" latinLnBrk="0" hangingPunct="1">
-                                  <a:defRPr sz="1800" kern="1200">
+                                <a:lvl3pPr marL="914400" algn="l" rtl="0" fontAlgn="base">
+                                  <a:spcBef>
+                                    <a:spcPct val="0"/>
+                                  </a:spcBef>
+                                  <a:spcAft>
+                                    <a:spcPct val="0"/>
+                                  </a:spcAft>
+                                  <a:defRPr kern="1200">
                                     <a:solidFill>
                                       <a:schemeClr val="dk1"/>
                                     </a:solidFill>
@@ -3406,8 +3926,14 @@
                                     <a:cs typeface="+mn-cs"/>
                                   </a:defRPr>
                                 </a:lvl3pPr>
-                                <a:lvl4pPr marL="1371600" algn="l" defTabSz="914400" rtl="0" eaLnBrk="1" latinLnBrk="0" hangingPunct="1">
-                                  <a:defRPr sz="1800" kern="1200">
+                                <a:lvl4pPr marL="1371600" algn="l" rtl="0" fontAlgn="base">
+                                  <a:spcBef>
+                                    <a:spcPct val="0"/>
+                                  </a:spcBef>
+                                  <a:spcAft>
+                                    <a:spcPct val="0"/>
+                                  </a:spcAft>
+                                  <a:defRPr kern="1200">
                                     <a:solidFill>
                                       <a:schemeClr val="dk1"/>
                                     </a:solidFill>
@@ -3416,8 +3942,14 @@
                                     <a:cs typeface="+mn-cs"/>
                                   </a:defRPr>
                                 </a:lvl4pPr>
-                                <a:lvl5pPr marL="1828800" algn="l" defTabSz="914400" rtl="0" eaLnBrk="1" latinLnBrk="0" hangingPunct="1">
-                                  <a:defRPr sz="1800" kern="1200">
+                                <a:lvl5pPr marL="1828800" algn="l" rtl="0" fontAlgn="base">
+                                  <a:spcBef>
+                                    <a:spcPct val="0"/>
+                                  </a:spcBef>
+                                  <a:spcAft>
+                                    <a:spcPct val="0"/>
+                                  </a:spcAft>
+                                  <a:defRPr kern="1200">
                                     <a:solidFill>
                                       <a:schemeClr val="dk1"/>
                                     </a:solidFill>
@@ -3427,7 +3959,7 @@
                                   </a:defRPr>
                                 </a:lvl5pPr>
                                 <a:lvl6pPr marL="2286000" algn="l" defTabSz="914400" rtl="0" eaLnBrk="1" latinLnBrk="0" hangingPunct="1">
-                                  <a:defRPr sz="1800" kern="1200">
+                                  <a:defRPr kern="1200">
                                     <a:solidFill>
                                       <a:schemeClr val="dk1"/>
                                     </a:solidFill>
@@ -3437,7 +3969,7 @@
                                   </a:defRPr>
                                 </a:lvl6pPr>
                                 <a:lvl7pPr marL="2743200" algn="l" defTabSz="914400" rtl="0" eaLnBrk="1" latinLnBrk="0" hangingPunct="1">
-                                  <a:defRPr sz="1800" kern="1200">
+                                  <a:defRPr kern="1200">
                                     <a:solidFill>
                                       <a:schemeClr val="dk1"/>
                                     </a:solidFill>
@@ -3447,7 +3979,7 @@
                                   </a:defRPr>
                                 </a:lvl7pPr>
                                 <a:lvl8pPr marL="3200400" algn="l" defTabSz="914400" rtl="0" eaLnBrk="1" latinLnBrk="0" hangingPunct="1">
-                                  <a:defRPr sz="1800" kern="1200">
+                                  <a:defRPr kern="1200">
                                     <a:solidFill>
                                       <a:schemeClr val="dk1"/>
                                     </a:solidFill>
@@ -3457,7 +3989,7 @@
                                   </a:defRPr>
                                 </a:lvl8pPr>
                                 <a:lvl9pPr marL="3657600" algn="l" defTabSz="914400" rtl="0" eaLnBrk="1" latinLnBrk="0" hangingPunct="1">
-                                  <a:defRPr sz="1800" kern="1200">
+                                  <a:defRPr kern="1200">
                                     <a:solidFill>
                                       <a:schemeClr val="dk1"/>
                                     </a:solidFill>
@@ -3468,146 +4000,16 @@
                                 </a:lvl9pPr>
                               </a:lstStyle>
                               <a:p>
-                                <a:pPr algn="ctr"/>
+                                <a:pPr algn="ctr" fontAlgn="auto">
+                                  <a:spcBef>
+                                    <a:spcPts val="0"/>
+                                  </a:spcBef>
+                                  <a:spcAft>
+                                    <a:spcPts val="0"/>
+                                  </a:spcAft>
+                                  <a:defRPr/>
+                                </a:pPr>
                                 <a:endParaRPr lang="en-US" dirty="0"/>
-                              </a:p>
-                            </a:txBody>
-                            <a:useSpRect/>
-                          </a:txSp>
-                          <a:style>
-                            <a:lnRef idx="1">
-                              <a:schemeClr val="dk1"/>
-                            </a:lnRef>
-                            <a:fillRef idx="2">
-                              <a:schemeClr val="dk1"/>
-                            </a:fillRef>
-                            <a:effectRef idx="1">
-                              <a:schemeClr val="dk1"/>
-                            </a:effectRef>
-                            <a:fontRef idx="minor">
-                              <a:schemeClr val="dk1"/>
-                            </a:fontRef>
-                          </a:style>
-                        </a:sp>
-                        <a:sp>
-                          <a:nvSpPr>
-                            <a:cNvPr id="22" name="Rectangle 21"/>
-                            <a:cNvSpPr/>
-                          </a:nvSpPr>
-                          <a:spPr>
-                            <a:xfrm>
-                              <a:off x="2057400" y="3124200"/>
-                              <a:ext cx="1066800" cy="1143000"/>
-                            </a:xfrm>
-                            <a:prstGeom prst="rect">
-                              <a:avLst/>
-                            </a:prstGeom>
-                          </a:spPr>
-                          <a:txSp>
-                            <a:txBody>
-                              <a:bodyPr rtlCol="0" anchor="t"/>
-                              <a:lstStyle>
-                                <a:defPPr>
-                                  <a:defRPr lang="en-US"/>
-                                </a:defPPr>
-                                <a:lvl1pPr marL="0" algn="l" defTabSz="914400" rtl="0" eaLnBrk="1" latinLnBrk="0" hangingPunct="1">
-                                  <a:defRPr sz="1800" kern="1200">
-                                    <a:solidFill>
-                                      <a:schemeClr val="dk1"/>
-                                    </a:solidFill>
-                                    <a:latin typeface="+mn-lt"/>
-                                    <a:ea typeface="+mn-ea"/>
-                                    <a:cs typeface="+mn-cs"/>
-                                  </a:defRPr>
-                                </a:lvl1pPr>
-                                <a:lvl2pPr marL="457200" algn="l" defTabSz="914400" rtl="0" eaLnBrk="1" latinLnBrk="0" hangingPunct="1">
-                                  <a:defRPr sz="1800" kern="1200">
-                                    <a:solidFill>
-                                      <a:schemeClr val="dk1"/>
-                                    </a:solidFill>
-                                    <a:latin typeface="+mn-lt"/>
-                                    <a:ea typeface="+mn-ea"/>
-                                    <a:cs typeface="+mn-cs"/>
-                                  </a:defRPr>
-                                </a:lvl2pPr>
-                                <a:lvl3pPr marL="914400" algn="l" defTabSz="914400" rtl="0" eaLnBrk="1" latinLnBrk="0" hangingPunct="1">
-                                  <a:defRPr sz="1800" kern="1200">
-                                    <a:solidFill>
-                                      <a:schemeClr val="dk1"/>
-                                    </a:solidFill>
-                                    <a:latin typeface="+mn-lt"/>
-                                    <a:ea typeface="+mn-ea"/>
-                                    <a:cs typeface="+mn-cs"/>
-                                  </a:defRPr>
-                                </a:lvl3pPr>
-                                <a:lvl4pPr marL="1371600" algn="l" defTabSz="914400" rtl="0" eaLnBrk="1" latinLnBrk="0" hangingPunct="1">
-                                  <a:defRPr sz="1800" kern="1200">
-                                    <a:solidFill>
-                                      <a:schemeClr val="dk1"/>
-                                    </a:solidFill>
-                                    <a:latin typeface="+mn-lt"/>
-                                    <a:ea typeface="+mn-ea"/>
-                                    <a:cs typeface="+mn-cs"/>
-                                  </a:defRPr>
-                                </a:lvl4pPr>
-                                <a:lvl5pPr marL="1828800" algn="l" defTabSz="914400" rtl="0" eaLnBrk="1" latinLnBrk="0" hangingPunct="1">
-                                  <a:defRPr sz="1800" kern="1200">
-                                    <a:solidFill>
-                                      <a:schemeClr val="dk1"/>
-                                    </a:solidFill>
-                                    <a:latin typeface="+mn-lt"/>
-                                    <a:ea typeface="+mn-ea"/>
-                                    <a:cs typeface="+mn-cs"/>
-                                  </a:defRPr>
-                                </a:lvl5pPr>
-                                <a:lvl6pPr marL="2286000" algn="l" defTabSz="914400" rtl="0" eaLnBrk="1" latinLnBrk="0" hangingPunct="1">
-                                  <a:defRPr sz="1800" kern="1200">
-                                    <a:solidFill>
-                                      <a:schemeClr val="dk1"/>
-                                    </a:solidFill>
-                                    <a:latin typeface="+mn-lt"/>
-                                    <a:ea typeface="+mn-ea"/>
-                                    <a:cs typeface="+mn-cs"/>
-                                  </a:defRPr>
-                                </a:lvl6pPr>
-                                <a:lvl7pPr marL="2743200" algn="l" defTabSz="914400" rtl="0" eaLnBrk="1" latinLnBrk="0" hangingPunct="1">
-                                  <a:defRPr sz="1800" kern="1200">
-                                    <a:solidFill>
-                                      <a:schemeClr val="dk1"/>
-                                    </a:solidFill>
-                                    <a:latin typeface="+mn-lt"/>
-                                    <a:ea typeface="+mn-ea"/>
-                                    <a:cs typeface="+mn-cs"/>
-                                  </a:defRPr>
-                                </a:lvl7pPr>
-                                <a:lvl8pPr marL="3200400" algn="l" defTabSz="914400" rtl="0" eaLnBrk="1" latinLnBrk="0" hangingPunct="1">
-                                  <a:defRPr sz="1800" kern="1200">
-                                    <a:solidFill>
-                                      <a:schemeClr val="dk1"/>
-                                    </a:solidFill>
-                                    <a:latin typeface="+mn-lt"/>
-                                    <a:ea typeface="+mn-ea"/>
-                                    <a:cs typeface="+mn-cs"/>
-                                  </a:defRPr>
-                                </a:lvl8pPr>
-                                <a:lvl9pPr marL="3657600" algn="l" defTabSz="914400" rtl="0" eaLnBrk="1" latinLnBrk="0" hangingPunct="1">
-                                  <a:defRPr sz="1800" kern="1200">
-                                    <a:solidFill>
-                                      <a:schemeClr val="dk1"/>
-                                    </a:solidFill>
-                                    <a:latin typeface="+mn-lt"/>
-                                    <a:ea typeface="+mn-ea"/>
-                                    <a:cs typeface="+mn-cs"/>
-                                  </a:defRPr>
-                                </a:lvl9pPr>
-                              </a:lstStyle>
-                              <a:p>
-                                <a:pPr algn="ctr"/>
-                                <a:r>
-                                  <a:rPr lang="en-US" sz="1200" dirty="0" smtClean="0"/>
-                                  <a:t>Done</a:t>
-                                </a:r>
-                                <a:endParaRPr lang="en-US" sz="1200" dirty="0"/>
                               </a:p>
                             </a:txBody>
                             <a:useSpRect/>
@@ -3645,13 +4047,19 @@
                         </a:spPr>
                         <a:txSp>
                           <a:txBody>
-                            <a:bodyPr rtlCol="0" anchor="ctr"/>
+                            <a:bodyPr anchor="ctr"/>
                             <a:lstStyle>
                               <a:defPPr>
                                 <a:defRPr lang="en-US"/>
                               </a:defPPr>
-                              <a:lvl1pPr marL="0" algn="l" defTabSz="914400" rtl="0" eaLnBrk="1" latinLnBrk="0" hangingPunct="1">
-                                <a:defRPr sz="1800" kern="1200">
+                              <a:lvl1pPr algn="l" rtl="0" fontAlgn="base">
+                                <a:spcBef>
+                                  <a:spcPct val="0"/>
+                                </a:spcBef>
+                                <a:spcAft>
+                                  <a:spcPct val="0"/>
+                                </a:spcAft>
+                                <a:defRPr kern="1200">
                                   <a:solidFill>
                                     <a:schemeClr val="dk1"/>
                                   </a:solidFill>
@@ -3660,8 +4068,14 @@
                                   <a:cs typeface="+mn-cs"/>
                                 </a:defRPr>
                               </a:lvl1pPr>
-                              <a:lvl2pPr marL="457200" algn="l" defTabSz="914400" rtl="0" eaLnBrk="1" latinLnBrk="0" hangingPunct="1">
-                                <a:defRPr sz="1800" kern="1200">
+                              <a:lvl2pPr marL="457200" algn="l" rtl="0" fontAlgn="base">
+                                <a:spcBef>
+                                  <a:spcPct val="0"/>
+                                </a:spcBef>
+                                <a:spcAft>
+                                  <a:spcPct val="0"/>
+                                </a:spcAft>
+                                <a:defRPr kern="1200">
                                   <a:solidFill>
                                     <a:schemeClr val="dk1"/>
                                   </a:solidFill>
@@ -3670,8 +4084,14 @@
                                   <a:cs typeface="+mn-cs"/>
                                 </a:defRPr>
                               </a:lvl2pPr>
-                              <a:lvl3pPr marL="914400" algn="l" defTabSz="914400" rtl="0" eaLnBrk="1" latinLnBrk="0" hangingPunct="1">
-                                <a:defRPr sz="1800" kern="1200">
+                              <a:lvl3pPr marL="914400" algn="l" rtl="0" fontAlgn="base">
+                                <a:spcBef>
+                                  <a:spcPct val="0"/>
+                                </a:spcBef>
+                                <a:spcAft>
+                                  <a:spcPct val="0"/>
+                                </a:spcAft>
+                                <a:defRPr kern="1200">
                                   <a:solidFill>
                                     <a:schemeClr val="dk1"/>
                                   </a:solidFill>
@@ -3680,8 +4100,14 @@
                                   <a:cs typeface="+mn-cs"/>
                                 </a:defRPr>
                               </a:lvl3pPr>
-                              <a:lvl4pPr marL="1371600" algn="l" defTabSz="914400" rtl="0" eaLnBrk="1" latinLnBrk="0" hangingPunct="1">
-                                <a:defRPr sz="1800" kern="1200">
+                              <a:lvl4pPr marL="1371600" algn="l" rtl="0" fontAlgn="base">
+                                <a:spcBef>
+                                  <a:spcPct val="0"/>
+                                </a:spcBef>
+                                <a:spcAft>
+                                  <a:spcPct val="0"/>
+                                </a:spcAft>
+                                <a:defRPr kern="1200">
                                   <a:solidFill>
                                     <a:schemeClr val="dk1"/>
                                   </a:solidFill>
@@ -3690,8 +4116,14 @@
                                   <a:cs typeface="+mn-cs"/>
                                 </a:defRPr>
                               </a:lvl4pPr>
-                              <a:lvl5pPr marL="1828800" algn="l" defTabSz="914400" rtl="0" eaLnBrk="1" latinLnBrk="0" hangingPunct="1">
-                                <a:defRPr sz="1800" kern="1200">
+                              <a:lvl5pPr marL="1828800" algn="l" rtl="0" fontAlgn="base">
+                                <a:spcBef>
+                                  <a:spcPct val="0"/>
+                                </a:spcBef>
+                                <a:spcAft>
+                                  <a:spcPct val="0"/>
+                                </a:spcAft>
+                                <a:defRPr kern="1200">
                                   <a:solidFill>
                                     <a:schemeClr val="dk1"/>
                                   </a:solidFill>
@@ -3701,7 +4133,7 @@
                                 </a:defRPr>
                               </a:lvl5pPr>
                               <a:lvl6pPr marL="2286000" algn="l" defTabSz="914400" rtl="0" eaLnBrk="1" latinLnBrk="0" hangingPunct="1">
-                                <a:defRPr sz="1800" kern="1200">
+                                <a:defRPr kern="1200">
                                   <a:solidFill>
                                     <a:schemeClr val="dk1"/>
                                   </a:solidFill>
@@ -3711,7 +4143,7 @@
                                 </a:defRPr>
                               </a:lvl6pPr>
                               <a:lvl7pPr marL="2743200" algn="l" defTabSz="914400" rtl="0" eaLnBrk="1" latinLnBrk="0" hangingPunct="1">
-                                <a:defRPr sz="1800" kern="1200">
+                                <a:defRPr kern="1200">
                                   <a:solidFill>
                                     <a:schemeClr val="dk1"/>
                                   </a:solidFill>
@@ -3721,7 +4153,7 @@
                                 </a:defRPr>
                               </a:lvl7pPr>
                               <a:lvl8pPr marL="3200400" algn="l" defTabSz="914400" rtl="0" eaLnBrk="1" latinLnBrk="0" hangingPunct="1">
-                                <a:defRPr sz="1800" kern="1200">
+                                <a:defRPr kern="1200">
                                   <a:solidFill>
                                     <a:schemeClr val="dk1"/>
                                   </a:solidFill>
@@ -3731,7 +4163,7 @@
                                 </a:defRPr>
                               </a:lvl8pPr>
                               <a:lvl9pPr marL="3657600" algn="l" defTabSz="914400" rtl="0" eaLnBrk="1" latinLnBrk="0" hangingPunct="1">
-                                <a:defRPr sz="1800" kern="1200">
+                                <a:defRPr kern="1200">
                                   <a:solidFill>
                                     <a:schemeClr val="dk1"/>
                                   </a:solidFill>
@@ -3742,7 +4174,15 @@
                               </a:lvl9pPr>
                             </a:lstStyle>
                             <a:p>
-                              <a:pPr algn="ctr"/>
+                              <a:pPr algn="ctr" fontAlgn="auto">
+                                <a:spcBef>
+                                  <a:spcPts val="0"/>
+                                </a:spcBef>
+                                <a:spcAft>
+                                  <a:spcPts val="0"/>
+                                </a:spcAft>
+                                <a:defRPr/>
+                              </a:pPr>
                               <a:endParaRPr lang="en-US" sz="1000" dirty="0"/>
                             </a:p>
                           </a:txBody>
@@ -3790,6 +4230,29 @@
       </w:pPr>
       <w:r>
         <w:lastRenderedPageBreak/>
+        <w:t>Setting WIP Limits</w:t>
+      </w:r>
+    </w:p>
+    <w:p>
+      <w:r>
+        <w:t>One of the core concepts of a Kanban system is recognizing the inherent capacity of a system and the team working in that system, to get work done. This capacity – the total Work In Process (WIP) – should be made explicit on the Kanban board. At the top right hand corner of each step in the process that requires work, there is a small blank square. This square should be used to note the current WIP limit for the given step.</w:t>
+      </w:r>
+    </w:p>
+    <w:p>
+      <w:r>
+        <w:t xml:space="preserve">After the team of participants has been formed and they have decided how they want to organize themselves initially, the team should be guided down the path of setting the initial WIP limits for each step in the process. Once the initial WIP limits are set, they should be noted on the board. </w:t>
+      </w:r>
+    </w:p>
+    <w:p>
+      <w:r>
+        <w:t>The team is free to change the WIP limits of any or all steps, at any point in time. The facilitator should look for opportunities to educate the team on how the current WIP limits may be helping or hindering the team. This should facilitate the team’s understanding of how to change the WIP limits and when.</w:t>
+      </w:r>
+    </w:p>
+    <w:p>
+      <w:pPr>
+        <w:pStyle w:val="Heading3"/>
+      </w:pPr>
+      <w:r>
         <w:t xml:space="preserve">Tracking Round </w:t>
       </w:r>
       <w:r>
@@ -4577,6 +5040,7 @@
         <w:rPr>
           <w:noProof/>
         </w:rPr>
+        <w:lastRenderedPageBreak/>
         <w:drawing>
           <wp:inline distT="0" distB="0" distL="0" distR="0">
             <wp:extent cx="1763200" cy="1524000"/>
@@ -4915,7 +5379,7 @@
       <w:pPr>
         <w:pStyle w:val="Heading2"/>
       </w:pPr>
-      <w:bookmarkStart w:id="5" w:name="_Toc240359001"/>
+      <w:bookmarkStart w:id="5" w:name="_Toc240359504"/>
       <w:r>
         <w:t>The Work Item Cards</w:t>
       </w:r>
@@ -4937,12 +5401,11 @@
     </w:p>
     <w:p>
       <w:r>
-        <w:lastRenderedPageBreak/>
         <w:drawing>
           <wp:inline distT="0" distB="0" distL="0" distR="0">
             <wp:extent cx="5029200" cy="3276600"/>
             <wp:effectExtent l="0" t="0" r="0" b="0"/>
-            <wp:docPr id="8" name="Object 2"/>
+            <wp:docPr id="11" name="Object 4"/>
             <wp:cNvGraphicFramePr/>
             <a:graphic xmlns:a="http://schemas.openxmlformats.org/drawingml/2006/main">
               <a:graphicData uri="http://schemas.openxmlformats.org/drawingml/2006/lockedCanvas">
@@ -4961,7 +5424,7 @@
                   </a:grpSpPr>
                   <a:grpSp>
                     <a:nvGrpSpPr>
-                      <a:cNvPr id="44" name="Group 43"/>
+                      <a:cNvPr id="46" name="Group 45"/>
                       <a:cNvGrpSpPr/>
                     </a:nvGrpSpPr>
                     <a:grpSpPr>
@@ -5971,7 +6434,7 @@
                             </a:lvl9pPr>
                           </a:lstStyle>
                           <a:p>
-                            <a:pPr algn="ctr" fontAlgn="auto">
+                            <a:pPr fontAlgn="auto">
                               <a:spcBef>
                                 <a:spcPts val="0"/>
                               </a:spcBef>
@@ -5985,178 +6448,6 @@
                               <a:t>Metrics</a:t>
                             </a:r>
                             <a:endParaRPr lang="en-US" sz="1200" dirty="0"/>
-                          </a:p>
-                        </a:txBody>
-                        <a:useSpRect/>
-                      </a:txSp>
-                      <a:style>
-                        <a:lnRef idx="1">
-                          <a:schemeClr val="dk1"/>
-                        </a:lnRef>
-                        <a:fillRef idx="2">
-                          <a:schemeClr val="dk1"/>
-                        </a:fillRef>
-                        <a:effectRef idx="1">
-                          <a:schemeClr val="dk1"/>
-                        </a:effectRef>
-                        <a:fontRef idx="minor">
-                          <a:schemeClr val="dk1"/>
-                        </a:fontRef>
-                      </a:style>
-                    </a:sp>
-                    <a:sp>
-                      <a:nvSpPr>
-                        <a:cNvPr id="26" name="Rectangle 25"/>
-                        <a:cNvSpPr/>
-                      </a:nvSpPr>
-                      <a:spPr bwMode="auto">
-                        <a:xfrm>
-                          <a:off x="4572000" y="1752600"/>
-                          <a:ext cx="1600200" cy="2590800"/>
-                        </a:xfrm>
-                        <a:prstGeom prst="rect">
-                          <a:avLst/>
-                        </a:prstGeom>
-                      </a:spPr>
-                      <a:txSp>
-                        <a:txBody>
-                          <a:bodyPr anchor="ctr"/>
-                          <a:lstStyle>
-                            <a:defPPr>
-                              <a:defRPr lang="en-US"/>
-                            </a:defPPr>
-                            <a:lvl1pPr algn="l" rtl="0" fontAlgn="base">
-                              <a:spcBef>
-                                <a:spcPct val="0"/>
-                              </a:spcBef>
-                              <a:spcAft>
-                                <a:spcPct val="0"/>
-                              </a:spcAft>
-                              <a:defRPr kern="1200">
-                                <a:solidFill>
-                                  <a:schemeClr val="dk1"/>
-                                </a:solidFill>
-                                <a:latin typeface="+mn-lt"/>
-                                <a:ea typeface="+mn-ea"/>
-                                <a:cs typeface="+mn-cs"/>
-                              </a:defRPr>
-                            </a:lvl1pPr>
-                            <a:lvl2pPr marL="457200" algn="l" rtl="0" fontAlgn="base">
-                              <a:spcBef>
-                                <a:spcPct val="0"/>
-                              </a:spcBef>
-                              <a:spcAft>
-                                <a:spcPct val="0"/>
-                              </a:spcAft>
-                              <a:defRPr kern="1200">
-                                <a:solidFill>
-                                  <a:schemeClr val="dk1"/>
-                                </a:solidFill>
-                                <a:latin typeface="+mn-lt"/>
-                                <a:ea typeface="+mn-ea"/>
-                                <a:cs typeface="+mn-cs"/>
-                              </a:defRPr>
-                            </a:lvl2pPr>
-                            <a:lvl3pPr marL="914400" algn="l" rtl="0" fontAlgn="base">
-                              <a:spcBef>
-                                <a:spcPct val="0"/>
-                              </a:spcBef>
-                              <a:spcAft>
-                                <a:spcPct val="0"/>
-                              </a:spcAft>
-                              <a:defRPr kern="1200">
-                                <a:solidFill>
-                                  <a:schemeClr val="dk1"/>
-                                </a:solidFill>
-                                <a:latin typeface="+mn-lt"/>
-                                <a:ea typeface="+mn-ea"/>
-                                <a:cs typeface="+mn-cs"/>
-                              </a:defRPr>
-                            </a:lvl3pPr>
-                            <a:lvl4pPr marL="1371600" algn="l" rtl="0" fontAlgn="base">
-                              <a:spcBef>
-                                <a:spcPct val="0"/>
-                              </a:spcBef>
-                              <a:spcAft>
-                                <a:spcPct val="0"/>
-                              </a:spcAft>
-                              <a:defRPr kern="1200">
-                                <a:solidFill>
-                                  <a:schemeClr val="dk1"/>
-                                </a:solidFill>
-                                <a:latin typeface="+mn-lt"/>
-                                <a:ea typeface="+mn-ea"/>
-                                <a:cs typeface="+mn-cs"/>
-                              </a:defRPr>
-                            </a:lvl4pPr>
-                            <a:lvl5pPr marL="1828800" algn="l" rtl="0" fontAlgn="base">
-                              <a:spcBef>
-                                <a:spcPct val="0"/>
-                              </a:spcBef>
-                              <a:spcAft>
-                                <a:spcPct val="0"/>
-                              </a:spcAft>
-                              <a:defRPr kern="1200">
-                                <a:solidFill>
-                                  <a:schemeClr val="dk1"/>
-                                </a:solidFill>
-                                <a:latin typeface="+mn-lt"/>
-                                <a:ea typeface="+mn-ea"/>
-                                <a:cs typeface="+mn-cs"/>
-                              </a:defRPr>
-                            </a:lvl5pPr>
-                            <a:lvl6pPr marL="2286000" algn="l" defTabSz="914400" rtl="0" eaLnBrk="1" latinLnBrk="0" hangingPunct="1">
-                              <a:defRPr kern="1200">
-                                <a:solidFill>
-                                  <a:schemeClr val="dk1"/>
-                                </a:solidFill>
-                                <a:latin typeface="+mn-lt"/>
-                                <a:ea typeface="+mn-ea"/>
-                                <a:cs typeface="+mn-cs"/>
-                              </a:defRPr>
-                            </a:lvl6pPr>
-                            <a:lvl7pPr marL="2743200" algn="l" defTabSz="914400" rtl="0" eaLnBrk="1" latinLnBrk="0" hangingPunct="1">
-                              <a:defRPr kern="1200">
-                                <a:solidFill>
-                                  <a:schemeClr val="dk1"/>
-                                </a:solidFill>
-                                <a:latin typeface="+mn-lt"/>
-                                <a:ea typeface="+mn-ea"/>
-                                <a:cs typeface="+mn-cs"/>
-                              </a:defRPr>
-                            </a:lvl7pPr>
-                            <a:lvl8pPr marL="3200400" algn="l" defTabSz="914400" rtl="0" eaLnBrk="1" latinLnBrk="0" hangingPunct="1">
-                              <a:defRPr kern="1200">
-                                <a:solidFill>
-                                  <a:schemeClr val="dk1"/>
-                                </a:solidFill>
-                                <a:latin typeface="+mn-lt"/>
-                                <a:ea typeface="+mn-ea"/>
-                                <a:cs typeface="+mn-cs"/>
-                              </a:defRPr>
-                            </a:lvl8pPr>
-                            <a:lvl9pPr marL="3657600" algn="l" defTabSz="914400" rtl="0" eaLnBrk="1" latinLnBrk="0" hangingPunct="1">
-                              <a:defRPr kern="1200">
-                                <a:solidFill>
-                                  <a:schemeClr val="dk1"/>
-                                </a:solidFill>
-                                <a:latin typeface="+mn-lt"/>
-                                <a:ea typeface="+mn-ea"/>
-                                <a:cs typeface="+mn-cs"/>
-                              </a:defRPr>
-                            </a:lvl9pPr>
-                          </a:lstStyle>
-                          <a:p>
-                            <a:pPr algn="ctr" fontAlgn="auto">
-                              <a:spcBef>
-                                <a:spcPts val="0"/>
-                              </a:spcBef>
-                              <a:spcAft>
-                                <a:spcPts val="0"/>
-                              </a:spcAft>
-                              <a:defRPr/>
-                            </a:pPr>
-                            <a:endParaRPr lang="en-US" dirty="0"/>
                           </a:p>
                         </a:txBody>
                         <a:useSpRect/>
@@ -7760,6 +8051,354 @@
                         </a:fontRef>
                       </a:style>
                     </a:sp>
+                    <a:sp>
+                      <a:nvSpPr>
+                        <a:cNvPr id="45" name="Rectangle 44"/>
+                        <a:cNvSpPr/>
+                      </a:nvSpPr>
+                      <a:spPr bwMode="auto">
+                        <a:xfrm>
+                          <a:off x="4572000" y="1752600"/>
+                          <a:ext cx="1600200" cy="304800"/>
+                        </a:xfrm>
+                        <a:prstGeom prst="rect">
+                          <a:avLst/>
+                        </a:prstGeom>
+                      </a:spPr>
+                      <a:txSp>
+                        <a:txBody>
+                          <a:bodyPr anchor="t"/>
+                          <a:lstStyle>
+                            <a:defPPr>
+                              <a:defRPr lang="en-US"/>
+                            </a:defPPr>
+                            <a:lvl1pPr algn="l" rtl="0" fontAlgn="base">
+                              <a:spcBef>
+                                <a:spcPct val="0"/>
+                              </a:spcBef>
+                              <a:spcAft>
+                                <a:spcPct val="0"/>
+                              </a:spcAft>
+                              <a:defRPr kern="1200">
+                                <a:solidFill>
+                                  <a:schemeClr val="dk1"/>
+                                </a:solidFill>
+                                <a:latin typeface="+mn-lt"/>
+                                <a:ea typeface="+mn-ea"/>
+                                <a:cs typeface="+mn-cs"/>
+                              </a:defRPr>
+                            </a:lvl1pPr>
+                            <a:lvl2pPr marL="457200" algn="l" rtl="0" fontAlgn="base">
+                              <a:spcBef>
+                                <a:spcPct val="0"/>
+                              </a:spcBef>
+                              <a:spcAft>
+                                <a:spcPct val="0"/>
+                              </a:spcAft>
+                              <a:defRPr kern="1200">
+                                <a:solidFill>
+                                  <a:schemeClr val="dk1"/>
+                                </a:solidFill>
+                                <a:latin typeface="+mn-lt"/>
+                                <a:ea typeface="+mn-ea"/>
+                                <a:cs typeface="+mn-cs"/>
+                              </a:defRPr>
+                            </a:lvl2pPr>
+                            <a:lvl3pPr marL="914400" algn="l" rtl="0" fontAlgn="base">
+                              <a:spcBef>
+                                <a:spcPct val="0"/>
+                              </a:spcBef>
+                              <a:spcAft>
+                                <a:spcPct val="0"/>
+                              </a:spcAft>
+                              <a:defRPr kern="1200">
+                                <a:solidFill>
+                                  <a:schemeClr val="dk1"/>
+                                </a:solidFill>
+                                <a:latin typeface="+mn-lt"/>
+                                <a:ea typeface="+mn-ea"/>
+                                <a:cs typeface="+mn-cs"/>
+                              </a:defRPr>
+                            </a:lvl3pPr>
+                            <a:lvl4pPr marL="1371600" algn="l" rtl="0" fontAlgn="base">
+                              <a:spcBef>
+                                <a:spcPct val="0"/>
+                              </a:spcBef>
+                              <a:spcAft>
+                                <a:spcPct val="0"/>
+                              </a:spcAft>
+                              <a:defRPr kern="1200">
+                                <a:solidFill>
+                                  <a:schemeClr val="dk1"/>
+                                </a:solidFill>
+                                <a:latin typeface="+mn-lt"/>
+                                <a:ea typeface="+mn-ea"/>
+                                <a:cs typeface="+mn-cs"/>
+                              </a:defRPr>
+                            </a:lvl4pPr>
+                            <a:lvl5pPr marL="1828800" algn="l" rtl="0" fontAlgn="base">
+                              <a:spcBef>
+                                <a:spcPct val="0"/>
+                              </a:spcBef>
+                              <a:spcAft>
+                                <a:spcPct val="0"/>
+                              </a:spcAft>
+                              <a:defRPr kern="1200">
+                                <a:solidFill>
+                                  <a:schemeClr val="dk1"/>
+                                </a:solidFill>
+                                <a:latin typeface="+mn-lt"/>
+                                <a:ea typeface="+mn-ea"/>
+                                <a:cs typeface="+mn-cs"/>
+                              </a:defRPr>
+                            </a:lvl5pPr>
+                            <a:lvl6pPr marL="2286000" algn="l" defTabSz="914400" rtl="0" eaLnBrk="1" latinLnBrk="0" hangingPunct="1">
+                              <a:defRPr kern="1200">
+                                <a:solidFill>
+                                  <a:schemeClr val="dk1"/>
+                                </a:solidFill>
+                                <a:latin typeface="+mn-lt"/>
+                                <a:ea typeface="+mn-ea"/>
+                                <a:cs typeface="+mn-cs"/>
+                              </a:defRPr>
+                            </a:lvl6pPr>
+                            <a:lvl7pPr marL="2743200" algn="l" defTabSz="914400" rtl="0" eaLnBrk="1" latinLnBrk="0" hangingPunct="1">
+                              <a:defRPr kern="1200">
+                                <a:solidFill>
+                                  <a:schemeClr val="dk1"/>
+                                </a:solidFill>
+                                <a:latin typeface="+mn-lt"/>
+                                <a:ea typeface="+mn-ea"/>
+                                <a:cs typeface="+mn-cs"/>
+                              </a:defRPr>
+                            </a:lvl7pPr>
+                            <a:lvl8pPr marL="3200400" algn="l" defTabSz="914400" rtl="0" eaLnBrk="1" latinLnBrk="0" hangingPunct="1">
+                              <a:defRPr kern="1200">
+                                <a:solidFill>
+                                  <a:schemeClr val="dk1"/>
+                                </a:solidFill>
+                                <a:latin typeface="+mn-lt"/>
+                                <a:ea typeface="+mn-ea"/>
+                                <a:cs typeface="+mn-cs"/>
+                              </a:defRPr>
+                            </a:lvl8pPr>
+                            <a:lvl9pPr marL="3657600" algn="l" defTabSz="914400" rtl="0" eaLnBrk="1" latinLnBrk="0" hangingPunct="1">
+                              <a:defRPr kern="1200">
+                                <a:solidFill>
+                                  <a:schemeClr val="dk1"/>
+                                </a:solidFill>
+                                <a:latin typeface="+mn-lt"/>
+                                <a:ea typeface="+mn-ea"/>
+                                <a:cs typeface="+mn-cs"/>
+                              </a:defRPr>
+                            </a:lvl9pPr>
+                          </a:lstStyle>
+                          <a:p>
+                            <a:pPr fontAlgn="auto">
+                              <a:spcBef>
+                                <a:spcPts val="0"/>
+                              </a:spcBef>
+                              <a:spcAft>
+                                <a:spcPts val="0"/>
+                              </a:spcAft>
+                              <a:defRPr/>
+                            </a:pPr>
+                            <a:r>
+                              <a:rPr lang="en-US" sz="1200" dirty="0" smtClean="0"/>
+                              <a:t>Completed Round #:</a:t>
+                            </a:r>
+                            <a:endParaRPr lang="en-US" sz="1200" dirty="0"/>
+                          </a:p>
+                        </a:txBody>
+                        <a:useSpRect/>
+                      </a:txSp>
+                      <a:style>
+                        <a:lnRef idx="1">
+                          <a:schemeClr val="dk1"/>
+                        </a:lnRef>
+                        <a:fillRef idx="2">
+                          <a:schemeClr val="dk1"/>
+                        </a:fillRef>
+                        <a:effectRef idx="1">
+                          <a:schemeClr val="dk1"/>
+                        </a:effectRef>
+                        <a:fontRef idx="minor">
+                          <a:schemeClr val="dk1"/>
+                        </a:fontRef>
+                      </a:style>
+                    </a:sp>
+                    <a:sp>
+                      <a:nvSpPr>
+                        <a:cNvPr id="26" name="Rectangle 25"/>
+                        <a:cNvSpPr/>
+                      </a:nvSpPr>
+                      <a:spPr bwMode="auto">
+                        <a:xfrm>
+                          <a:off x="4572000" y="2057400"/>
+                          <a:ext cx="1600200" cy="2286000"/>
+                        </a:xfrm>
+                        <a:prstGeom prst="rect">
+                          <a:avLst/>
+                        </a:prstGeom>
+                      </a:spPr>
+                      <a:txSp>
+                        <a:txBody>
+                          <a:bodyPr anchor="ctr"/>
+                          <a:lstStyle>
+                            <a:defPPr>
+                              <a:defRPr lang="en-US"/>
+                            </a:defPPr>
+                            <a:lvl1pPr algn="l" rtl="0" fontAlgn="base">
+                              <a:spcBef>
+                                <a:spcPct val="0"/>
+                              </a:spcBef>
+                              <a:spcAft>
+                                <a:spcPct val="0"/>
+                              </a:spcAft>
+                              <a:defRPr kern="1200">
+                                <a:solidFill>
+                                  <a:schemeClr val="dk1"/>
+                                </a:solidFill>
+                                <a:latin typeface="+mn-lt"/>
+                                <a:ea typeface="+mn-ea"/>
+                                <a:cs typeface="+mn-cs"/>
+                              </a:defRPr>
+                            </a:lvl1pPr>
+                            <a:lvl2pPr marL="457200" algn="l" rtl="0" fontAlgn="base">
+                              <a:spcBef>
+                                <a:spcPct val="0"/>
+                              </a:spcBef>
+                              <a:spcAft>
+                                <a:spcPct val="0"/>
+                              </a:spcAft>
+                              <a:defRPr kern="1200">
+                                <a:solidFill>
+                                  <a:schemeClr val="dk1"/>
+                                </a:solidFill>
+                                <a:latin typeface="+mn-lt"/>
+                                <a:ea typeface="+mn-ea"/>
+                                <a:cs typeface="+mn-cs"/>
+                              </a:defRPr>
+                            </a:lvl2pPr>
+                            <a:lvl3pPr marL="914400" algn="l" rtl="0" fontAlgn="base">
+                              <a:spcBef>
+                                <a:spcPct val="0"/>
+                              </a:spcBef>
+                              <a:spcAft>
+                                <a:spcPct val="0"/>
+                              </a:spcAft>
+                              <a:defRPr kern="1200">
+                                <a:solidFill>
+                                  <a:schemeClr val="dk1"/>
+                                </a:solidFill>
+                                <a:latin typeface="+mn-lt"/>
+                                <a:ea typeface="+mn-ea"/>
+                                <a:cs typeface="+mn-cs"/>
+                              </a:defRPr>
+                            </a:lvl3pPr>
+                            <a:lvl4pPr marL="1371600" algn="l" rtl="0" fontAlgn="base">
+                              <a:spcBef>
+                                <a:spcPct val="0"/>
+                              </a:spcBef>
+                              <a:spcAft>
+                                <a:spcPct val="0"/>
+                              </a:spcAft>
+                              <a:defRPr kern="1200">
+                                <a:solidFill>
+                                  <a:schemeClr val="dk1"/>
+                                </a:solidFill>
+                                <a:latin typeface="+mn-lt"/>
+                                <a:ea typeface="+mn-ea"/>
+                                <a:cs typeface="+mn-cs"/>
+                              </a:defRPr>
+                            </a:lvl4pPr>
+                            <a:lvl5pPr marL="1828800" algn="l" rtl="0" fontAlgn="base">
+                              <a:spcBef>
+                                <a:spcPct val="0"/>
+                              </a:spcBef>
+                              <a:spcAft>
+                                <a:spcPct val="0"/>
+                              </a:spcAft>
+                              <a:defRPr kern="1200">
+                                <a:solidFill>
+                                  <a:schemeClr val="dk1"/>
+                                </a:solidFill>
+                                <a:latin typeface="+mn-lt"/>
+                                <a:ea typeface="+mn-ea"/>
+                                <a:cs typeface="+mn-cs"/>
+                              </a:defRPr>
+                            </a:lvl5pPr>
+                            <a:lvl6pPr marL="2286000" algn="l" defTabSz="914400" rtl="0" eaLnBrk="1" latinLnBrk="0" hangingPunct="1">
+                              <a:defRPr kern="1200">
+                                <a:solidFill>
+                                  <a:schemeClr val="dk1"/>
+                                </a:solidFill>
+                                <a:latin typeface="+mn-lt"/>
+                                <a:ea typeface="+mn-ea"/>
+                                <a:cs typeface="+mn-cs"/>
+                              </a:defRPr>
+                            </a:lvl6pPr>
+                            <a:lvl7pPr marL="2743200" algn="l" defTabSz="914400" rtl="0" eaLnBrk="1" latinLnBrk="0" hangingPunct="1">
+                              <a:defRPr kern="1200">
+                                <a:solidFill>
+                                  <a:schemeClr val="dk1"/>
+                                </a:solidFill>
+                                <a:latin typeface="+mn-lt"/>
+                                <a:ea typeface="+mn-ea"/>
+                                <a:cs typeface="+mn-cs"/>
+                              </a:defRPr>
+                            </a:lvl7pPr>
+                            <a:lvl8pPr marL="3200400" algn="l" defTabSz="914400" rtl="0" eaLnBrk="1" latinLnBrk="0" hangingPunct="1">
+                              <a:defRPr kern="1200">
+                                <a:solidFill>
+                                  <a:schemeClr val="dk1"/>
+                                </a:solidFill>
+                                <a:latin typeface="+mn-lt"/>
+                                <a:ea typeface="+mn-ea"/>
+                                <a:cs typeface="+mn-cs"/>
+                              </a:defRPr>
+                            </a:lvl8pPr>
+                            <a:lvl9pPr marL="3657600" algn="l" defTabSz="914400" rtl="0" eaLnBrk="1" latinLnBrk="0" hangingPunct="1">
+                              <a:defRPr kern="1200">
+                                <a:solidFill>
+                                  <a:schemeClr val="dk1"/>
+                                </a:solidFill>
+                                <a:latin typeface="+mn-lt"/>
+                                <a:ea typeface="+mn-ea"/>
+                                <a:cs typeface="+mn-cs"/>
+                              </a:defRPr>
+                            </a:lvl9pPr>
+                          </a:lstStyle>
+                          <a:p>
+                            <a:pPr algn="ctr" fontAlgn="auto">
+                              <a:spcBef>
+                                <a:spcPts val="0"/>
+                              </a:spcBef>
+                              <a:spcAft>
+                                <a:spcPts val="0"/>
+                              </a:spcAft>
+                              <a:defRPr/>
+                            </a:pPr>
+                            <a:endParaRPr lang="en-US" dirty="0"/>
+                          </a:p>
+                        </a:txBody>
+                        <a:useSpRect/>
+                      </a:txSp>
+                      <a:style>
+                        <a:lnRef idx="1">
+                          <a:schemeClr val="dk1"/>
+                        </a:lnRef>
+                        <a:fillRef idx="2">
+                          <a:schemeClr val="dk1"/>
+                        </a:fillRef>
+                        <a:effectRef idx="1">
+                          <a:schemeClr val="dk1"/>
+                        </a:effectRef>
+                        <a:fontRef idx="minor">
+                          <a:schemeClr val="dk1"/>
+                        </a:fontRef>
+                      </a:style>
+                    </a:sp>
                   </a:grpSp>
                 </lc:lockedCanvas>
               </a:graphicData>
@@ -7826,6 +8465,7 @@
         <w:pStyle w:val="Heading3"/>
       </w:pPr>
       <w:r>
+        <w:lastRenderedPageBreak/>
         <w:t>Required # of Successful Rolls</w:t>
       </w:r>
     </w:p>
@@ -7851,7 +8491,7 @@
       <w:pPr>
         <w:pStyle w:val="Heading1"/>
       </w:pPr>
-      <w:bookmarkStart w:id="6" w:name="_Toc240359002"/>
+      <w:bookmarkStart w:id="6" w:name="_Toc240359505"/>
       <w:r>
         <w:t xml:space="preserve">Playing </w:t>
       </w:r>
@@ -7865,18 +8505,14 @@
     </w:p>
     <w:p>
       <w:r>
-        <w:t xml:space="preserve">The basic process of the game is to play in rounds, rolling the dice and processing work item tickets through the various steps, to completion. There are a number of steps that should be taken to facilitate </w:t>
-      </w:r>
-      <w:r>
-        <w:lastRenderedPageBreak/>
-        <w:t>the simulation of a non-linear, variable system such as software development. Each of the steps in playing the game has been specifically designed to facilitate the metrics and the goals of the system, as well as the teams’ understanding of the system and how the team organization is affecting the flow of work.</w:t>
+        <w:t>The basic process of the game is to play in rounds, rolling the dice and processing work item tickets through the various steps, to completion. There are a number of steps that should be taken to facilitate the simulation of a non-linear, variable system such as software development. Each of the steps in playing the game has been specifically designed to facilitate the metrics and the goals of the system, as well as the teams’ understanding of the system and how the team organization is affecting the flow of work.</w:t>
       </w:r>
     </w:p>
     <w:p>
       <w:pPr>
         <w:pStyle w:val="Heading2"/>
       </w:pPr>
-      <w:bookmarkStart w:id="7" w:name="_Toc240359003"/>
+      <w:bookmarkStart w:id="7" w:name="_Toc240359506"/>
       <w:r>
         <w:t xml:space="preserve">The Goals </w:t>
       </w:r>
@@ -7929,7 +8565,7 @@
       <w:pPr>
         <w:pStyle w:val="Heading2"/>
       </w:pPr>
-      <w:bookmarkStart w:id="8" w:name="_Toc240359004"/>
+      <w:bookmarkStart w:id="8" w:name="_Toc240359507"/>
       <w:r>
         <w:t>The Rules</w:t>
       </w:r>
@@ -8001,7 +8637,7 @@
       <w:pPr>
         <w:pStyle w:val="Heading2"/>
       </w:pPr>
-      <w:bookmarkStart w:id="9" w:name="_Toc240359005"/>
+      <w:bookmarkStart w:id="9" w:name="_Toc240359508"/>
       <w:r>
         <w:t>Work Items and</w:t>
       </w:r>
@@ -8020,6 +8656,7 @@
         <w:pStyle w:val="Heading3"/>
       </w:pPr>
       <w:r>
+        <w:lastRenderedPageBreak/>
         <w:t>Adding Cards the ‘Ideation’ Queue</w:t>
       </w:r>
     </w:p>
@@ -8085,7 +8722,6 @@
         <w:ind w:left="720"/>
       </w:pPr>
       <w:r>
-        <w:lastRenderedPageBreak/>
         <w:t xml:space="preserve">Dice Roll of </w:t>
       </w:r>
       <w:r>
@@ -8134,7 +8770,7 @@
       <w:pPr>
         <w:pStyle w:val="Heading2"/>
       </w:pPr>
-      <w:bookmarkStart w:id="10" w:name="_Toc240359006"/>
+      <w:bookmarkStart w:id="10" w:name="_Toc240359509"/>
       <w:r>
         <w:t>Playing t</w:t>
       </w:r>
@@ -8212,6 +8848,7 @@
         <w:pStyle w:val="Heading3"/>
       </w:pPr>
       <w:r>
+        <w:lastRenderedPageBreak/>
         <w:t>Pulling In Work</w:t>
       </w:r>
     </w:p>
@@ -8293,7 +8930,6 @@
         <w:rPr>
           <w:b/>
         </w:rPr>
-        <w:lastRenderedPageBreak/>
         <w:t>5: D</w:t>
       </w:r>
       <w:r>
@@ -8365,8 +9001,9 @@
       <w:pPr>
         <w:pStyle w:val="Heading1"/>
       </w:pPr>
-      <w:bookmarkStart w:id="11" w:name="_Toc240359007"/>
-      <w:r>
+      <w:bookmarkStart w:id="11" w:name="_Toc240359510"/>
+      <w:r>
+        <w:lastRenderedPageBreak/>
         <w:t>Capturing and Using Metrics</w:t>
       </w:r>
       <w:bookmarkEnd w:id="11"/>
@@ -8380,7 +9017,7 @@
       <w:pPr>
         <w:pStyle w:val="Heading2"/>
       </w:pPr>
-      <w:bookmarkStart w:id="12" w:name="_Toc240359008"/>
+      <w:bookmarkStart w:id="12" w:name="_Toc240359511"/>
       <w:r>
         <w:t>Leading Indicators</w:t>
       </w:r>
@@ -8399,7 +9036,16 @@
         <w:t>Current WIP for a Given Step</w:t>
       </w:r>
     </w:p>
-    <w:p/>
+    <w:p>
+      <w:r>
+        <w:t>The current WIP for any given step is the total number of cards in the step itself plus the step’s ‘Done’ queue if it has one. For example, if a step has two items that are currently in process and one item in the ‘Done’ queue, the current WIP for that step is 3.</w:t>
+      </w:r>
+    </w:p>
+    <w:p>
+      <w:r>
+        <w:t>The current WIP of any given step should be compared to the WIP limit of that step on a regular basis. If a step is at its WIP limit, the participants that are processing items in that step are not allowed to pull any additional work items into the step. This applies to work items that are currently being processed and work items that are done. Therefore, if a step has a WIP limit of 3, and the step’s ‘Done’ queue has a total of 3 cards in it the participants that are processing items in that step are not allowed to do any work in that step. A backup of WIP in a given step is typically an indicator of problems downstream. The following step should be examined to understand why it is currently unable to pull work items into that step, and appropriate action should be taken by the blocked team members, to help alleviate the downstream problem(s).</w:t>
+      </w:r>
+    </w:p>
     <w:p>
       <w:pPr>
         <w:pStyle w:val="Heading3"/>
@@ -8408,7 +9054,14 @@
         <w:t>Total WIP for All Steps</w:t>
       </w:r>
     </w:p>
-    <w:p/>
+    <w:p>
+      <w:r>
+        <w:rPr>
+          <w:highlight w:val="yellow"/>
+        </w:rPr>
+        <w:t>??? not sure if this is useful… need to think about it some more.</w:t>
+      </w:r>
+    </w:p>
     <w:p>
       <w:pPr>
         <w:pStyle w:val="Heading3"/>
@@ -8417,14 +9070,20 @@
         <w:t>Current ‘Successful’ Ticks for a Work Item</w:t>
       </w:r>
     </w:p>
-    <w:p/>
+    <w:p>
+      <w:r>
+        <w:rPr>
+          <w:highlight w:val="yellow"/>
+        </w:rPr>
+        <w:t>??? not sure if this is useful… need to think about it some more.</w:t>
+      </w:r>
+    </w:p>
     <w:p>
       <w:pPr>
         <w:pStyle w:val="Heading2"/>
       </w:pPr>
-      <w:bookmarkStart w:id="13" w:name="_Toc240359009"/>
-      <w:r>
-        <w:lastRenderedPageBreak/>
+      <w:bookmarkStart w:id="13" w:name="_Toc240359512"/>
+      <w:r>
         <w:t>Trailing Indicators</w:t>
       </w:r>
       <w:bookmarkEnd w:id="13"/>
@@ -8442,7 +9101,15 @@
         <w:t>Average Lead Time</w:t>
       </w:r>
     </w:p>
-    <w:p/>
+    <w:p>
+      <w:r>
+        <w:t xml:space="preserve">The lead time for any given work item is the total number of rounds that it took for the work item to be processed through the system. Lead Time can be calculated as the ‘Completed Round #’ of the work </w:t>
+      </w:r>
+      <w:r>
+        <w:lastRenderedPageBreak/>
+        <w:t>item ticket, subtracting the ‘Round #’ of the ‘Problem Definition’ step (when the card entered the system). For example, if the ‘Completed Round #’ is 23 and the ‘Round #’ of the ‘Problem Definition’ step is 3, then the total Lead Time for that work item was 20 rounds.</w:t>
+      </w:r>
+    </w:p>
     <w:p>
       <w:pPr>
         <w:pStyle w:val="Heading3"/>
@@ -8451,7 +9118,14 @@
         <w:t>Average Queue Time</w:t>
       </w:r>
     </w:p>
-    <w:p/>
+    <w:p>
+      <w:r>
+        <w:rPr>
+          <w:highlight w:val="yellow"/>
+        </w:rPr>
+        <w:t>??? not sure if this is useful or if we should track it.</w:t>
+      </w:r>
+    </w:p>
     <w:p>
       <w:pPr>
         <w:pStyle w:val="Heading3"/>
@@ -8460,7 +9134,14 @@
         <w:t>Average Cycle Time</w:t>
       </w:r>
     </w:p>
-    <w:p/>
+    <w:p>
+      <w:r>
+        <w:rPr>
+          <w:highlight w:val="yellow"/>
+        </w:rPr>
+        <w:t>??? not sure if this is useful or if we should track it.</w:t>
+      </w:r>
+    </w:p>
     <w:p>
       <w:pPr>
         <w:pStyle w:val="Heading3"/>
@@ -8469,12 +9150,19 @@
         <w:t>Process Cycle Efficiency</w:t>
       </w:r>
     </w:p>
-    <w:p/>
+    <w:p>
+      <w:r>
+        <w:rPr>
+          <w:highlight w:val="yellow"/>
+        </w:rPr>
+        <w:t>??? not sure if this is useful or if we should track it.</w:t>
+      </w:r>
+    </w:p>
     <w:p>
       <w:pPr>
         <w:pStyle w:val="Heading1"/>
       </w:pPr>
-      <w:bookmarkStart w:id="14" w:name="_Toc240359010"/>
+      <w:bookmarkStart w:id="14" w:name="_Toc240359513"/>
       <w:r>
         <w:t>Copyright and License Information</w:t>
       </w:r>
@@ -8703,7 +9391,7 @@
                 <w:noProof/>
                 <w:color w:val="FFFFFF" w:themeColor="background1"/>
               </w:rPr>
-              <w:t>9</w:t>
+              <w:t>10</w:t>
             </w:r>
           </w:fldSimple>
         </w:p>
@@ -10267,7 +10955,7 @@
 </file>
 
 <file path=customXml/itemProps1.xml><?xml version="1.0" encoding="utf-8"?>
-<ds:datastoreItem xmlns:ds="http://schemas.openxmlformats.org/officeDocument/2006/customXml" ds:itemID="{D72EAF32-15A3-44DF-AA9E-B8306F5CB6BE}">
+<ds:datastoreItem xmlns:ds="http://schemas.openxmlformats.org/officeDocument/2006/customXml" ds:itemID="{0B194473-2E4D-43CA-8EE6-7673AEBF1FB3}">
   <ds:schemaRefs>
     <ds:schemaRef ds:uri="http://schemas.openxmlformats.org/officeDocument/2006/bibliography"/>
   </ds:schemaRefs>

</xml_diff>

<commit_message>
kanban game: adding text about the draw a card actions
</commit_message>
<xml_diff>
--- a/Kanban Simulation Game/The Kanban Game.docx
+++ b/Kanban Simulation Game/The Kanban Game.docx
@@ -8967,21 +8967,17 @@
         <w:pStyle w:val="Heading3"/>
       </w:pPr>
       <w:r>
-        <w:t xml:space="preserve">Completing </w:t>
-      </w:r>
-      <w:r>
-        <w:t>a</w:t>
-      </w:r>
-      <w:r>
-        <w:t xml:space="preserve"> </w:t>
-      </w:r>
-      <w:r>
-        <w:t>Step</w:t>
-      </w:r>
-    </w:p>
-    <w:p>
-      <w:r>
-        <w:t>When a work item card has obtained all of the required successful rolls for the current step, the work item is considered complete for that step. The card can then be pushed into the ‘Done’ queue that is attached to the step and is now available for a resource in the next step. If there is no ‘Done’ queue attached to the step in question (the ‘Demo &amp; Delivery’ step), then the work item card is immediately moved into the next step (the ‘Delivered’ state).</w:t>
+        <w:t>Roll a 5, Draw A Card</w:t>
+      </w:r>
+    </w:p>
+    <w:p>
+      <w:r>
+        <w:t>When a 5 has been rolled for a given work item, a card should be drawn from the ‘Draw A Card’ pile. The specific actions on the card should be taken. This may include immediate action as well as deferred action for future rounds. In the case of deferred actions for future rounds, the participant that drew the card should hold on to the card until all of their required actions have been completed.</w:t>
+      </w:r>
+    </w:p>
+    <w:p>
+      <w:r>
+        <w:t>(For a complete list of the cards and to print them out, please see the ‘Draw A Card’ document.)</w:t>
       </w:r>
     </w:p>
     <w:p>
@@ -8989,6 +8985,29 @@
         <w:pStyle w:val="Heading3"/>
       </w:pPr>
       <w:r>
+        <w:t xml:space="preserve">Completing </w:t>
+      </w:r>
+      <w:r>
+        <w:t>a</w:t>
+      </w:r>
+      <w:r>
+        <w:t xml:space="preserve"> </w:t>
+      </w:r>
+      <w:r>
+        <w:t>Step</w:t>
+      </w:r>
+    </w:p>
+    <w:p>
+      <w:r>
+        <w:t>When a work item card has obtained all of the required successful rolls for the current step, the work item is considered complete for that step. The card can then be pushed into the ‘Done’ queue that is attached to the step and is now available for a resource in the next step. If there is no ‘Done’ queue attached to the step in question (the ‘Demo &amp; Delivery’ step), then the work item card is immediately moved into the next step (the ‘Delivered’ state).</w:t>
+      </w:r>
+    </w:p>
+    <w:p>
+      <w:pPr>
+        <w:pStyle w:val="Heading3"/>
+      </w:pPr>
+      <w:r>
+        <w:lastRenderedPageBreak/>
         <w:t>Completing a Work Item</w:t>
       </w:r>
     </w:p>
@@ -9003,7 +9022,6 @@
       </w:pPr>
       <w:bookmarkStart w:id="11" w:name="_Toc240359510"/>
       <w:r>
-        <w:lastRenderedPageBreak/>
         <w:t>Capturing and Using Metrics</w:t>
       </w:r>
       <w:bookmarkEnd w:id="11"/>
@@ -9090,7 +9108,11 @@
     </w:p>
     <w:p>
       <w:r>
-        <w:t>The following metrics are considered trailing indicators of the system’s performance. That is, they are calculated after work items have been processed through the system. Trailing indicators do not give us any insight into the future state of the system. Rather, they report on the past state of the system. Therefore, trailing indicators may be of less value than leading indicators, but they are nonetheless valuable. Trailing indicators can be used to facilitate reactive measures to help improve the system’s overall performance.</w:t>
+        <w:t xml:space="preserve">The following metrics are considered trailing indicators of the system’s performance. That is, they are calculated after work items have been processed through the system. Trailing indicators do not give us any insight into the future state of the system. Rather, they report on the past state of the system. </w:t>
+      </w:r>
+      <w:r>
+        <w:lastRenderedPageBreak/>
+        <w:t>Therefore, trailing indicators may be of less value than leading indicators, but they are nonetheless valuable. Trailing indicators can be used to facilitate reactive measures to help improve the system’s overall performance.</w:t>
       </w:r>
     </w:p>
     <w:p>
@@ -9103,11 +9125,7 @@
     </w:p>
     <w:p>
       <w:r>
-        <w:t xml:space="preserve">The lead time for any given work item is the total number of rounds that it took for the work item to be processed through the system. Lead Time can be calculated as the ‘Completed Round #’ of the work </w:t>
-      </w:r>
-      <w:r>
-        <w:lastRenderedPageBreak/>
-        <w:t>item ticket, subtracting the ‘Round #’ of the ‘Problem Definition’ step (when the card entered the system). For example, if the ‘Completed Round #’ is 23 and the ‘Round #’ of the ‘Problem Definition’ step is 3, then the total Lead Time for that work item was 20 rounds.</w:t>
+        <w:t>The lead time for any given work item is the total number of rounds that it took for the work item to be processed through the system. Lead Time can be calculated as the ‘Completed Round #’ of the work item ticket, subtracting the ‘Round #’ of the ‘Problem Definition’ step (when the card entered the system). For example, if the ‘Completed Round #’ is 23 and the ‘Round #’ of the ‘Problem Definition’ step is 3, then the total Lead Time for that work item was 20 rounds.</w:t>
       </w:r>
     </w:p>
     <w:p>
@@ -9365,7 +9383,7 @@
               <w:rPr>
                 <w:noProof/>
               </w:rPr>
-              <w:t>Copyright and License Information</w:t>
+              <w:t>Playing the Game</w:t>
             </w:r>
           </w:fldSimple>
         </w:p>
@@ -9391,7 +9409,7 @@
                 <w:noProof/>
                 <w:color w:val="FFFFFF" w:themeColor="background1"/>
               </w:rPr>
-              <w:t>10</w:t>
+              <w:t>8</w:t>
             </w:r>
           </w:fldSimple>
         </w:p>
@@ -10955,7 +10973,7 @@
 </file>
 
 <file path=customXml/itemProps1.xml><?xml version="1.0" encoding="utf-8"?>
-<ds:datastoreItem xmlns:ds="http://schemas.openxmlformats.org/officeDocument/2006/customXml" ds:itemID="{0B194473-2E4D-43CA-8EE6-7673AEBF1FB3}">
+<ds:datastoreItem xmlns:ds="http://schemas.openxmlformats.org/officeDocument/2006/customXml" ds:itemID="{08256F85-8915-410A-9AAC-9C29A0D8C6C3}">
   <ds:schemaRefs>
     <ds:schemaRef ds:uri="http://schemas.openxmlformats.org/officeDocument/2006/bibliography"/>
   </ds:schemaRefs>

</xml_diff>

<commit_message>
kanban game: updated table of contents
</commit_message>
<xml_diff>
--- a/Kanban Simulation Game/The Kanban Game.docx
+++ b/Kanban Simulation Game/The Kanban Game.docx
@@ -131,7 +131,7 @@
           <w:r>
             <w:fldChar w:fldCharType="separate"/>
           </w:r>
-          <w:hyperlink w:anchor="_Toc240359499" w:history="1">
+          <w:hyperlink w:anchor="_Toc240360610" w:history="1">
             <w:r>
               <w:rPr>
                 <w:rStyle w:val="Hyperlink"/>
@@ -158,7 +158,7 @@
                 <w:noProof/>
                 <w:webHidden/>
               </w:rPr>
-              <w:instrText xml:space="preserve"> PAGEREF _Toc240359499 \h </w:instrText>
+              <w:instrText xml:space="preserve"> PAGEREF _Toc240360610 \h </w:instrText>
             </w:r>
             <w:r>
               <w:rPr>
@@ -199,7 +199,7 @@
               <w:noProof/>
             </w:rPr>
           </w:pPr>
-          <w:hyperlink w:anchor="_Toc240359500" w:history="1">
+          <w:hyperlink w:anchor="_Toc240360611" w:history="1">
             <w:r>
               <w:rPr>
                 <w:rStyle w:val="Hyperlink"/>
@@ -226,7 +226,7 @@
                 <w:noProof/>
                 <w:webHidden/>
               </w:rPr>
-              <w:instrText xml:space="preserve"> PAGEREF _Toc240359500 \h </w:instrText>
+              <w:instrText xml:space="preserve"> PAGEREF _Toc240360611 \h </w:instrText>
             </w:r>
             <w:r>
               <w:rPr>
@@ -267,7 +267,7 @@
               <w:noProof/>
             </w:rPr>
           </w:pPr>
-          <w:hyperlink w:anchor="_Toc240359501" w:history="1">
+          <w:hyperlink w:anchor="_Toc240360612" w:history="1">
             <w:r>
               <w:rPr>
                 <w:rStyle w:val="Hyperlink"/>
@@ -294,7 +294,7 @@
                 <w:noProof/>
                 <w:webHidden/>
               </w:rPr>
-              <w:instrText xml:space="preserve"> PAGEREF _Toc240359501 \h </w:instrText>
+              <w:instrText xml:space="preserve"> PAGEREF _Toc240360612 \h </w:instrText>
             </w:r>
             <w:r>
               <w:rPr>
@@ -335,7 +335,7 @@
               <w:noProof/>
             </w:rPr>
           </w:pPr>
-          <w:hyperlink w:anchor="_Toc240359502" w:history="1">
+          <w:hyperlink w:anchor="_Toc240360613" w:history="1">
             <w:r>
               <w:rPr>
                 <w:rStyle w:val="Hyperlink"/>
@@ -362,7 +362,7 @@
                 <w:noProof/>
                 <w:webHidden/>
               </w:rPr>
-              <w:instrText xml:space="preserve"> PAGEREF _Toc240359502 \h </w:instrText>
+              <w:instrText xml:space="preserve"> PAGEREF _Toc240360613 \h </w:instrText>
             </w:r>
             <w:r>
               <w:rPr>
@@ -403,7 +403,7 @@
               <w:noProof/>
             </w:rPr>
           </w:pPr>
-          <w:hyperlink w:anchor="_Toc240359503" w:history="1">
+          <w:hyperlink w:anchor="_Toc240360614" w:history="1">
             <w:r>
               <w:rPr>
                 <w:rStyle w:val="Hyperlink"/>
@@ -430,7 +430,7 @@
                 <w:noProof/>
                 <w:webHidden/>
               </w:rPr>
-              <w:instrText xml:space="preserve"> PAGEREF _Toc240359503 \h </w:instrText>
+              <w:instrText xml:space="preserve"> PAGEREF _Toc240360614 \h </w:instrText>
             </w:r>
             <w:r>
               <w:rPr>
@@ -471,7 +471,7 @@
               <w:noProof/>
             </w:rPr>
           </w:pPr>
-          <w:hyperlink w:anchor="_Toc240359504" w:history="1">
+          <w:hyperlink w:anchor="_Toc240360615" w:history="1">
             <w:r>
               <w:rPr>
                 <w:rStyle w:val="Hyperlink"/>
@@ -498,7 +498,7 @@
                 <w:noProof/>
                 <w:webHidden/>
               </w:rPr>
-              <w:instrText xml:space="preserve"> PAGEREF _Toc240359504 \h </w:instrText>
+              <w:instrText xml:space="preserve"> PAGEREF _Toc240360615 \h </w:instrText>
             </w:r>
             <w:r>
               <w:rPr>
@@ -539,7 +539,7 @@
               <w:noProof/>
             </w:rPr>
           </w:pPr>
-          <w:hyperlink w:anchor="_Toc240359505" w:history="1">
+          <w:hyperlink w:anchor="_Toc240360616" w:history="1">
             <w:r>
               <w:rPr>
                 <w:rStyle w:val="Hyperlink"/>
@@ -566,7 +566,7 @@
                 <w:noProof/>
                 <w:webHidden/>
               </w:rPr>
-              <w:instrText xml:space="preserve"> PAGEREF _Toc240359505 \h </w:instrText>
+              <w:instrText xml:space="preserve"> PAGEREF _Toc240360616 \h </w:instrText>
             </w:r>
             <w:r>
               <w:rPr>
@@ -607,7 +607,7 @@
               <w:noProof/>
             </w:rPr>
           </w:pPr>
-          <w:hyperlink w:anchor="_Toc240359506" w:history="1">
+          <w:hyperlink w:anchor="_Toc240360617" w:history="1">
             <w:r>
               <w:rPr>
                 <w:rStyle w:val="Hyperlink"/>
@@ -634,7 +634,7 @@
                 <w:noProof/>
                 <w:webHidden/>
               </w:rPr>
-              <w:instrText xml:space="preserve"> PAGEREF _Toc240359506 \h </w:instrText>
+              <w:instrText xml:space="preserve"> PAGEREF _Toc240360617 \h </w:instrText>
             </w:r>
             <w:r>
               <w:rPr>
@@ -675,7 +675,7 @@
               <w:noProof/>
             </w:rPr>
           </w:pPr>
-          <w:hyperlink w:anchor="_Toc240359507" w:history="1">
+          <w:hyperlink w:anchor="_Toc240360618" w:history="1">
             <w:r>
               <w:rPr>
                 <w:rStyle w:val="Hyperlink"/>
@@ -702,7 +702,7 @@
                 <w:noProof/>
                 <w:webHidden/>
               </w:rPr>
-              <w:instrText xml:space="preserve"> PAGEREF _Toc240359507 \h </w:instrText>
+              <w:instrText xml:space="preserve"> PAGEREF _Toc240360618 \h </w:instrText>
             </w:r>
             <w:r>
               <w:rPr>
@@ -743,7 +743,7 @@
               <w:noProof/>
             </w:rPr>
           </w:pPr>
-          <w:hyperlink w:anchor="_Toc240359508" w:history="1">
+          <w:hyperlink w:anchor="_Toc240360619" w:history="1">
             <w:r>
               <w:rPr>
                 <w:rStyle w:val="Hyperlink"/>
@@ -770,7 +770,7 @@
                 <w:noProof/>
                 <w:webHidden/>
               </w:rPr>
-              <w:instrText xml:space="preserve"> PAGEREF _Toc240359508 \h </w:instrText>
+              <w:instrText xml:space="preserve"> PAGEREF _Toc240360619 \h </w:instrText>
             </w:r>
             <w:r>
               <w:rPr>
@@ -811,7 +811,7 @@
               <w:noProof/>
             </w:rPr>
           </w:pPr>
-          <w:hyperlink w:anchor="_Toc240359509" w:history="1">
+          <w:hyperlink w:anchor="_Toc240360620" w:history="1">
             <w:r>
               <w:rPr>
                 <w:rStyle w:val="Hyperlink"/>
@@ -838,7 +838,7 @@
                 <w:noProof/>
                 <w:webHidden/>
               </w:rPr>
-              <w:instrText xml:space="preserve"> PAGEREF _Toc240359509 \h </w:instrText>
+              <w:instrText xml:space="preserve"> PAGEREF _Toc240360620 \h </w:instrText>
             </w:r>
             <w:r>
               <w:rPr>
@@ -879,7 +879,7 @@
               <w:noProof/>
             </w:rPr>
           </w:pPr>
-          <w:hyperlink w:anchor="_Toc240359510" w:history="1">
+          <w:hyperlink w:anchor="_Toc240360621" w:history="1">
             <w:r>
               <w:rPr>
                 <w:rStyle w:val="Hyperlink"/>
@@ -906,7 +906,7 @@
                 <w:noProof/>
                 <w:webHidden/>
               </w:rPr>
-              <w:instrText xml:space="preserve"> PAGEREF _Toc240359510 \h </w:instrText>
+              <w:instrText xml:space="preserve"> PAGEREF _Toc240360621 \h </w:instrText>
             </w:r>
             <w:r>
               <w:rPr>
@@ -947,7 +947,7 @@
               <w:noProof/>
             </w:rPr>
           </w:pPr>
-          <w:hyperlink w:anchor="_Toc240359511" w:history="1">
+          <w:hyperlink w:anchor="_Toc240360622" w:history="1">
             <w:r>
               <w:rPr>
                 <w:rStyle w:val="Hyperlink"/>
@@ -974,7 +974,7 @@
                 <w:noProof/>
                 <w:webHidden/>
               </w:rPr>
-              <w:instrText xml:space="preserve"> PAGEREF _Toc240359511 \h </w:instrText>
+              <w:instrText xml:space="preserve"> PAGEREF _Toc240360622 \h </w:instrText>
             </w:r>
             <w:r>
               <w:rPr>
@@ -1015,7 +1015,7 @@
               <w:noProof/>
             </w:rPr>
           </w:pPr>
-          <w:hyperlink w:anchor="_Toc240359512" w:history="1">
+          <w:hyperlink w:anchor="_Toc240360623" w:history="1">
             <w:r>
               <w:rPr>
                 <w:rStyle w:val="Hyperlink"/>
@@ -1042,7 +1042,7 @@
                 <w:noProof/>
                 <w:webHidden/>
               </w:rPr>
-              <w:instrText xml:space="preserve"> PAGEREF _Toc240359512 \h </w:instrText>
+              <w:instrText xml:space="preserve"> PAGEREF _Toc240360623 \h </w:instrText>
             </w:r>
             <w:r>
               <w:rPr>
@@ -1083,7 +1083,7 @@
               <w:noProof/>
             </w:rPr>
           </w:pPr>
-          <w:hyperlink w:anchor="_Toc240359513" w:history="1">
+          <w:hyperlink w:anchor="_Toc240360624" w:history="1">
             <w:r>
               <w:rPr>
                 <w:rStyle w:val="Hyperlink"/>
@@ -1110,7 +1110,7 @@
                 <w:noProof/>
                 <w:webHidden/>
               </w:rPr>
-              <w:instrText xml:space="preserve"> PAGEREF _Toc240359513 \h </w:instrText>
+              <w:instrText xml:space="preserve"> PAGEREF _Toc240360624 \h </w:instrText>
             </w:r>
             <w:r>
               <w:rPr>
@@ -1130,7 +1130,7 @@
                 <w:noProof/>
                 <w:webHidden/>
               </w:rPr>
-              <w:t>9</w:t>
+              <w:t>10</w:t>
             </w:r>
             <w:r>
               <w:rPr>
@@ -1152,7 +1152,7 @@
       <w:pPr>
         <w:pStyle w:val="Heading1"/>
       </w:pPr>
-      <w:bookmarkStart w:id="0" w:name="_Toc240359499"/>
+      <w:bookmarkStart w:id="0" w:name="_Toc240360610"/>
       <w:r>
         <w:lastRenderedPageBreak/>
         <w:t>Introducing t</w:t>
@@ -1174,7 +1174,7 @@
       <w:pPr>
         <w:pStyle w:val="Heading1"/>
       </w:pPr>
-      <w:bookmarkStart w:id="1" w:name="_Toc240359500"/>
+      <w:bookmarkStart w:id="1" w:name="_Toc240360611"/>
       <w:r>
         <w:t>Setting Up</w:t>
       </w:r>
@@ -1192,7 +1192,7 @@
       <w:pPr>
         <w:pStyle w:val="Heading2"/>
       </w:pPr>
-      <w:bookmarkStart w:id="2" w:name="_Toc240359501"/>
+      <w:bookmarkStart w:id="2" w:name="_Toc240360612"/>
       <w:r>
         <w:t>The Facilitator</w:t>
       </w:r>
@@ -1212,7 +1212,7 @@
       <w:pPr>
         <w:pStyle w:val="Heading2"/>
       </w:pPr>
-      <w:bookmarkStart w:id="3" w:name="_Toc240359502"/>
+      <w:bookmarkStart w:id="3" w:name="_Toc240360613"/>
       <w:r>
         <w:t>The Participants</w:t>
       </w:r>
@@ -1241,7 +1241,7 @@
       <w:pPr>
         <w:pStyle w:val="Heading2"/>
       </w:pPr>
-      <w:bookmarkStart w:id="4" w:name="_Toc240359503"/>
+      <w:bookmarkStart w:id="4" w:name="_Toc240360614"/>
       <w:r>
         <w:t xml:space="preserve">The Game </w:t>
       </w:r>
@@ -5379,7 +5379,7 @@
       <w:pPr>
         <w:pStyle w:val="Heading2"/>
       </w:pPr>
-      <w:bookmarkStart w:id="5" w:name="_Toc240359504"/>
+      <w:bookmarkStart w:id="5" w:name="_Toc240360615"/>
       <w:r>
         <w:t>The Work Item Cards</w:t>
       </w:r>
@@ -8491,7 +8491,7 @@
       <w:pPr>
         <w:pStyle w:val="Heading1"/>
       </w:pPr>
-      <w:bookmarkStart w:id="6" w:name="_Toc240359505"/>
+      <w:bookmarkStart w:id="6" w:name="_Toc240360616"/>
       <w:r>
         <w:t xml:space="preserve">Playing </w:t>
       </w:r>
@@ -8512,7 +8512,7 @@
       <w:pPr>
         <w:pStyle w:val="Heading2"/>
       </w:pPr>
-      <w:bookmarkStart w:id="7" w:name="_Toc240359506"/>
+      <w:bookmarkStart w:id="7" w:name="_Toc240360617"/>
       <w:r>
         <w:t xml:space="preserve">The Goals </w:t>
       </w:r>
@@ -8565,7 +8565,7 @@
       <w:pPr>
         <w:pStyle w:val="Heading2"/>
       </w:pPr>
-      <w:bookmarkStart w:id="8" w:name="_Toc240359507"/>
+      <w:bookmarkStart w:id="8" w:name="_Toc240360618"/>
       <w:r>
         <w:t>The Rules</w:t>
       </w:r>
@@ -8637,7 +8637,7 @@
       <w:pPr>
         <w:pStyle w:val="Heading2"/>
       </w:pPr>
-      <w:bookmarkStart w:id="9" w:name="_Toc240359508"/>
+      <w:bookmarkStart w:id="9" w:name="_Toc240360619"/>
       <w:r>
         <w:t>Work Items and</w:t>
       </w:r>
@@ -8770,7 +8770,7 @@
       <w:pPr>
         <w:pStyle w:val="Heading2"/>
       </w:pPr>
-      <w:bookmarkStart w:id="10" w:name="_Toc240359509"/>
+      <w:bookmarkStart w:id="10" w:name="_Toc240360620"/>
       <w:r>
         <w:t>Playing t</w:t>
       </w:r>
@@ -9020,7 +9020,7 @@
       <w:pPr>
         <w:pStyle w:val="Heading1"/>
       </w:pPr>
-      <w:bookmarkStart w:id="11" w:name="_Toc240359510"/>
+      <w:bookmarkStart w:id="11" w:name="_Toc240360621"/>
       <w:r>
         <w:t>Capturing and Using Metrics</w:t>
       </w:r>
@@ -9035,7 +9035,7 @@
       <w:pPr>
         <w:pStyle w:val="Heading2"/>
       </w:pPr>
-      <w:bookmarkStart w:id="12" w:name="_Toc240359511"/>
+      <w:bookmarkStart w:id="12" w:name="_Toc240360622"/>
       <w:r>
         <w:t>Leading Indicators</w:t>
       </w:r>
@@ -9100,7 +9100,7 @@
       <w:pPr>
         <w:pStyle w:val="Heading2"/>
       </w:pPr>
-      <w:bookmarkStart w:id="13" w:name="_Toc240359512"/>
+      <w:bookmarkStart w:id="13" w:name="_Toc240360623"/>
       <w:r>
         <w:t>Trailing Indicators</w:t>
       </w:r>
@@ -9180,7 +9180,7 @@
       <w:pPr>
         <w:pStyle w:val="Heading1"/>
       </w:pPr>
-      <w:bookmarkStart w:id="14" w:name="_Toc240359513"/>
+      <w:bookmarkStart w:id="14" w:name="_Toc240360624"/>
       <w:r>
         <w:t>Copyright and License Information</w:t>
       </w:r>
@@ -9383,7 +9383,7 @@
               <w:rPr>
                 <w:noProof/>
               </w:rPr>
-              <w:t>Playing the Game</w:t>
+              <w:t>Copyright and License Information</w:t>
             </w:r>
           </w:fldSimple>
         </w:p>
@@ -9409,7 +9409,7 @@
                 <w:noProof/>
                 <w:color w:val="FFFFFF" w:themeColor="background1"/>
               </w:rPr>
-              <w:t>8</w:t>
+              <w:t>10</w:t>
             </w:r>
           </w:fldSimple>
         </w:p>
@@ -10973,7 +10973,7 @@
 </file>
 
 <file path=customXml/itemProps1.xml><?xml version="1.0" encoding="utf-8"?>
-<ds:datastoreItem xmlns:ds="http://schemas.openxmlformats.org/officeDocument/2006/customXml" ds:itemID="{08256F85-8915-410A-9AAC-9C29A0D8C6C3}">
+<ds:datastoreItem xmlns:ds="http://schemas.openxmlformats.org/officeDocument/2006/customXml" ds:itemID="{E45DBB37-2FAC-411E-B2DF-E845C0C1670E}">
   <ds:schemaRefs>
     <ds:schemaRef ds:uri="http://schemas.openxmlformats.org/officeDocument/2006/bibliography"/>
   </ds:schemaRefs>

</xml_diff>

<commit_message>
kanban game: adding more info about team organization in the game setup section
</commit_message>
<xml_diff>
--- a/Kanban Simulation Game/The Kanban Game.docx
+++ b/Kanban Simulation Game/The Kanban Game.docx
@@ -87,13 +87,6 @@
     </w:p>
     <w:sdt>
       <w:sdtPr>
-        <w:id w:val="8423415"/>
-        <w:docPartObj>
-          <w:docPartGallery w:val="Table of Contents"/>
-          <w:docPartUnique/>
-        </w:docPartObj>
-      </w:sdtPr>
-      <w:sdtEndPr>
         <w:rPr>
           <w:rFonts w:asciiTheme="minorHAnsi" w:eastAsiaTheme="minorEastAsia" w:hAnsiTheme="minorHAnsi" w:cstheme="minorBidi"/>
           <w:b w:val="0"/>
@@ -102,7 +95,12 @@
           <w:sz w:val="22"/>
           <w:szCs w:val="22"/>
         </w:rPr>
-      </w:sdtEndPr>
+        <w:id w:val="8423415"/>
+        <w:docPartObj>
+          <w:docPartGallery w:val="Table of Contents"/>
+          <w:docPartUnique/>
+        </w:docPartObj>
+      </w:sdtPr>
       <w:sdtContent>
         <w:p>
           <w:pPr>
@@ -131,7 +129,7 @@
           <w:r>
             <w:fldChar w:fldCharType="separate"/>
           </w:r>
-          <w:hyperlink w:anchor="_Toc240360610" w:history="1">
+          <w:hyperlink w:anchor="_Toc240362579" w:history="1">
             <w:r>
               <w:rPr>
                 <w:rStyle w:val="Hyperlink"/>
@@ -158,7 +156,7 @@
                 <w:noProof/>
                 <w:webHidden/>
               </w:rPr>
-              <w:instrText xml:space="preserve"> PAGEREF _Toc240360610 \h </w:instrText>
+              <w:instrText xml:space="preserve"> PAGEREF _Toc240362579 \h </w:instrText>
             </w:r>
             <w:r>
               <w:rPr>
@@ -199,13 +197,13 @@
               <w:noProof/>
             </w:rPr>
           </w:pPr>
-          <w:hyperlink w:anchor="_Toc240360611" w:history="1">
+          <w:hyperlink w:anchor="_Toc240362580" w:history="1">
             <w:r>
               <w:rPr>
                 <w:rStyle w:val="Hyperlink"/>
                 <w:noProof/>
               </w:rPr>
-              <w:t>Setting Up The Game</w:t>
+              <w:t>Setting up the Game</w:t>
             </w:r>
             <w:r>
               <w:rPr>
@@ -226,7 +224,7 @@
                 <w:noProof/>
                 <w:webHidden/>
               </w:rPr>
-              <w:instrText xml:space="preserve"> PAGEREF _Toc240360611 \h </w:instrText>
+              <w:instrText xml:space="preserve"> PAGEREF _Toc240362580 \h </w:instrText>
             </w:r>
             <w:r>
               <w:rPr>
@@ -267,7 +265,7 @@
               <w:noProof/>
             </w:rPr>
           </w:pPr>
-          <w:hyperlink w:anchor="_Toc240360612" w:history="1">
+          <w:hyperlink w:anchor="_Toc240362581" w:history="1">
             <w:r>
               <w:rPr>
                 <w:rStyle w:val="Hyperlink"/>
@@ -294,7 +292,7 @@
                 <w:noProof/>
                 <w:webHidden/>
               </w:rPr>
-              <w:instrText xml:space="preserve"> PAGEREF _Toc240360612 \h </w:instrText>
+              <w:instrText xml:space="preserve"> PAGEREF _Toc240362581 \h </w:instrText>
             </w:r>
             <w:r>
               <w:rPr>
@@ -335,7 +333,7 @@
               <w:noProof/>
             </w:rPr>
           </w:pPr>
-          <w:hyperlink w:anchor="_Toc240360613" w:history="1">
+          <w:hyperlink w:anchor="_Toc240362582" w:history="1">
             <w:r>
               <w:rPr>
                 <w:rStyle w:val="Hyperlink"/>
@@ -362,7 +360,7 @@
                 <w:noProof/>
                 <w:webHidden/>
               </w:rPr>
-              <w:instrText xml:space="preserve"> PAGEREF _Toc240360613 \h </w:instrText>
+              <w:instrText xml:space="preserve"> PAGEREF _Toc240362582 \h </w:instrText>
             </w:r>
             <w:r>
               <w:rPr>
@@ -403,7 +401,7 @@
               <w:noProof/>
             </w:rPr>
           </w:pPr>
-          <w:hyperlink w:anchor="_Toc240360614" w:history="1">
+          <w:hyperlink w:anchor="_Toc240362583" w:history="1">
             <w:r>
               <w:rPr>
                 <w:rStyle w:val="Hyperlink"/>
@@ -430,7 +428,7 @@
                 <w:noProof/>
                 <w:webHidden/>
               </w:rPr>
-              <w:instrText xml:space="preserve"> PAGEREF _Toc240360614 \h </w:instrText>
+              <w:instrText xml:space="preserve"> PAGEREF _Toc240362583 \h </w:instrText>
             </w:r>
             <w:r>
               <w:rPr>
@@ -450,7 +448,7 @@
                 <w:noProof/>
                 <w:webHidden/>
               </w:rPr>
-              <w:t>2</w:t>
+              <w:t>3</w:t>
             </w:r>
             <w:r>
               <w:rPr>
@@ -471,7 +469,7 @@
               <w:noProof/>
             </w:rPr>
           </w:pPr>
-          <w:hyperlink w:anchor="_Toc240360615" w:history="1">
+          <w:hyperlink w:anchor="_Toc240362584" w:history="1">
             <w:r>
               <w:rPr>
                 <w:rStyle w:val="Hyperlink"/>
@@ -498,7 +496,7 @@
                 <w:noProof/>
                 <w:webHidden/>
               </w:rPr>
-              <w:instrText xml:space="preserve"> PAGEREF _Toc240360615 \h </w:instrText>
+              <w:instrText xml:space="preserve"> PAGEREF _Toc240362584 \h </w:instrText>
             </w:r>
             <w:r>
               <w:rPr>
@@ -539,7 +537,7 @@
               <w:noProof/>
             </w:rPr>
           </w:pPr>
-          <w:hyperlink w:anchor="_Toc240360616" w:history="1">
+          <w:hyperlink w:anchor="_Toc240362585" w:history="1">
             <w:r>
               <w:rPr>
                 <w:rStyle w:val="Hyperlink"/>
@@ -566,7 +564,7 @@
                 <w:noProof/>
                 <w:webHidden/>
               </w:rPr>
-              <w:instrText xml:space="preserve"> PAGEREF _Toc240360616 \h </w:instrText>
+              <w:instrText xml:space="preserve"> PAGEREF _Toc240362585 \h </w:instrText>
             </w:r>
             <w:r>
               <w:rPr>
@@ -607,7 +605,7 @@
               <w:noProof/>
             </w:rPr>
           </w:pPr>
-          <w:hyperlink w:anchor="_Toc240360617" w:history="1">
+          <w:hyperlink w:anchor="_Toc240362586" w:history="1">
             <w:r>
               <w:rPr>
                 <w:rStyle w:val="Hyperlink"/>
@@ -634,7 +632,7 @@
                 <w:noProof/>
                 <w:webHidden/>
               </w:rPr>
-              <w:instrText xml:space="preserve"> PAGEREF _Toc240360617 \h </w:instrText>
+              <w:instrText xml:space="preserve"> PAGEREF _Toc240362586 \h </w:instrText>
             </w:r>
             <w:r>
               <w:rPr>
@@ -654,7 +652,7 @@
                 <w:noProof/>
                 <w:webHidden/>
               </w:rPr>
-              <w:t>6</w:t>
+              <w:t>7</w:t>
             </w:r>
             <w:r>
               <w:rPr>
@@ -675,7 +673,7 @@
               <w:noProof/>
             </w:rPr>
           </w:pPr>
-          <w:hyperlink w:anchor="_Toc240360618" w:history="1">
+          <w:hyperlink w:anchor="_Toc240362587" w:history="1">
             <w:r>
               <w:rPr>
                 <w:rStyle w:val="Hyperlink"/>
@@ -702,7 +700,7 @@
                 <w:noProof/>
                 <w:webHidden/>
               </w:rPr>
-              <w:instrText xml:space="preserve"> PAGEREF _Toc240360618 \h </w:instrText>
+              <w:instrText xml:space="preserve"> PAGEREF _Toc240362587 \h </w:instrText>
             </w:r>
             <w:r>
               <w:rPr>
@@ -722,7 +720,7 @@
                 <w:noProof/>
                 <w:webHidden/>
               </w:rPr>
-              <w:t>6</w:t>
+              <w:t>7</w:t>
             </w:r>
             <w:r>
               <w:rPr>
@@ -743,7 +741,7 @@
               <w:noProof/>
             </w:rPr>
           </w:pPr>
-          <w:hyperlink w:anchor="_Toc240360619" w:history="1">
+          <w:hyperlink w:anchor="_Toc240362588" w:history="1">
             <w:r>
               <w:rPr>
                 <w:rStyle w:val="Hyperlink"/>
@@ -770,7 +768,7 @@
                 <w:noProof/>
                 <w:webHidden/>
               </w:rPr>
-              <w:instrText xml:space="preserve"> PAGEREF _Toc240360619 \h </w:instrText>
+              <w:instrText xml:space="preserve"> PAGEREF _Toc240362588 \h </w:instrText>
             </w:r>
             <w:r>
               <w:rPr>
@@ -790,7 +788,7 @@
                 <w:noProof/>
                 <w:webHidden/>
               </w:rPr>
-              <w:t>6</w:t>
+              <w:t>7</w:t>
             </w:r>
             <w:r>
               <w:rPr>
@@ -811,7 +809,7 @@
               <w:noProof/>
             </w:rPr>
           </w:pPr>
-          <w:hyperlink w:anchor="_Toc240360620" w:history="1">
+          <w:hyperlink w:anchor="_Toc240362589" w:history="1">
             <w:r>
               <w:rPr>
                 <w:rStyle w:val="Hyperlink"/>
@@ -838,7 +836,7 @@
                 <w:noProof/>
                 <w:webHidden/>
               </w:rPr>
-              <w:instrText xml:space="preserve"> PAGEREF _Toc240360620 \h </w:instrText>
+              <w:instrText xml:space="preserve"> PAGEREF _Toc240362589 \h </w:instrText>
             </w:r>
             <w:r>
               <w:rPr>
@@ -858,7 +856,7 @@
                 <w:noProof/>
                 <w:webHidden/>
               </w:rPr>
-              <w:t>7</w:t>
+              <w:t>8</w:t>
             </w:r>
             <w:r>
               <w:rPr>
@@ -879,7 +877,7 @@
               <w:noProof/>
             </w:rPr>
           </w:pPr>
-          <w:hyperlink w:anchor="_Toc240360621" w:history="1">
+          <w:hyperlink w:anchor="_Toc240362590" w:history="1">
             <w:r>
               <w:rPr>
                 <w:rStyle w:val="Hyperlink"/>
@@ -906,7 +904,7 @@
                 <w:noProof/>
                 <w:webHidden/>
               </w:rPr>
-              <w:instrText xml:space="preserve"> PAGEREF _Toc240360621 \h </w:instrText>
+              <w:instrText xml:space="preserve"> PAGEREF _Toc240362590 \h </w:instrText>
             </w:r>
             <w:r>
               <w:rPr>
@@ -947,7 +945,7 @@
               <w:noProof/>
             </w:rPr>
           </w:pPr>
-          <w:hyperlink w:anchor="_Toc240360622" w:history="1">
+          <w:hyperlink w:anchor="_Toc240362591" w:history="1">
             <w:r>
               <w:rPr>
                 <w:rStyle w:val="Hyperlink"/>
@@ -974,7 +972,7 @@
                 <w:noProof/>
                 <w:webHidden/>
               </w:rPr>
-              <w:instrText xml:space="preserve"> PAGEREF _Toc240360622 \h </w:instrText>
+              <w:instrText xml:space="preserve"> PAGEREF _Toc240362591 \h </w:instrText>
             </w:r>
             <w:r>
               <w:rPr>
@@ -1015,7 +1013,7 @@
               <w:noProof/>
             </w:rPr>
           </w:pPr>
-          <w:hyperlink w:anchor="_Toc240360623" w:history="1">
+          <w:hyperlink w:anchor="_Toc240362592" w:history="1">
             <w:r>
               <w:rPr>
                 <w:rStyle w:val="Hyperlink"/>
@@ -1042,7 +1040,7 @@
                 <w:noProof/>
                 <w:webHidden/>
               </w:rPr>
-              <w:instrText xml:space="preserve"> PAGEREF _Toc240360623 \h </w:instrText>
+              <w:instrText xml:space="preserve"> PAGEREF _Toc240362592 \h </w:instrText>
             </w:r>
             <w:r>
               <w:rPr>
@@ -1062,7 +1060,7 @@
                 <w:noProof/>
                 <w:webHidden/>
               </w:rPr>
-              <w:t>9</w:t>
+              <w:t>10</w:t>
             </w:r>
             <w:r>
               <w:rPr>
@@ -1083,7 +1081,7 @@
               <w:noProof/>
             </w:rPr>
           </w:pPr>
-          <w:hyperlink w:anchor="_Toc240360624" w:history="1">
+          <w:hyperlink w:anchor="_Toc240362593" w:history="1">
             <w:r>
               <w:rPr>
                 <w:rStyle w:val="Hyperlink"/>
@@ -1110,7 +1108,7 @@
                 <w:noProof/>
                 <w:webHidden/>
               </w:rPr>
-              <w:instrText xml:space="preserve"> PAGEREF _Toc240360624 \h </w:instrText>
+              <w:instrText xml:space="preserve"> PAGEREF _Toc240362593 \h </w:instrText>
             </w:r>
             <w:r>
               <w:rPr>
@@ -1130,7 +1128,7 @@
                 <w:noProof/>
                 <w:webHidden/>
               </w:rPr>
-              <w:t>10</w:t>
+              <w:t>11</w:t>
             </w:r>
             <w:r>
               <w:rPr>
@@ -1152,7 +1150,7 @@
       <w:pPr>
         <w:pStyle w:val="Heading1"/>
       </w:pPr>
-      <w:bookmarkStart w:id="0" w:name="_Toc240360610"/>
+      <w:bookmarkStart w:id="0" w:name="_Toc240362579"/>
       <w:r>
         <w:lastRenderedPageBreak/>
         <w:t>Introducing t</w:t>
@@ -1174,12 +1172,21 @@
       <w:pPr>
         <w:pStyle w:val="Heading1"/>
       </w:pPr>
-      <w:bookmarkStart w:id="1" w:name="_Toc240360611"/>
-      <w:r>
-        <w:t>Setting Up</w:t>
-      </w:r>
-      <w:r>
-        <w:t xml:space="preserve"> The Game</w:t>
+      <w:bookmarkStart w:id="1" w:name="_Toc240362580"/>
+      <w:r>
+        <w:t>Setting u</w:t>
+      </w:r>
+      <w:r>
+        <w:t>p</w:t>
+      </w:r>
+      <w:r>
+        <w:t xml:space="preserve"> </w:t>
+      </w:r>
+      <w:r>
+        <w:t>t</w:t>
+      </w:r>
+      <w:r>
+        <w:t>he Game</w:t>
       </w:r>
       <w:bookmarkEnd w:id="1"/>
     </w:p>
@@ -1192,7 +1199,7 @@
       <w:pPr>
         <w:pStyle w:val="Heading2"/>
       </w:pPr>
-      <w:bookmarkStart w:id="2" w:name="_Toc240360612"/>
+      <w:bookmarkStart w:id="2" w:name="_Toc240362581"/>
       <w:r>
         <w:t>The Facilitator</w:t>
       </w:r>
@@ -1212,7 +1219,7 @@
       <w:pPr>
         <w:pStyle w:val="Heading2"/>
       </w:pPr>
-      <w:bookmarkStart w:id="3" w:name="_Toc240360613"/>
+      <w:bookmarkStart w:id="3" w:name="_Toc240362582"/>
       <w:r>
         <w:t>The Participants</w:t>
       </w:r>
@@ -1230,19 +1237,35 @@
       <w:r>
         <w:t xml:space="preserve"> </w:t>
       </w:r>
-      <w:r>
-        <w:t>Once the participants have such an understanding</w:t>
-      </w:r>
-      <w:r>
-        <w:t>, you can set up the basic playing area for the game.</w:t>
+    </w:p>
+    <w:p>
+      <w:pPr>
+        <w:pStyle w:val="Heading3"/>
+      </w:pPr>
+      <w:r>
+        <w:t>Organizing the Team</w:t>
+      </w:r>
+    </w:p>
+    <w:p>
+      <w:r>
+        <w:t>Once the participants for the game have been identified, they will need to set their initial team organization – how they plan to get work done and processed through the system. The team is free to organize themselves in any manner that they see fit. This may include organizing by function – certain people are attached to certain steps in the process, organizing by feature – certain people are attached to certain tickets until they are done, or any other method of team organization that they wish to use.</w:t>
+      </w:r>
+    </w:p>
+    <w:p>
+      <w:r>
+        <w:t>The team is allowed to reorganize themselves at any point that they wish. The facilitator should use the metrics that have been gathered and the leading indicators of the current WIP to begin dialogue and discussion around the current team organization. The goal is to facilitate any changes in the team</w:t>
+      </w:r>
+      <w:r>
+        <w:t xml:space="preserve"> that will improve the performance of the overall system.</w:t>
       </w:r>
     </w:p>
     <w:p>
       <w:pPr>
         <w:pStyle w:val="Heading2"/>
       </w:pPr>
-      <w:bookmarkStart w:id="4" w:name="_Toc240360614"/>
-      <w:r>
+      <w:bookmarkStart w:id="4" w:name="_Toc240362583"/>
+      <w:r>
+        <w:lastRenderedPageBreak/>
         <w:t xml:space="preserve">The Game </w:t>
       </w:r>
       <w:r>
@@ -1436,6 +1459,10 @@
     </w:p>
     <w:p>
       <w:r>
+        <w:rPr>
+          <w:noProof/>
+        </w:rPr>
+        <w:lastRenderedPageBreak/>
         <w:drawing>
           <wp:inline distT="0" distB="0" distL="0" distR="0">
             <wp:extent cx="5715000" cy="2819400"/>
@@ -4214,45 +4241,32 @@
     </w:p>
     <w:p>
       <w:pPr>
-        <w:rPr>
-          <w:rFonts w:asciiTheme="majorHAnsi" w:eastAsiaTheme="majorEastAsia" w:hAnsiTheme="majorHAnsi" w:cstheme="majorBidi"/>
-          <w:b/>
-          <w:bCs/>
-          <w:color w:val="4F81BD" w:themeColor="accent1"/>
-          <w:sz w:val="26"/>
-          <w:szCs w:val="26"/>
-        </w:rPr>
+        <w:pStyle w:val="Heading3"/>
       </w:pPr>
+      <w:r>
+        <w:t>Setting WIP Limits</w:t>
+      </w:r>
+    </w:p>
+    <w:p>
+      <w:r>
+        <w:t>One of the core concepts of a Kanban system is recognizing the inherent capacity of a system and the team working in that system, to get work done. This capacity – the total Work In Process (WIP) – should be made explicit on the Kanban board. At the top right hand corner of each step in the process that requires work, there is a small blank square. This square should be used to note the current WIP limit for the given step.</w:t>
+      </w:r>
+    </w:p>
+    <w:p>
+      <w:r>
+        <w:t xml:space="preserve">After the team of participants has been formed and they have decided how they want to organize themselves initially, the team should be guided down the path of setting the initial WIP limits for each step in the process. Once the initial WIP limits are set, they should be noted on the board. </w:t>
+      </w:r>
+    </w:p>
+    <w:p>
+      <w:r>
+        <w:t>The team is free to change the WIP limits of any or all steps, at any point in time. The facilitator should look for opportunities to educate the team on how the current WIP limits may be helping or hindering the team. This should facilitate the team’s understanding of how to change the WIP limits and when.</w:t>
+      </w:r>
     </w:p>
     <w:p>
       <w:pPr>
         <w:pStyle w:val="Heading3"/>
       </w:pPr>
       <w:r>
-        <w:lastRenderedPageBreak/>
-        <w:t>Setting WIP Limits</w:t>
-      </w:r>
-    </w:p>
-    <w:p>
-      <w:r>
-        <w:t>One of the core concepts of a Kanban system is recognizing the inherent capacity of a system and the team working in that system, to get work done. This capacity – the total Work In Process (WIP) – should be made explicit on the Kanban board. At the top right hand corner of each step in the process that requires work, there is a small blank square. This square should be used to note the current WIP limit for the given step.</w:t>
-      </w:r>
-    </w:p>
-    <w:p>
-      <w:r>
-        <w:t xml:space="preserve">After the team of participants has been formed and they have decided how they want to organize themselves initially, the team should be guided down the path of setting the initial WIP limits for each step in the process. Once the initial WIP limits are set, they should be noted on the board. </w:t>
-      </w:r>
-    </w:p>
-    <w:p>
-      <w:r>
-        <w:t>The team is free to change the WIP limits of any or all steps, at any point in time. The facilitator should look for opportunities to educate the team on how the current WIP limits may be helping or hindering the team. This should facilitate the team’s understanding of how to change the WIP limits and when.</w:t>
-      </w:r>
-    </w:p>
-    <w:p>
-      <w:pPr>
-        <w:pStyle w:val="Heading3"/>
-      </w:pPr>
-      <w:r>
         <w:t xml:space="preserve">Tracking Round </w:t>
       </w:r>
       <w:r>
@@ -4282,6 +4296,7 @@
         <w:rPr>
           <w:noProof/>
         </w:rPr>
+        <w:lastRenderedPageBreak/>
         <w:drawing>
           <wp:inline distT="0" distB="0" distL="0" distR="0">
             <wp:extent cx="3515800" cy="1739444"/>
@@ -5040,7 +5055,6 @@
         <w:rPr>
           <w:noProof/>
         </w:rPr>
-        <w:lastRenderedPageBreak/>
         <w:drawing>
           <wp:inline distT="0" distB="0" distL="0" distR="0">
             <wp:extent cx="1763200" cy="1524000"/>
@@ -5379,7 +5393,7 @@
       <w:pPr>
         <w:pStyle w:val="Heading2"/>
       </w:pPr>
-      <w:bookmarkStart w:id="5" w:name="_Toc240360615"/>
+      <w:bookmarkStart w:id="5" w:name="_Toc240362584"/>
       <w:r>
         <w:t>The Work Item Cards</w:t>
       </w:r>
@@ -5401,6 +5415,10 @@
     </w:p>
     <w:p>
       <w:r>
+        <w:rPr>
+          <w:noProof/>
+        </w:rPr>
+        <w:lastRenderedPageBreak/>
         <w:drawing>
           <wp:inline distT="0" distB="0" distL="0" distR="0">
             <wp:extent cx="5029200" cy="3276600"/>
@@ -8465,7 +8483,6 @@
         <w:pStyle w:val="Heading3"/>
       </w:pPr>
       <w:r>
-        <w:lastRenderedPageBreak/>
         <w:t>Required # of Successful Rolls</w:t>
       </w:r>
     </w:p>
@@ -8491,7 +8508,7 @@
       <w:pPr>
         <w:pStyle w:val="Heading1"/>
       </w:pPr>
-      <w:bookmarkStart w:id="6" w:name="_Toc240360616"/>
+      <w:bookmarkStart w:id="6" w:name="_Toc240362585"/>
       <w:r>
         <w:t xml:space="preserve">Playing </w:t>
       </w:r>
@@ -8505,14 +8522,18 @@
     </w:p>
     <w:p>
       <w:r>
-        <w:t>The basic process of the game is to play in rounds, rolling the dice and processing work item tickets through the various steps, to completion. There are a number of steps that should be taken to facilitate the simulation of a non-linear, variable system such as software development. Each of the steps in playing the game has been specifically designed to facilitate the metrics and the goals of the system, as well as the teams’ understanding of the system and how the team organization is affecting the flow of work.</w:t>
+        <w:t xml:space="preserve">The basic process of the game is to play in rounds, rolling the dice and processing work item tickets through the various steps, to completion. There are a number of steps that should be taken to facilitate </w:t>
+      </w:r>
+      <w:r>
+        <w:lastRenderedPageBreak/>
+        <w:t>the simulation of a non-linear, variable system such as software development. Each of the steps in playing the game has been specifically designed to facilitate the metrics and the goals of the system, as well as the teams’ understanding of the system and how the team organization is affecting the flow of work.</w:t>
       </w:r>
     </w:p>
     <w:p>
       <w:pPr>
         <w:pStyle w:val="Heading2"/>
       </w:pPr>
-      <w:bookmarkStart w:id="7" w:name="_Toc240360617"/>
+      <w:bookmarkStart w:id="7" w:name="_Toc240362586"/>
       <w:r>
         <w:t xml:space="preserve">The Goals </w:t>
       </w:r>
@@ -8565,7 +8586,7 @@
       <w:pPr>
         <w:pStyle w:val="Heading2"/>
       </w:pPr>
-      <w:bookmarkStart w:id="8" w:name="_Toc240360618"/>
+      <w:bookmarkStart w:id="8" w:name="_Toc240362587"/>
       <w:r>
         <w:t>The Rules</w:t>
       </w:r>
@@ -8637,7 +8658,7 @@
       <w:pPr>
         <w:pStyle w:val="Heading2"/>
       </w:pPr>
-      <w:bookmarkStart w:id="9" w:name="_Toc240360619"/>
+      <w:bookmarkStart w:id="9" w:name="_Toc240362588"/>
       <w:r>
         <w:t>Work Items and</w:t>
       </w:r>
@@ -8656,7 +8677,6 @@
         <w:pStyle w:val="Heading3"/>
       </w:pPr>
       <w:r>
-        <w:lastRenderedPageBreak/>
         <w:t>Adding Cards the ‘Ideation’ Queue</w:t>
       </w:r>
     </w:p>
@@ -8722,6 +8742,7 @@
         <w:ind w:left="720"/>
       </w:pPr>
       <w:r>
+        <w:lastRenderedPageBreak/>
         <w:t xml:space="preserve">Dice Roll of </w:t>
       </w:r>
       <w:r>
@@ -8770,7 +8791,7 @@
       <w:pPr>
         <w:pStyle w:val="Heading2"/>
       </w:pPr>
-      <w:bookmarkStart w:id="10" w:name="_Toc240360620"/>
+      <w:bookmarkStart w:id="10" w:name="_Toc240362589"/>
       <w:r>
         <w:t>Playing t</w:t>
       </w:r>
@@ -8848,7 +8869,6 @@
         <w:pStyle w:val="Heading3"/>
       </w:pPr>
       <w:r>
-        <w:lastRenderedPageBreak/>
         <w:t>Pulling In Work</w:t>
       </w:r>
     </w:p>
@@ -8930,6 +8950,7 @@
         <w:rPr>
           <w:b/>
         </w:rPr>
+        <w:lastRenderedPageBreak/>
         <w:t>5: D</w:t>
       </w:r>
       <w:r>
@@ -9007,7 +9028,6 @@
         <w:pStyle w:val="Heading3"/>
       </w:pPr>
       <w:r>
-        <w:lastRenderedPageBreak/>
         <w:t>Completing a Work Item</w:t>
       </w:r>
     </w:p>
@@ -9020,7 +9040,7 @@
       <w:pPr>
         <w:pStyle w:val="Heading1"/>
       </w:pPr>
-      <w:bookmarkStart w:id="11" w:name="_Toc240360621"/>
+      <w:bookmarkStart w:id="11" w:name="_Toc240362590"/>
       <w:r>
         <w:t>Capturing and Using Metrics</w:t>
       </w:r>
@@ -9035,7 +9055,7 @@
       <w:pPr>
         <w:pStyle w:val="Heading2"/>
       </w:pPr>
-      <w:bookmarkStart w:id="12" w:name="_Toc240360622"/>
+      <w:bookmarkStart w:id="12" w:name="_Toc240362591"/>
       <w:r>
         <w:t>Leading Indicators</w:t>
       </w:r>
@@ -9051,6 +9071,7 @@
         <w:pStyle w:val="Heading3"/>
       </w:pPr>
       <w:r>
+        <w:lastRenderedPageBreak/>
         <w:t>Current WIP for a Given Step</w:t>
       </w:r>
     </w:p>
@@ -9100,7 +9121,7 @@
       <w:pPr>
         <w:pStyle w:val="Heading2"/>
       </w:pPr>
-      <w:bookmarkStart w:id="13" w:name="_Toc240360623"/>
+      <w:bookmarkStart w:id="13" w:name="_Toc240362592"/>
       <w:r>
         <w:t>Trailing Indicators</w:t>
       </w:r>
@@ -9108,11 +9129,7 @@
     </w:p>
     <w:p>
       <w:r>
-        <w:t xml:space="preserve">The following metrics are considered trailing indicators of the system’s performance. That is, they are calculated after work items have been processed through the system. Trailing indicators do not give us any insight into the future state of the system. Rather, they report on the past state of the system. </w:t>
-      </w:r>
-      <w:r>
-        <w:lastRenderedPageBreak/>
-        <w:t>Therefore, trailing indicators may be of less value than leading indicators, but they are nonetheless valuable. Trailing indicators can be used to facilitate reactive measures to help improve the system’s overall performance.</w:t>
+        <w:t>The following metrics are considered trailing indicators of the system’s performance. That is, they are calculated after work items have been processed through the system. Trailing indicators do not give us any insight into the future state of the system. Rather, they report on the past state of the system. Therefore, trailing indicators may be of less value than leading indicators, but they are nonetheless valuable. Trailing indicators can be used to facilitate reactive measures to help improve the system’s overall performance.</w:t>
       </w:r>
     </w:p>
     <w:p>
@@ -9180,8 +9197,9 @@
       <w:pPr>
         <w:pStyle w:val="Heading1"/>
       </w:pPr>
-      <w:bookmarkStart w:id="14" w:name="_Toc240360624"/>
-      <w:r>
+      <w:bookmarkStart w:id="14" w:name="_Toc240362593"/>
+      <w:r>
+        <w:lastRenderedPageBreak/>
         <w:t>Copyright and License Information</w:t>
       </w:r>
       <w:bookmarkEnd w:id="14"/>
@@ -9219,6 +9237,9 @@
           </w:tcPr>
           <w:p>
             <w:r>
+              <w:rPr>
+                <w:noProof/>
+              </w:rPr>
               <w:drawing>
                 <wp:inline distT="0" distB="0" distL="0" distR="0">
                   <wp:extent cx="838200" cy="295275"/>
@@ -9409,7 +9430,7 @@
                 <w:noProof/>
                 <w:color w:val="FFFFFF" w:themeColor="background1"/>
               </w:rPr>
-              <w:t>10</w:t>
+              <w:t>11</w:t>
             </w:r>
           </w:fldSimple>
         </w:p>
@@ -9979,6 +10000,7 @@
   <w:style w:type="character" w:default="1" w:styleId="DefaultParagraphFont">
     <w:name w:val="Default Paragraph Font"/>
     <w:uiPriority w:val="1"/>
+    <w:semiHidden/>
     <w:unhideWhenUsed/>
   </w:style>
   <w:style w:type="table" w:default="1" w:styleId="TableNormal">
@@ -10332,32 +10354,6 @@
         </w:p>
       </w:docPartBody>
     </w:docPart>
-    <w:docPart>
-      <w:docPartPr>
-        <w:name w:val="C1B70D918DE34510A981DF275BF47600"/>
-        <w:category>
-          <w:name w:val="General"/>
-          <w:gallery w:val="placeholder"/>
-        </w:category>
-        <w:types>
-          <w:type w:val="bbPlcHdr"/>
-        </w:types>
-        <w:behaviors>
-          <w:behavior w:val="content"/>
-        </w:behaviors>
-        <w:guid w:val="{AEB23E3E-9522-48FA-BD78-0382D224F2F9}"/>
-      </w:docPartPr>
-      <w:docPartBody>
-        <w:p>
-          <w:pPr>
-            <w:pStyle w:val="C1B70D918DE34510A981DF275BF47600"/>
-          </w:pPr>
-          <w:r>
-            <w:t>[Type the company name]</w:t>
-          </w:r>
-        </w:p>
-      </w:docPartBody>
-    </w:docPart>
   </w:docParts>
 </w:glossaryDocument>
 </file>
@@ -10410,8 +10406,9 @@
     <w:panose1 w:val="020B0604030504040204"/>
     <w:charset w:val="00"/>
     <w:family w:val="swiss"/>
+    <w:notTrueType/>
     <w:pitch w:val="variable"/>
-    <w:sig w:usb0="E1002EFF" w:usb1="C000605B" w:usb2="00000029" w:usb3="00000000" w:csb0="000101FF" w:csb1="00000000"/>
+    <w:sig w:usb0="00000003" w:usb1="00000000" w:usb2="00000000" w:usb3="00000000" w:csb0="00000001" w:csb1="00000000"/>
   </w:font>
 </w:fonts>
 </file>
@@ -10426,6 +10423,7 @@
   </w:compat>
   <w:rsids>
     <w:rsidRoot w:val="00C82802"/>
+    <w:rsid w:val="000F1A1F"/>
     <w:rsid w:val="006B23CB"/>
     <w:rsid w:val="00BB0495"/>
     <w:rsid w:val="00C82802"/>

</xml_diff>

<commit_message>
kanban game: adding some initial ideas for variation to toss in after the game is stabilized and people are understanding what's going on
</commit_message>
<xml_diff>
--- a/Kanban Simulation Game/The Kanban Game.docx
+++ b/Kanban Simulation Game/The Kanban Game.docx
@@ -40,7 +40,7 @@
         </w:rPr>
         <w:drawing>
           <wp:inline distT="0" distB="0" distL="0" distR="0">
-            <wp:extent cx="3620770" cy="2531110"/>
+            <wp:extent cx="2543175" cy="1777815"/>
             <wp:effectExtent l="19050" t="0" r="0" b="0"/>
             <wp:docPr id="5" name="Picture 1"/>
             <wp:cNvGraphicFramePr>
@@ -65,7 +65,7 @@
                   <pic:spPr bwMode="auto">
                     <a:xfrm>
                       <a:off x="0" y="0"/>
-                      <a:ext cx="3620770" cy="2531110"/>
+                      <a:ext cx="2544067" cy="1778439"/>
                     </a:xfrm>
                     <a:prstGeom prst="roundRect">
                       <a:avLst/>
@@ -129,7 +129,7 @@
           <w:r>
             <w:fldChar w:fldCharType="separate"/>
           </w:r>
-          <w:hyperlink w:anchor="_Toc240362579" w:history="1">
+          <w:hyperlink w:anchor="_Toc240380297" w:history="1">
             <w:r>
               <w:rPr>
                 <w:rStyle w:val="Hyperlink"/>
@@ -156,7 +156,7 @@
                 <w:noProof/>
                 <w:webHidden/>
               </w:rPr>
-              <w:instrText xml:space="preserve"> PAGEREF _Toc240362579 \h </w:instrText>
+              <w:instrText xml:space="preserve"> PAGEREF _Toc240380297 \h </w:instrText>
             </w:r>
             <w:r>
               <w:rPr>
@@ -197,7 +197,7 @@
               <w:noProof/>
             </w:rPr>
           </w:pPr>
-          <w:hyperlink w:anchor="_Toc240362580" w:history="1">
+          <w:hyperlink w:anchor="_Toc240380298" w:history="1">
             <w:r>
               <w:rPr>
                 <w:rStyle w:val="Hyperlink"/>
@@ -224,7 +224,7 @@
                 <w:noProof/>
                 <w:webHidden/>
               </w:rPr>
-              <w:instrText xml:space="preserve"> PAGEREF _Toc240362580 \h </w:instrText>
+              <w:instrText xml:space="preserve"> PAGEREF _Toc240380298 \h </w:instrText>
             </w:r>
             <w:r>
               <w:rPr>
@@ -265,7 +265,7 @@
               <w:noProof/>
             </w:rPr>
           </w:pPr>
-          <w:hyperlink w:anchor="_Toc240362581" w:history="1">
+          <w:hyperlink w:anchor="_Toc240380299" w:history="1">
             <w:r>
               <w:rPr>
                 <w:rStyle w:val="Hyperlink"/>
@@ -292,7 +292,7 @@
                 <w:noProof/>
                 <w:webHidden/>
               </w:rPr>
-              <w:instrText xml:space="preserve"> PAGEREF _Toc240362581 \h </w:instrText>
+              <w:instrText xml:space="preserve"> PAGEREF _Toc240380299 \h </w:instrText>
             </w:r>
             <w:r>
               <w:rPr>
@@ -333,7 +333,7 @@
               <w:noProof/>
             </w:rPr>
           </w:pPr>
-          <w:hyperlink w:anchor="_Toc240362582" w:history="1">
+          <w:hyperlink w:anchor="_Toc240380300" w:history="1">
             <w:r>
               <w:rPr>
                 <w:rStyle w:val="Hyperlink"/>
@@ -360,7 +360,7 @@
                 <w:noProof/>
                 <w:webHidden/>
               </w:rPr>
-              <w:instrText xml:space="preserve"> PAGEREF _Toc240362582 \h </w:instrText>
+              <w:instrText xml:space="preserve"> PAGEREF _Toc240380300 \h </w:instrText>
             </w:r>
             <w:r>
               <w:rPr>
@@ -401,7 +401,7 @@
               <w:noProof/>
             </w:rPr>
           </w:pPr>
-          <w:hyperlink w:anchor="_Toc240362583" w:history="1">
+          <w:hyperlink w:anchor="_Toc240380301" w:history="1">
             <w:r>
               <w:rPr>
                 <w:rStyle w:val="Hyperlink"/>
@@ -428,7 +428,7 @@
                 <w:noProof/>
                 <w:webHidden/>
               </w:rPr>
-              <w:instrText xml:space="preserve"> PAGEREF _Toc240362583 \h </w:instrText>
+              <w:instrText xml:space="preserve"> PAGEREF _Toc240380301 \h </w:instrText>
             </w:r>
             <w:r>
               <w:rPr>
@@ -469,7 +469,7 @@
               <w:noProof/>
             </w:rPr>
           </w:pPr>
-          <w:hyperlink w:anchor="_Toc240362584" w:history="1">
+          <w:hyperlink w:anchor="_Toc240380302" w:history="1">
             <w:r>
               <w:rPr>
                 <w:rStyle w:val="Hyperlink"/>
@@ -496,7 +496,7 @@
                 <w:noProof/>
                 <w:webHidden/>
               </w:rPr>
-              <w:instrText xml:space="preserve"> PAGEREF _Toc240362584 \h </w:instrText>
+              <w:instrText xml:space="preserve"> PAGEREF _Toc240380302 \h </w:instrText>
             </w:r>
             <w:r>
               <w:rPr>
@@ -537,7 +537,7 @@
               <w:noProof/>
             </w:rPr>
           </w:pPr>
-          <w:hyperlink w:anchor="_Toc240362585" w:history="1">
+          <w:hyperlink w:anchor="_Toc240380303" w:history="1">
             <w:r>
               <w:rPr>
                 <w:rStyle w:val="Hyperlink"/>
@@ -564,7 +564,7 @@
                 <w:noProof/>
                 <w:webHidden/>
               </w:rPr>
-              <w:instrText xml:space="preserve"> PAGEREF _Toc240362585 \h </w:instrText>
+              <w:instrText xml:space="preserve"> PAGEREF _Toc240380303 \h </w:instrText>
             </w:r>
             <w:r>
               <w:rPr>
@@ -605,7 +605,7 @@
               <w:noProof/>
             </w:rPr>
           </w:pPr>
-          <w:hyperlink w:anchor="_Toc240362586" w:history="1">
+          <w:hyperlink w:anchor="_Toc240380304" w:history="1">
             <w:r>
               <w:rPr>
                 <w:rStyle w:val="Hyperlink"/>
@@ -632,7 +632,7 @@
                 <w:noProof/>
                 <w:webHidden/>
               </w:rPr>
-              <w:instrText xml:space="preserve"> PAGEREF _Toc240362586 \h </w:instrText>
+              <w:instrText xml:space="preserve"> PAGEREF _Toc240380304 \h </w:instrText>
             </w:r>
             <w:r>
               <w:rPr>
@@ -673,7 +673,7 @@
               <w:noProof/>
             </w:rPr>
           </w:pPr>
-          <w:hyperlink w:anchor="_Toc240362587" w:history="1">
+          <w:hyperlink w:anchor="_Toc240380305" w:history="1">
             <w:r>
               <w:rPr>
                 <w:rStyle w:val="Hyperlink"/>
@@ -700,7 +700,7 @@
                 <w:noProof/>
                 <w:webHidden/>
               </w:rPr>
-              <w:instrText xml:space="preserve"> PAGEREF _Toc240362587 \h </w:instrText>
+              <w:instrText xml:space="preserve"> PAGEREF _Toc240380305 \h </w:instrText>
             </w:r>
             <w:r>
               <w:rPr>
@@ -741,7 +741,7 @@
               <w:noProof/>
             </w:rPr>
           </w:pPr>
-          <w:hyperlink w:anchor="_Toc240362588" w:history="1">
+          <w:hyperlink w:anchor="_Toc240380306" w:history="1">
             <w:r>
               <w:rPr>
                 <w:rStyle w:val="Hyperlink"/>
@@ -768,7 +768,7 @@
                 <w:noProof/>
                 <w:webHidden/>
               </w:rPr>
-              <w:instrText xml:space="preserve"> PAGEREF _Toc240362588 \h </w:instrText>
+              <w:instrText xml:space="preserve"> PAGEREF _Toc240380306 \h </w:instrText>
             </w:r>
             <w:r>
               <w:rPr>
@@ -809,7 +809,7 @@
               <w:noProof/>
             </w:rPr>
           </w:pPr>
-          <w:hyperlink w:anchor="_Toc240362589" w:history="1">
+          <w:hyperlink w:anchor="_Toc240380307" w:history="1">
             <w:r>
               <w:rPr>
                 <w:rStyle w:val="Hyperlink"/>
@@ -836,7 +836,7 @@
                 <w:noProof/>
                 <w:webHidden/>
               </w:rPr>
-              <w:instrText xml:space="preserve"> PAGEREF _Toc240362589 \h </w:instrText>
+              <w:instrText xml:space="preserve"> PAGEREF _Toc240380307 \h </w:instrText>
             </w:r>
             <w:r>
               <w:rPr>
@@ -877,7 +877,7 @@
               <w:noProof/>
             </w:rPr>
           </w:pPr>
-          <w:hyperlink w:anchor="_Toc240362590" w:history="1">
+          <w:hyperlink w:anchor="_Toc240380308" w:history="1">
             <w:r>
               <w:rPr>
                 <w:rStyle w:val="Hyperlink"/>
@@ -904,7 +904,7 @@
                 <w:noProof/>
                 <w:webHidden/>
               </w:rPr>
-              <w:instrText xml:space="preserve"> PAGEREF _Toc240362590 \h </w:instrText>
+              <w:instrText xml:space="preserve"> PAGEREF _Toc240380308 \h </w:instrText>
             </w:r>
             <w:r>
               <w:rPr>
@@ -945,7 +945,7 @@
               <w:noProof/>
             </w:rPr>
           </w:pPr>
-          <w:hyperlink w:anchor="_Toc240362591" w:history="1">
+          <w:hyperlink w:anchor="_Toc240380309" w:history="1">
             <w:r>
               <w:rPr>
                 <w:rStyle w:val="Hyperlink"/>
@@ -972,7 +972,7 @@
                 <w:noProof/>
                 <w:webHidden/>
               </w:rPr>
-              <w:instrText xml:space="preserve"> PAGEREF _Toc240362591 \h </w:instrText>
+              <w:instrText xml:space="preserve"> PAGEREF _Toc240380309 \h </w:instrText>
             </w:r>
             <w:r>
               <w:rPr>
@@ -1013,7 +1013,7 @@
               <w:noProof/>
             </w:rPr>
           </w:pPr>
-          <w:hyperlink w:anchor="_Toc240362592" w:history="1">
+          <w:hyperlink w:anchor="_Toc240380310" w:history="1">
             <w:r>
               <w:rPr>
                 <w:rStyle w:val="Hyperlink"/>
@@ -1040,7 +1040,7 @@
                 <w:noProof/>
                 <w:webHidden/>
               </w:rPr>
-              <w:instrText xml:space="preserve"> PAGEREF _Toc240362592 \h </w:instrText>
+              <w:instrText xml:space="preserve"> PAGEREF _Toc240380310 \h </w:instrText>
             </w:r>
             <w:r>
               <w:rPr>
@@ -1081,12 +1081,216 @@
               <w:noProof/>
             </w:rPr>
           </w:pPr>
-          <w:hyperlink w:anchor="_Toc240362593" w:history="1">
+          <w:hyperlink w:anchor="_Toc240380311" w:history="1">
             <w:r>
               <w:rPr>
                 <w:rStyle w:val="Hyperlink"/>
                 <w:noProof/>
               </w:rPr>
+              <w:t>Variations to Toss In</w:t>
+            </w:r>
+            <w:r>
+              <w:rPr>
+                <w:noProof/>
+                <w:webHidden/>
+              </w:rPr>
+              <w:tab/>
+            </w:r>
+            <w:r>
+              <w:rPr>
+                <w:noProof/>
+                <w:webHidden/>
+              </w:rPr>
+              <w:fldChar w:fldCharType="begin"/>
+            </w:r>
+            <w:r>
+              <w:rPr>
+                <w:noProof/>
+                <w:webHidden/>
+              </w:rPr>
+              <w:instrText xml:space="preserve"> PAGEREF _Toc240380311 \h </w:instrText>
+            </w:r>
+            <w:r>
+              <w:rPr>
+                <w:noProof/>
+                <w:webHidden/>
+              </w:rPr>
+            </w:r>
+            <w:r>
+              <w:rPr>
+                <w:noProof/>
+                <w:webHidden/>
+              </w:rPr>
+              <w:fldChar w:fldCharType="separate"/>
+            </w:r>
+            <w:r>
+              <w:rPr>
+                <w:noProof/>
+                <w:webHidden/>
+              </w:rPr>
+              <w:t>11</w:t>
+            </w:r>
+            <w:r>
+              <w:rPr>
+                <w:noProof/>
+                <w:webHidden/>
+              </w:rPr>
+              <w:fldChar w:fldCharType="end"/>
+            </w:r>
+          </w:hyperlink>
+        </w:p>
+        <w:p>
+          <w:pPr>
+            <w:pStyle w:val="TOC2"/>
+            <w:tabs>
+              <w:tab w:val="right" w:leader="dot" w:pos="9350"/>
+            </w:tabs>
+            <w:rPr>
+              <w:noProof/>
+            </w:rPr>
+          </w:pPr>
+          <w:hyperlink w:anchor="_Toc240380312" w:history="1">
+            <w:r>
+              <w:rPr>
+                <w:rStyle w:val="Hyperlink"/>
+                <w:noProof/>
+              </w:rPr>
+              <w:t>High Variance Work Item Size</w:t>
+            </w:r>
+            <w:r>
+              <w:rPr>
+                <w:noProof/>
+                <w:webHidden/>
+              </w:rPr>
+              <w:tab/>
+            </w:r>
+            <w:r>
+              <w:rPr>
+                <w:noProof/>
+                <w:webHidden/>
+              </w:rPr>
+              <w:fldChar w:fldCharType="begin"/>
+            </w:r>
+            <w:r>
+              <w:rPr>
+                <w:noProof/>
+                <w:webHidden/>
+              </w:rPr>
+              <w:instrText xml:space="preserve"> PAGEREF _Toc240380312 \h </w:instrText>
+            </w:r>
+            <w:r>
+              <w:rPr>
+                <w:noProof/>
+                <w:webHidden/>
+              </w:rPr>
+            </w:r>
+            <w:r>
+              <w:rPr>
+                <w:noProof/>
+                <w:webHidden/>
+              </w:rPr>
+              <w:fldChar w:fldCharType="separate"/>
+            </w:r>
+            <w:r>
+              <w:rPr>
+                <w:noProof/>
+                <w:webHidden/>
+              </w:rPr>
+              <w:t>11</w:t>
+            </w:r>
+            <w:r>
+              <w:rPr>
+                <w:noProof/>
+                <w:webHidden/>
+              </w:rPr>
+              <w:fldChar w:fldCharType="end"/>
+            </w:r>
+          </w:hyperlink>
+        </w:p>
+        <w:p>
+          <w:pPr>
+            <w:pStyle w:val="TOC2"/>
+            <w:tabs>
+              <w:tab w:val="right" w:leader="dot" w:pos="9350"/>
+            </w:tabs>
+            <w:rPr>
+              <w:noProof/>
+            </w:rPr>
+          </w:pPr>
+          <w:hyperlink w:anchor="_Toc240380313" w:history="1">
+            <w:r>
+              <w:rPr>
+                <w:rStyle w:val="Hyperlink"/>
+                <w:noProof/>
+              </w:rPr>
+              <w:t>Variable Value Work Items</w:t>
+            </w:r>
+            <w:r>
+              <w:rPr>
+                <w:noProof/>
+                <w:webHidden/>
+              </w:rPr>
+              <w:tab/>
+            </w:r>
+            <w:r>
+              <w:rPr>
+                <w:noProof/>
+                <w:webHidden/>
+              </w:rPr>
+              <w:fldChar w:fldCharType="begin"/>
+            </w:r>
+            <w:r>
+              <w:rPr>
+                <w:noProof/>
+                <w:webHidden/>
+              </w:rPr>
+              <w:instrText xml:space="preserve"> PAGEREF _Toc240380313 \h </w:instrText>
+            </w:r>
+            <w:r>
+              <w:rPr>
+                <w:noProof/>
+                <w:webHidden/>
+              </w:rPr>
+            </w:r>
+            <w:r>
+              <w:rPr>
+                <w:noProof/>
+                <w:webHidden/>
+              </w:rPr>
+              <w:fldChar w:fldCharType="separate"/>
+            </w:r>
+            <w:r>
+              <w:rPr>
+                <w:noProof/>
+                <w:webHidden/>
+              </w:rPr>
+              <w:t>11</w:t>
+            </w:r>
+            <w:r>
+              <w:rPr>
+                <w:noProof/>
+                <w:webHidden/>
+              </w:rPr>
+              <w:fldChar w:fldCharType="end"/>
+            </w:r>
+          </w:hyperlink>
+        </w:p>
+        <w:p>
+          <w:pPr>
+            <w:pStyle w:val="TOC1"/>
+            <w:tabs>
+              <w:tab w:val="right" w:leader="dot" w:pos="9350"/>
+            </w:tabs>
+            <w:rPr>
+              <w:noProof/>
+            </w:rPr>
+          </w:pPr>
+          <w:hyperlink w:anchor="_Toc240380314" w:history="1">
+            <w:r>
+              <w:rPr>
+                <w:rStyle w:val="Hyperlink"/>
+                <w:noProof/>
+              </w:rPr>
               <w:t>Copyright and License Information</w:t>
             </w:r>
             <w:r>
@@ -1108,7 +1312,7 @@
                 <w:noProof/>
                 <w:webHidden/>
               </w:rPr>
-              <w:instrText xml:space="preserve"> PAGEREF _Toc240362593 \h </w:instrText>
+              <w:instrText xml:space="preserve"> PAGEREF _Toc240380314 \h </w:instrText>
             </w:r>
             <w:r>
               <w:rPr>
@@ -1150,7 +1354,7 @@
       <w:pPr>
         <w:pStyle w:val="Heading1"/>
       </w:pPr>
-      <w:bookmarkStart w:id="0" w:name="_Toc240362579"/>
+      <w:bookmarkStart w:id="0" w:name="_Toc240380297"/>
       <w:r>
         <w:lastRenderedPageBreak/>
         <w:t>Introducing t</w:t>
@@ -1172,7 +1376,7 @@
       <w:pPr>
         <w:pStyle w:val="Heading1"/>
       </w:pPr>
-      <w:bookmarkStart w:id="1" w:name="_Toc240362580"/>
+      <w:bookmarkStart w:id="1" w:name="_Toc240380298"/>
       <w:r>
         <w:t>Setting u</w:t>
       </w:r>
@@ -1199,7 +1403,7 @@
       <w:pPr>
         <w:pStyle w:val="Heading2"/>
       </w:pPr>
-      <w:bookmarkStart w:id="2" w:name="_Toc240362581"/>
+      <w:bookmarkStart w:id="2" w:name="_Toc240380299"/>
       <w:r>
         <w:t>The Facilitator</w:t>
       </w:r>
@@ -1219,7 +1423,7 @@
       <w:pPr>
         <w:pStyle w:val="Heading2"/>
       </w:pPr>
-      <w:bookmarkStart w:id="3" w:name="_Toc240362582"/>
+      <w:bookmarkStart w:id="3" w:name="_Toc240380300"/>
       <w:r>
         <w:t>The Participants</w:t>
       </w:r>
@@ -1263,7 +1467,7 @@
       <w:pPr>
         <w:pStyle w:val="Heading2"/>
       </w:pPr>
-      <w:bookmarkStart w:id="4" w:name="_Toc240362583"/>
+      <w:bookmarkStart w:id="4" w:name="_Toc240380301"/>
       <w:r>
         <w:lastRenderedPageBreak/>
         <w:t xml:space="preserve">The Game </w:t>
@@ -5393,7 +5597,7 @@
       <w:pPr>
         <w:pStyle w:val="Heading2"/>
       </w:pPr>
-      <w:bookmarkStart w:id="5" w:name="_Toc240362584"/>
+      <w:bookmarkStart w:id="5" w:name="_Toc240380302"/>
       <w:r>
         <w:t>The Work Item Cards</w:t>
       </w:r>
@@ -8508,7 +8712,7 @@
       <w:pPr>
         <w:pStyle w:val="Heading1"/>
       </w:pPr>
-      <w:bookmarkStart w:id="6" w:name="_Toc240362585"/>
+      <w:bookmarkStart w:id="6" w:name="_Toc240380303"/>
       <w:r>
         <w:t xml:space="preserve">Playing </w:t>
       </w:r>
@@ -8533,7 +8737,7 @@
       <w:pPr>
         <w:pStyle w:val="Heading2"/>
       </w:pPr>
-      <w:bookmarkStart w:id="7" w:name="_Toc240362586"/>
+      <w:bookmarkStart w:id="7" w:name="_Toc240380304"/>
       <w:r>
         <w:t xml:space="preserve">The Goals </w:t>
       </w:r>
@@ -8586,7 +8790,7 @@
       <w:pPr>
         <w:pStyle w:val="Heading2"/>
       </w:pPr>
-      <w:bookmarkStart w:id="8" w:name="_Toc240362587"/>
+      <w:bookmarkStart w:id="8" w:name="_Toc240380305"/>
       <w:r>
         <w:t>The Rules</w:t>
       </w:r>
@@ -8658,7 +8862,7 @@
       <w:pPr>
         <w:pStyle w:val="Heading2"/>
       </w:pPr>
-      <w:bookmarkStart w:id="9" w:name="_Toc240362588"/>
+      <w:bookmarkStart w:id="9" w:name="_Toc240380306"/>
       <w:r>
         <w:t>Work Items and</w:t>
       </w:r>
@@ -8791,7 +8995,7 @@
       <w:pPr>
         <w:pStyle w:val="Heading2"/>
       </w:pPr>
-      <w:bookmarkStart w:id="10" w:name="_Toc240362589"/>
+      <w:bookmarkStart w:id="10" w:name="_Toc240380307"/>
       <w:r>
         <w:t>Playing t</w:t>
       </w:r>
@@ -9040,7 +9244,7 @@
       <w:pPr>
         <w:pStyle w:val="Heading1"/>
       </w:pPr>
-      <w:bookmarkStart w:id="11" w:name="_Toc240362590"/>
+      <w:bookmarkStart w:id="11" w:name="_Toc240380308"/>
       <w:r>
         <w:t>Capturing and Using Metrics</w:t>
       </w:r>
@@ -9055,7 +9259,7 @@
       <w:pPr>
         <w:pStyle w:val="Heading2"/>
       </w:pPr>
-      <w:bookmarkStart w:id="12" w:name="_Toc240362591"/>
+      <w:bookmarkStart w:id="12" w:name="_Toc240380309"/>
       <w:r>
         <w:t>Leading Indicators</w:t>
       </w:r>
@@ -9121,7 +9325,7 @@
       <w:pPr>
         <w:pStyle w:val="Heading2"/>
       </w:pPr>
-      <w:bookmarkStart w:id="13" w:name="_Toc240362592"/>
+      <w:bookmarkStart w:id="13" w:name="_Toc240380310"/>
       <w:r>
         <w:t>Trailing Indicators</w:t>
       </w:r>
@@ -9197,12 +9401,57 @@
       <w:pPr>
         <w:pStyle w:val="Heading1"/>
       </w:pPr>
-      <w:bookmarkStart w:id="14" w:name="_Toc240362593"/>
+      <w:bookmarkStart w:id="14" w:name="_Toc240380311"/>
       <w:r>
         <w:lastRenderedPageBreak/>
+        <w:t>Variations to Toss In</w:t>
+      </w:r>
+      <w:bookmarkEnd w:id="14"/>
+    </w:p>
+    <w:p>
+      <w:r>
+        <w:t>After the game has stabilized and the participants are getting the hang of the basics, there are a number of additional variations that can be thrown in to the system to more accurately represent the real word. Each of these variations will have their own impact on the system’s performance and should cause a different set of behaviors to emerge in the team.</w:t>
+      </w:r>
+    </w:p>
+    <w:p>
+      <w:pPr>
+        <w:pStyle w:val="Heading2"/>
+      </w:pPr>
+      <w:bookmarkStart w:id="15" w:name="_Toc240380312"/>
+      <w:r>
+        <w:t>High Variance Work Item Size</w:t>
+      </w:r>
+      <w:bookmarkEnd w:id="15"/>
+    </w:p>
+    <w:p>
+      <w:r>
+        <w:t>Toss in some work items that require up to 6 successful rolls. Continue the goal of lowest possible lead time per work item. Possibly introduce the idea of production leveling and task breakdown after the team sees the effect of high variance in work item size.</w:t>
+      </w:r>
+    </w:p>
+    <w:p>
+      <w:pPr>
+        <w:pStyle w:val="Heading2"/>
+      </w:pPr>
+      <w:bookmarkStart w:id="16" w:name="_Toc240380313"/>
+      <w:r>
+        <w:t>Variable Value Work Items</w:t>
+      </w:r>
+      <w:bookmarkEnd w:id="16"/>
+    </w:p>
+    <w:p>
+      <w:r>
+        <w:t>Mark the work items that are entering the system with a range of values: High, Medium and Low. Change the goals of the team to account for the value-size of the work items. Consider adding a “time” variable where each round reduces the total value of the tickets in the queue, and require all work items to be finished with the highest possible value. The higher value tickets may need to have a faster expiration of value, as higher value may represent higher risk or time-sensitive value.</w:t>
+      </w:r>
+    </w:p>
+    <w:p>
+      <w:pPr>
+        <w:pStyle w:val="Heading1"/>
+      </w:pPr>
+      <w:bookmarkStart w:id="17" w:name="_Toc240380314"/>
+      <w:r>
         <w:t>Copyright and License Information</w:t>
       </w:r>
-      <w:bookmarkEnd w:id="14"/>
+      <w:bookmarkEnd w:id="17"/>
     </w:p>
     <w:p>
       <w:r>
@@ -9404,7 +9653,7 @@
               <w:rPr>
                 <w:noProof/>
               </w:rPr>
-              <w:t>Copyright and License Information</w:t>
+              <w:t>Introducing the Game</w:t>
             </w:r>
           </w:fldSimple>
         </w:p>
@@ -9430,7 +9679,7 @@
                 <w:noProof/>
                 <w:color w:val="FFFFFF" w:themeColor="background1"/>
               </w:rPr>
-              <w:t>11</w:t>
+              <w:t>2</w:t>
             </w:r>
           </w:fldSimple>
         </w:p>
@@ -9479,9 +9728,6 @@
             <w:sdtPr>
               <w:alias w:val="Company"/>
               <w:id w:val="8423416"/>
-              <w:placeholder>
-                <w:docPart w:val="C1B70D918DE34510A981DF275BF47600"/>
-              </w:placeholder>
               <w:dataBinding w:prefixMappings="xmlns:ns0='http://schemas.openxmlformats.org/officeDocument/2006/extended-properties'" w:xpath="/ns0:Properties[1]/ns0:Company[1]" w:storeItemID="{6668398D-A668-4E3E-A5EB-62B293D839F1}"/>
               <w:text/>
             </w:sdtPr>
@@ -10327,34 +10573,7 @@
 
 <file path=word/glossary/document.xml><?xml version="1.0" encoding="utf-8"?>
 <w:glossaryDocument xmlns:ve="http://schemas.openxmlformats.org/markup-compatibility/2006" xmlns:o="urn:schemas-microsoft-com:office:office" xmlns:r="http://schemas.openxmlformats.org/officeDocument/2006/relationships" xmlns:m="http://schemas.openxmlformats.org/officeDocument/2006/math" xmlns:v="urn:schemas-microsoft-com:vml" xmlns:wp="http://schemas.openxmlformats.org/drawingml/2006/wordprocessingDrawing" xmlns:w10="urn:schemas-microsoft-com:office:word" xmlns:w="http://schemas.openxmlformats.org/wordprocessingml/2006/main" xmlns:wne="http://schemas.microsoft.com/office/word/2006/wordml">
-  <w:docParts>
-    <w:docPart>
-      <w:docPartPr>
-        <w:name w:val="D69A72C497AA49A8A3E95B91B4CBE6CA"/>
-        <w:category>
-          <w:name w:val="General"/>
-          <w:gallery w:val="placeholder"/>
-        </w:category>
-        <w:types>
-          <w:type w:val="bbPlcHdr"/>
-        </w:types>
-        <w:behaviors>
-          <w:behavior w:val="content"/>
-        </w:behaviors>
-        <w:guid w:val="{27A92515-514A-427A-9B78-305407BFEDB9}"/>
-      </w:docPartPr>
-      <w:docPartBody>
-        <w:p>
-          <w:pPr>
-            <w:pStyle w:val="D69A72C497AA49A8A3E95B91B4CBE6CA"/>
-          </w:pPr>
-          <w:r>
-            <w:t>[Type the company name]</w:t>
-          </w:r>
-        </w:p>
-      </w:docPartBody>
-    </w:docPart>
-  </w:docParts>
+  <w:docParts/>
 </w:glossaryDocument>
 </file>
 
@@ -10425,6 +10644,7 @@
     <w:rsidRoot w:val="00C82802"/>
     <w:rsid w:val="000F1A1F"/>
     <w:rsid w:val="006B23CB"/>
+    <w:rsid w:val="00992C8D"/>
     <w:rsid w:val="00BB0495"/>
     <w:rsid w:val="00C82802"/>
     <w:rsid w:val="00FC2AA6"/>

</xml_diff>

<commit_message>
kanban game: working on additional variations to toss in. working on metrics a little. fleshing out a few other points.
</commit_message>
<xml_diff>
--- a/Kanban Simulation Game/The Kanban Game.docx
+++ b/Kanban Simulation Game/The Kanban Game.docx
@@ -1371,6 +1371,14 @@
       <w:r>
         <w:t>each the mechanics of a pull system, the benefits of limited WIP and getting things done, the importance of managing queues correctly, the metrics that should be captured in a pull system, how to use those metrics to enact effective change, and how a team can effectively self-organize to accomplish the goals</w:t>
       </w:r>
+      <w:r>
+        <w:t>.</w:t>
+      </w:r>
+    </w:p>
+    <w:p>
+      <w:r>
+        <w:t xml:space="preserve">The intent of this game and the document(s) describing the game are not to say that there is one correct way to play the game. Rather, the setup, rules and processes described here-in are a set of guidelines based on what I have found to be effective in running this game. </w:t>
+      </w:r>
     </w:p>
     <w:p>
       <w:pPr>
@@ -1457,7 +1465,11 @@
     </w:p>
     <w:p>
       <w:r>
-        <w:t>The team is allowed to reorganize themselves at any point that they wish. The facilitator should use the metrics that have been gathered and the leading indicators of the current WIP to begin dialogue and discussion around the current team organization. The goal is to facilitate any changes in the team</w:t>
+        <w:t xml:space="preserve">The team is allowed to reorganize themselves at any point that they wish. The facilitator should use the metrics that have been gathered and the leading indicators of the current WIP to begin dialogue and </w:t>
+      </w:r>
+      <w:r>
+        <w:lastRenderedPageBreak/>
+        <w:t>discussion around the current team organization. The goal is to facilitate any changes in the team</w:t>
       </w:r>
       <w:r>
         <w:t xml:space="preserve"> that will improve the performance of the overall system.</w:t>
@@ -1469,7 +1481,6 @@
       </w:pPr>
       <w:bookmarkStart w:id="4" w:name="_Toc240380301"/>
       <w:r>
-        <w:lastRenderedPageBreak/>
         <w:t xml:space="preserve">The Game </w:t>
       </w:r>
       <w:r>
@@ -4467,6 +4478,17 @@
       </w:r>
     </w:p>
     <w:p>
+      <w:r>
+        <w:t xml:space="preserve">The type of WIP limit mentioned here is only one of many possibilities. WIP can be limited by resources, for example. A single person may only be allowed to have 2 or 3 items in progress at any given time. It can get more complicated when resources and stages have WIP limits and the multi-dimensional limits have to be tracked correctly. </w:t>
+      </w:r>
+      <w:r>
+        <w:rPr>
+          <w:highlight w:val="yellow"/>
+        </w:rPr>
+        <w:t>Need to expand on this section and probably create some additional images to discuss the WIP limits by resources, or teams, or …</w:t>
+      </w:r>
+    </w:p>
+    <w:p>
       <w:pPr>
         <w:pStyle w:val="Heading3"/>
       </w:pPr>
@@ -4492,6 +4514,7 @@
     </w:p>
     <w:p>
       <w:r>
+        <w:lastRenderedPageBreak/>
         <w:t>Round # is used to calculate how long a work item has been in the system as a whole, as well as the individual steps. A round is started when the first person in the dice roll order is ready to roll the dice. A round ends when the last person in the dice roll order has rolled their dice and performed the appropriate actions.</w:t>
       </w:r>
     </w:p>
@@ -4500,7 +4523,6 @@
         <w:rPr>
           <w:noProof/>
         </w:rPr>
-        <w:lastRenderedPageBreak/>
         <w:drawing>
           <wp:inline distT="0" distB="0" distL="0" distR="0">
             <wp:extent cx="3515800" cy="1739444"/>
@@ -9299,6 +9321,9 @@
     </w:p>
     <w:p>
       <w:r>
+        <w:t xml:space="preserve">I believe it’s possible to calculate delays by paying attention to this metric. However, I’m still not sure it’s valuable for the purposes of this game. </w:t>
+      </w:r>
+      <w:r>
         <w:rPr>
           <w:highlight w:val="yellow"/>
         </w:rPr>
@@ -9315,10 +9340,10 @@
     </w:p>
     <w:p>
       <w:r>
-        <w:rPr>
-          <w:highlight w:val="yellow"/>
-        </w:rPr>
-        <w:t>??? not sure if this is useful… need to think about it some more.</w:t>
+        <w:t>Gives the players an indication of how much work is left to do for a given ticket. This may help to drive the decisions of which work items to handle next. For example, it may be easier to get 1 additional roll on a low priority ticket and keep the system flowing, than to get 3 additional rolls for a high priority ticket and potentially clog the system up.</w:t>
+      </w:r>
+      <w:r>
+        <w:t xml:space="preserve"> </w:t>
       </w:r>
     </w:p>
     <w:p>
@@ -9359,12 +9384,16 @@
     </w:p>
     <w:p>
       <w:r>
+        <w:t xml:space="preserve">The average amount of time that a work item spends in queues vs. being worked on. </w:t>
+      </w:r>
+      <w:r>
         <w:rPr>
           <w:highlight w:val="yellow"/>
         </w:rPr>
         <w:t>??? not sure if this is useful or if we should track it.</w:t>
       </w:r>
     </w:p>
+    <w:p/>
     <w:p>
       <w:pPr>
         <w:pStyle w:val="Heading3"/>
@@ -9403,7 +9432,6 @@
       </w:pPr>
       <w:bookmarkStart w:id="14" w:name="_Toc240380311"/>
       <w:r>
-        <w:lastRenderedPageBreak/>
         <w:t>Variations to Toss In</w:t>
       </w:r>
       <w:bookmarkEnd w:id="14"/>
@@ -9427,6 +9455,77 @@
       <w:r>
         <w:t>Toss in some work items that require up to 6 successful rolls. Continue the goal of lowest possible lead time per work item. Possibly introduce the idea of production leveling and task breakdown after the team sees the effect of high variance in work item size.</w:t>
       </w:r>
+      <w:r>
+        <w:t xml:space="preserve"> </w:t>
+      </w:r>
+      <w:r>
+        <w:rPr>
+          <w:highlight w:val="yellow"/>
+        </w:rPr>
+        <w:t>Need to expand on this section.</w:t>
+      </w:r>
+    </w:p>
+    <w:p>
+      <w:pPr>
+        <w:pStyle w:val="Heading2"/>
+      </w:pPr>
+      <w:r>
+        <w:t>Larger Value-Stream</w:t>
+      </w:r>
+    </w:p>
+    <w:p>
+      <w:r>
+        <w:t xml:space="preserve">When production leveling is introduced via the high variance items, it may be necessary to introduce a new stage to the game, prior to ‘Ideation’ – or to split ‘Ideation’ out into multiple stages. The purpose of this would be to facilitate the ‘design of work’ in order to take highly variant work item sizes and break them down into more manageable chunks. It may be necessary to involve additional participants at this time to handle the work break down. You may also wish to have existing team members participate in the work break down. </w:t>
+      </w:r>
+      <w:r>
+        <w:rPr>
+          <w:highlight w:val="yellow"/>
+        </w:rPr>
+        <w:t>This needs to be prototyped and run a few times to figure out some guidelines.</w:t>
+      </w:r>
+    </w:p>
+    <w:p>
+      <w:r>
+        <w:t xml:space="preserve">The process of breaking down large work items into smaller work items will likely involve dice rolls during the rounds. An initial dice roll may determine how many work items are broken out of the original. For example, if the dice roll is a 1 or 2, the work item may be split down into 2 separate items. If the dice roll is a 3 or 4, the work item may be split down into 3 work items. If the dice roll is a 5 or 6, the work item may be split down into 4 work items. Each of these work items would then travel through the rest of the process as usual. </w:t>
+      </w:r>
+      <w:r>
+        <w:rPr>
+          <w:highlight w:val="yellow"/>
+        </w:rPr>
+        <w:t>This needs to be prototyped and run a few times to figure out some guidelines.</w:t>
+      </w:r>
+    </w:p>
+    <w:p>
+      <w:pPr>
+        <w:pStyle w:val="Heading2"/>
+      </w:pPr>
+      <w:r>
+        <w:t>Multi-Tiered Flow Tracking Board</w:t>
+      </w:r>
+    </w:p>
+    <w:p>
+      <w:r>
+        <w:t>In the process of breaking down work items, it may be of interest to create a multi-tiered kanban system to show the flow of larger ‘features’ vs. smaller ‘work items’. As a work item is slated for breakdown, the original item could be placed in a separate kanban board for ‘features’ where the steps may be ‘</w:t>
+      </w:r>
+      <w:r>
+        <w:t>Design</w:t>
+      </w:r>
+      <w:r>
+        <w:t xml:space="preserve">’, ‘In Progress’, and ‘Done’. The work item cards in this board would </w:t>
+      </w:r>
+      <w:r>
+        <w:t xml:space="preserve">move into ‘Design’ step during the work break down. When the work breakdown is complete and the first work item from the breakdown starts processing through the regular system, the feature work item card would be pushed into the ‘In Progress’ step. When all work items that were broken down from the original are completed through </w:t>
+      </w:r>
+      <w:r>
+        <w:lastRenderedPageBreak/>
+        <w:t xml:space="preserve">the standard process, the feature work item card would be pushed into the ‘Done’ list of features. This may help to show how the features and work items can be tracked in relation to each other, and help to visualize where the larger value of features are, and how they flow through the system vs. the individual work items. </w:t>
+      </w:r>
+      <w:r>
+        <w:rPr>
+          <w:highlight w:val="yellow"/>
+        </w:rPr>
+        <w:t>This needs to be prototyped and run a few times to figure out some guidelines.</w:t>
+      </w:r>
     </w:p>
     <w:p>
       <w:pPr>
@@ -9442,7 +9541,41 @@
       <w:r>
         <w:t>Mark the work items that are entering the system with a range of values: High, Medium and Low. Change the goals of the team to account for the value-size of the work items. Consider adding a “time” variable where each round reduces the total value of the tickets in the queue, and require all work items to be finished with the highest possible value. The higher value tickets may need to have a faster expiration of value, as higher value may represent higher risk or time-sensitive value.</w:t>
       </w:r>
-    </w:p>
+      <w:r>
+        <w:t xml:space="preserve"> </w:t>
+      </w:r>
+      <w:r>
+        <w:rPr>
+          <w:highlight w:val="yellow"/>
+        </w:rPr>
+        <w:t>Need to expand on this section.</w:t>
+      </w:r>
+    </w:p>
+    <w:p>
+      <w:pPr>
+        <w:pStyle w:val="Heading2"/>
+      </w:pPr>
+      <w:r>
+        <w:t>Start with a Team’s Existing Process</w:t>
+      </w:r>
+    </w:p>
+    <w:p>
+      <w:r>
+        <w:t xml:space="preserve">Rather than starting with the pre-defined stages as outlined above, start with the steps in an existing team’s process, including how they organize their team around the work to be done. Don’t put any WIP limits in place or enforce pull. Let the team push work through the system for a while and collect the metrics. Begin posting the metrics by the work items and the steps and hopefully facilitate the conversations on how to reduce the lead time for the work items. If no conversation is engaged by the team around this, you may want to begin asking questions and pointing things out, to get the conversation started. </w:t>
+      </w:r>
+    </w:p>
+    <w:p>
+      <w:r>
+        <w:t xml:space="preserve">After the discussions on how to improve lead time are started, talk about limiting WIP and start from there. Then when the team starts to see that they can’t work items because of WIP limits, talk about reorganizing the way the team works to handle bottlenecks and facilitate flow, etc.  </w:t>
+      </w:r>
+      <w:r>
+        <w:rPr>
+          <w:highlight w:val="yellow"/>
+        </w:rPr>
+        <w:t>This needs to be prototyped and run a few times to figure out some guidelines.</w:t>
+      </w:r>
+    </w:p>
+    <w:p/>
     <w:p>
       <w:pPr>
         <w:pStyle w:val="Heading1"/>
@@ -9458,7 +9591,18 @@
         <w:t>C</w:t>
       </w:r>
       <w:r>
-        <w:t>opyright ©2009 Derick Bailey. All Rights Reserved.</w:t>
+        <w:t xml:space="preserve">opyright ©2009 </w:t>
+      </w:r>
+      <w:hyperlink r:id="rId9" w:history="1">
+        <w:r>
+          <w:rPr>
+            <w:rStyle w:val="Hyperlink"/>
+          </w:rPr>
+          <w:t>Derick Bailey</w:t>
+        </w:r>
+      </w:hyperlink>
+      <w:r>
+        <w:t>. All Rights Reserved.</w:t>
       </w:r>
     </w:p>
     <w:tbl>
@@ -9507,7 +9651,7 @@
                           </pic:cNvPicPr>
                         </pic:nvPicPr>
                         <pic:blipFill>
-                          <a:blip r:embed="rId9"/>
+                          <a:blip r:embed="rId10"/>
                           <a:srcRect/>
                           <a:stretch>
                             <a:fillRect/>
@@ -9545,7 +9689,7 @@
             <w:r>
               <w:t xml:space="preserve">The Kanban Game by Derick Bailey is licensed under a </w:t>
             </w:r>
-            <w:hyperlink r:id="rId10" w:history="1">
+            <w:hyperlink r:id="rId11" w:history="1">
               <w:r>
                 <w:rPr>
                   <w:rStyle w:val="Hyperlink"/>
@@ -9562,8 +9706,8 @@
     </w:tbl>
     <w:p/>
     <w:sectPr>
-      <w:footerReference w:type="default" r:id="rId11"/>
-      <w:footerReference w:type="first" r:id="rId12"/>
+      <w:footerReference w:type="default" r:id="rId12"/>
+      <w:footerReference w:type="first" r:id="rId13"/>
       <w:pgSz w:w="12240" w:h="15840"/>
       <w:pgMar w:top="1440" w:right="1440" w:bottom="1440" w:left="1440" w:header="720" w:footer="720" w:gutter="0"/>
       <w:cols w:space="720"/>
@@ -9633,9 +9777,6 @@
             <w:sdtPr>
               <w:alias w:val="Company"/>
               <w:id w:val="75971759"/>
-              <w:placeholder>
-                <w:docPart w:val="D69A72C497AA49A8A3E95B91B4CBE6CA"/>
-              </w:placeholder>
               <w:dataBinding w:prefixMappings="xmlns:ns0='http://schemas.openxmlformats.org/officeDocument/2006/extended-properties'" w:xpath="/ns0:Properties[1]/ns0:Company[1]" w:storeItemID="{6668398D-A668-4E3E-A5EB-62B293D839F1}"/>
               <w:text/>
             </w:sdtPr>
@@ -9653,7 +9794,7 @@
               <w:rPr>
                 <w:noProof/>
               </w:rPr>
-              <w:t>Introducing the Game</w:t>
+              <w:t>Setting up the Game</w:t>
             </w:r>
           </w:fldSimple>
         </w:p>
@@ -9679,7 +9820,7 @@
                 <w:noProof/>
                 <w:color w:val="FFFFFF" w:themeColor="background1"/>
               </w:rPr>
-              <w:t>2</w:t>
+              <w:t>4</w:t>
             </w:r>
           </w:fldSimple>
         </w:p>
@@ -10571,338 +10712,6 @@
 </w:styles>
 </file>
 
-<file path=word/glossary/document.xml><?xml version="1.0" encoding="utf-8"?>
-<w:glossaryDocument xmlns:ve="http://schemas.openxmlformats.org/markup-compatibility/2006" xmlns:o="urn:schemas-microsoft-com:office:office" xmlns:r="http://schemas.openxmlformats.org/officeDocument/2006/relationships" xmlns:m="http://schemas.openxmlformats.org/officeDocument/2006/math" xmlns:v="urn:schemas-microsoft-com:vml" xmlns:wp="http://schemas.openxmlformats.org/drawingml/2006/wordprocessingDrawing" xmlns:w10="urn:schemas-microsoft-com:office:word" xmlns:w="http://schemas.openxmlformats.org/wordprocessingml/2006/main" xmlns:wne="http://schemas.microsoft.com/office/word/2006/wordml">
-  <w:docParts/>
-</w:glossaryDocument>
-</file>
-
-<file path=word/glossary/fontTable.xml><?xml version="1.0" encoding="utf-8"?>
-<w:fonts xmlns:r="http://schemas.openxmlformats.org/officeDocument/2006/relationships" xmlns:w="http://schemas.openxmlformats.org/wordprocessingml/2006/main">
-  <w:font w:name="Symbol">
-    <w:panose1 w:val="05050102010706020507"/>
-    <w:charset w:val="02"/>
-    <w:family w:val="roman"/>
-    <w:pitch w:val="variable"/>
-    <w:sig w:usb0="00000000" w:usb1="10000000" w:usb2="00000000" w:usb3="00000000" w:csb0="80000000" w:csb1="00000000"/>
-  </w:font>
-  <w:font w:name="Times New Roman">
-    <w:panose1 w:val="02020603050405020304"/>
-    <w:charset w:val="00"/>
-    <w:family w:val="roman"/>
-    <w:pitch w:val="variable"/>
-    <w:sig w:usb0="E0002AFF" w:usb1="C0007841" w:usb2="00000009" w:usb3="00000000" w:csb0="000001FF" w:csb1="00000000"/>
-  </w:font>
-  <w:font w:name="Courier New">
-    <w:panose1 w:val="02070309020205020404"/>
-    <w:charset w:val="00"/>
-    <w:family w:val="modern"/>
-    <w:pitch w:val="fixed"/>
-    <w:sig w:usb0="E0002AFF" w:usb1="C0007843" w:usb2="00000009" w:usb3="00000000" w:csb0="000001FF" w:csb1="00000000"/>
-  </w:font>
-  <w:font w:name="Wingdings">
-    <w:panose1 w:val="05000000000000000000"/>
-    <w:charset w:val="02"/>
-    <w:family w:val="auto"/>
-    <w:pitch w:val="variable"/>
-    <w:sig w:usb0="00000000" w:usb1="10000000" w:usb2="00000000" w:usb3="00000000" w:csb0="80000000" w:csb1="00000000"/>
-  </w:font>
-  <w:font w:name="Calibri">
-    <w:panose1 w:val="020F0502020204030204"/>
-    <w:charset w:val="00"/>
-    <w:family w:val="swiss"/>
-    <w:pitch w:val="variable"/>
-    <w:sig w:usb0="E10002FF" w:usb1="4000ACFF" w:usb2="00000009" w:usb3="00000000" w:csb0="0000019F" w:csb1="00000000"/>
-  </w:font>
-  <w:font w:name="Cambria">
-    <w:panose1 w:val="02040503050406030204"/>
-    <w:charset w:val="00"/>
-    <w:family w:val="roman"/>
-    <w:pitch w:val="variable"/>
-    <w:sig w:usb0="A00002EF" w:usb1="4000004B" w:usb2="00000000" w:usb3="00000000" w:csb0="0000019F" w:csb1="00000000"/>
-  </w:font>
-  <w:font w:name="Tahoma">
-    <w:panose1 w:val="020B0604030504040204"/>
-    <w:charset w:val="00"/>
-    <w:family w:val="swiss"/>
-    <w:notTrueType/>
-    <w:pitch w:val="variable"/>
-    <w:sig w:usb0="00000003" w:usb1="00000000" w:usb2="00000000" w:usb3="00000000" w:csb0="00000001" w:csb1="00000000"/>
-  </w:font>
-</w:fonts>
-</file>
-
-<file path=word/glossary/settings.xml><?xml version="1.0" encoding="utf-8"?>
-<w:settings xmlns:o="urn:schemas-microsoft-com:office:office" xmlns:r="http://schemas.openxmlformats.org/officeDocument/2006/relationships" xmlns:m="http://schemas.openxmlformats.org/officeDocument/2006/math" xmlns:v="urn:schemas-microsoft-com:vml" xmlns:w10="urn:schemas-microsoft-com:office:word" xmlns:w="http://schemas.openxmlformats.org/wordprocessingml/2006/main" xmlns:sl="http://schemas.openxmlformats.org/schemaLibrary/2006/main">
-  <w:view w:val="normal"/>
-  <w:defaultTabStop w:val="720"/>
-  <w:characterSpacingControl w:val="doNotCompress"/>
-  <w:compat>
-    <w:useFELayout/>
-  </w:compat>
-  <w:rsids>
-    <w:rsidRoot w:val="00C82802"/>
-    <w:rsid w:val="000F1A1F"/>
-    <w:rsid w:val="006B23CB"/>
-    <w:rsid w:val="00992C8D"/>
-    <w:rsid w:val="00BB0495"/>
-    <w:rsid w:val="00C82802"/>
-    <w:rsid w:val="00FC2AA6"/>
-  </w:rsids>
-  <m:mathPr>
-    <m:mathFont m:val="Cambria Math"/>
-    <m:brkBin m:val="before"/>
-    <m:brkBinSub m:val="--"/>
-    <m:smallFrac m:val="off"/>
-    <m:dispDef/>
-    <m:lMargin m:val="0"/>
-    <m:rMargin m:val="0"/>
-    <m:defJc m:val="centerGroup"/>
-    <m:wrapIndent m:val="1440"/>
-    <m:intLim m:val="subSup"/>
-    <m:naryLim m:val="undOvr"/>
-  </m:mathPr>
-  <w:themeFontLang w:val="en-US"/>
-  <w:clrSchemeMapping w:bg1="light1" w:t1="dark1" w:bg2="light2" w:t2="dark2" w:accent1="accent1" w:accent2="accent2" w:accent3="accent3" w:accent4="accent4" w:accent5="accent5" w:accent6="accent6" w:hyperlink="hyperlink" w:followedHyperlink="followedHyperlink"/>
-  <w:decimalSymbol w:val="."/>
-  <w:listSeparator w:val=","/>
-</w:settings>
-</file>
-
-<file path=word/glossary/styles.xml><?xml version="1.0" encoding="utf-8"?>
-<w:styles xmlns:r="http://schemas.openxmlformats.org/officeDocument/2006/relationships" xmlns:w="http://schemas.openxmlformats.org/wordprocessingml/2006/main">
-  <w:docDefaults>
-    <w:rPrDefault>
-      <w:rPr>
-        <w:rFonts w:asciiTheme="minorHAnsi" w:eastAsiaTheme="minorEastAsia" w:hAnsiTheme="minorHAnsi" w:cstheme="minorBidi"/>
-        <w:sz w:val="22"/>
-        <w:szCs w:val="22"/>
-        <w:lang w:val="en-US" w:eastAsia="en-US" w:bidi="ar-SA"/>
-      </w:rPr>
-    </w:rPrDefault>
-    <w:pPrDefault>
-      <w:pPr>
-        <w:spacing w:after="200" w:line="276" w:lineRule="auto"/>
-      </w:pPr>
-    </w:pPrDefault>
-  </w:docDefaults>
-  <w:latentStyles w:defLockedState="0" w:defUIPriority="99" w:defSemiHidden="1" w:defUnhideWhenUsed="1" w:defQFormat="0" w:count="267">
-    <w:lsdException w:name="Normal" w:semiHidden="0" w:uiPriority="0" w:unhideWhenUsed="0" w:qFormat="1"/>
-    <w:lsdException w:name="heading 1" w:semiHidden="0" w:uiPriority="9" w:unhideWhenUsed="0" w:qFormat="1"/>
-    <w:lsdException w:name="heading 2" w:uiPriority="9" w:qFormat="1"/>
-    <w:lsdException w:name="heading 3" w:uiPriority="9" w:qFormat="1"/>
-    <w:lsdException w:name="heading 4" w:uiPriority="9" w:qFormat="1"/>
-    <w:lsdException w:name="heading 5" w:uiPriority="9" w:qFormat="1"/>
-    <w:lsdException w:name="heading 6" w:uiPriority="9" w:qFormat="1"/>
-    <w:lsdException w:name="heading 7" w:uiPriority="9" w:qFormat="1"/>
-    <w:lsdException w:name="heading 8" w:uiPriority="9" w:qFormat="1"/>
-    <w:lsdException w:name="heading 9" w:uiPriority="9" w:qFormat="1"/>
-    <w:lsdException w:name="toc 1" w:uiPriority="39"/>
-    <w:lsdException w:name="toc 2" w:uiPriority="39"/>
-    <w:lsdException w:name="toc 3" w:uiPriority="39"/>
-    <w:lsdException w:name="toc 4" w:uiPriority="39"/>
-    <w:lsdException w:name="toc 5" w:uiPriority="39"/>
-    <w:lsdException w:name="toc 6" w:uiPriority="39"/>
-    <w:lsdException w:name="toc 7" w:uiPriority="39"/>
-    <w:lsdException w:name="toc 8" w:uiPriority="39"/>
-    <w:lsdException w:name="toc 9" w:uiPriority="39"/>
-    <w:lsdException w:name="caption" w:uiPriority="35" w:qFormat="1"/>
-    <w:lsdException w:name="Title" w:semiHidden="0" w:uiPriority="10" w:unhideWhenUsed="0" w:qFormat="1"/>
-    <w:lsdException w:name="Default Paragraph Font" w:uiPriority="1"/>
-    <w:lsdException w:name="Subtitle" w:semiHidden="0" w:uiPriority="11" w:unhideWhenUsed="0" w:qFormat="1"/>
-    <w:lsdException w:name="Strong" w:semiHidden="0" w:uiPriority="22" w:unhideWhenUsed="0" w:qFormat="1"/>
-    <w:lsdException w:name="Emphasis" w:semiHidden="0" w:uiPriority="20" w:unhideWhenUsed="0" w:qFormat="1"/>
-    <w:lsdException w:name="Table Grid" w:semiHidden="0" w:uiPriority="59" w:unhideWhenUsed="0"/>
-    <w:lsdException w:name="Placeholder Text" w:unhideWhenUsed="0"/>
-    <w:lsdException w:name="No Spacing" w:semiHidden="0" w:uiPriority="1" w:unhideWhenUsed="0" w:qFormat="1"/>
-    <w:lsdException w:name="Light Shading" w:semiHidden="0" w:uiPriority="60" w:unhideWhenUsed="0"/>
-    <w:lsdException w:name="Light List" w:semiHidden="0" w:uiPriority="61" w:unhideWhenUsed="0"/>
-    <w:lsdException w:name="Light Grid" w:semiHidden="0" w:uiPriority="62" w:unhideWhenUsed="0"/>
-    <w:lsdException w:name="Medium Shading 1" w:semiHidden="0" w:uiPriority="63" w:unhideWhenUsed="0"/>
-    <w:lsdException w:name="Medium Shading 2" w:semiHidden="0" w:uiPriority="64" w:unhideWhenUsed="0"/>
-    <w:lsdException w:name="Medium List 1" w:semiHidden="0" w:uiPriority="65" w:unhideWhenUsed="0"/>
-    <w:lsdException w:name="Medium List 2" w:semiHidden="0" w:uiPriority="66" w:unhideWhenUsed="0"/>
-    <w:lsdException w:name="Medium Grid 1" w:semiHidden="0" w:uiPriority="67" w:unhideWhenUsed="0"/>
-    <w:lsdException w:name="Medium Grid 2" w:semiHidden="0" w:uiPriority="68" w:unhideWhenUsed="0"/>
-    <w:lsdException w:name="Medium Grid 3" w:semiHidden="0" w:uiPriority="69" w:unhideWhenUsed="0"/>
-    <w:lsdException w:name="Dark List" w:semiHidden="0" w:uiPriority="70" w:unhideWhenUsed="0"/>
-    <w:lsdException w:name="Colorful Shading" w:semiHidden="0" w:uiPriority="71" w:unhideWhenUsed="0"/>
-    <w:lsdException w:name="Colorful List" w:semiHidden="0" w:uiPriority="72" w:unhideWhenUsed="0"/>
-    <w:lsdException w:name="Colorful Grid" w:semiHidden="0" w:uiPriority="73" w:unhideWhenUsed="0"/>
-    <w:lsdException w:name="Light Shading Accent 1" w:semiHidden="0" w:uiPriority="60" w:unhideWhenUsed="0"/>
-    <w:lsdException w:name="Light List Accent 1" w:semiHidden="0" w:uiPriority="61" w:unhideWhenUsed="0"/>
-    <w:lsdException w:name="Light Grid Accent 1" w:semiHidden="0" w:uiPriority="62" w:unhideWhenUsed="0"/>
-    <w:lsdException w:name="Medium Shading 1 Accent 1" w:semiHidden="0" w:uiPriority="63" w:unhideWhenUsed="0"/>
-    <w:lsdException w:name="Medium Shading 2 Accent 1" w:semiHidden="0" w:uiPriority="64" w:unhideWhenUsed="0"/>
-    <w:lsdException w:name="Medium List 1 Accent 1" w:semiHidden="0" w:uiPriority="65" w:unhideWhenUsed="0"/>
-    <w:lsdException w:name="Revision" w:unhideWhenUsed="0"/>
-    <w:lsdException w:name="List Paragraph" w:semiHidden="0" w:uiPriority="34" w:unhideWhenUsed="0" w:qFormat="1"/>
-    <w:lsdException w:name="Quote" w:semiHidden="0" w:uiPriority="29" w:unhideWhenUsed="0" w:qFormat="1"/>
-    <w:lsdException w:name="Intense Quote" w:semiHidden="0" w:uiPriority="30" w:unhideWhenUsed="0" w:qFormat="1"/>
-    <w:lsdException w:name="Medium List 2 Accent 1" w:semiHidden="0" w:uiPriority="66" w:unhideWhenUsed="0"/>
-    <w:lsdException w:name="Medium Grid 1 Accent 1" w:semiHidden="0" w:uiPriority="67" w:unhideWhenUsed="0"/>
-    <w:lsdException w:name="Medium Grid 2 Accent 1" w:semiHidden="0" w:uiPriority="68" w:unhideWhenUsed="0"/>
-    <w:lsdException w:name="Medium Grid 3 Accent 1" w:semiHidden="0" w:uiPriority="69" w:unhideWhenUsed="0"/>
-    <w:lsdException w:name="Dark List Accent 1" w:semiHidden="0" w:uiPriority="70" w:unhideWhenUsed="0"/>
-    <w:lsdException w:name="Colorful Shading Accent 1" w:semiHidden="0" w:uiPriority="71" w:unhideWhenUsed="0"/>
-    <w:lsdException w:name="Colorful List Accent 1" w:semiHidden="0" w:uiPriority="72" w:unhideWhenUsed="0"/>
-    <w:lsdException w:name="Colorful Grid Accent 1" w:semiHidden="0" w:uiPriority="73" w:unhideWhenUsed="0"/>
-    <w:lsdException w:name="Light Shading Accent 2" w:semiHidden="0" w:uiPriority="60" w:unhideWhenUsed="0"/>
-    <w:lsdException w:name="Light List Accent 2" w:semiHidden="0" w:uiPriority="61" w:unhideWhenUsed="0"/>
-    <w:lsdException w:name="Light Grid Accent 2" w:semiHidden="0" w:uiPriority="62" w:unhideWhenUsed="0"/>
-    <w:lsdException w:name="Medium Shading 1 Accent 2" w:semiHidden="0" w:uiPriority="63" w:unhideWhenUsed="0"/>
-    <w:lsdException w:name="Medium Shading 2 Accent 2" w:semiHidden="0" w:uiPriority="64" w:unhideWhenUsed="0"/>
-    <w:lsdException w:name="Medium List 1 Accent 2" w:semiHidden="0" w:uiPriority="65" w:unhideWhenUsed="0"/>
-    <w:lsdException w:name="Medium List 2 Accent 2" w:semiHidden="0" w:uiPriority="66" w:unhideWhenUsed="0"/>
-    <w:lsdException w:name="Medium Grid 1 Accent 2" w:semiHidden="0" w:uiPriority="67" w:unhideWhenUsed="0"/>
-    <w:lsdException w:name="Medium Grid 2 Accent 2" w:semiHidden="0" w:uiPriority="68" w:unhideWhenUsed="0"/>
-    <w:lsdException w:name="Medium Grid 3 Accent 2" w:semiHidden="0" w:uiPriority="69" w:unhideWhenUsed="0"/>
-    <w:lsdException w:name="Dark List Accent 2" w:semiHidden="0" w:uiPriority="70" w:unhideWhenUsed="0"/>
-    <w:lsdException w:name="Colorful Shading Accent 2" w:semiHidden="0" w:uiPriority="71" w:unhideWhenUsed="0"/>
-    <w:lsdException w:name="Colorful List Accent 2" w:semiHidden="0" w:uiPriority="72" w:unhideWhenUsed="0"/>
-    <w:lsdException w:name="Colorful Grid Accent 2" w:semiHidden="0" w:uiPriority="73" w:unhideWhenUsed="0"/>
-    <w:lsdException w:name="Light Shading Accent 3" w:semiHidden="0" w:uiPriority="60" w:unhideWhenUsed="0"/>
-    <w:lsdException w:name="Light List Accent 3" w:semiHidden="0" w:uiPriority="61" w:unhideWhenUsed="0"/>
-    <w:lsdException w:name="Light Grid Accent 3" w:semiHidden="0" w:uiPriority="62" w:unhideWhenUsed="0"/>
-    <w:lsdException w:name="Medium Shading 1 Accent 3" w:semiHidden="0" w:uiPriority="63" w:unhideWhenUsed="0"/>
-    <w:lsdException w:name="Medium Shading 2 Accent 3" w:semiHidden="0" w:uiPriority="64" w:unhideWhenUsed="0"/>
-    <w:lsdException w:name="Medium List 1 Accent 3" w:semiHidden="0" w:uiPriority="65" w:unhideWhenUsed="0"/>
-    <w:lsdException w:name="Medium List 2 Accent 3" w:semiHidden="0" w:uiPriority="66" w:unhideWhenUsed="0"/>
-    <w:lsdException w:name="Medium Grid 1 Accent 3" w:semiHidden="0" w:uiPriority="67" w:unhideWhenUsed="0"/>
-    <w:lsdException w:name="Medium Grid 2 Accent 3" w:semiHidden="0" w:uiPriority="68" w:unhideWhenUsed="0"/>
-    <w:lsdException w:name="Medium Grid 3 Accent 3" w:semiHidden="0" w:uiPriority="69" w:unhideWhenUsed="0"/>
-    <w:lsdException w:name="Dark List Accent 3" w:semiHidden="0" w:uiPriority="70" w:unhideWhenUsed="0"/>
-    <w:lsdException w:name="Colorful Shading Accent 3" w:semiHidden="0" w:uiPriority="71" w:unhideWhenUsed="0"/>
-    <w:lsdException w:name="Colorful List Accent 3" w:semiHidden="0" w:uiPriority="72" w:unhideWhenUsed="0"/>
-    <w:lsdException w:name="Colorful Grid Accent 3" w:semiHidden="0" w:uiPriority="73" w:unhideWhenUsed="0"/>
-    <w:lsdException w:name="Light Shading Accent 4" w:semiHidden="0" w:uiPriority="60" w:unhideWhenUsed="0"/>
-    <w:lsdException w:name="Light List Accent 4" w:semiHidden="0" w:uiPriority="61" w:unhideWhenUsed="0"/>
-    <w:lsdException w:name="Light Grid Accent 4" w:semiHidden="0" w:uiPriority="62" w:unhideWhenUsed="0"/>
-    <w:lsdException w:name="Medium Shading 1 Accent 4" w:semiHidden="0" w:uiPriority="63" w:unhideWhenUsed="0"/>
-    <w:lsdException w:name="Medium Shading 2 Accent 4" w:semiHidden="0" w:uiPriority="64" w:unhideWhenUsed="0"/>
-    <w:lsdException w:name="Medium List 1 Accent 4" w:semiHidden="0" w:uiPriority="65" w:unhideWhenUsed="0"/>
-    <w:lsdException w:name="Medium List 2 Accent 4" w:semiHidden="0" w:uiPriority="66" w:unhideWhenUsed="0"/>
-    <w:lsdException w:name="Medium Grid 1 Accent 4" w:semiHidden="0" w:uiPriority="67" w:unhideWhenUsed="0"/>
-    <w:lsdException w:name="Medium Grid 2 Accent 4" w:semiHidden="0" w:uiPriority="68" w:unhideWhenUsed="0"/>
-    <w:lsdException w:name="Medium Grid 3 Accent 4" w:semiHidden="0" w:uiPriority="69" w:unhideWhenUsed="0"/>
-    <w:lsdException w:name="Dark List Accent 4" w:semiHidden="0" w:uiPriority="70" w:unhideWhenUsed="0"/>
-    <w:lsdException w:name="Colorful Shading Accent 4" w:semiHidden="0" w:uiPriority="71" w:unhideWhenUsed="0"/>
-    <w:lsdException w:name="Colorful List Accent 4" w:semiHidden="0" w:uiPriority="72" w:unhideWhenUsed="0"/>
-    <w:lsdException w:name="Colorful Grid Accent 4" w:semiHidden="0" w:uiPriority="73" w:unhideWhenUsed="0"/>
-    <w:lsdException w:name="Light Shading Accent 5" w:semiHidden="0" w:uiPriority="60" w:unhideWhenUsed="0"/>
-    <w:lsdException w:name="Light List Accent 5" w:semiHidden="0" w:uiPriority="61" w:unhideWhenUsed="0"/>
-    <w:lsdException w:name="Light Grid Accent 5" w:semiHidden="0" w:uiPriority="62" w:unhideWhenUsed="0"/>
-    <w:lsdException w:name="Medium Shading 1 Accent 5" w:semiHidden="0" w:uiPriority="63" w:unhideWhenUsed="0"/>
-    <w:lsdException w:name="Medium Shading 2 Accent 5" w:semiHidden="0" w:uiPriority="64" w:unhideWhenUsed="0"/>
-    <w:lsdException w:name="Medium List 1 Accent 5" w:semiHidden="0" w:uiPriority="65" w:unhideWhenUsed="0"/>
-    <w:lsdException w:name="Medium List 2 Accent 5" w:semiHidden="0" w:uiPriority="66" w:unhideWhenUsed="0"/>
-    <w:lsdException w:name="Medium Grid 1 Accent 5" w:semiHidden="0" w:uiPriority="67" w:unhideWhenUsed="0"/>
-    <w:lsdException w:name="Medium Grid 2 Accent 5" w:semiHidden="0" w:uiPriority="68" w:unhideWhenUsed="0"/>
-    <w:lsdException w:name="Medium Grid 3 Accent 5" w:semiHidden="0" w:uiPriority="69" w:unhideWhenUsed="0"/>
-    <w:lsdException w:name="Dark List Accent 5" w:semiHidden="0" w:uiPriority="70" w:unhideWhenUsed="0"/>
-    <w:lsdException w:name="Colorful Shading Accent 5" w:semiHidden="0" w:uiPriority="71" w:unhideWhenUsed="0"/>
-    <w:lsdException w:name="Colorful List Accent 5" w:semiHidden="0" w:uiPriority="72" w:unhideWhenUsed="0"/>
-    <w:lsdException w:name="Colorful Grid Accent 5" w:semiHidden="0" w:uiPriority="73" w:unhideWhenUsed="0"/>
-    <w:lsdException w:name="Light Shading Accent 6" w:semiHidden="0" w:uiPriority="60" w:unhideWhenUsed="0"/>
-    <w:lsdException w:name="Light List Accent 6" w:semiHidden="0" w:uiPriority="61" w:unhideWhenUsed="0"/>
-    <w:lsdException w:name="Light Grid Accent 6" w:semiHidden="0" w:uiPriority="62" w:unhideWhenUsed="0"/>
-    <w:lsdException w:name="Medium Shading 1 Accent 6" w:semiHidden="0" w:uiPriority="63" w:unhideWhenUsed="0"/>
-    <w:lsdException w:name="Medium Shading 2 Accent 6" w:semiHidden="0" w:uiPriority="64" w:unhideWhenUsed="0"/>
-    <w:lsdException w:name="Medium List 1 Accent 6" w:semiHidden="0" w:uiPriority="65" w:unhideWhenUsed="0"/>
-    <w:lsdException w:name="Medium List 2 Accent 6" w:semiHidden="0" w:uiPriority="66" w:unhideWhenUsed="0"/>
-    <w:lsdException w:name="Medium Grid 1 Accent 6" w:semiHidden="0" w:uiPriority="67" w:unhideWhenUsed="0"/>
-    <w:lsdException w:name="Medium Grid 2 Accent 6" w:semiHidden="0" w:uiPriority="68" w:unhideWhenUsed="0"/>
-    <w:lsdException w:name="Medium Grid 3 Accent 6" w:semiHidden="0" w:uiPriority="69" w:unhideWhenUsed="0"/>
-    <w:lsdException w:name="Dark List Accent 6" w:semiHidden="0" w:uiPriority="70" w:unhideWhenUsed="0"/>
-    <w:lsdException w:name="Colorful Shading Accent 6" w:semiHidden="0" w:uiPriority="71" w:unhideWhenUsed="0"/>
-    <w:lsdException w:name="Colorful List Accent 6" w:semiHidden="0" w:uiPriority="72" w:unhideWhenUsed="0"/>
-    <w:lsdException w:name="Colorful Grid Accent 6" w:semiHidden="0" w:uiPriority="73" w:unhideWhenUsed="0"/>
-    <w:lsdException w:name="Subtle Emphasis" w:semiHidden="0" w:uiPriority="19" w:unhideWhenUsed="0" w:qFormat="1"/>
-    <w:lsdException w:name="Intense Emphasis" w:semiHidden="0" w:uiPriority="21" w:unhideWhenUsed="0" w:qFormat="1"/>
-    <w:lsdException w:name="Subtle Reference" w:semiHidden="0" w:uiPriority="31" w:unhideWhenUsed="0" w:qFormat="1"/>
-    <w:lsdException w:name="Intense Reference" w:semiHidden="0" w:uiPriority="32" w:unhideWhenUsed="0" w:qFormat="1"/>
-    <w:lsdException w:name="Book Title" w:semiHidden="0" w:uiPriority="33" w:unhideWhenUsed="0" w:qFormat="1"/>
-    <w:lsdException w:name="Bibliography" w:uiPriority="37"/>
-    <w:lsdException w:name="TOC Heading" w:uiPriority="39" w:qFormat="1"/>
-  </w:latentStyles>
-  <w:style w:type="paragraph" w:default="1" w:styleId="Normal">
-    <w:name w:val="Normal"/>
-    <w:qFormat/>
-    <w:rsid w:val="00BB0495"/>
-  </w:style>
-  <w:style w:type="character" w:default="1" w:styleId="DefaultParagraphFont">
-    <w:name w:val="Default Paragraph Font"/>
-    <w:uiPriority w:val="1"/>
-    <w:semiHidden/>
-    <w:unhideWhenUsed/>
-  </w:style>
-  <w:style w:type="table" w:default="1" w:styleId="TableNormal">
-    <w:name w:val="Normal Table"/>
-    <w:uiPriority w:val="99"/>
-    <w:semiHidden/>
-    <w:unhideWhenUsed/>
-    <w:qFormat/>
-    <w:tblPr>
-      <w:tblInd w:w="0" w:type="dxa"/>
-      <w:tblCellMar>
-        <w:top w:w="0" w:type="dxa"/>
-        <w:left w:w="108" w:type="dxa"/>
-        <w:bottom w:w="0" w:type="dxa"/>
-        <w:right w:w="108" w:type="dxa"/>
-      </w:tblCellMar>
-    </w:tblPr>
-  </w:style>
-  <w:style w:type="numbering" w:default="1" w:styleId="NoList">
-    <w:name w:val="No List"/>
-    <w:uiPriority w:val="99"/>
-    <w:semiHidden/>
-    <w:unhideWhenUsed/>
-  </w:style>
-  <w:style w:type="paragraph" w:customStyle="1" w:styleId="D69A72C497AA49A8A3E95B91B4CBE6CA">
-    <w:name w:val="D69A72C497AA49A8A3E95B91B4CBE6CA"/>
-    <w:rsid w:val="00C82802"/>
-  </w:style>
-  <w:style w:type="paragraph" w:customStyle="1" w:styleId="9E9D4FD71631445C825524C49F4E438F">
-    <w:name w:val="9E9D4FD71631445C825524C49F4E438F"/>
-    <w:rsid w:val="00C82802"/>
-  </w:style>
-  <w:style w:type="paragraph" w:customStyle="1" w:styleId="C1B70D918DE34510A981DF275BF47600">
-    <w:name w:val="C1B70D918DE34510A981DF275BF47600"/>
-    <w:rsid w:val="00FC2AA6"/>
-  </w:style>
-  <w:style w:type="paragraph" w:customStyle="1" w:styleId="EE0A03F39E03405D8DA017DBCDD62FB8">
-    <w:name w:val="EE0A03F39E03405D8DA017DBCDD62FB8"/>
-    <w:rsid w:val="00FC2AA6"/>
-  </w:style>
-  <w:style w:type="paragraph" w:customStyle="1" w:styleId="338530740681437D9DCD8EC3039D0343">
-    <w:name w:val="338530740681437D9DCD8EC3039D0343"/>
-    <w:rsid w:val="00FC2AA6"/>
-  </w:style>
-  <w:style w:type="paragraph" w:customStyle="1" w:styleId="BFF9C4FB4B8F427EA9325B004E17654B">
-    <w:name w:val="BFF9C4FB4B8F427EA9325B004E17654B"/>
-    <w:rsid w:val="00FC2AA6"/>
-  </w:style>
-  <w:style w:type="paragraph" w:customStyle="1" w:styleId="F0E9A27968F34C808A2A47B274A7A674">
-    <w:name w:val="F0E9A27968F34C808A2A47B274A7A674"/>
-    <w:rsid w:val="00FC2AA6"/>
-  </w:style>
-  <w:style w:type="paragraph" w:customStyle="1" w:styleId="C84B202ECB1B460E9C940F9A37F9727A">
-    <w:name w:val="C84B202ECB1B460E9C940F9A37F9727A"/>
-    <w:rsid w:val="00FC2AA6"/>
-  </w:style>
-  <w:style w:type="paragraph" w:customStyle="1" w:styleId="C2D1706F7C6249A1AE154065E26FF283">
-    <w:name w:val="C2D1706F7C6249A1AE154065E26FF283"/>
-    <w:rsid w:val="00FC2AA6"/>
-  </w:style>
-</w:styles>
-</file>
-
-<file path=word/glossary/webSettings.xml><?xml version="1.0" encoding="utf-8"?>
-<w:webSettings xmlns:r="http://schemas.openxmlformats.org/officeDocument/2006/relationships" xmlns:w="http://schemas.openxmlformats.org/wordprocessingml/2006/main">
-  <w:optimizeForBrowser/>
-</w:webSettings>
-</file>
-
 <file path=word/theme/theme1.xml><?xml version="1.0" encoding="utf-8"?>
 <a:theme xmlns:a="http://schemas.openxmlformats.org/drawingml/2006/main" name="Office Theme">
   <a:themeElements>

</xml_diff>

<commit_message>
kanban game: renaming 'draw a card' to 'it happens'
</commit_message>
<xml_diff>
--- a/Kanban Simulation Game/The Kanban Game.docx
+++ b/Kanban Simulation Game/The Kanban Game.docx
@@ -9177,16 +9177,22 @@
           <w:b/>
         </w:rPr>
         <w:lastRenderedPageBreak/>
-        <w:t>5: D</w:t>
+        <w:t xml:space="preserve">5: </w:t>
       </w:r>
       <w:r>
         <w:rPr>
           <w:b/>
         </w:rPr>
-        <w:t>raw A Card</w:t>
-      </w:r>
-      <w:r>
-        <w:t>. The person doing the work draws a card and performs the actions stated on the card, including any potential benefits or detriment to the system and team. The ‘Draw A Card’ actions may or may not have an impact on the work item that was chosen.</w:t>
+        <w:t>It Happens</w:t>
+      </w:r>
+      <w:r>
+        <w:t>. The person doing the work draws a card and performs the actions stated on the card, including any potential benefits or detriment to the system and team. The ‘</w:t>
+      </w:r>
+      <w:r>
+        <w:t>It Happens</w:t>
+      </w:r>
+      <w:r>
+        <w:t>’ actions may or may not have an impact on the work item that was chosen.</w:t>
       </w:r>
     </w:p>
     <w:p>
@@ -9214,17 +9220,47 @@
         <w:pStyle w:val="Heading3"/>
       </w:pPr>
       <w:r>
-        <w:t>Roll a 5, Draw A Card</w:t>
-      </w:r>
-    </w:p>
-    <w:p>
-      <w:r>
-        <w:t>When a 5 has been rolled for a given work item, a card should be drawn from the ‘Draw A Card’ pile. The specific actions on the card should be taken. This may include immediate action as well as deferred action for future rounds. In the case of deferred actions for future rounds, the participant that drew the card should hold on to the card until all of their required actions have been completed.</w:t>
-      </w:r>
-    </w:p>
-    <w:p>
-      <w:r>
-        <w:t>(For a complete list of the cards and to print them out, please see the ‘Draw A Card’ document.)</w:t>
+        <w:t>When ‘It Happens’</w:t>
+      </w:r>
+    </w:p>
+    <w:p>
+      <w:r>
+        <w:t xml:space="preserve">When a </w:t>
+      </w:r>
+      <w:r>
+        <w:t>‘</w:t>
+      </w:r>
+      <w:r>
+        <w:t>5</w:t>
+      </w:r>
+      <w:r>
+        <w:t>’</w:t>
+      </w:r>
+      <w:r>
+        <w:t xml:space="preserve"> has been rolled for a given work item, a card should be drawn from the ‘</w:t>
+      </w:r>
+      <w:r>
+        <w:t>It Happens</w:t>
+      </w:r>
+      <w:r>
+        <w:t>’ pile. The specific actions on the card should be taken. This may include immediate action as well as deferred action for future rounds. In the case of deferred actions for future rounds, the participant that drew the card should hold on to the card until all of their required actions have been completed.</w:t>
+      </w:r>
+    </w:p>
+    <w:p>
+      <w:r>
+        <w:t>(For a complete list of the cards and to print them out, please see the ‘</w:t>
+      </w:r>
+      <w:r>
+        <w:t>It Hap</w:t>
+      </w:r>
+      <w:r>
+        <w:t>pens Cards’</w:t>
+      </w:r>
+      <w:r>
+        <w:t>,</w:t>
+      </w:r>
+      <w:r>
+        <w:t xml:space="preserve"> document.)</w:t>
       </w:r>
     </w:p>
     <w:p>
@@ -9794,7 +9830,7 @@
               <w:rPr>
                 <w:noProof/>
               </w:rPr>
-              <w:t>Setting up the Game</w:t>
+              <w:t>Capturing and Using Metrics</w:t>
             </w:r>
           </w:fldSimple>
         </w:p>
@@ -9820,7 +9856,7 @@
                 <w:noProof/>
                 <w:color w:val="FFFFFF" w:themeColor="background1"/>
               </w:rPr>
-              <w:t>4</w:t>
+              <w:t>9</w:t>
             </w:r>
           </w:fldSimple>
         </w:p>

</xml_diff>